<commit_message>
Updated Use case and ERD diagram
</commit_message>
<xml_diff>
--- a/30%/FurnishARt SRS.docx
+++ b/30%/FurnishARt SRS.docx
@@ -1218,7 +1218,7 @@
           <w:szCs w:val="20"/>
           <w:lang w:val="en-US"/>
         </w:rPr>
-        <w:t>5</w:t>
+        <w:t>6</w:t>
       </w:r>
       <w:r>
         <w:rPr>
@@ -1323,7 +1323,7 @@
           <w:szCs w:val="20"/>
           <w:lang w:val="en-US"/>
         </w:rPr>
-        <w:t>5</w:t>
+        <w:t>6</w:t>
       </w:r>
       <w:r>
         <w:rPr>
@@ -1427,7 +1427,7 @@
           <w:szCs w:val="20"/>
           <w:lang w:val="en-US"/>
         </w:rPr>
-        <w:t>5</w:t>
+        <w:t>6</w:t>
       </w:r>
       <w:r>
         <w:rPr>
@@ -1531,7 +1531,7 @@
           <w:szCs w:val="20"/>
           <w:lang w:val="en-US"/>
         </w:rPr>
-        <w:t>5</w:t>
+        <w:t>7</w:t>
       </w:r>
       <w:r>
         <w:rPr>
@@ -1643,7 +1643,7 @@
           <w:szCs w:val="20"/>
           <w:lang w:val="en-US"/>
         </w:rPr>
-        <w:t>6</w:t>
+        <w:t>8</w:t>
       </w:r>
       <w:r>
         <w:rPr>
@@ -1748,7 +1748,7 @@
           <w:szCs w:val="20"/>
           <w:lang w:val="en-US"/>
         </w:rPr>
-        <w:t>6</w:t>
+        <w:t>8</w:t>
       </w:r>
       <w:r>
         <w:rPr>
@@ -1835,24 +1835,18 @@
           <w:szCs w:val="20"/>
           <w:lang w:val="en-US"/>
         </w:rPr>
+        <w:fldChar w:fldCharType="separate"/>
       </w:r>
       <w:r>
         <w:rPr>
           <w:rFonts w:asciiTheme="majorBidi" w:eastAsia="Times New Roman" w:hAnsiTheme="majorBidi" w:cstheme="majorBidi"/>
+          <w:b/>
+          <w:bCs/>
           <w:noProof/>
           <w:szCs w:val="20"/>
           <w:lang w:val="en-US"/>
         </w:rPr>
-        <w:fldChar w:fldCharType="separate"/>
-      </w:r>
-      <w:r>
-        <w:rPr>
-          <w:rFonts w:asciiTheme="majorBidi" w:eastAsia="Times New Roman" w:hAnsiTheme="majorBidi" w:cstheme="majorBidi"/>
-          <w:noProof/>
-          <w:szCs w:val="20"/>
-          <w:lang w:val="en-US"/>
-        </w:rPr>
-        <w:t>6</w:t>
+        <w:t>Error! Bookmark not defined.</w:t>
       </w:r>
       <w:r>
         <w:rPr>
@@ -1964,7 +1958,7 @@
           <w:szCs w:val="20"/>
           <w:lang w:val="en-US"/>
         </w:rPr>
-        <w:t>8</w:t>
+        <w:t>39</w:t>
       </w:r>
       <w:r>
         <w:rPr>
@@ -2069,7 +2063,7 @@
           <w:szCs w:val="20"/>
           <w:lang w:val="en-US"/>
         </w:rPr>
-        <w:t>8</w:t>
+        <w:t>39</w:t>
       </w:r>
       <w:r>
         <w:rPr>
@@ -2162,15 +2156,6 @@
           <w:szCs w:val="20"/>
           <w:lang w:val="en-US"/>
         </w:rPr>
-      </w:r>
-      <w:r>
-        <w:rPr>
-          <w:rFonts w:asciiTheme="majorBidi" w:eastAsia="Times New Roman" w:hAnsiTheme="majorBidi" w:cstheme="majorBidi"/>
-          <w:b/>
-          <w:noProof/>
-          <w:szCs w:val="20"/>
-          <w:lang w:val="en-US"/>
-        </w:rPr>
         <w:fldChar w:fldCharType="separate"/>
       </w:r>
       <w:r>
@@ -2286,7 +2271,7 @@
           <w:szCs w:val="20"/>
           <w:lang w:val="en-US"/>
         </w:rPr>
-        <w:t>9</w:t>
+        <w:t>40</w:t>
       </w:r>
       <w:r>
         <w:rPr>
@@ -2373,24 +2358,18 @@
           <w:szCs w:val="20"/>
           <w:lang w:val="en-US"/>
         </w:rPr>
+        <w:fldChar w:fldCharType="separate"/>
       </w:r>
       <w:r>
         <w:rPr>
           <w:rFonts w:asciiTheme="majorBidi" w:eastAsia="Times New Roman" w:hAnsiTheme="majorBidi" w:cstheme="majorBidi"/>
+          <w:b/>
+          <w:bCs/>
           <w:noProof/>
           <w:szCs w:val="20"/>
           <w:lang w:val="en-US"/>
         </w:rPr>
-        <w:fldChar w:fldCharType="separate"/>
-      </w:r>
-      <w:r>
-        <w:rPr>
-          <w:rFonts w:asciiTheme="majorBidi" w:eastAsia="Times New Roman" w:hAnsiTheme="majorBidi" w:cstheme="majorBidi"/>
-          <w:noProof/>
-          <w:szCs w:val="20"/>
-          <w:lang w:val="en-US"/>
-        </w:rPr>
-        <w:t>9</w:t>
+        <w:t>Error! Bookmark not defined.</w:t>
       </w:r>
       <w:r>
         <w:rPr>
@@ -2870,7 +2849,7 @@
           <w:szCs w:val="20"/>
           <w:lang w:val="en-US"/>
         </w:rPr>
-        <w:t>10</w:t>
+        <w:t>41</w:t>
       </w:r>
       <w:r>
         <w:rPr>
@@ -4624,11 +4603,6 @@
       </w:r>
     </w:p>
     <w:p>
-      <w:pPr>
-        <w:rPr>
-          <w:lang w:val="en-PK"/>
-        </w:rPr>
-      </w:pPr>
       <w:r>
         <w:rPr>
           <w:b/>
@@ -4646,6 +4620,312 @@
       <w:r>
         <w:t>Use cases are an effective technique for interactive end-user applications like the AR-based Online Furniture Store. They provide a structured approach to identifying functional requirements by focusing on user interactions and system behaviour. Use case analysis helps in defining various scenarios, user roles, and system responses, thereby facilitating a clear understanding of system functionality and user requirements.</w:t>
       </w:r>
+    </w:p>
+    <w:p/>
+    <w:p/>
+    <w:p/>
+    <w:p/>
+    <w:p/>
+    <w:p/>
+    <w:p/>
+    <w:p/>
+    <w:p/>
+    <w:p/>
+    <w:p/>
+    <w:p/>
+    <w:p/>
+    <w:p/>
+    <w:p/>
+    <w:p>
+      <w:r>
+        <w:rPr>
+          <w:noProof/>
+        </w:rPr>
+        <mc:AlternateContent>
+          <mc:Choice Requires="wps">
+            <w:drawing>
+              <wp:anchor distT="0" distB="0" distL="114300" distR="114300" simplePos="0" relativeHeight="251750400" behindDoc="0" locked="0" layoutInCell="1" allowOverlap="1" wp14:anchorId="7C94242A" wp14:editId="3189ABA4">
+                <wp:simplePos x="0" y="0"/>
+                <wp:positionH relativeFrom="column">
+                  <wp:posOffset>-68580</wp:posOffset>
+                </wp:positionH>
+                <wp:positionV relativeFrom="paragraph">
+                  <wp:posOffset>435610</wp:posOffset>
+                </wp:positionV>
+                <wp:extent cx="2091690" cy="251460"/>
+                <wp:effectExtent l="0" t="0" r="3810" b="0"/>
+                <wp:wrapNone/>
+                <wp:docPr id="1180755625" name="Text Box 2"/>
+                <wp:cNvGraphicFramePr/>
+                <a:graphic xmlns:a="http://schemas.openxmlformats.org/drawingml/2006/main">
+                  <a:graphicData uri="http://schemas.microsoft.com/office/word/2010/wordprocessingShape">
+                    <wps:wsp>
+                      <wps:cNvSpPr txBox="1"/>
+                      <wps:spPr>
+                        <a:xfrm>
+                          <a:off x="0" y="0"/>
+                          <a:ext cx="2091690" cy="251460"/>
+                        </a:xfrm>
+                        <a:prstGeom prst="rect">
+                          <a:avLst/>
+                        </a:prstGeom>
+                        <a:solidFill>
+                          <a:schemeClr val="bg1"/>
+                        </a:solidFill>
+                        <a:ln w="6350">
+                          <a:noFill/>
+                        </a:ln>
+                      </wps:spPr>
+                      <wps:txbx>
+                        <w:txbxContent>
+                          <w:p/>
+                        </w:txbxContent>
+                      </wps:txbx>
+                      <wps:bodyPr rot="0" spcFirstLastPara="0" vertOverflow="overflow" horzOverflow="overflow" vert="horz" wrap="square" lIns="91440" tIns="45720" rIns="91440" bIns="45720" numCol="1" spcCol="0" rtlCol="0" fromWordArt="0" anchor="t" anchorCtr="0" forceAA="0" compatLnSpc="1">
+                        <a:prstTxWarp prst="textNoShape">
+                          <a:avLst/>
+                        </a:prstTxWarp>
+                        <a:noAutofit/>
+                      </wps:bodyPr>
+                    </wps:wsp>
+                  </a:graphicData>
+                </a:graphic>
+              </wp:anchor>
+            </w:drawing>
+          </mc:Choice>
+          <mc:Fallback>
+            <w:pict>
+              <v:shapetype w14:anchorId="7C94242A" id="_x0000_t202" coordsize="21600,21600" o:spt="202" path="m,l,21600r21600,l21600,xe">
+                <v:stroke joinstyle="miter"/>
+                <v:path gradientshapeok="t" o:connecttype="rect"/>
+              </v:shapetype>
+              <v:shape id="Text Box 2" o:spid="_x0000_s1026" type="#_x0000_t202" style="position:absolute;margin-left:-5.4pt;margin-top:34.3pt;width:164.7pt;height:19.8pt;z-index:251750400;visibility:visible;mso-wrap-style:square;mso-wrap-distance-left:9pt;mso-wrap-distance-top:0;mso-wrap-distance-right:9pt;mso-wrap-distance-bottom:0;mso-position-horizontal:absolute;mso-position-horizontal-relative:text;mso-position-vertical:absolute;mso-position-vertical-relative:text;v-text-anchor:top" o:gfxdata="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" fillcolor="white [3212]" stroked="f" strokeweight=".5pt">
+                <v:textbox>
+                  <w:txbxContent>
+                    <w:p/>
+                  </w:txbxContent>
+                </v:textbox>
+              </v:shape>
+            </w:pict>
+          </mc:Fallback>
+        </mc:AlternateContent>
+      </w:r>
+    </w:p>
+    <w:p>
+      <w:pPr>
+        <w:pStyle w:val="NormalWeb"/>
+      </w:pPr>
+      <w:r>
+        <w:rPr>
+          <w:noProof/>
+        </w:rPr>
+        <w:lastRenderedPageBreak/>
+        <w:drawing>
+          <wp:anchor distT="0" distB="0" distL="114300" distR="114300" simplePos="0" relativeHeight="251747328" behindDoc="0" locked="0" layoutInCell="1" allowOverlap="1" wp14:anchorId="6EBA808F" wp14:editId="2B4002CD">
+            <wp:simplePos x="0" y="0"/>
+            <wp:positionH relativeFrom="margin">
+              <wp:posOffset>-588645</wp:posOffset>
+            </wp:positionH>
+            <wp:positionV relativeFrom="paragraph">
+              <wp:posOffset>0</wp:posOffset>
+            </wp:positionV>
+            <wp:extent cx="6831330" cy="5918200"/>
+            <wp:effectExtent l="0" t="0" r="7620" b="6350"/>
+            <wp:wrapSquare wrapText="bothSides"/>
+            <wp:docPr id="823202437" name="Picture 1"/>
+            <wp:cNvGraphicFramePr>
+              <a:graphicFrameLocks xmlns:a="http://schemas.openxmlformats.org/drawingml/2006/main" noChangeAspect="1"/>
+            </wp:cNvGraphicFramePr>
+            <a:graphic xmlns:a="http://schemas.openxmlformats.org/drawingml/2006/main">
+              <a:graphicData uri="http://schemas.openxmlformats.org/drawingml/2006/picture">
+                <pic:pic xmlns:pic="http://schemas.openxmlformats.org/drawingml/2006/picture">
+                  <pic:nvPicPr>
+                    <pic:cNvPr id="0" name="Picture 4"/>
+                    <pic:cNvPicPr>
+                      <a:picLocks noChangeAspect="1" noChangeArrowheads="1"/>
+                    </pic:cNvPicPr>
+                  </pic:nvPicPr>
+                  <pic:blipFill>
+                    <a:blip r:embed="rId12">
+                      <a:extLst>
+                        <a:ext uri="{28A0092B-C50C-407E-A947-70E740481C1C}">
+                          <a14:useLocalDpi xmlns:a14="http://schemas.microsoft.com/office/drawing/2010/main" val="0"/>
+                        </a:ext>
+                      </a:extLst>
+                    </a:blip>
+                    <a:srcRect/>
+                    <a:stretch>
+                      <a:fillRect/>
+                    </a:stretch>
+                  </pic:blipFill>
+                  <pic:spPr bwMode="auto">
+                    <a:xfrm>
+                      <a:off x="0" y="0"/>
+                      <a:ext cx="6831330" cy="5918200"/>
+                    </a:xfrm>
+                    <a:prstGeom prst="rect">
+                      <a:avLst/>
+                    </a:prstGeom>
+                    <a:noFill/>
+                    <a:ln>
+                      <a:noFill/>
+                    </a:ln>
+                  </pic:spPr>
+                </pic:pic>
+              </a:graphicData>
+            </a:graphic>
+            <wp14:sizeRelH relativeFrom="margin">
+              <wp14:pctWidth>0</wp14:pctWidth>
+            </wp14:sizeRelH>
+            <wp14:sizeRelV relativeFrom="margin">
+              <wp14:pctHeight>0</wp14:pctHeight>
+            </wp14:sizeRelV>
+          </wp:anchor>
+        </w:drawing>
+      </w:r>
+      <w:r>
+        <w:rPr>
+          <w:noProof/>
+        </w:rPr>
+        <mc:AlternateContent>
+          <mc:Choice Requires="wps">
+            <w:drawing>
+              <wp:anchor distT="0" distB="0" distL="114300" distR="114300" simplePos="0" relativeHeight="251749376" behindDoc="0" locked="0" layoutInCell="1" allowOverlap="1" wp14:anchorId="72A01375" wp14:editId="5BE8C089">
+                <wp:simplePos x="0" y="0"/>
+                <wp:positionH relativeFrom="column">
+                  <wp:posOffset>-554355</wp:posOffset>
+                </wp:positionH>
+                <wp:positionV relativeFrom="paragraph">
+                  <wp:posOffset>5975350</wp:posOffset>
+                </wp:positionV>
+                <wp:extent cx="6831330" cy="635"/>
+                <wp:effectExtent l="0" t="0" r="0" b="0"/>
+                <wp:wrapSquare wrapText="bothSides"/>
+                <wp:docPr id="197879711" name="Text Box 1"/>
+                <wp:cNvGraphicFramePr/>
+                <a:graphic xmlns:a="http://schemas.openxmlformats.org/drawingml/2006/main">
+                  <a:graphicData uri="http://schemas.microsoft.com/office/word/2010/wordprocessingShape">
+                    <wps:wsp>
+                      <wps:cNvSpPr txBox="1"/>
+                      <wps:spPr>
+                        <a:xfrm>
+                          <a:off x="0" y="0"/>
+                          <a:ext cx="6831330" cy="635"/>
+                        </a:xfrm>
+                        <a:prstGeom prst="rect">
+                          <a:avLst/>
+                        </a:prstGeom>
+                        <a:solidFill>
+                          <a:prstClr val="white"/>
+                        </a:solidFill>
+                        <a:ln>
+                          <a:noFill/>
+                        </a:ln>
+                      </wps:spPr>
+                      <wps:txbx>
+                        <w:txbxContent>
+                          <w:p>
+                            <w:pPr>
+                              <w:pStyle w:val="Caption"/>
+                              <w:jc w:val="center"/>
+                              <w:rPr>
+                                <w:rFonts w:ascii="Times New Roman" w:hAnsi="Times New Roman"/>
+                                <w:noProof/>
+                              </w:rPr>
+                            </w:pPr>
+                            <w:r>
+                              <w:t xml:space="preserve">Figure </w:t>
+                            </w:r>
+                            <w:r>
+                              <w:fldChar w:fldCharType="begin"/>
+                            </w:r>
+                            <w:r>
+                              <w:instrText xml:space="preserve"> SEQ Figure \* ARABIC </w:instrText>
+                            </w:r>
+                            <w:r>
+                              <w:fldChar w:fldCharType="separate"/>
+                            </w:r>
+                            <w:r>
+                              <w:rPr>
+                                <w:noProof/>
+                              </w:rPr>
+                              <w:t>1</w:t>
+                            </w:r>
+                            <w:r>
+                              <w:fldChar w:fldCharType="end"/>
+                            </w:r>
+                            <w:r>
+                              <w:t>: Use Case Diagram</w:t>
+                            </w:r>
+                          </w:p>
+                        </w:txbxContent>
+                      </wps:txbx>
+                      <wps:bodyPr rot="0" spcFirstLastPara="0" vertOverflow="overflow" horzOverflow="overflow" vert="horz" wrap="square" lIns="0" tIns="0" rIns="0" bIns="0" numCol="1" spcCol="0" rtlCol="0" fromWordArt="0" anchor="t" anchorCtr="0" forceAA="0" compatLnSpc="1">
+                        <a:prstTxWarp prst="textNoShape">
+                          <a:avLst/>
+                        </a:prstTxWarp>
+                        <a:spAutoFit/>
+                      </wps:bodyPr>
+                    </wps:wsp>
+                  </a:graphicData>
+                </a:graphic>
+              </wp:anchor>
+            </w:drawing>
+          </mc:Choice>
+          <mc:Fallback>
+            <w:pict>
+              <v:shape w14:anchorId="72A01375" id="Text Box 1" o:spid="_x0000_s1027" type="#_x0000_t202" style="position:absolute;margin-left:-43.65pt;margin-top:470.5pt;width:537.9pt;height:.05pt;z-index:251749376;visibility:visible;mso-wrap-style:square;mso-wrap-distance-left:9pt;mso-wrap-distance-top:0;mso-wrap-distance-right:9pt;mso-wrap-distance-bottom:0;mso-position-horizontal:absolute;mso-position-horizontal-relative:text;mso-position-vertical:absolute;mso-position-vertical-relative:text;v-text-anchor:top" o:gfxdata="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" stroked="f">
+                <v:textbox style="mso-fit-shape-to-text:t" inset="0,0,0,0">
+                  <w:txbxContent>
+                    <w:p>
+                      <w:pPr>
+                        <w:pStyle w:val="Caption"/>
+                        <w:jc w:val="center"/>
+                        <w:rPr>
+                          <w:rFonts w:ascii="Times New Roman" w:hAnsi="Times New Roman"/>
+                          <w:noProof/>
+                        </w:rPr>
+                      </w:pPr>
+                      <w:r>
+                        <w:t xml:space="preserve">Figure </w:t>
+                      </w:r>
+                      <w:r>
+                        <w:fldChar w:fldCharType="begin"/>
+                      </w:r>
+                      <w:r>
+                        <w:instrText xml:space="preserve"> SEQ Figure \* ARABIC </w:instrText>
+                      </w:r>
+                      <w:r>
+                        <w:fldChar w:fldCharType="separate"/>
+                      </w:r>
+                      <w:r>
+                        <w:rPr>
+                          <w:noProof/>
+                        </w:rPr>
+                        <w:t>1</w:t>
+                      </w:r>
+                      <w:r>
+                        <w:fldChar w:fldCharType="end"/>
+                      </w:r>
+                      <w:r>
+                        <w:t>: Use Case Diagram</w:t>
+                      </w:r>
+                    </w:p>
+                  </w:txbxContent>
+                </v:textbox>
+                <w10:wrap type="square"/>
+              </v:shape>
+            </w:pict>
+          </mc:Fallback>
+        </mc:AlternateContent>
+      </w:r>
+    </w:p>
+    <w:p>
+      <w:pPr>
+        <w:rPr>
+          <w:lang w:val="en-PK"/>
+        </w:rPr>
+      </w:pPr>
     </w:p>
     <w:tbl>
       <w:tblPr>
@@ -9040,7 +9320,6 @@
     </w:p>
     <w:p>
       <w:pPr>
-        <w:pStyle w:val="Heading2"/>
         <w:rPr>
           <w:lang w:eastAsia="en-PK"/>
         </w:rPr>
@@ -9692,7 +9971,7 @@
     <w:tbl>
       <w:tblPr>
         <w:tblStyle w:val="TableGrid2"/>
-        <w:tblpPr w:leftFromText="180" w:rightFromText="180" w:vertAnchor="page" w:horzAnchor="margin" w:tblpY="2089"/>
+        <w:tblpPr w:leftFromText="180" w:rightFromText="180" w:vertAnchor="page" w:horzAnchor="margin" w:tblpY="2305"/>
         <w:tblW w:w="9630" w:type="dxa"/>
         <w:tblLayout w:type="fixed"/>
         <w:tblLook w:val="0000" w:firstRow="0" w:lastRow="0" w:firstColumn="0" w:lastColumn="0" w:noHBand="0" w:noVBand="0"/>
@@ -10275,59 +10554,10 @@
         <w:t>Use Case: View Customer Reviews</w:t>
       </w:r>
     </w:p>
-    <w:p>
-      <w:pPr>
-        <w:rPr>
-          <w:lang w:val="en-US" w:eastAsia="en-PK"/>
-        </w:rPr>
-      </w:pPr>
-    </w:p>
-    <w:p>
-      <w:pPr>
-        <w:rPr>
-          <w:lang w:val="en-US" w:eastAsia="en-PK"/>
-        </w:rPr>
-      </w:pPr>
-    </w:p>
-    <w:p>
-      <w:pPr>
-        <w:rPr>
-          <w:lang w:val="en-US" w:eastAsia="en-PK"/>
-        </w:rPr>
-      </w:pPr>
-    </w:p>
-    <w:p>
-      <w:pPr>
-        <w:rPr>
-          <w:lang w:val="en-US" w:eastAsia="en-PK"/>
-        </w:rPr>
-      </w:pPr>
-    </w:p>
-    <w:p>
-      <w:pPr>
-        <w:rPr>
-          <w:lang w:val="en-US" w:eastAsia="en-PK"/>
-        </w:rPr>
-      </w:pPr>
-    </w:p>
-    <w:p>
-      <w:pPr>
-        <w:rPr>
-          <w:lang w:val="en-US" w:eastAsia="en-PK"/>
-        </w:rPr>
-      </w:pPr>
-    </w:p>
-    <w:p>
-      <w:pPr>
-        <w:rPr>
-          <w:lang w:eastAsia="en-PK"/>
-        </w:rPr>
-      </w:pPr>
-    </w:p>
     <w:tbl>
       <w:tblPr>
         <w:tblStyle w:val="TableGrid2"/>
-        <w:tblpPr w:leftFromText="180" w:rightFromText="180" w:vertAnchor="page" w:horzAnchor="margin" w:tblpY="2576"/>
+        <w:tblpPr w:leftFromText="180" w:rightFromText="180" w:vertAnchor="page" w:horzAnchor="margin" w:tblpY="2197"/>
         <w:tblW w:w="9630" w:type="dxa"/>
         <w:tblLayout w:type="fixed"/>
         <w:tblLook w:val="0000" w:firstRow="0" w:lastRow="0" w:firstColumn="0" w:lastColumn="0" w:noHBand="0" w:noVBand="0"/>
@@ -10859,6 +11089,55 @@
     <w:p>
       <w:pPr>
         <w:rPr>
+          <w:lang w:eastAsia="en-PK"/>
+        </w:rPr>
+      </w:pPr>
+    </w:p>
+    <w:p>
+      <w:pPr>
+        <w:rPr>
+          <w:lang w:val="en-US" w:eastAsia="en-PK"/>
+        </w:rPr>
+      </w:pPr>
+    </w:p>
+    <w:p>
+      <w:pPr>
+        <w:rPr>
+          <w:lang w:val="en-US" w:eastAsia="en-PK"/>
+        </w:rPr>
+      </w:pPr>
+    </w:p>
+    <w:p>
+      <w:pPr>
+        <w:rPr>
+          <w:lang w:val="en-US" w:eastAsia="en-PK"/>
+        </w:rPr>
+      </w:pPr>
+    </w:p>
+    <w:p>
+      <w:pPr>
+        <w:rPr>
+          <w:lang w:val="en-US" w:eastAsia="en-PK"/>
+        </w:rPr>
+      </w:pPr>
+    </w:p>
+    <w:p>
+      <w:pPr>
+        <w:rPr>
+          <w:lang w:val="en-US" w:eastAsia="en-PK"/>
+        </w:rPr>
+      </w:pPr>
+    </w:p>
+    <w:p>
+      <w:pPr>
+        <w:rPr>
+          <w:lang w:val="en-US" w:eastAsia="en-PK"/>
+        </w:rPr>
+      </w:pPr>
+    </w:p>
+    <w:p>
+      <w:pPr>
+        <w:rPr>
           <w:lang w:val="en-US" w:eastAsia="en-PK"/>
         </w:rPr>
       </w:pPr>
@@ -10883,62 +11162,13 @@
       <w:pPr>
         <w:rPr>
           <w:lang w:val="en-US" w:eastAsia="en-PK"/>
-        </w:rPr>
-      </w:pPr>
-    </w:p>
-    <w:p>
-      <w:pPr>
-        <w:rPr>
-          <w:lang w:val="en-US" w:eastAsia="en-PK"/>
-        </w:rPr>
-      </w:pPr>
-    </w:p>
-    <w:p>
-      <w:pPr>
-        <w:rPr>
-          <w:lang w:val="en-US" w:eastAsia="en-PK"/>
-        </w:rPr>
-      </w:pPr>
-    </w:p>
-    <w:p>
-      <w:pPr>
-        <w:rPr>
-          <w:lang w:val="en-US" w:eastAsia="en-PK"/>
-        </w:rPr>
-      </w:pPr>
-    </w:p>
-    <w:p>
-      <w:pPr>
-        <w:rPr>
-          <w:lang w:val="en-US" w:eastAsia="en-PK"/>
-        </w:rPr>
-      </w:pPr>
-    </w:p>
-    <w:p>
-      <w:pPr>
-        <w:rPr>
-          <w:lang w:val="en-US" w:eastAsia="en-PK"/>
-        </w:rPr>
-      </w:pPr>
-    </w:p>
-    <w:p>
-      <w:pPr>
-        <w:rPr>
-          <w:lang w:val="en-US" w:eastAsia="en-PK"/>
-        </w:rPr>
-      </w:pPr>
-    </w:p>
-    <w:p>
-      <w:pPr>
-        <w:rPr>
-          <w:lang w:eastAsia="en-PK"/>
         </w:rPr>
       </w:pPr>
     </w:p>
     <w:tbl>
       <w:tblPr>
         <w:tblStyle w:val="TableGrid2"/>
-        <w:tblpPr w:leftFromText="180" w:rightFromText="180" w:vertAnchor="page" w:horzAnchor="margin" w:tblpY="2665"/>
+        <w:tblpPr w:leftFromText="180" w:rightFromText="180" w:vertAnchor="page" w:horzAnchor="margin" w:tblpY="2323"/>
         <w:tblW w:w="9630" w:type="dxa"/>
         <w:tblLayout w:type="fixed"/>
         <w:tblLook w:val="0000" w:firstRow="0" w:lastRow="0" w:firstColumn="0" w:lastColumn="0" w:noHBand="0" w:noVBand="0"/>
@@ -11478,6 +11708,55 @@
     </w:p>
     <w:p>
       <w:pPr>
+        <w:rPr>
+          <w:lang w:val="en-US" w:eastAsia="en-PK"/>
+        </w:rPr>
+      </w:pPr>
+    </w:p>
+    <w:p>
+      <w:pPr>
+        <w:rPr>
+          <w:lang w:val="en-US" w:eastAsia="en-PK"/>
+        </w:rPr>
+      </w:pPr>
+    </w:p>
+    <w:p>
+      <w:pPr>
+        <w:rPr>
+          <w:lang w:eastAsia="en-PK"/>
+        </w:rPr>
+      </w:pPr>
+    </w:p>
+    <w:p>
+      <w:pPr>
+        <w:rPr>
+          <w:lang w:val="en-US" w:eastAsia="en-PK"/>
+        </w:rPr>
+      </w:pPr>
+    </w:p>
+    <w:p>
+      <w:pPr>
+        <w:rPr>
+          <w:lang w:val="en-US" w:eastAsia="en-PK"/>
+        </w:rPr>
+      </w:pPr>
+    </w:p>
+    <w:p>
+      <w:pPr>
+        <w:rPr>
+          <w:lang w:val="en-US" w:eastAsia="en-PK"/>
+        </w:rPr>
+      </w:pPr>
+    </w:p>
+    <w:p>
+      <w:pPr>
+        <w:rPr>
+          <w:lang w:val="en-US" w:eastAsia="en-PK"/>
+        </w:rPr>
+      </w:pPr>
+    </w:p>
+    <w:p>
+      <w:pPr>
         <w:pStyle w:val="Heading2"/>
         <w:rPr>
           <w:lang w:val="en-US" w:eastAsia="en-PK"/>
@@ -11496,69 +11775,13 @@
       <w:pPr>
         <w:rPr>
           <w:lang w:val="en-US" w:eastAsia="en-PK"/>
-        </w:rPr>
-      </w:pPr>
-    </w:p>
-    <w:p>
-      <w:pPr>
-        <w:rPr>
-          <w:lang w:val="en-US" w:eastAsia="en-PK"/>
-        </w:rPr>
-      </w:pPr>
-    </w:p>
-    <w:p>
-      <w:pPr>
-        <w:rPr>
-          <w:lang w:val="en-US" w:eastAsia="en-PK"/>
-        </w:rPr>
-      </w:pPr>
-    </w:p>
-    <w:p>
-      <w:pPr>
-        <w:rPr>
-          <w:lang w:val="en-US" w:eastAsia="en-PK"/>
-        </w:rPr>
-      </w:pPr>
-    </w:p>
-    <w:p>
-      <w:pPr>
-        <w:rPr>
-          <w:lang w:val="en-US" w:eastAsia="en-PK"/>
-        </w:rPr>
-      </w:pPr>
-    </w:p>
-    <w:p>
-      <w:pPr>
-        <w:rPr>
-          <w:lang w:val="en-US" w:eastAsia="en-PK"/>
-        </w:rPr>
-      </w:pPr>
-    </w:p>
-    <w:p>
-      <w:pPr>
-        <w:rPr>
-          <w:lang w:val="en-US" w:eastAsia="en-PK"/>
-        </w:rPr>
-      </w:pPr>
-    </w:p>
-    <w:p>
-      <w:pPr>
-        <w:rPr>
-          <w:lang w:val="en-US" w:eastAsia="en-PK"/>
-        </w:rPr>
-      </w:pPr>
-    </w:p>
-    <w:p>
-      <w:pPr>
-        <w:rPr>
-          <w:lang w:eastAsia="en-PK"/>
         </w:rPr>
       </w:pPr>
     </w:p>
     <w:tbl>
       <w:tblPr>
         <w:tblStyle w:val="TableGrid2"/>
-        <w:tblpPr w:leftFromText="180" w:rightFromText="180" w:vertAnchor="page" w:horzAnchor="margin" w:tblpY="2687"/>
+        <w:tblpPr w:leftFromText="180" w:rightFromText="180" w:vertAnchor="page" w:horzAnchor="margin" w:tblpY="2341"/>
         <w:tblW w:w="9630" w:type="dxa"/>
         <w:tblLayout w:type="fixed"/>
         <w:tblLook w:val="0000" w:firstRow="0" w:lastRow="0" w:firstColumn="0" w:lastColumn="0" w:noHBand="0" w:noVBand="0"/>
@@ -12106,6 +12329,62 @@
     </w:p>
     <w:p>
       <w:pPr>
+        <w:rPr>
+          <w:lang w:val="en-US" w:eastAsia="en-PK"/>
+        </w:rPr>
+      </w:pPr>
+    </w:p>
+    <w:p>
+      <w:pPr>
+        <w:rPr>
+          <w:lang w:val="en-US" w:eastAsia="en-PK"/>
+        </w:rPr>
+      </w:pPr>
+    </w:p>
+    <w:p>
+      <w:pPr>
+        <w:rPr>
+          <w:lang w:val="en-US" w:eastAsia="en-PK"/>
+        </w:rPr>
+      </w:pPr>
+    </w:p>
+    <w:p>
+      <w:pPr>
+        <w:rPr>
+          <w:lang w:val="en-US" w:eastAsia="en-PK"/>
+        </w:rPr>
+      </w:pPr>
+    </w:p>
+    <w:p>
+      <w:pPr>
+        <w:rPr>
+          <w:lang w:eastAsia="en-PK"/>
+        </w:rPr>
+      </w:pPr>
+    </w:p>
+    <w:p>
+      <w:pPr>
+        <w:rPr>
+          <w:lang w:val="en-US" w:eastAsia="en-PK"/>
+        </w:rPr>
+      </w:pPr>
+    </w:p>
+    <w:p>
+      <w:pPr>
+        <w:rPr>
+          <w:lang w:val="en-US" w:eastAsia="en-PK"/>
+        </w:rPr>
+      </w:pPr>
+    </w:p>
+    <w:p>
+      <w:pPr>
+        <w:rPr>
+          <w:lang w:val="en-US" w:eastAsia="en-PK"/>
+        </w:rPr>
+      </w:pPr>
+    </w:p>
+    <w:p>
+      <w:pPr>
         <w:pStyle w:val="Heading2"/>
         <w:rPr>
           <w:lang w:val="en-US" w:eastAsia="en-PK"/>
@@ -12119,81 +12398,11 @@
         <w:lastRenderedPageBreak/>
         <w:t>Use Case: View Listing Details</w:t>
       </w:r>
-    </w:p>
-    <w:p>
-      <w:pPr>
-        <w:rPr>
-          <w:lang w:val="en-US" w:eastAsia="en-PK"/>
-        </w:rPr>
-      </w:pPr>
-    </w:p>
-    <w:p>
-      <w:pPr>
-        <w:rPr>
-          <w:lang w:val="en-US" w:eastAsia="en-PK"/>
-        </w:rPr>
-      </w:pPr>
-    </w:p>
-    <w:p>
-      <w:pPr>
-        <w:rPr>
-          <w:lang w:val="en-US" w:eastAsia="en-PK"/>
-        </w:rPr>
-      </w:pPr>
-    </w:p>
-    <w:p>
-      <w:pPr>
-        <w:rPr>
-          <w:lang w:val="en-US" w:eastAsia="en-PK"/>
-        </w:rPr>
-      </w:pPr>
-    </w:p>
-    <w:p>
-      <w:pPr>
-        <w:rPr>
-          <w:lang w:val="en-US" w:eastAsia="en-PK"/>
-        </w:rPr>
-      </w:pPr>
-    </w:p>
-    <w:p>
-      <w:pPr>
-        <w:rPr>
-          <w:lang w:val="en-US" w:eastAsia="en-PK"/>
-        </w:rPr>
-      </w:pPr>
-    </w:p>
-    <w:p>
-      <w:pPr>
-        <w:rPr>
-          <w:lang w:val="en-US" w:eastAsia="en-PK"/>
-        </w:rPr>
-      </w:pPr>
-    </w:p>
-    <w:p>
-      <w:pPr>
-        <w:rPr>
-          <w:lang w:val="en-US" w:eastAsia="en-PK"/>
-        </w:rPr>
-      </w:pPr>
-    </w:p>
-    <w:p>
-      <w:pPr>
-        <w:rPr>
-          <w:lang w:val="en-US" w:eastAsia="en-PK"/>
-        </w:rPr>
-      </w:pPr>
-    </w:p>
-    <w:p>
-      <w:pPr>
-        <w:rPr>
-          <w:lang w:eastAsia="en-PK"/>
-        </w:rPr>
-      </w:pPr>
     </w:p>
     <w:tbl>
       <w:tblPr>
         <w:tblStyle w:val="TableGrid2"/>
-        <w:tblpPr w:leftFromText="180" w:rightFromText="180" w:vertAnchor="page" w:horzAnchor="margin" w:tblpY="2576"/>
+        <w:tblpPr w:leftFromText="180" w:rightFromText="180" w:vertAnchor="page" w:horzAnchor="margin" w:tblpY="2293"/>
         <w:tblW w:w="9630" w:type="dxa"/>
         <w:tblLayout w:type="fixed"/>
         <w:tblLook w:val="0000" w:firstRow="0" w:lastRow="0" w:firstColumn="0" w:lastColumn="0" w:noHBand="0" w:noVBand="0"/>
@@ -12680,6 +12889,76 @@
         </w:tc>
       </w:tr>
     </w:tbl>
+    <w:p>
+      <w:pPr>
+        <w:rPr>
+          <w:lang w:val="en-US" w:eastAsia="en-PK"/>
+        </w:rPr>
+      </w:pPr>
+    </w:p>
+    <w:p>
+      <w:pPr>
+        <w:rPr>
+          <w:lang w:val="en-US" w:eastAsia="en-PK"/>
+        </w:rPr>
+      </w:pPr>
+    </w:p>
+    <w:p>
+      <w:pPr>
+        <w:rPr>
+          <w:lang w:val="en-US" w:eastAsia="en-PK"/>
+        </w:rPr>
+      </w:pPr>
+    </w:p>
+    <w:p>
+      <w:pPr>
+        <w:rPr>
+          <w:lang w:val="en-US" w:eastAsia="en-PK"/>
+        </w:rPr>
+      </w:pPr>
+    </w:p>
+    <w:p>
+      <w:pPr>
+        <w:rPr>
+          <w:lang w:val="en-US" w:eastAsia="en-PK"/>
+        </w:rPr>
+      </w:pPr>
+    </w:p>
+    <w:p>
+      <w:pPr>
+        <w:rPr>
+          <w:lang w:val="en-US" w:eastAsia="en-PK"/>
+        </w:rPr>
+      </w:pPr>
+    </w:p>
+    <w:p>
+      <w:pPr>
+        <w:rPr>
+          <w:lang w:val="en-US" w:eastAsia="en-PK"/>
+        </w:rPr>
+      </w:pPr>
+    </w:p>
+    <w:p>
+      <w:pPr>
+        <w:rPr>
+          <w:lang w:val="en-US" w:eastAsia="en-PK"/>
+        </w:rPr>
+      </w:pPr>
+    </w:p>
+    <w:p>
+      <w:pPr>
+        <w:rPr>
+          <w:lang w:val="en-US" w:eastAsia="en-PK"/>
+        </w:rPr>
+      </w:pPr>
+    </w:p>
+    <w:p>
+      <w:pPr>
+        <w:rPr>
+          <w:lang w:eastAsia="en-PK"/>
+        </w:rPr>
+      </w:pPr>
+    </w:p>
     <w:p>
       <w:pPr>
         <w:rPr>
@@ -22869,7 +23148,7 @@
           <w:szCs w:val="20"/>
           <w:lang w:val="en-US"/>
         </w:rPr>
-        <w:t>2</w:t>
+        <w:t>1</w:t>
       </w:r>
       <w:r>
         <w:rPr>
@@ -23386,30 +23665,8 @@
           </w:p>
         </w:tc>
       </w:tr>
-      <w:bookmarkEnd w:id="21"/>
     </w:tbl>
-    <w:p/>
-    <w:p>
-      <w:pPr>
-        <w:rPr>
-          <w:lang w:val="en-US"/>
-        </w:rPr>
-      </w:pPr>
-    </w:p>
-    <w:p>
-      <w:pPr>
-        <w:rPr>
-          <w:lang w:val="en-US"/>
-        </w:rPr>
-      </w:pPr>
-    </w:p>
-    <w:p>
-      <w:pPr>
-        <w:rPr>
-          <w:lang w:val="en-US"/>
-        </w:rPr>
-      </w:pPr>
-    </w:p>
+    <w:bookmarkEnd w:id="21"/>
     <w:p>
       <w:pPr>
         <w:pStyle w:val="Heading2"/>
@@ -23425,6 +23682,7 @@
           <w:szCs w:val="32"/>
           <w:lang w:val="en-US"/>
         </w:rPr>
+        <w:lastRenderedPageBreak/>
         <w:t>Non-Functional Requirements</w:t>
       </w:r>
     </w:p>
@@ -24041,7 +24299,6 @@
           <w:rFonts w:eastAsia="Times New Roman"/>
           <w:lang w:val="en-PK" w:eastAsia="en-PK"/>
         </w:rPr>
-        <w:lastRenderedPageBreak/>
         <w:t>Performance</w:t>
       </w:r>
     </w:p>
@@ -24150,6 +24407,7 @@
           <w:szCs w:val="24"/>
           <w:lang w:val="en-PK" w:eastAsia="en-PK"/>
         </w:rPr>
+        <w:lastRenderedPageBreak/>
         <w:t>Verification:</w:t>
       </w:r>
       <w:r>
@@ -24736,7 +24994,7 @@
       </w:r>
     </w:p>
     <w:sectPr>
-      <w:footerReference w:type="default" r:id="rId12"/>
+      <w:footerReference w:type="default" r:id="rId13"/>
       <w:pgSz w:w="12240" w:h="15840" w:code="1"/>
       <w:pgMar w:top="1440" w:right="1440" w:bottom="1440" w:left="1440" w:header="720" w:footer="720" w:gutter="0"/>
       <w:cols w:space="720"/>
@@ -24899,63 +25157,7 @@
     </w:p>
   </w:footnote>
   <w:footnote w:id="1">
-    <w:p>
-      <w:pPr>
-        <w:pStyle w:val="FootnoteText"/>
-        <w:rPr>
-          <w:rFonts w:ascii="Times New Roman" w:hAnsi="Times New Roman"/>
-          <w:sz w:val="24"/>
-          <w:szCs w:val="24"/>
-        </w:rPr>
-      </w:pPr>
-      <w:r>
-        <w:rPr>
-          <w:rStyle w:val="FootnoteReference"/>
-        </w:rPr>
-        <w:footnoteRef/>
-      </w:r>
-      <w:r>
-        <w:rPr>
-          <w:rFonts w:ascii="Times New Roman" w:hAnsi="Times New Roman"/>
-          <w:sz w:val="24"/>
-          <w:szCs w:val="24"/>
-        </w:rPr>
-        <w:t>Karl Wiegers and Joy Beatty,</w:t>
-      </w:r>
-      <w:r>
-        <w:rPr>
-          <w:rFonts w:ascii="Times New Roman" w:hAnsi="Times New Roman"/>
-          <w:sz w:val="24"/>
-          <w:szCs w:val="24"/>
-        </w:rPr>
-        <w:t xml:space="preserve"> Software Requirements 3</w:t>
-      </w:r>
-      <w:r>
-        <w:rPr>
-          <w:rFonts w:ascii="Times New Roman" w:hAnsi="Times New Roman"/>
-          <w:sz w:val="24"/>
-          <w:szCs w:val="24"/>
-          <w:vertAlign w:val="superscript"/>
-        </w:rPr>
-        <w:t>rd</w:t>
-      </w:r>
-      <w:r>
-        <w:rPr>
-          <w:rFonts w:ascii="Times New Roman" w:hAnsi="Times New Roman"/>
-          <w:sz w:val="24"/>
-          <w:szCs w:val="24"/>
-        </w:rPr>
-        <w:t xml:space="preserve"> edition.</w:t>
-      </w:r>
-    </w:p>
-    <w:p>
-      <w:pPr>
-        <w:pStyle w:val="FootnoteText"/>
-      </w:pPr>
-      <w:r>
-        <w:t>Note: All the referenced chapters are selected from the above book</w:t>
-      </w:r>
-    </w:p>
+    <w:p/>
   </w:footnote>
 </w:footnotes>
 </file>
@@ -25003,7 +25205,7 @@
         <v:path o:extrusionok="f" gradientshapeok="t" o:connecttype="rect"/>
         <o:lock v:ext="edit" aspectratio="t"/>
       </v:shapetype>
-      <v:shape id="_x0000_i1031" type="#_x0000_t75" style="width:8.4pt;height:8.4pt;visibility:visible;mso-wrap-style:square" o:bullet="t">
+      <v:shape id="_x0000_i1055" type="#_x0000_t75" style="width:8pt;height:8pt;visibility:visible;mso-wrap-style:square" o:bullet="t">
         <v:imagedata r:id="rId1" o:title=""/>
       </v:shape>
     </w:pict>
@@ -38727,6 +38929,22 @@
       <w:bCs/>
     </w:rPr>
   </w:style>
+  <w:style w:type="paragraph" w:styleId="NormalWeb">
+    <w:name w:val="Normal (Web)"/>
+    <w:basedOn w:val="Normal"/>
+    <w:uiPriority w:val="99"/>
+    <w:semiHidden/>
+    <w:unhideWhenUsed/>
+    <w:rsid w:val="00B3148E"/>
+    <w:pPr>
+      <w:spacing w:before="100" w:beforeAutospacing="1" w:after="100" w:afterAutospacing="1" w:line="240" w:lineRule="auto"/>
+    </w:pPr>
+    <w:rPr>
+      <w:rFonts w:eastAsia="Times New Roman" w:cs="Times New Roman"/>
+      <w:szCs w:val="24"/>
+      <w:lang w:val="en-PK" w:eastAsia="en-PK"/>
+    </w:rPr>
+  </w:style>
 </w:styles>
 </file>
 

</xml_diff>

<commit_message>
completed document except functional requirement
</commit_message>
<xml_diff>
--- a/30%/FurnishARt SRS.docx
+++ b/30%/FurnishARt SRS.docx
@@ -1835,6 +1835,14 @@
           <w:szCs w:val="20"/>
           <w:lang w:val="en-US"/>
         </w:rPr>
+      </w:r>
+      <w:r>
+        <w:rPr>
+          <w:rFonts w:asciiTheme="majorBidi" w:eastAsia="Times New Roman" w:hAnsiTheme="majorBidi" w:cstheme="majorBidi"/>
+          <w:noProof/>
+          <w:szCs w:val="20"/>
+          <w:lang w:val="en-US"/>
+        </w:rPr>
         <w:fldChar w:fldCharType="separate"/>
       </w:r>
       <w:r>
@@ -2156,6 +2164,15 @@
           <w:szCs w:val="20"/>
           <w:lang w:val="en-US"/>
         </w:rPr>
+      </w:r>
+      <w:r>
+        <w:rPr>
+          <w:rFonts w:asciiTheme="majorBidi" w:eastAsia="Times New Roman" w:hAnsiTheme="majorBidi" w:cstheme="majorBidi"/>
+          <w:b/>
+          <w:noProof/>
+          <w:szCs w:val="20"/>
+          <w:lang w:val="en-US"/>
+        </w:rPr>
         <w:fldChar w:fldCharType="separate"/>
       </w:r>
       <w:r>
@@ -2350,6 +2367,14 @@
           <w:lang w:val="en-US"/>
         </w:rPr>
         <w:instrText xml:space="preserve"> PAGEREF _Toc519128734 \h </w:instrText>
+      </w:r>
+      <w:r>
+        <w:rPr>
+          <w:rFonts w:asciiTheme="majorBidi" w:eastAsia="Times New Roman" w:hAnsiTheme="majorBidi" w:cstheme="majorBidi"/>
+          <w:noProof/>
+          <w:szCs w:val="20"/>
+          <w:lang w:val="en-US"/>
+        </w:rPr>
       </w:r>
       <w:r>
         <w:rPr>
@@ -4091,6 +4116,7 @@
         <w:pStyle w:val="Heading2"/>
       </w:pPr>
       <w:bookmarkStart w:id="12" w:name="_Toc519128724"/>
+      <w:bookmarkStart w:id="13" w:name="_Toc519128725"/>
       <w:r>
         <w:t>Product perspective</w:t>
       </w:r>
@@ -4099,22 +4125,22 @@
     <w:p>
       <w:pPr>
         <w:rPr>
-          <w:lang w:val="en-US"/>
-        </w:rPr>
-      </w:pPr>
-      <w:r>
-        <w:rPr>
-          <w:lang w:val="en-US"/>
-        </w:rPr>
-        <w:t>Describe the product’s context and origin. Is it the next member of a growing product line, the next version of a mature system, a replacement for an existing application, or an entirely new product?</w:t>
+          <w:lang w:val="en-PK"/>
+        </w:rPr>
+      </w:pPr>
+      <w:r>
+        <w:rPr>
+          <w:lang w:val="en-PK"/>
+        </w:rPr>
+        <w:t>The AR-based Online Furniture Store, inspired by international projects like IKEA Place, introduces advanced augmented reality capabilities to the Pakistani market, where such technology is currently unavailable in online furniture shopping. This platform enhances the shopping experience by allowing customers to visualize and interact with 3D furniture models in their physical environments using mobile device cameras. By bridging the gap between online and offline shopping, the project leverages global best practices and innovations to offer Pakistani consumers a novel, immersive, and informed way to purchase furniture.</w:t>
       </w:r>
     </w:p>
     <w:p>
       <w:pPr>
         <w:pStyle w:val="Heading2"/>
       </w:pPr>
-      <w:bookmarkStart w:id="13" w:name="_Toc519128725"/>
-      <w:r>
+      <w:r>
+        <w:lastRenderedPageBreak/>
         <w:t>Operating environment</w:t>
       </w:r>
       <w:bookmarkEnd w:id="13"/>
@@ -4147,7 +4173,6 @@
           <w:bCs/>
           <w:lang w:val="en-PK"/>
         </w:rPr>
-        <w:lastRenderedPageBreak/>
         <w:t>Hardware Platform:</w:t>
       </w:r>
       <w:r>
@@ -4414,6 +4439,7 @@
       </w:pPr>
       <w:bookmarkStart w:id="14" w:name="_Toc518865261"/>
       <w:bookmarkStart w:id="15" w:name="_Toc519128726"/>
+      <w:bookmarkStart w:id="16" w:name="_Toc519128727"/>
       <w:r>
         <w:rPr>
           <w:rFonts w:asciiTheme="majorBidi" w:eastAsia="Times New Roman" w:hAnsiTheme="majorBidi" w:cstheme="majorBidi"/>
@@ -4422,6 +4448,7 @@
           <w:szCs w:val="20"/>
           <w:lang w:val="en-US"/>
         </w:rPr>
+        <w:lastRenderedPageBreak/>
         <w:t>Design and implementation constraints</w:t>
       </w:r>
       <w:bookmarkEnd w:id="14"/>
@@ -4429,111 +4456,142 @@
     </w:p>
     <w:p>
       <w:pPr>
-        <w:autoSpaceDE w:val="0"/>
-        <w:autoSpaceDN w:val="0"/>
-        <w:adjustRightInd w:val="0"/>
-        <w:spacing w:line="181" w:lineRule="atLeast"/>
-        <w:jc w:val="both"/>
-        <w:rPr>
-          <w:rFonts w:asciiTheme="majorBidi" w:eastAsia="Times New Roman" w:hAnsiTheme="majorBidi" w:cstheme="majorBidi"/>
-          <w:szCs w:val="24"/>
-          <w:lang w:val="en-US"/>
-        </w:rPr>
-      </w:pPr>
-      <w:r>
-        <w:rPr>
-          <w:rFonts w:asciiTheme="majorBidi" w:eastAsia="Times New Roman" w:hAnsiTheme="majorBidi" w:cstheme="majorBidi"/>
-          <w:szCs w:val="24"/>
-          <w:lang w:val="en-US"/>
-        </w:rPr>
-        <w:t xml:space="preserve">There are times when a certain programming language must be used, a code library that has already had time invested to develop it needs to be used, and so forth. Describe any factors that will restrict </w:t>
-      </w:r>
-      <w:r>
-        <w:rPr>
-          <w:rFonts w:asciiTheme="majorBidi" w:eastAsia="Times New Roman" w:hAnsiTheme="majorBidi" w:cstheme="majorBidi"/>
-          <w:szCs w:val="24"/>
-          <w:lang w:val="en-US"/>
-        </w:rPr>
-        <w:lastRenderedPageBreak/>
-        <w:t>the options available to the developers and the rationale for each constraint. Constraints are described further in Chapter 14</w:t>
-      </w:r>
-      <w:r>
-        <w:rPr>
-          <w:rFonts w:asciiTheme="majorBidi" w:eastAsia="Times New Roman" w:hAnsiTheme="majorBidi" w:cstheme="majorBidi"/>
-          <w:szCs w:val="24"/>
-          <w:vertAlign w:val="superscript"/>
-          <w:lang w:val="en-US"/>
-        </w:rPr>
-        <w:footnoteReference w:id="1"/>
-      </w:r>
-      <w:r>
-        <w:rPr>
-          <w:rFonts w:asciiTheme="majorBidi" w:eastAsia="Times New Roman" w:hAnsiTheme="majorBidi" w:cstheme="majorBidi"/>
-          <w:szCs w:val="24"/>
-          <w:lang w:val="en-US"/>
-        </w:rPr>
-        <w:t>, “Beyond functionality.”</w:t>
-      </w:r>
-    </w:p>
-    <w:p>
-      <w:pPr>
-        <w:spacing w:after="0" w:line="240" w:lineRule="exact"/>
-        <w:jc w:val="both"/>
-        <w:rPr>
-          <w:rFonts w:asciiTheme="majorBidi" w:eastAsia="Times New Roman" w:hAnsiTheme="majorBidi" w:cstheme="majorBidi"/>
-          <w:szCs w:val="20"/>
-          <w:lang w:val="en-US"/>
-        </w:rPr>
-      </w:pPr>
-      <w:r>
-        <w:rPr>
-          <w:rFonts w:asciiTheme="majorBidi" w:eastAsia="Times New Roman" w:hAnsiTheme="majorBidi" w:cstheme="majorBidi"/>
-          <w:szCs w:val="20"/>
-          <w:lang w:val="en-US"/>
-        </w:rPr>
-        <w:t>Example:</w:t>
-      </w:r>
-    </w:p>
-    <w:p>
-      <w:pPr>
-        <w:spacing w:after="0" w:line="240" w:lineRule="exact"/>
-        <w:jc w:val="both"/>
-        <w:rPr>
-          <w:rFonts w:asciiTheme="majorBidi" w:eastAsia="Times New Roman" w:hAnsiTheme="majorBidi" w:cstheme="majorBidi"/>
-          <w:szCs w:val="20"/>
-          <w:lang w:val="en-US"/>
-        </w:rPr>
-      </w:pPr>
-    </w:p>
-    <w:p>
-      <w:pPr>
-        <w:spacing w:after="0" w:line="240" w:lineRule="exact"/>
-        <w:jc w:val="both"/>
-        <w:rPr>
-          <w:rFonts w:asciiTheme="majorBidi" w:eastAsia="Times New Roman" w:hAnsiTheme="majorBidi" w:cstheme="majorBidi"/>
-          <w:i/>
-          <w:szCs w:val="20"/>
-          <w:lang w:val="en-US"/>
-        </w:rPr>
-      </w:pPr>
-      <w:r>
-        <w:rPr>
-          <w:rFonts w:asciiTheme="majorBidi" w:eastAsia="Times New Roman" w:hAnsiTheme="majorBidi" w:cstheme="majorBidi"/>
-          <w:i/>
-          <w:szCs w:val="20"/>
-          <w:lang w:val="en-US"/>
-        </w:rPr>
-        <w:t>CO-1:</w:t>
-      </w:r>
-      <w:r>
-        <w:rPr>
-          <w:rFonts w:asciiTheme="majorBidi" w:eastAsia="Times New Roman" w:hAnsiTheme="majorBidi" w:cstheme="majorBidi"/>
-          <w:i/>
-          <w:szCs w:val="20"/>
-          <w:lang w:val="en-US"/>
-        </w:rPr>
-        <w:tab/>
-        <w:t>The system shall use the current corporate standard Oracle database engine</w:t>
+        <w:pStyle w:val="NormalWeb"/>
+      </w:pPr>
+      <w:r>
+        <w:rPr>
+          <w:rStyle w:val="Strong"/>
+        </w:rPr>
+        <w:t>CO-1</w:t>
+      </w:r>
+      <w:r>
+        <w:t>: The application must use Next.js for frontend development.</w:t>
+      </w:r>
+    </w:p>
+    <w:p>
+      <w:pPr>
+        <w:pStyle w:val="NormalWeb"/>
+      </w:pPr>
+      <w:r>
+        <w:rPr>
+          <w:rStyle w:val="Strong"/>
+        </w:rPr>
+        <w:t>CO-2</w:t>
+      </w:r>
+      <w:r>
+        <w:t>: Node.js and Express are required for backend development.</w:t>
+      </w:r>
+    </w:p>
+    <w:p>
+      <w:pPr>
+        <w:pStyle w:val="NormalWeb"/>
+      </w:pPr>
+      <w:r>
+        <w:rPr>
+          <w:rStyle w:val="Strong"/>
+        </w:rPr>
+        <w:t>CO-3</w:t>
+      </w:r>
+      <w:r>
+        <w:t>: PostgreSQL must be used as the database engine.</w:t>
+      </w:r>
+    </w:p>
+    <w:p>
+      <w:pPr>
+        <w:pStyle w:val="NormalWeb"/>
+      </w:pPr>
+      <w:r>
+        <w:rPr>
+          <w:rStyle w:val="Strong"/>
+        </w:rPr>
+        <w:t>CO-4</w:t>
+      </w:r>
+      <w:r>
+        <w:t>: AR functionality must be implemented using Unity.</w:t>
+      </w:r>
+    </w:p>
+    <w:p>
+      <w:pPr>
+        <w:pStyle w:val="NormalWeb"/>
+      </w:pPr>
+      <w:r>
+        <w:rPr>
+          <w:rStyle w:val="Strong"/>
+        </w:rPr>
+        <w:t>CO-5</w:t>
+      </w:r>
+      <w:r>
+        <w:t>: 3D models must be managed using Three.js.</w:t>
+      </w:r>
+    </w:p>
+    <w:p>
+      <w:pPr>
+        <w:pStyle w:val="NormalWeb"/>
+      </w:pPr>
+      <w:r>
+        <w:rPr>
+          <w:rStyle w:val="Strong"/>
+        </w:rPr>
+        <w:t>CO-6</w:t>
+      </w:r>
+      <w:r>
+        <w:t>: 3D models must be created using Blender.</w:t>
+      </w:r>
+    </w:p>
+    <w:p>
+      <w:pPr>
+        <w:pStyle w:val="NormalWeb"/>
+      </w:pPr>
+      <w:r>
+        <w:rPr>
+          <w:rStyle w:val="Strong"/>
+        </w:rPr>
+        <w:t>CO-7</w:t>
+      </w:r>
+      <w:r>
+        <w:t>: The development process must follow Agile methodology.</w:t>
+      </w:r>
+    </w:p>
+    <w:p>
+      <w:pPr>
+        <w:pStyle w:val="NormalWeb"/>
+      </w:pPr>
+      <w:r>
+        <w:rPr>
+          <w:rStyle w:val="Strong"/>
+        </w:rPr>
+        <w:t>CO-8</w:t>
+      </w:r>
+      <w:r>
+        <w:t>: All source code must be version controlled using Git and GitHub.</w:t>
+      </w:r>
+    </w:p>
+    <w:p>
+      <w:pPr>
+        <w:pStyle w:val="NormalWeb"/>
+      </w:pPr>
+      <w:r>
+        <w:rPr>
+          <w:rStyle w:val="Strong"/>
+        </w:rPr>
+        <w:t>CO-9</w:t>
+      </w:r>
+      <w:r>
+        <w:t>: The application must ensure compatibility with modern mobile and desktop browsers.</w:t>
+      </w:r>
+    </w:p>
+    <w:p>
+      <w:pPr>
+        <w:pStyle w:val="NormalWeb"/>
+      </w:pPr>
+      <w:r>
+        <w:rPr>
+          <w:rStyle w:val="Strong"/>
+        </w:rPr>
+        <w:t>CO-10</w:t>
+      </w:r>
+      <w:r>
+        <w:t>: Secure payment integration must use established and trusted payment gateways.</w:t>
       </w:r>
     </w:p>
     <w:p>
@@ -4551,7 +4609,6 @@
           <w:lang w:val="en-US"/>
         </w:rPr>
       </w:pPr>
-      <w:bookmarkStart w:id="16" w:name="_Toc519128727"/>
       <w:r>
         <w:rPr>
           <w:rFonts w:asciiTheme="majorBidi" w:eastAsia="Times New Roman" w:hAnsiTheme="majorBidi" w:cstheme="majorBidi"/>
@@ -4627,20 +4684,12 @@
     <w:p/>
     <w:p/>
     <w:p/>
-    <w:p/>
-    <w:p/>
-    <w:p/>
-    <w:p/>
-    <w:p/>
-    <w:p/>
-    <w:p/>
-    <w:p/>
-    <w:p/>
     <w:p>
       <w:r>
         <w:rPr>
           <w:noProof/>
         </w:rPr>
+        <w:lastRenderedPageBreak/>
         <mc:AlternateContent>
           <mc:Choice Requires="wps">
             <w:drawing>
@@ -4710,16 +4759,10 @@
           </mc:Fallback>
         </mc:AlternateContent>
       </w:r>
-    </w:p>
-    <w:p>
-      <w:pPr>
-        <w:pStyle w:val="NormalWeb"/>
-      </w:pPr>
       <w:r>
         <w:rPr>
           <w:noProof/>
         </w:rPr>
-        <w:lastRenderedPageBreak/>
         <w:drawing>
           <wp:anchor distT="0" distB="0" distL="114300" distR="114300" simplePos="0" relativeHeight="251747328" behindDoc="0" locked="0" layoutInCell="1" allowOverlap="1" wp14:anchorId="6EBA808F" wp14:editId="2B4002CD">
             <wp:simplePos x="0" y="0"/>
@@ -5279,8 +5322,13 @@
               </w:numPr>
               <w:spacing w:before="0" w:after="0" w:line="240" w:lineRule="auto"/>
             </w:pPr>
-            <w:r>
-              <w:t>Visitor submits the registration form</w:t>
+            <w:proofErr w:type="gramStart"/>
+            <w:r>
+              <w:t>Visitor submits</w:t>
+            </w:r>
+            <w:proofErr w:type="gramEnd"/>
+            <w:r>
+              <w:t xml:space="preserve"> the registration form</w:t>
             </w:r>
             <w:r>
               <w:t xml:space="preserve">. </w:t>
@@ -5979,8 +6027,13 @@
               </w:numPr>
               <w:spacing w:before="0" w:after="0" w:line="240" w:lineRule="auto"/>
             </w:pPr>
-            <w:r>
-              <w:t>System checks password strength.</w:t>
+            <w:proofErr w:type="gramStart"/>
+            <w:r>
+              <w:t>System</w:t>
+            </w:r>
+            <w:proofErr w:type="gramEnd"/>
+            <w:r>
+              <w:t xml:space="preserve"> checks password strength.</w:t>
             </w:r>
           </w:p>
           <w:p>
@@ -8861,11 +8914,19 @@
               </w:rPr>
               <w:t xml:space="preserve">of same category </w:t>
             </w:r>
+            <w:proofErr w:type="gramStart"/>
             <w:r>
               <w:rPr>
                 <w:szCs w:val="24"/>
               </w:rPr>
-              <w:t>like the one user</w:t>
+              <w:t>like</w:t>
+            </w:r>
+            <w:proofErr w:type="gramEnd"/>
+            <w:r>
+              <w:rPr>
+                <w:szCs w:val="24"/>
+              </w:rPr>
+              <w:t xml:space="preserve"> the one user</w:t>
             </w:r>
             <w:r>
               <w:rPr>
@@ -10342,8 +10403,13 @@
               </w:numPr>
               <w:spacing w:before="0" w:after="0" w:line="240" w:lineRule="auto"/>
             </w:pPr>
-            <w:r>
-              <w:t>System shows similar category furniture items list in AR preview mode.</w:t>
+            <w:proofErr w:type="gramStart"/>
+            <w:r>
+              <w:t>System</w:t>
+            </w:r>
+            <w:proofErr w:type="gramEnd"/>
+            <w:r>
+              <w:t xml:space="preserve"> shows similar category furniture items list in AR preview mode.</w:t>
             </w:r>
           </w:p>
           <w:p>
@@ -20375,7 +20441,15 @@
           </w:tcPr>
           <w:p>
             <w:r>
-              <w:t>The user has valid payment and shipping information, and the system is able to process the order.</w:t>
+              <w:t xml:space="preserve">The user has valid payment and shipping information, and the system </w:t>
+            </w:r>
+            <w:proofErr w:type="gramStart"/>
+            <w:r>
+              <w:t>is able to</w:t>
+            </w:r>
+            <w:proofErr w:type="gramEnd"/>
+            <w:r>
+              <w:t xml:space="preserve"> process the order.</w:t>
             </w:r>
           </w:p>
         </w:tc>
@@ -22302,122 +22376,25 @@
       <w:pPr>
         <w:pStyle w:val="Heading2"/>
         <w:rPr>
-          <w:lang w:val="en-US" w:eastAsia="en-PK"/>
-        </w:rPr>
-      </w:pPr>
-      <w:r>
-        <w:rPr>
           <w:rFonts w:eastAsia="Times New Roman"/>
           <w:lang w:eastAsia="en-PK"/>
         </w:rPr>
+      </w:pPr>
+      <w:r>
+        <w:rPr>
+          <w:rFonts w:eastAsia="Times New Roman"/>
+          <w:lang w:eastAsia="en-PK"/>
+        </w:rPr>
         <w:lastRenderedPageBreak/>
-        <w:t>Use Case: Logout</w:t>
-      </w:r>
-    </w:p>
-    <w:p>
-      <w:pPr>
-        <w:rPr>
-          <w:lang w:val="en-US" w:eastAsia="en-PK"/>
-        </w:rPr>
-      </w:pPr>
-    </w:p>
-    <w:p>
-      <w:pPr>
-        <w:rPr>
-          <w:lang w:val="en-US" w:eastAsia="en-PK"/>
-        </w:rPr>
-      </w:pPr>
-    </w:p>
-    <w:p>
-      <w:pPr>
-        <w:rPr>
-          <w:lang w:val="en-US" w:eastAsia="en-PK"/>
-        </w:rPr>
-      </w:pPr>
-    </w:p>
-    <w:p>
-      <w:pPr>
-        <w:rPr>
-          <w:lang w:val="en-US" w:eastAsia="en-PK"/>
-        </w:rPr>
-      </w:pPr>
-    </w:p>
-    <w:p>
-      <w:pPr>
-        <w:rPr>
-          <w:lang w:val="en-US" w:eastAsia="en-PK"/>
-        </w:rPr>
-      </w:pPr>
-    </w:p>
-    <w:p>
-      <w:pPr>
-        <w:rPr>
-          <w:lang w:val="en-US" w:eastAsia="en-PK"/>
-        </w:rPr>
-      </w:pPr>
-    </w:p>
-    <w:p>
-      <w:pPr>
-        <w:rPr>
-          <w:lang w:val="en-US" w:eastAsia="en-PK"/>
-        </w:rPr>
-      </w:pPr>
-    </w:p>
-    <w:p>
-      <w:pPr>
-        <w:rPr>
-          <w:lang w:val="en-US" w:eastAsia="en-PK"/>
-        </w:rPr>
-      </w:pPr>
-    </w:p>
-    <w:p>
-      <w:pPr>
-        <w:rPr>
-          <w:lang w:val="en-US" w:eastAsia="en-PK"/>
-        </w:rPr>
-      </w:pPr>
-    </w:p>
-    <w:p>
-      <w:pPr>
-        <w:rPr>
-          <w:lang w:val="en-US" w:eastAsia="en-PK"/>
-        </w:rPr>
-      </w:pPr>
-    </w:p>
-    <w:p>
-      <w:pPr>
-        <w:rPr>
-          <w:lang w:val="en-US" w:eastAsia="en-PK"/>
-        </w:rPr>
-      </w:pPr>
-    </w:p>
-    <w:p>
-      <w:pPr>
-        <w:rPr>
-          <w:lang w:val="en-US" w:eastAsia="en-PK"/>
-        </w:rPr>
-      </w:pPr>
-    </w:p>
-    <w:p>
-      <w:pPr>
-        <w:rPr>
-          <w:lang w:val="en-US" w:eastAsia="en-PK"/>
-        </w:rPr>
-      </w:pPr>
-    </w:p>
-    <w:p>
-      <w:pPr>
-        <w:rPr>
-          <w:lang w:val="en-US" w:eastAsia="en-PK"/>
-        </w:rPr>
-      </w:pPr>
-    </w:p>
-    <w:p>
-      <w:pPr>
-        <w:rPr>
+        <w:t xml:space="preserve">Use Case: </w:t>
+      </w:r>
+      <w:r>
+        <w:rPr>
+          <w:rFonts w:eastAsia="Times New Roman"/>
           <w:lang w:eastAsia="en-PK"/>
         </w:rPr>
-      </w:pPr>
+        <w:t>View Furniture Listings on Admin</w:t>
+      </w:r>
     </w:p>
     <w:tbl>
       <w:tblPr>
@@ -22462,6 +22439,660 @@
               <w:t>UC</w:t>
             </w:r>
             <w:r>
+              <w:t>-2</w:t>
+            </w:r>
+            <w:r>
+              <w:t>9</w:t>
+            </w:r>
+          </w:p>
+        </w:tc>
+      </w:tr>
+      <w:tr>
+        <w:tc>
+          <w:tcPr>
+            <w:tcW w:w="1872" w:type="dxa"/>
+          </w:tcPr>
+          <w:p>
+            <w:pPr>
+              <w:spacing w:line="240" w:lineRule="exact"/>
+              <w:rPr>
+                <w:rFonts w:asciiTheme="majorBidi" w:hAnsiTheme="majorBidi" w:cstheme="majorBidi"/>
+                <w:b/>
+              </w:rPr>
+            </w:pPr>
+            <w:r>
+              <w:rPr>
+                <w:rFonts w:asciiTheme="majorBidi" w:hAnsiTheme="majorBidi" w:cstheme="majorBidi"/>
+                <w:b/>
+              </w:rPr>
+              <w:t>Use Case Name:</w:t>
+            </w:r>
+          </w:p>
+        </w:tc>
+        <w:tc>
+          <w:tcPr>
+            <w:tcW w:w="7479" w:type="dxa"/>
+          </w:tcPr>
+          <w:p>
+            <w:pPr>
+              <w:autoSpaceDE w:val="0"/>
+              <w:autoSpaceDN w:val="0"/>
+              <w:adjustRightInd w:val="0"/>
+              <w:spacing w:line="151" w:lineRule="atLeast"/>
+              <w:rPr>
+                <w:szCs w:val="24"/>
+              </w:rPr>
+            </w:pPr>
+            <w:r>
+              <w:rPr>
+                <w:lang w:eastAsia="en-PK"/>
+              </w:rPr>
+              <w:t xml:space="preserve">View Furniture Listings on </w:t>
+            </w:r>
+            <w:r>
+              <w:rPr>
+                <w:lang w:eastAsia="en-PK"/>
+              </w:rPr>
+              <w:t>a</w:t>
+            </w:r>
+            <w:r>
+              <w:rPr>
+                <w:lang w:eastAsia="en-PK"/>
+              </w:rPr>
+              <w:t>dmin</w:t>
+            </w:r>
+          </w:p>
+        </w:tc>
+      </w:tr>
+      <w:tr>
+        <w:trPr>
+          <w:trHeight w:val="458"/>
+        </w:trPr>
+        <w:tc>
+          <w:tcPr>
+            <w:tcW w:w="1872" w:type="dxa"/>
+          </w:tcPr>
+          <w:p>
+            <w:pPr>
+              <w:spacing w:line="240" w:lineRule="exact"/>
+              <w:rPr>
+                <w:rFonts w:asciiTheme="majorBidi" w:hAnsiTheme="majorBidi" w:cstheme="majorBidi"/>
+                <w:b/>
+              </w:rPr>
+            </w:pPr>
+            <w:r>
+              <w:rPr>
+                <w:rFonts w:asciiTheme="majorBidi" w:hAnsiTheme="majorBidi" w:cstheme="majorBidi"/>
+                <w:b/>
+              </w:rPr>
+              <w:t>Actors:</w:t>
+            </w:r>
+          </w:p>
+        </w:tc>
+        <w:tc>
+          <w:tcPr>
+            <w:tcW w:w="7479" w:type="dxa"/>
+          </w:tcPr>
+          <w:p>
+            <w:r>
+              <w:t>Admin</w:t>
+            </w:r>
+          </w:p>
+        </w:tc>
+      </w:tr>
+      <w:tr>
+        <w:trPr>
+          <w:trHeight w:val="366"/>
+        </w:trPr>
+        <w:tc>
+          <w:tcPr>
+            <w:tcW w:w="1872" w:type="dxa"/>
+          </w:tcPr>
+          <w:p>
+            <w:pPr>
+              <w:spacing w:line="240" w:lineRule="exact"/>
+              <w:rPr>
+                <w:rFonts w:asciiTheme="majorBidi" w:hAnsiTheme="majorBidi" w:cstheme="majorBidi"/>
+                <w:b/>
+              </w:rPr>
+            </w:pPr>
+            <w:r>
+              <w:rPr>
+                <w:rFonts w:asciiTheme="majorBidi" w:hAnsiTheme="majorBidi" w:cstheme="majorBidi"/>
+                <w:b/>
+              </w:rPr>
+              <w:t>Description:</w:t>
+            </w:r>
+          </w:p>
+        </w:tc>
+        <w:tc>
+          <w:tcPr>
+            <w:tcW w:w="7479" w:type="dxa"/>
+          </w:tcPr>
+          <w:p>
+            <w:pPr>
+              <w:autoSpaceDE w:val="0"/>
+              <w:autoSpaceDN w:val="0"/>
+              <w:adjustRightInd w:val="0"/>
+              <w:spacing w:line="151" w:lineRule="atLeast"/>
+              <w:rPr>
+                <w:szCs w:val="24"/>
+              </w:rPr>
+            </w:pPr>
+            <w:r>
+              <w:t>This use case allows an admin to view the available furniture listings in the store for administrative purposes.</w:t>
+            </w:r>
+          </w:p>
+        </w:tc>
+      </w:tr>
+      <w:tr>
+        <w:trPr>
+          <w:trHeight w:val="414"/>
+        </w:trPr>
+        <w:tc>
+          <w:tcPr>
+            <w:tcW w:w="1872" w:type="dxa"/>
+          </w:tcPr>
+          <w:p>
+            <w:pPr>
+              <w:spacing w:line="240" w:lineRule="exact"/>
+              <w:rPr>
+                <w:rFonts w:asciiTheme="majorBidi" w:hAnsiTheme="majorBidi" w:cstheme="majorBidi"/>
+                <w:b/>
+              </w:rPr>
+            </w:pPr>
+            <w:r>
+              <w:rPr>
+                <w:rFonts w:asciiTheme="majorBidi" w:hAnsiTheme="majorBidi" w:cstheme="majorBidi"/>
+                <w:b/>
+              </w:rPr>
+              <w:t>Trigger:</w:t>
+            </w:r>
+          </w:p>
+        </w:tc>
+        <w:tc>
+          <w:tcPr>
+            <w:tcW w:w="7479" w:type="dxa"/>
+          </w:tcPr>
+          <w:p>
+            <w:pPr>
+              <w:autoSpaceDE w:val="0"/>
+              <w:autoSpaceDN w:val="0"/>
+              <w:adjustRightInd w:val="0"/>
+              <w:spacing w:line="151" w:lineRule="atLeast"/>
+              <w:rPr>
+                <w:szCs w:val="24"/>
+              </w:rPr>
+            </w:pPr>
+            <w:r>
+              <w:t>The admin decides to review the furniture listings for inventory management or other administrative tasks.</w:t>
+            </w:r>
+          </w:p>
+        </w:tc>
+      </w:tr>
+      <w:tr>
+        <w:trPr>
+          <w:trHeight w:val="566"/>
+        </w:trPr>
+        <w:tc>
+          <w:tcPr>
+            <w:tcW w:w="1872" w:type="dxa"/>
+          </w:tcPr>
+          <w:p>
+            <w:pPr>
+              <w:spacing w:line="240" w:lineRule="exact"/>
+              <w:rPr>
+                <w:rFonts w:asciiTheme="majorBidi" w:hAnsiTheme="majorBidi" w:cstheme="majorBidi"/>
+                <w:b/>
+              </w:rPr>
+            </w:pPr>
+            <w:r>
+              <w:rPr>
+                <w:rFonts w:asciiTheme="majorBidi" w:hAnsiTheme="majorBidi" w:cstheme="majorBidi"/>
+                <w:b/>
+              </w:rPr>
+              <w:t>Preconditions:</w:t>
+            </w:r>
+          </w:p>
+        </w:tc>
+        <w:tc>
+          <w:tcPr>
+            <w:tcW w:w="7479" w:type="dxa"/>
+          </w:tcPr>
+          <w:p>
+            <w:pPr>
+              <w:spacing w:before="0" w:after="0" w:line="240" w:lineRule="auto"/>
+            </w:pPr>
+            <w:r>
+              <w:t>The system contains a catalog of furniture item</w:t>
+            </w:r>
+            <w:r>
+              <w:t>.</w:t>
+            </w:r>
+          </w:p>
+        </w:tc>
+      </w:tr>
+      <w:tr>
+        <w:tc>
+          <w:tcPr>
+            <w:tcW w:w="1872" w:type="dxa"/>
+          </w:tcPr>
+          <w:p>
+            <w:pPr>
+              <w:spacing w:line="240" w:lineRule="exact"/>
+              <w:rPr>
+                <w:rFonts w:asciiTheme="majorBidi" w:hAnsiTheme="majorBidi" w:cstheme="majorBidi"/>
+                <w:b/>
+              </w:rPr>
+            </w:pPr>
+            <w:r>
+              <w:rPr>
+                <w:rFonts w:asciiTheme="majorBidi" w:hAnsiTheme="majorBidi" w:cstheme="majorBidi"/>
+                <w:b/>
+              </w:rPr>
+              <w:t>Postconditions:</w:t>
+            </w:r>
+          </w:p>
+        </w:tc>
+        <w:tc>
+          <w:tcPr>
+            <w:tcW w:w="7479" w:type="dxa"/>
+          </w:tcPr>
+          <w:p>
+            <w:pPr>
+              <w:spacing w:before="0" w:after="0" w:line="240" w:lineRule="auto"/>
+            </w:pPr>
+            <w:r>
+              <w:t>The admin can access detailed information about furniture items for administrative purposes.</w:t>
+            </w:r>
+          </w:p>
+        </w:tc>
+      </w:tr>
+      <w:tr>
+        <w:tc>
+          <w:tcPr>
+            <w:tcW w:w="1872" w:type="dxa"/>
+          </w:tcPr>
+          <w:p>
+            <w:pPr>
+              <w:spacing w:line="240" w:lineRule="exact"/>
+              <w:rPr>
+                <w:rFonts w:asciiTheme="majorBidi" w:hAnsiTheme="majorBidi" w:cstheme="majorBidi"/>
+                <w:b/>
+              </w:rPr>
+            </w:pPr>
+            <w:r>
+              <w:rPr>
+                <w:rFonts w:asciiTheme="majorBidi" w:hAnsiTheme="majorBidi" w:cstheme="majorBidi"/>
+                <w:b/>
+              </w:rPr>
+              <w:t>Normal Flow:</w:t>
+            </w:r>
+          </w:p>
+        </w:tc>
+        <w:tc>
+          <w:tcPr>
+            <w:tcW w:w="7479" w:type="dxa"/>
+          </w:tcPr>
+          <w:p>
+            <w:pPr>
+              <w:pStyle w:val="ListParagraph"/>
+              <w:numPr>
+                <w:ilvl w:val="0"/>
+                <w:numId w:val="116"/>
+              </w:numPr>
+              <w:spacing w:before="0" w:after="0" w:line="240" w:lineRule="auto"/>
+            </w:pPr>
+            <w:r>
+              <w:t xml:space="preserve">The admin navigates to the furniture listings section in the admin dashboard. </w:t>
+            </w:r>
+          </w:p>
+          <w:p>
+            <w:pPr>
+              <w:pStyle w:val="ListParagraph"/>
+              <w:numPr>
+                <w:ilvl w:val="0"/>
+                <w:numId w:val="116"/>
+              </w:numPr>
+              <w:spacing w:before="0" w:after="0" w:line="240" w:lineRule="auto"/>
+            </w:pPr>
+            <w:r>
+              <w:t>The admin views the list of available furniture items, including details such as descriptions, dimensions, prices, and current availability. The admin can filter and search through the furniture listings based on various criteria such as price, size, material, etc.</w:t>
+            </w:r>
+          </w:p>
+        </w:tc>
+      </w:tr>
+      <w:tr>
+        <w:tc>
+          <w:tcPr>
+            <w:tcW w:w="1872" w:type="dxa"/>
+          </w:tcPr>
+          <w:p>
+            <w:pPr>
+              <w:spacing w:line="240" w:lineRule="exact"/>
+              <w:rPr>
+                <w:rFonts w:asciiTheme="majorBidi" w:hAnsiTheme="majorBidi" w:cstheme="majorBidi"/>
+                <w:b/>
+              </w:rPr>
+            </w:pPr>
+            <w:r>
+              <w:rPr>
+                <w:rFonts w:asciiTheme="majorBidi" w:hAnsiTheme="majorBidi" w:cstheme="majorBidi"/>
+                <w:b/>
+              </w:rPr>
+              <w:t>Alternative Flows:</w:t>
+            </w:r>
+          </w:p>
+        </w:tc>
+        <w:tc>
+          <w:tcPr>
+            <w:tcW w:w="7479" w:type="dxa"/>
+          </w:tcPr>
+          <w:p>
+            <w:r>
+              <w:t>If no furniture items are available, a message indicating no items are available is displayed.</w:t>
+            </w:r>
+          </w:p>
+        </w:tc>
+      </w:tr>
+      <w:tr>
+        <w:trPr>
+          <w:trHeight w:val="499"/>
+        </w:trPr>
+        <w:tc>
+          <w:tcPr>
+            <w:tcW w:w="1872" w:type="dxa"/>
+          </w:tcPr>
+          <w:p>
+            <w:pPr>
+              <w:spacing w:line="240" w:lineRule="exact"/>
+              <w:rPr>
+                <w:rFonts w:asciiTheme="majorBidi" w:hAnsiTheme="majorBidi" w:cstheme="majorBidi"/>
+                <w:b/>
+              </w:rPr>
+            </w:pPr>
+            <w:r>
+              <w:rPr>
+                <w:rFonts w:asciiTheme="majorBidi" w:hAnsiTheme="majorBidi" w:cstheme="majorBidi"/>
+                <w:b/>
+              </w:rPr>
+              <w:t>Exceptions:</w:t>
+            </w:r>
+          </w:p>
+        </w:tc>
+        <w:tc>
+          <w:tcPr>
+            <w:tcW w:w="7479" w:type="dxa"/>
+          </w:tcPr>
+          <w:p>
+            <w:r>
+              <w:t>System error occurs while retrieving the furniture listings.</w:t>
+            </w:r>
+          </w:p>
+        </w:tc>
+      </w:tr>
+      <w:tr>
+        <w:trPr>
+          <w:trHeight w:val="407"/>
+        </w:trPr>
+        <w:tc>
+          <w:tcPr>
+            <w:tcW w:w="1872" w:type="dxa"/>
+          </w:tcPr>
+          <w:p>
+            <w:pPr>
+              <w:spacing w:line="240" w:lineRule="exact"/>
+              <w:rPr>
+                <w:rFonts w:asciiTheme="majorBidi" w:hAnsiTheme="majorBidi" w:cstheme="majorBidi"/>
+                <w:b/>
+              </w:rPr>
+            </w:pPr>
+            <w:r>
+              <w:rPr>
+                <w:rFonts w:asciiTheme="majorBidi" w:hAnsiTheme="majorBidi" w:cstheme="majorBidi"/>
+                <w:b/>
+              </w:rPr>
+              <w:t>Business Rules</w:t>
+            </w:r>
+          </w:p>
+        </w:tc>
+        <w:tc>
+          <w:tcPr>
+            <w:tcW w:w="7479" w:type="dxa"/>
+          </w:tcPr>
+          <w:p>
+            <w:pPr>
+              <w:spacing w:line="240" w:lineRule="exact"/>
+            </w:pPr>
+            <w:r>
+              <w:t>The admin has full access to view all furniture listings and associated details. The system must update the furniture listings in real-time to reflect current availability.</w:t>
+            </w:r>
+          </w:p>
+        </w:tc>
+      </w:tr>
+      <w:tr>
+        <w:trPr>
+          <w:trHeight w:val="426"/>
+        </w:trPr>
+        <w:tc>
+          <w:tcPr>
+            <w:tcW w:w="1872" w:type="dxa"/>
+          </w:tcPr>
+          <w:p>
+            <w:pPr>
+              <w:spacing w:line="240" w:lineRule="exact"/>
+              <w:rPr>
+                <w:rFonts w:asciiTheme="majorBidi" w:hAnsiTheme="majorBidi" w:cstheme="majorBidi"/>
+                <w:b/>
+              </w:rPr>
+            </w:pPr>
+            <w:r>
+              <w:rPr>
+                <w:rFonts w:asciiTheme="majorBidi" w:hAnsiTheme="majorBidi" w:cstheme="majorBidi"/>
+                <w:b/>
+              </w:rPr>
+              <w:t>Assumptions:</w:t>
+            </w:r>
+          </w:p>
+        </w:tc>
+        <w:tc>
+          <w:tcPr>
+            <w:tcW w:w="7479" w:type="dxa"/>
+          </w:tcPr>
+          <w:p>
+            <w:r>
+              <w:t>The system is operational and can retrieve furniture listings without delays.</w:t>
+            </w:r>
+          </w:p>
+        </w:tc>
+      </w:tr>
+    </w:tbl>
+    <w:p>
+      <w:pPr>
+        <w:rPr>
+          <w:lang w:val="en-US" w:eastAsia="en-PK"/>
+        </w:rPr>
+      </w:pPr>
+    </w:p>
+    <w:p>
+      <w:pPr>
+        <w:spacing w:before="0" w:after="160" w:line="259" w:lineRule="auto"/>
+        <w:rPr>
+          <w:lang w:val="en-US" w:eastAsia="en-PK"/>
+        </w:rPr>
+      </w:pPr>
+      <w:r>
+        <w:rPr>
+          <w:lang w:val="en-US" w:eastAsia="en-PK"/>
+        </w:rPr>
+        <w:br w:type="page"/>
+      </w:r>
+    </w:p>
+    <w:p>
+      <w:pPr>
+        <w:pStyle w:val="Heading2"/>
+        <w:rPr>
+          <w:lang w:val="en-US" w:eastAsia="en-PK"/>
+        </w:rPr>
+      </w:pPr>
+      <w:r>
+        <w:rPr>
+          <w:rFonts w:eastAsia="Times New Roman"/>
+          <w:lang w:eastAsia="en-PK"/>
+        </w:rPr>
+        <w:lastRenderedPageBreak/>
+        <w:t>Use Case: Logout</w:t>
+      </w:r>
+    </w:p>
+    <w:p>
+      <w:pPr>
+        <w:spacing w:before="0" w:after="160" w:line="259" w:lineRule="auto"/>
+        <w:rPr>
+          <w:lang w:val="en-US" w:eastAsia="en-PK"/>
+        </w:rPr>
+      </w:pPr>
+    </w:p>
+    <w:p>
+      <w:pPr>
+        <w:rPr>
+          <w:lang w:val="en-US" w:eastAsia="en-PK"/>
+        </w:rPr>
+      </w:pPr>
+    </w:p>
+    <w:p>
+      <w:pPr>
+        <w:rPr>
+          <w:lang w:val="en-US" w:eastAsia="en-PK"/>
+        </w:rPr>
+      </w:pPr>
+    </w:p>
+    <w:p>
+      <w:pPr>
+        <w:rPr>
+          <w:lang w:val="en-US" w:eastAsia="en-PK"/>
+        </w:rPr>
+      </w:pPr>
+    </w:p>
+    <w:p>
+      <w:pPr>
+        <w:rPr>
+          <w:lang w:val="en-US" w:eastAsia="en-PK"/>
+        </w:rPr>
+      </w:pPr>
+    </w:p>
+    <w:p>
+      <w:pPr>
+        <w:rPr>
+          <w:lang w:val="en-US" w:eastAsia="en-PK"/>
+        </w:rPr>
+      </w:pPr>
+    </w:p>
+    <w:p>
+      <w:pPr>
+        <w:rPr>
+          <w:lang w:val="en-US" w:eastAsia="en-PK"/>
+        </w:rPr>
+      </w:pPr>
+    </w:p>
+    <w:p>
+      <w:pPr>
+        <w:rPr>
+          <w:lang w:val="en-US" w:eastAsia="en-PK"/>
+        </w:rPr>
+      </w:pPr>
+    </w:p>
+    <w:p>
+      <w:pPr>
+        <w:rPr>
+          <w:lang w:val="en-US" w:eastAsia="en-PK"/>
+        </w:rPr>
+      </w:pPr>
+    </w:p>
+    <w:p>
+      <w:pPr>
+        <w:rPr>
+          <w:lang w:val="en-US" w:eastAsia="en-PK"/>
+        </w:rPr>
+      </w:pPr>
+    </w:p>
+    <w:p>
+      <w:pPr>
+        <w:rPr>
+          <w:lang w:val="en-US" w:eastAsia="en-PK"/>
+        </w:rPr>
+      </w:pPr>
+    </w:p>
+    <w:p>
+      <w:pPr>
+        <w:rPr>
+          <w:lang w:val="en-US" w:eastAsia="en-PK"/>
+        </w:rPr>
+      </w:pPr>
+    </w:p>
+    <w:p>
+      <w:pPr>
+        <w:rPr>
+          <w:lang w:val="en-US" w:eastAsia="en-PK"/>
+        </w:rPr>
+      </w:pPr>
+    </w:p>
+    <w:p>
+      <w:pPr>
+        <w:rPr>
+          <w:lang w:val="en-US" w:eastAsia="en-PK"/>
+        </w:rPr>
+      </w:pPr>
+    </w:p>
+    <w:p>
+      <w:pPr>
+        <w:rPr>
+          <w:lang w:eastAsia="en-PK"/>
+        </w:rPr>
+      </w:pPr>
+    </w:p>
+    <w:tbl>
+      <w:tblPr>
+        <w:tblStyle w:val="TableGrid2"/>
+        <w:tblpPr w:leftFromText="180" w:rightFromText="180" w:vertAnchor="page" w:horzAnchor="margin" w:tblpY="2084"/>
+        <w:tblW w:w="9351" w:type="dxa"/>
+        <w:tblLayout w:type="fixed"/>
+        <w:tblLook w:val="0000" w:firstRow="0" w:lastRow="0" w:firstColumn="0" w:lastColumn="0" w:noHBand="0" w:noVBand="0"/>
+      </w:tblPr>
+      <w:tblGrid>
+        <w:gridCol w:w="1872"/>
+        <w:gridCol w:w="7479"/>
+      </w:tblGrid>
+      <w:tr>
+        <w:tc>
+          <w:tcPr>
+            <w:tcW w:w="1872" w:type="dxa"/>
+          </w:tcPr>
+          <w:p>
+            <w:pPr>
+              <w:spacing w:line="240" w:lineRule="exact"/>
+              <w:rPr>
+                <w:rFonts w:asciiTheme="majorBidi" w:hAnsiTheme="majorBidi" w:cstheme="majorBidi"/>
+                <w:b/>
+              </w:rPr>
+            </w:pPr>
+            <w:r>
+              <w:rPr>
+                <w:rFonts w:asciiTheme="majorBidi" w:hAnsiTheme="majorBidi" w:cstheme="majorBidi"/>
+                <w:b/>
+              </w:rPr>
+              <w:t>Use Case ID:</w:t>
+            </w:r>
+          </w:p>
+        </w:tc>
+        <w:tc>
+          <w:tcPr>
+            <w:tcW w:w="7479" w:type="dxa"/>
+          </w:tcPr>
+          <w:p>
+            <w:r>
+              <w:t>UC</w:t>
+            </w:r>
+            <w:r>
               <w:t>-30</w:t>
             </w:r>
           </w:p>
@@ -22992,23 +23623,59 @@
           <w:szCs w:val="20"/>
           <w:lang w:val="en-US"/>
         </w:rPr>
-        <w:t xml:space="preserve">This section describes the functional requirements of the system expressed in natural language style. This section is typically organized by feature as system feature name and specific functional requirements associated with this feature. It is just one possible way to arrange them. Other organizational options include arranging functional requirements by use case, process flow, mode of operation, user </w:t>
-      </w:r>
+        <w:t xml:space="preserve">This section describes the functional requirements of the system expressed in natural language style. This section is typically organized by </w:t>
+      </w:r>
+      <w:proofErr w:type="gramStart"/>
       <w:r>
         <w:rPr>
           <w:rFonts w:asciiTheme="majorBidi" w:eastAsia="Times New Roman" w:hAnsiTheme="majorBidi" w:cstheme="majorBidi"/>
           <w:szCs w:val="20"/>
           <w:lang w:val="en-US"/>
         </w:rPr>
-        <w:t>classes</w:t>
-      </w:r>
+        <w:t>feature</w:t>
+      </w:r>
+      <w:proofErr w:type="gramEnd"/>
       <w:r>
         <w:rPr>
           <w:rFonts w:asciiTheme="majorBidi" w:eastAsia="Times New Roman" w:hAnsiTheme="majorBidi" w:cstheme="majorBidi"/>
           <w:szCs w:val="20"/>
           <w:lang w:val="en-US"/>
         </w:rPr>
-        <w:t xml:space="preserve"> Chapter 10 “Documenting the requirements”. Let consider feature scheme as an example.</w:t>
+        <w:t xml:space="preserve"> as system feature name and specific functional requirements associated with this feature. It is just one possible way to arrange them. Other organizational options include arranging functional requirements by use case, process flow, mode of operation, user </w:t>
+      </w:r>
+      <w:r>
+        <w:rPr>
+          <w:rFonts w:asciiTheme="majorBidi" w:eastAsia="Times New Roman" w:hAnsiTheme="majorBidi" w:cstheme="majorBidi"/>
+          <w:szCs w:val="20"/>
+          <w:lang w:val="en-US"/>
+        </w:rPr>
+        <w:t>classes</w:t>
+      </w:r>
+      <w:r>
+        <w:rPr>
+          <w:rFonts w:asciiTheme="majorBidi" w:eastAsia="Times New Roman" w:hAnsiTheme="majorBidi" w:cstheme="majorBidi"/>
+          <w:szCs w:val="20"/>
+          <w:lang w:val="en-US"/>
+        </w:rPr>
+        <w:t xml:space="preserve"> Chapter 10 “Documenting the requirements”. </w:t>
+      </w:r>
+      <w:proofErr w:type="gramStart"/>
+      <w:r>
+        <w:rPr>
+          <w:rFonts w:asciiTheme="majorBidi" w:eastAsia="Times New Roman" w:hAnsiTheme="majorBidi" w:cstheme="majorBidi"/>
+          <w:szCs w:val="20"/>
+          <w:lang w:val="en-US"/>
+        </w:rPr>
+        <w:t>Let</w:t>
+      </w:r>
+      <w:proofErr w:type="gramEnd"/>
+      <w:r>
+        <w:rPr>
+          <w:rFonts w:asciiTheme="majorBidi" w:eastAsia="Times New Roman" w:hAnsiTheme="majorBidi" w:cstheme="majorBidi"/>
+          <w:szCs w:val="20"/>
+          <w:lang w:val="en-US"/>
+        </w:rPr>
+        <w:t xml:space="preserve"> consider feature scheme as an example.</w:t>
       </w:r>
     </w:p>
     <w:p>
@@ -23458,7 +24125,21 @@
               <w:rPr>
                 <w:rFonts w:asciiTheme="majorBidi" w:hAnsiTheme="majorBidi" w:cstheme="majorBidi"/>
               </w:rPr>
-              <w:t>Where this requirement is come from (who originate it)</w:t>
+              <w:t xml:space="preserve">Where this requirement </w:t>
+            </w:r>
+            <w:proofErr w:type="gramStart"/>
+            <w:r>
+              <w:rPr>
+                <w:rFonts w:asciiTheme="majorBidi" w:hAnsiTheme="majorBidi" w:cstheme="majorBidi"/>
+              </w:rPr>
+              <w:t>is come</w:t>
+            </w:r>
+            <w:proofErr w:type="gramEnd"/>
+            <w:r>
+              <w:rPr>
+                <w:rFonts w:asciiTheme="majorBidi" w:hAnsiTheme="majorBidi" w:cstheme="majorBidi"/>
+              </w:rPr>
+              <w:t xml:space="preserve"> from (who originate it)</w:t>
             </w:r>
           </w:p>
         </w:tc>
@@ -23560,13 +24241,27 @@
               <w:rPr>
                 <w:rFonts w:asciiTheme="majorBidi" w:hAnsiTheme="majorBidi" w:cstheme="majorBidi"/>
               </w:rPr>
-              <w:t xml:space="preserve">licy, rule that the particular </w:t>
-            </w:r>
-            <w:r>
-              <w:rPr>
-                <w:rFonts w:asciiTheme="majorBidi" w:hAnsiTheme="majorBidi" w:cstheme="majorBidi"/>
-              </w:rPr>
-              <w:t>requirement must be fulfilled through its functional behavior</w:t>
+              <w:t xml:space="preserve">licy, rule that the </w:t>
+            </w:r>
+            <w:proofErr w:type="gramStart"/>
+            <w:r>
+              <w:rPr>
+                <w:rFonts w:asciiTheme="majorBidi" w:hAnsiTheme="majorBidi" w:cstheme="majorBidi"/>
+              </w:rPr>
+              <w:t xml:space="preserve">particular </w:t>
+            </w:r>
+            <w:r>
+              <w:rPr>
+                <w:rFonts w:asciiTheme="majorBidi" w:hAnsiTheme="majorBidi" w:cstheme="majorBidi"/>
+              </w:rPr>
+              <w:t>requirement</w:t>
+            </w:r>
+            <w:proofErr w:type="gramEnd"/>
+            <w:r>
+              <w:rPr>
+                <w:rFonts w:asciiTheme="majorBidi" w:hAnsiTheme="majorBidi" w:cstheme="majorBidi"/>
+              </w:rPr>
+              <w:t xml:space="preserve"> must be fulfilled through its functional behavior</w:t>
             </w:r>
           </w:p>
         </w:tc>
@@ -25156,9 +25851,6 @@
       </w:r>
     </w:p>
   </w:footnote>
-  <w:footnote w:id="1">
-    <w:p/>
-  </w:footnote>
 </w:footnotes>
 </file>
 
@@ -25205,7 +25897,7 @@
         <v:path o:extrusionok="f" gradientshapeok="t" o:connecttype="rect"/>
         <o:lock v:ext="edit" aspectratio="t"/>
       </v:shapetype>
-      <v:shape id="_x0000_i1055" type="#_x0000_t75" style="width:8pt;height:8pt;visibility:visible;mso-wrap-style:square" o:bullet="t">
+      <v:shape id="_x0000_i1041" type="#_x0000_t75" style="width:8pt;height:8pt;visibility:visible;mso-wrap-style:square" o:bullet="t">
         <v:imagedata r:id="rId1" o:title=""/>
       </v:shape>
     </w:pict>
@@ -33141,6 +33833,92 @@
     </w:lvl>
   </w:abstractNum>
   <w:abstractNum w:abstractNumId="75" w15:restartNumberingAfterBreak="0">
+    <w:nsid w:val="551D7D38"/>
+    <w:multiLevelType w:val="hybridMultilevel"/>
+    <w:tmpl w:val="B226D39A"/>
+    <w:lvl w:ilvl="0" w:tplc="FFFFFFFF">
+      <w:start w:val="1"/>
+      <w:numFmt w:val="decimal"/>
+      <w:lvlText w:val="%1."/>
+      <w:lvlJc w:val="left"/>
+      <w:pPr>
+        <w:ind w:left="720" w:hanging="360"/>
+      </w:pPr>
+    </w:lvl>
+    <w:lvl w:ilvl="1" w:tplc="FFFFFFFF" w:tentative="1">
+      <w:start w:val="1"/>
+      <w:numFmt w:val="lowerLetter"/>
+      <w:lvlText w:val="%2."/>
+      <w:lvlJc w:val="left"/>
+      <w:pPr>
+        <w:ind w:left="1440" w:hanging="360"/>
+      </w:pPr>
+    </w:lvl>
+    <w:lvl w:ilvl="2" w:tplc="FFFFFFFF" w:tentative="1">
+      <w:start w:val="1"/>
+      <w:numFmt w:val="lowerRoman"/>
+      <w:lvlText w:val="%3."/>
+      <w:lvlJc w:val="right"/>
+      <w:pPr>
+        <w:ind w:left="2160" w:hanging="180"/>
+      </w:pPr>
+    </w:lvl>
+    <w:lvl w:ilvl="3" w:tplc="FFFFFFFF" w:tentative="1">
+      <w:start w:val="1"/>
+      <w:numFmt w:val="decimal"/>
+      <w:lvlText w:val="%4."/>
+      <w:lvlJc w:val="left"/>
+      <w:pPr>
+        <w:ind w:left="2880" w:hanging="360"/>
+      </w:pPr>
+    </w:lvl>
+    <w:lvl w:ilvl="4" w:tplc="FFFFFFFF" w:tentative="1">
+      <w:start w:val="1"/>
+      <w:numFmt w:val="lowerLetter"/>
+      <w:lvlText w:val="%5."/>
+      <w:lvlJc w:val="left"/>
+      <w:pPr>
+        <w:ind w:left="3600" w:hanging="360"/>
+      </w:pPr>
+    </w:lvl>
+    <w:lvl w:ilvl="5" w:tplc="FFFFFFFF" w:tentative="1">
+      <w:start w:val="1"/>
+      <w:numFmt w:val="lowerRoman"/>
+      <w:lvlText w:val="%6."/>
+      <w:lvlJc w:val="right"/>
+      <w:pPr>
+        <w:ind w:left="4320" w:hanging="180"/>
+      </w:pPr>
+    </w:lvl>
+    <w:lvl w:ilvl="6" w:tplc="FFFFFFFF" w:tentative="1">
+      <w:start w:val="1"/>
+      <w:numFmt w:val="decimal"/>
+      <w:lvlText w:val="%7."/>
+      <w:lvlJc w:val="left"/>
+      <w:pPr>
+        <w:ind w:left="5040" w:hanging="360"/>
+      </w:pPr>
+    </w:lvl>
+    <w:lvl w:ilvl="7" w:tplc="FFFFFFFF" w:tentative="1">
+      <w:start w:val="1"/>
+      <w:numFmt w:val="lowerLetter"/>
+      <w:lvlText w:val="%8."/>
+      <w:lvlJc w:val="left"/>
+      <w:pPr>
+        <w:ind w:left="5760" w:hanging="360"/>
+      </w:pPr>
+    </w:lvl>
+    <w:lvl w:ilvl="8" w:tplc="FFFFFFFF" w:tentative="1">
+      <w:start w:val="1"/>
+      <w:numFmt w:val="lowerRoman"/>
+      <w:lvlText w:val="%9."/>
+      <w:lvlJc w:val="right"/>
+      <w:pPr>
+        <w:ind w:left="6480" w:hanging="180"/>
+      </w:pPr>
+    </w:lvl>
+  </w:abstractNum>
+  <w:abstractNum w:abstractNumId="76" w15:restartNumberingAfterBreak="0">
     <w:nsid w:val="55A86079"/>
     <w:multiLevelType w:val="hybridMultilevel"/>
     <w:tmpl w:val="A1548700"/>
@@ -33226,7 +34004,7 @@
       </w:pPr>
     </w:lvl>
   </w:abstractNum>
-  <w:abstractNum w:abstractNumId="76" w15:restartNumberingAfterBreak="0">
+  <w:abstractNum w:abstractNumId="77" w15:restartNumberingAfterBreak="0">
     <w:nsid w:val="55BD78A9"/>
     <w:multiLevelType w:val="hybridMultilevel"/>
     <w:tmpl w:val="E94EF0AC"/>
@@ -33315,7 +34093,7 @@
       </w:pPr>
     </w:lvl>
   </w:abstractNum>
-  <w:abstractNum w:abstractNumId="77" w15:restartNumberingAfterBreak="0">
+  <w:abstractNum w:abstractNumId="78" w15:restartNumberingAfterBreak="0">
     <w:nsid w:val="58266CDE"/>
     <w:multiLevelType w:val="hybridMultilevel"/>
     <w:tmpl w:val="B226D39A"/>
@@ -33401,7 +34179,7 @@
       </w:pPr>
     </w:lvl>
   </w:abstractNum>
-  <w:abstractNum w:abstractNumId="78" w15:restartNumberingAfterBreak="0">
+  <w:abstractNum w:abstractNumId="79" w15:restartNumberingAfterBreak="0">
     <w:nsid w:val="591E2C5D"/>
     <w:multiLevelType w:val="hybridMultilevel"/>
     <w:tmpl w:val="30B4B0DC"/>
@@ -33514,7 +34292,7 @@
       </w:rPr>
     </w:lvl>
   </w:abstractNum>
-  <w:abstractNum w:abstractNumId="79" w15:restartNumberingAfterBreak="0">
+  <w:abstractNum w:abstractNumId="80" w15:restartNumberingAfterBreak="0">
     <w:nsid w:val="592F3024"/>
     <w:multiLevelType w:val="hybridMultilevel"/>
     <w:tmpl w:val="356E2064"/>
@@ -33628,7 +34406,7 @@
       </w:rPr>
     </w:lvl>
   </w:abstractNum>
-  <w:abstractNum w:abstractNumId="80" w15:restartNumberingAfterBreak="0">
+  <w:abstractNum w:abstractNumId="81" w15:restartNumberingAfterBreak="0">
     <w:nsid w:val="5A2A52A8"/>
     <w:multiLevelType w:val="hybridMultilevel"/>
     <w:tmpl w:val="747E7E22"/>
@@ -33714,7 +34492,7 @@
       </w:pPr>
     </w:lvl>
   </w:abstractNum>
-  <w:abstractNum w:abstractNumId="81" w15:restartNumberingAfterBreak="0">
+  <w:abstractNum w:abstractNumId="82" w15:restartNumberingAfterBreak="0">
     <w:nsid w:val="5B4B1CF1"/>
     <w:multiLevelType w:val="hybridMultilevel"/>
     <w:tmpl w:val="CD46A4E4"/>
@@ -33800,7 +34578,7 @@
       </w:pPr>
     </w:lvl>
   </w:abstractNum>
-  <w:abstractNum w:abstractNumId="82" w15:restartNumberingAfterBreak="0">
+  <w:abstractNum w:abstractNumId="83" w15:restartNumberingAfterBreak="0">
     <w:nsid w:val="5F551BA0"/>
     <w:multiLevelType w:val="hybridMultilevel"/>
     <w:tmpl w:val="B380D38A"/>
@@ -33915,7 +34693,7 @@
       </w:rPr>
     </w:lvl>
   </w:abstractNum>
-  <w:abstractNum w:abstractNumId="83" w15:restartNumberingAfterBreak="0">
+  <w:abstractNum w:abstractNumId="84" w15:restartNumberingAfterBreak="0">
     <w:nsid w:val="61136514"/>
     <w:multiLevelType w:val="hybridMultilevel"/>
     <w:tmpl w:val="1C320102"/>
@@ -34028,7 +34806,7 @@
       </w:rPr>
     </w:lvl>
   </w:abstractNum>
-  <w:abstractNum w:abstractNumId="84" w15:restartNumberingAfterBreak="0">
+  <w:abstractNum w:abstractNumId="85" w15:restartNumberingAfterBreak="0">
     <w:nsid w:val="613864F4"/>
     <w:multiLevelType w:val="multilevel"/>
     <w:tmpl w:val="D256ADEA"/>
@@ -34153,7 +34931,7 @@
       </w:pPr>
     </w:lvl>
   </w:abstractNum>
-  <w:abstractNum w:abstractNumId="85" w15:restartNumberingAfterBreak="0">
+  <w:abstractNum w:abstractNumId="86" w15:restartNumberingAfterBreak="0">
     <w:nsid w:val="61A53DBF"/>
     <w:multiLevelType w:val="hybridMultilevel"/>
     <w:tmpl w:val="19A66EB4"/>
@@ -34267,7 +35045,7 @@
       </w:rPr>
     </w:lvl>
   </w:abstractNum>
-  <w:abstractNum w:abstractNumId="86" w15:restartNumberingAfterBreak="0">
+  <w:abstractNum w:abstractNumId="87" w15:restartNumberingAfterBreak="0">
     <w:nsid w:val="62A23931"/>
     <w:multiLevelType w:val="hybridMultilevel"/>
     <w:tmpl w:val="E94EF0AC"/>
@@ -34356,7 +35134,7 @@
       </w:pPr>
     </w:lvl>
   </w:abstractNum>
-  <w:abstractNum w:abstractNumId="87" w15:restartNumberingAfterBreak="0">
+  <w:abstractNum w:abstractNumId="88" w15:restartNumberingAfterBreak="0">
     <w:nsid w:val="64BF34F1"/>
     <w:multiLevelType w:val="hybridMultilevel"/>
     <w:tmpl w:val="B226D39A"/>
@@ -34442,7 +35220,7 @@
       </w:pPr>
     </w:lvl>
   </w:abstractNum>
-  <w:abstractNum w:abstractNumId="88" w15:restartNumberingAfterBreak="0">
+  <w:abstractNum w:abstractNumId="89" w15:restartNumberingAfterBreak="0">
     <w:nsid w:val="67B13043"/>
     <w:multiLevelType w:val="multilevel"/>
     <w:tmpl w:val="FC9CA0C4"/>
@@ -34575,7 +35353,7 @@
       </w:rPr>
     </w:lvl>
   </w:abstractNum>
-  <w:abstractNum w:abstractNumId="89" w15:restartNumberingAfterBreak="0">
+  <w:abstractNum w:abstractNumId="90" w15:restartNumberingAfterBreak="0">
     <w:nsid w:val="682B0C1F"/>
     <w:multiLevelType w:val="hybridMultilevel"/>
     <w:tmpl w:val="61CC5662"/>
@@ -34661,7 +35439,7 @@
       </w:pPr>
     </w:lvl>
   </w:abstractNum>
-  <w:abstractNum w:abstractNumId="90" w15:restartNumberingAfterBreak="0">
+  <w:abstractNum w:abstractNumId="91" w15:restartNumberingAfterBreak="0">
     <w:nsid w:val="693E4600"/>
     <w:multiLevelType w:val="multilevel"/>
     <w:tmpl w:val="6CDC90B8"/>
@@ -34810,7 +35588,7 @@
       </w:rPr>
     </w:lvl>
   </w:abstractNum>
-  <w:abstractNum w:abstractNumId="91" w15:restartNumberingAfterBreak="0">
+  <w:abstractNum w:abstractNumId="92" w15:restartNumberingAfterBreak="0">
     <w:nsid w:val="69762546"/>
     <w:multiLevelType w:val="hybridMultilevel"/>
     <w:tmpl w:val="102484D8"/>
@@ -34896,7 +35674,7 @@
       </w:pPr>
     </w:lvl>
   </w:abstractNum>
-  <w:abstractNum w:abstractNumId="92" w15:restartNumberingAfterBreak="0">
+  <w:abstractNum w:abstractNumId="93" w15:restartNumberingAfterBreak="0">
     <w:nsid w:val="6A924352"/>
     <w:multiLevelType w:val="multilevel"/>
     <w:tmpl w:val="85B6408E"/>
@@ -35010,7 +35788,7 @@
       </w:rPr>
     </w:lvl>
   </w:abstractNum>
-  <w:abstractNum w:abstractNumId="93" w15:restartNumberingAfterBreak="0">
+  <w:abstractNum w:abstractNumId="94" w15:restartNumberingAfterBreak="0">
     <w:nsid w:val="6B0D1DE6"/>
     <w:multiLevelType w:val="hybridMultilevel"/>
     <w:tmpl w:val="4E102E22"/>
@@ -35096,7 +35874,7 @@
       </w:pPr>
     </w:lvl>
   </w:abstractNum>
-  <w:abstractNum w:abstractNumId="94" w15:restartNumberingAfterBreak="0">
+  <w:abstractNum w:abstractNumId="95" w15:restartNumberingAfterBreak="0">
     <w:nsid w:val="6C84628F"/>
     <w:multiLevelType w:val="hybridMultilevel"/>
     <w:tmpl w:val="F336E196"/>
@@ -35210,7 +35988,7 @@
       </w:rPr>
     </w:lvl>
   </w:abstractNum>
-  <w:abstractNum w:abstractNumId="95" w15:restartNumberingAfterBreak="0">
+  <w:abstractNum w:abstractNumId="96" w15:restartNumberingAfterBreak="0">
     <w:nsid w:val="6D4C541B"/>
     <w:multiLevelType w:val="hybridMultilevel"/>
     <w:tmpl w:val="B226D39A"/>
@@ -35296,7 +36074,7 @@
       </w:pPr>
     </w:lvl>
   </w:abstractNum>
-  <w:abstractNum w:abstractNumId="96" w15:restartNumberingAfterBreak="0">
+  <w:abstractNum w:abstractNumId="97" w15:restartNumberingAfterBreak="0">
     <w:nsid w:val="70204D24"/>
     <w:multiLevelType w:val="hybridMultilevel"/>
     <w:tmpl w:val="5322A5DE"/>
@@ -35382,7 +36160,7 @@
       </w:pPr>
     </w:lvl>
   </w:abstractNum>
-  <w:abstractNum w:abstractNumId="97" w15:restartNumberingAfterBreak="0">
+  <w:abstractNum w:abstractNumId="98" w15:restartNumberingAfterBreak="0">
     <w:nsid w:val="725900F9"/>
     <w:multiLevelType w:val="hybridMultilevel"/>
     <w:tmpl w:val="B226D39A"/>
@@ -35468,7 +36246,7 @@
       </w:pPr>
     </w:lvl>
   </w:abstractNum>
-  <w:abstractNum w:abstractNumId="98" w15:restartNumberingAfterBreak="0">
+  <w:abstractNum w:abstractNumId="99" w15:restartNumberingAfterBreak="0">
     <w:nsid w:val="73154AFD"/>
     <w:multiLevelType w:val="hybridMultilevel"/>
     <w:tmpl w:val="32F41DFC"/>
@@ -35581,7 +36359,7 @@
       </w:rPr>
     </w:lvl>
   </w:abstractNum>
-  <w:abstractNum w:abstractNumId="99" w15:restartNumberingAfterBreak="0">
+  <w:abstractNum w:abstractNumId="100" w15:restartNumberingAfterBreak="0">
     <w:nsid w:val="738454FD"/>
     <w:multiLevelType w:val="hybridMultilevel"/>
     <w:tmpl w:val="58148814"/>
@@ -35694,7 +36472,7 @@
       </w:rPr>
     </w:lvl>
   </w:abstractNum>
-  <w:abstractNum w:abstractNumId="100" w15:restartNumberingAfterBreak="0">
+  <w:abstractNum w:abstractNumId="101" w15:restartNumberingAfterBreak="0">
     <w:nsid w:val="743D246F"/>
     <w:multiLevelType w:val="hybridMultilevel"/>
     <w:tmpl w:val="8A88E718"/>
@@ -35784,7 +36562,7 @@
       </w:pPr>
     </w:lvl>
   </w:abstractNum>
-  <w:abstractNum w:abstractNumId="101" w15:restartNumberingAfterBreak="0">
+  <w:abstractNum w:abstractNumId="102" w15:restartNumberingAfterBreak="0">
     <w:nsid w:val="746A5F56"/>
     <w:multiLevelType w:val="hybridMultilevel"/>
     <w:tmpl w:val="518AAEE8"/>
@@ -35897,7 +36675,7 @@
       </w:rPr>
     </w:lvl>
   </w:abstractNum>
-  <w:abstractNum w:abstractNumId="102" w15:restartNumberingAfterBreak="0">
+  <w:abstractNum w:abstractNumId="103" w15:restartNumberingAfterBreak="0">
     <w:nsid w:val="746F17EE"/>
     <w:multiLevelType w:val="hybridMultilevel"/>
     <w:tmpl w:val="76E6B3F4"/>
@@ -35983,7 +36761,7 @@
       </w:pPr>
     </w:lvl>
   </w:abstractNum>
-  <w:abstractNum w:abstractNumId="103" w15:restartNumberingAfterBreak="0">
+  <w:abstractNum w:abstractNumId="104" w15:restartNumberingAfterBreak="0">
     <w:nsid w:val="77B06660"/>
     <w:multiLevelType w:val="hybridMultilevel"/>
     <w:tmpl w:val="9870756E"/>
@@ -36069,7 +36847,7 @@
       </w:pPr>
     </w:lvl>
   </w:abstractNum>
-  <w:abstractNum w:abstractNumId="104" w15:restartNumberingAfterBreak="0">
+  <w:abstractNum w:abstractNumId="105" w15:restartNumberingAfterBreak="0">
     <w:nsid w:val="78551FDB"/>
     <w:multiLevelType w:val="hybridMultilevel"/>
     <w:tmpl w:val="7F2A0C8C"/>
@@ -36159,7 +36937,7 @@
       </w:pPr>
     </w:lvl>
   </w:abstractNum>
-  <w:abstractNum w:abstractNumId="105" w15:restartNumberingAfterBreak="0">
+  <w:abstractNum w:abstractNumId="106" w15:restartNumberingAfterBreak="0">
     <w:nsid w:val="79655C9C"/>
     <w:multiLevelType w:val="hybridMultilevel"/>
     <w:tmpl w:val="B226D39A"/>
@@ -36245,7 +37023,7 @@
       </w:pPr>
     </w:lvl>
   </w:abstractNum>
-  <w:abstractNum w:abstractNumId="106" w15:restartNumberingAfterBreak="0">
+  <w:abstractNum w:abstractNumId="107" w15:restartNumberingAfterBreak="0">
     <w:nsid w:val="796A26F7"/>
     <w:multiLevelType w:val="multilevel"/>
     <w:tmpl w:val="2B4431B0"/>
@@ -36394,7 +37172,7 @@
       </w:rPr>
     </w:lvl>
   </w:abstractNum>
-  <w:abstractNum w:abstractNumId="107" w15:restartNumberingAfterBreak="0">
+  <w:abstractNum w:abstractNumId="108" w15:restartNumberingAfterBreak="0">
     <w:nsid w:val="7A212040"/>
     <w:multiLevelType w:val="hybridMultilevel"/>
     <w:tmpl w:val="C930B180"/>
@@ -36507,7 +37285,7 @@
       </w:rPr>
     </w:lvl>
   </w:abstractNum>
-  <w:abstractNum w:abstractNumId="108" w15:restartNumberingAfterBreak="0">
+  <w:abstractNum w:abstractNumId="109" w15:restartNumberingAfterBreak="0">
     <w:nsid w:val="7A416CD8"/>
     <w:multiLevelType w:val="hybridMultilevel"/>
     <w:tmpl w:val="3E64F592"/>
@@ -36620,7 +37398,7 @@
       </w:rPr>
     </w:lvl>
   </w:abstractNum>
-  <w:abstractNum w:abstractNumId="109" w15:restartNumberingAfterBreak="0">
+  <w:abstractNum w:abstractNumId="110" w15:restartNumberingAfterBreak="0">
     <w:nsid w:val="7D823CE0"/>
     <w:multiLevelType w:val="hybridMultilevel"/>
     <w:tmpl w:val="5ACA8E22"/>
@@ -36709,7 +37487,7 @@
       </w:pPr>
     </w:lvl>
   </w:abstractNum>
-  <w:abstractNum w:abstractNumId="110" w15:restartNumberingAfterBreak="0">
+  <w:abstractNum w:abstractNumId="111" w15:restartNumberingAfterBreak="0">
     <w:nsid w:val="7DF203FB"/>
     <w:multiLevelType w:val="hybridMultilevel"/>
     <w:tmpl w:val="872C106A"/>
@@ -36798,7 +37576,7 @@
       </w:pPr>
     </w:lvl>
   </w:abstractNum>
-  <w:abstractNum w:abstractNumId="111" w15:restartNumberingAfterBreak="0">
+  <w:abstractNum w:abstractNumId="112" w15:restartNumberingAfterBreak="0">
     <w:nsid w:val="7F59589D"/>
     <w:multiLevelType w:val="hybridMultilevel"/>
     <w:tmpl w:val="6C56B652"/>
@@ -36884,7 +37662,7 @@
       </w:pPr>
     </w:lvl>
   </w:abstractNum>
-  <w:abstractNum w:abstractNumId="112" w15:restartNumberingAfterBreak="0">
+  <w:abstractNum w:abstractNumId="113" w15:restartNumberingAfterBreak="0">
     <w:nsid w:val="7FAD6FD7"/>
     <w:multiLevelType w:val="hybridMultilevel"/>
     <w:tmpl w:val="B0D21BDC"/>
@@ -36997,7 +37775,7 @@
       </w:rPr>
     </w:lvl>
   </w:abstractNum>
-  <w:abstractNum w:abstractNumId="113" w15:restartNumberingAfterBreak="0">
+  <w:abstractNum w:abstractNumId="114" w15:restartNumberingAfterBreak="0">
     <w:nsid w:val="7FF242BD"/>
     <w:multiLevelType w:val="multilevel"/>
     <w:tmpl w:val="0106B938"/>
@@ -37116,7 +37894,7 @@
     </w:lvl>
   </w:abstractNum>
   <w:num w:numId="1" w16cid:durableId="1648821386">
-    <w:abstractNumId w:val="88"/>
+    <w:abstractNumId w:val="89"/>
   </w:num>
   <w:num w:numId="2" w16cid:durableId="2117746066">
     <w:abstractNumId w:val="19"/>
@@ -37128,19 +37906,19 @@
     <w:abstractNumId w:val="4"/>
   </w:num>
   <w:num w:numId="5" w16cid:durableId="1300190551">
-    <w:abstractNumId w:val="94"/>
+    <w:abstractNumId w:val="95"/>
   </w:num>
   <w:num w:numId="6" w16cid:durableId="704477584">
     <w:abstractNumId w:val="48"/>
   </w:num>
   <w:num w:numId="7" w16cid:durableId="1560747519">
-    <w:abstractNumId w:val="79"/>
+    <w:abstractNumId w:val="80"/>
   </w:num>
   <w:num w:numId="8" w16cid:durableId="148446577">
-    <w:abstractNumId w:val="99"/>
+    <w:abstractNumId w:val="100"/>
   </w:num>
   <w:num w:numId="9" w16cid:durableId="368990631">
-    <w:abstractNumId w:val="82"/>
+    <w:abstractNumId w:val="83"/>
   </w:num>
   <w:num w:numId="10" w16cid:durableId="778796882">
     <w:abstractNumId w:val="64"/>
@@ -37158,22 +37936,22 @@
     <w:abstractNumId w:val="1"/>
   </w:num>
   <w:num w:numId="15" w16cid:durableId="65542170">
-    <w:abstractNumId w:val="110"/>
+    <w:abstractNumId w:val="111"/>
   </w:num>
   <w:num w:numId="16" w16cid:durableId="170992126">
-    <w:abstractNumId w:val="83"/>
+    <w:abstractNumId w:val="84"/>
   </w:num>
   <w:num w:numId="17" w16cid:durableId="461191139">
     <w:abstractNumId w:val="50"/>
   </w:num>
   <w:num w:numId="18" w16cid:durableId="777989013">
-    <w:abstractNumId w:val="112"/>
+    <w:abstractNumId w:val="113"/>
   </w:num>
   <w:num w:numId="19" w16cid:durableId="1879974047">
     <w:abstractNumId w:val="49"/>
   </w:num>
   <w:num w:numId="20" w16cid:durableId="251159248">
-    <w:abstractNumId w:val="98"/>
+    <w:abstractNumId w:val="99"/>
   </w:num>
   <w:num w:numId="21" w16cid:durableId="1809930914">
     <w:abstractNumId w:val="14"/>
@@ -37191,7 +37969,7 @@
     <w:abstractNumId w:val="27"/>
   </w:num>
   <w:num w:numId="26" w16cid:durableId="100802243">
-    <w:abstractNumId w:val="107"/>
+    <w:abstractNumId w:val="108"/>
   </w:num>
   <w:num w:numId="27" w16cid:durableId="377054017">
     <w:abstractNumId w:val="10"/>
@@ -37200,7 +37978,7 @@
     <w:abstractNumId w:val="67"/>
   </w:num>
   <w:num w:numId="29" w16cid:durableId="1777674437">
-    <w:abstractNumId w:val="104"/>
+    <w:abstractNumId w:val="105"/>
   </w:num>
   <w:num w:numId="30" w16cid:durableId="1074813669">
     <w:abstractNumId w:val="74"/>
@@ -37218,10 +37996,10 @@
     <w:abstractNumId w:val="24"/>
   </w:num>
   <w:num w:numId="35" w16cid:durableId="478963730">
-    <w:abstractNumId w:val="84"/>
+    <w:abstractNumId w:val="85"/>
   </w:num>
   <w:num w:numId="36" w16cid:durableId="1373530515">
-    <w:abstractNumId w:val="84"/>
+    <w:abstractNumId w:val="85"/>
     <w:lvlOverride w:ilvl="0">
       <w:startOverride w:val="1"/>
     </w:lvlOverride>
@@ -37254,16 +38032,16 @@
     <w:abstractNumId w:val="15"/>
   </w:num>
   <w:num w:numId="38" w16cid:durableId="1745906797">
-    <w:abstractNumId w:val="100"/>
+    <w:abstractNumId w:val="101"/>
   </w:num>
   <w:num w:numId="39" w16cid:durableId="363677067">
-    <w:abstractNumId w:val="92"/>
+    <w:abstractNumId w:val="93"/>
   </w:num>
   <w:num w:numId="40" w16cid:durableId="1241910143">
-    <w:abstractNumId w:val="101"/>
+    <w:abstractNumId w:val="102"/>
   </w:num>
   <w:num w:numId="41" w16cid:durableId="923608589">
-    <w:abstractNumId w:val="78"/>
+    <w:abstractNumId w:val="79"/>
   </w:num>
   <w:num w:numId="42" w16cid:durableId="1691907553">
     <w:abstractNumId w:val="7"/>
@@ -37272,13 +38050,13 @@
     <w:abstractNumId w:val="63"/>
   </w:num>
   <w:num w:numId="44" w16cid:durableId="1820879176">
-    <w:abstractNumId w:val="75"/>
+    <w:abstractNumId w:val="76"/>
   </w:num>
   <w:num w:numId="45" w16cid:durableId="9727786">
-    <w:abstractNumId w:val="109"/>
+    <w:abstractNumId w:val="110"/>
   </w:num>
   <w:num w:numId="46" w16cid:durableId="1972401421">
-    <w:abstractNumId w:val="113"/>
+    <w:abstractNumId w:val="114"/>
   </w:num>
   <w:num w:numId="47" w16cid:durableId="1731074617">
     <w:abstractNumId w:val="34"/>
@@ -37296,10 +38074,10 @@
     <w:abstractNumId w:val="65"/>
   </w:num>
   <w:num w:numId="52" w16cid:durableId="675310250">
-    <w:abstractNumId w:val="108"/>
+    <w:abstractNumId w:val="109"/>
   </w:num>
   <w:num w:numId="53" w16cid:durableId="856771823">
-    <w:abstractNumId w:val="85"/>
+    <w:abstractNumId w:val="86"/>
   </w:num>
   <w:num w:numId="54" w16cid:durableId="1265501826">
     <w:abstractNumId w:val="22"/>
@@ -37317,7 +38095,7 @@
     <w:abstractNumId w:val="40"/>
   </w:num>
   <w:num w:numId="59" w16cid:durableId="584533469">
-    <w:abstractNumId w:val="91"/>
+    <w:abstractNumId w:val="92"/>
   </w:num>
   <w:num w:numId="60" w16cid:durableId="1358775414">
     <w:abstractNumId w:val="37"/>
@@ -37329,28 +38107,28 @@
     <w:abstractNumId w:val="13"/>
   </w:num>
   <w:num w:numId="63" w16cid:durableId="1455825531">
-    <w:abstractNumId w:val="111"/>
+    <w:abstractNumId w:val="112"/>
   </w:num>
   <w:num w:numId="64" w16cid:durableId="1507399666">
     <w:abstractNumId w:val="55"/>
   </w:num>
   <w:num w:numId="65" w16cid:durableId="1998419508">
-    <w:abstractNumId w:val="103"/>
+    <w:abstractNumId w:val="104"/>
   </w:num>
   <w:num w:numId="66" w16cid:durableId="377314146">
     <w:abstractNumId w:val="16"/>
   </w:num>
   <w:num w:numId="67" w16cid:durableId="234317910">
-    <w:abstractNumId w:val="89"/>
+    <w:abstractNumId w:val="90"/>
   </w:num>
   <w:num w:numId="68" w16cid:durableId="840506154">
     <w:abstractNumId w:val="71"/>
   </w:num>
   <w:num w:numId="69" w16cid:durableId="1528635372">
-    <w:abstractNumId w:val="80"/>
+    <w:abstractNumId w:val="81"/>
   </w:num>
   <w:num w:numId="70" w16cid:durableId="1752311559">
-    <w:abstractNumId w:val="96"/>
+    <w:abstractNumId w:val="97"/>
   </w:num>
   <w:num w:numId="71" w16cid:durableId="674381505">
     <w:abstractNumId w:val="42"/>
@@ -37368,7 +38146,7 @@
     <w:abstractNumId w:val="28"/>
   </w:num>
   <w:num w:numId="76" w16cid:durableId="700789655">
-    <w:abstractNumId w:val="77"/>
+    <w:abstractNumId w:val="78"/>
   </w:num>
   <w:num w:numId="77" w16cid:durableId="556162269">
     <w:abstractNumId w:val="6"/>
@@ -37380,13 +38158,13 @@
     <w:abstractNumId w:val="66"/>
   </w:num>
   <w:num w:numId="80" w16cid:durableId="1696690295">
-    <w:abstractNumId w:val="95"/>
+    <w:abstractNumId w:val="96"/>
   </w:num>
   <w:num w:numId="81" w16cid:durableId="793138563">
     <w:abstractNumId w:val="58"/>
   </w:num>
   <w:num w:numId="82" w16cid:durableId="1029142774">
-    <w:abstractNumId w:val="87"/>
+    <w:abstractNumId w:val="88"/>
   </w:num>
   <w:num w:numId="83" w16cid:durableId="340662744">
     <w:abstractNumId w:val="5"/>
@@ -37395,10 +38173,10 @@
     <w:abstractNumId w:val="2"/>
   </w:num>
   <w:num w:numId="85" w16cid:durableId="338506078">
-    <w:abstractNumId w:val="105"/>
+    <w:abstractNumId w:val="106"/>
   </w:num>
   <w:num w:numId="86" w16cid:durableId="2009820963">
-    <w:abstractNumId w:val="97"/>
+    <w:abstractNumId w:val="98"/>
   </w:num>
   <w:num w:numId="87" w16cid:durableId="1351103047">
     <w:abstractNumId w:val="26"/>
@@ -37416,7 +38194,7 @@
     <w:abstractNumId w:val="41"/>
   </w:num>
   <w:num w:numId="92" w16cid:durableId="1098909511">
-    <w:abstractNumId w:val="106"/>
+    <w:abstractNumId w:val="107"/>
   </w:num>
   <w:num w:numId="93" w16cid:durableId="1755319516">
     <w:abstractNumId w:val="69"/>
@@ -37443,7 +38221,7 @@
     <w:abstractNumId w:val="70"/>
   </w:num>
   <w:num w:numId="101" w16cid:durableId="839739981">
-    <w:abstractNumId w:val="90"/>
+    <w:abstractNumId w:val="91"/>
   </w:num>
   <w:num w:numId="102" w16cid:durableId="77601141">
     <w:abstractNumId w:val="73"/>
@@ -37455,7 +38233,7 @@
     <w:abstractNumId w:val="31"/>
   </w:num>
   <w:num w:numId="105" w16cid:durableId="1138187055">
-    <w:abstractNumId w:val="102"/>
+    <w:abstractNumId w:val="103"/>
   </w:num>
   <w:num w:numId="106" w16cid:durableId="586305125">
     <w:abstractNumId w:val="44"/>
@@ -37467,10 +38245,10 @@
     <w:abstractNumId w:val="0"/>
   </w:num>
   <w:num w:numId="109" w16cid:durableId="1959868252">
-    <w:abstractNumId w:val="86"/>
+    <w:abstractNumId w:val="87"/>
   </w:num>
   <w:num w:numId="110" w16cid:durableId="139002737">
-    <w:abstractNumId w:val="81"/>
+    <w:abstractNumId w:val="82"/>
   </w:num>
   <w:num w:numId="111" w16cid:durableId="1162424902">
     <w:abstractNumId w:val="62"/>
@@ -37479,13 +38257,16 @@
     <w:abstractNumId w:val="52"/>
   </w:num>
   <w:num w:numId="113" w16cid:durableId="1228611705">
-    <w:abstractNumId w:val="93"/>
+    <w:abstractNumId w:val="94"/>
   </w:num>
   <w:num w:numId="114" w16cid:durableId="69927867">
     <w:abstractNumId w:val="57"/>
   </w:num>
   <w:num w:numId="115" w16cid:durableId="728504493">
-    <w:abstractNumId w:val="76"/>
+    <w:abstractNumId w:val="77"/>
+  </w:num>
+  <w:num w:numId="116" w16cid:durableId="299071435">
+    <w:abstractNumId w:val="75"/>
   </w:num>
   <w:numIdMacAtCleanup w:val="49"/>
 </w:numbering>
@@ -38075,7 +38856,6 @@
   <w:style w:type="character" w:default="1" w:styleId="DefaultParagraphFont">
     <w:name w:val="Default Paragraph Font"/>
     <w:uiPriority w:val="1"/>
-    <w:semiHidden/>
     <w:unhideWhenUsed/>
   </w:style>
   <w:style w:type="table" w:default="1" w:styleId="TableNormal">

</xml_diff>

<commit_message>
Finalized Erd and usecase diagram
</commit_message>
<xml_diff>
--- a/30%/FurnishARt SRS.docx
+++ b/30%/FurnishARt SRS.docx
@@ -3333,7 +3333,25 @@
                 <w:b/>
                 <w:sz w:val="18"/>
               </w:rPr>
-              <w:t>*include the ones given at scope time both in doc and presentation</w:t>
+              <w:t>*</w:t>
+            </w:r>
+            <w:proofErr w:type="gramStart"/>
+            <w:r>
+              <w:rPr>
+                <w:rFonts w:asciiTheme="majorBidi" w:hAnsiTheme="majorBidi" w:cstheme="majorBidi"/>
+                <w:b/>
+                <w:sz w:val="18"/>
+              </w:rPr>
+              <w:t>include</w:t>
+            </w:r>
+            <w:proofErr w:type="gramEnd"/>
+            <w:r>
+              <w:rPr>
+                <w:rFonts w:asciiTheme="majorBidi" w:hAnsiTheme="majorBidi" w:cstheme="majorBidi"/>
+                <w:b/>
+                <w:sz w:val="18"/>
+              </w:rPr>
+              <w:t xml:space="preserve"> the ones given at scope time both in doc and presentation</w:t>
             </w:r>
           </w:p>
         </w:tc>
@@ -4129,276 +4147,227 @@
     <w:p>
       <w:pPr>
         <w:rPr>
-          <w:lang w:val="en-PK"/>
-        </w:rPr>
-      </w:pPr>
-      <w:r>
-        <w:rPr>
-          <w:lang w:val="en-PK"/>
-        </w:rPr>
-        <w:t>The AR-based Online Furniture Store application is designed to function seamlessly in a variety of environments to provide a robust and user-friendly experience. Key aspects of the operating environment include:</w:t>
-      </w:r>
-    </w:p>
-    <w:p>
-      <w:pPr>
-        <w:pStyle w:val="ListParagraph"/>
-        <w:numPr>
-          <w:ilvl w:val="0"/>
-          <w:numId w:val="58"/>
-        </w:numPr>
-        <w:contextualSpacing w:val="0"/>
+          <w:lang w:val="en-PK" w:eastAsia="en-PK"/>
+        </w:rPr>
+      </w:pPr>
+      <w:r>
+        <w:rPr>
+          <w:lang w:val="en-PK" w:eastAsia="en-PK"/>
+        </w:rPr>
+        <w:t>The AR-based Online Furniture Store application is designed for optimal performance across various environments:</w:t>
+      </w:r>
+    </w:p>
+    <w:p>
+      <w:pPr>
+        <w:pStyle w:val="listing"/>
+        <w:ind w:left="981"/>
+        <w:rPr>
+          <w:lang w:eastAsia="en-PK"/>
+        </w:rPr>
       </w:pPr>
       <w:r>
         <w:rPr>
           <w:b/>
           <w:bCs/>
-          <w:lang w:val="en-PK"/>
+          <w:lang w:eastAsia="en-PK"/>
         </w:rPr>
         <w:t>Hardware Platform:</w:t>
       </w:r>
       <w:r>
         <w:rPr>
-          <w:lang w:val="en-PK"/>
-        </w:rPr>
-        <w:t xml:space="preserve"> </w:t>
-      </w:r>
-      <w:r>
-        <w:t>The application is optimized to run on a range of devices, including desktops, laptops, tablets, and smartphones. The AR functionality requires devices with cameras capable of supporting augmented reality features.</w:t>
-      </w:r>
-    </w:p>
-    <w:p>
-      <w:pPr>
-        <w:pStyle w:val="ListParagraph"/>
-        <w:numPr>
-          <w:ilvl w:val="0"/>
-          <w:numId w:val="58"/>
-        </w:numPr>
-        <w:contextualSpacing w:val="0"/>
-        <w:rPr>
-          <w:lang w:val="en-PK"/>
+          <w:lang w:eastAsia="en-PK"/>
+        </w:rPr>
+        <w:t xml:space="preserve"> Compatible with desktops, laptops, tablets, and smartphones. AR features require devices with cameras supporting augmented reality.</w:t>
+      </w:r>
+    </w:p>
+    <w:p>
+      <w:pPr>
+        <w:pStyle w:val="listing"/>
+        <w:ind w:left="981"/>
+        <w:rPr>
+          <w:lang w:eastAsia="en-PK"/>
         </w:rPr>
       </w:pPr>
       <w:r>
         <w:rPr>
           <w:b/>
           <w:bCs/>
-          <w:lang w:val="en-PK"/>
+          <w:lang w:eastAsia="en-PK"/>
         </w:rPr>
         <w:t>Operating Systems:</w:t>
       </w:r>
       <w:r>
         <w:rPr>
-          <w:lang w:val="en-PK"/>
-        </w:rPr>
-        <w:t xml:space="preserve"> The application is platform-agnostic, ensuring compatibility with major operating systems such as Windows, macOS, iOS, and Android. This broad compatibility allows users to access the platform from virtually any device.</w:t>
-      </w:r>
-    </w:p>
-    <w:p>
-      <w:pPr>
-        <w:pStyle w:val="ListParagraph"/>
-        <w:numPr>
-          <w:ilvl w:val="0"/>
-          <w:numId w:val="58"/>
-        </w:numPr>
-        <w:contextualSpacing w:val="0"/>
-        <w:rPr>
-          <w:lang w:val="en-PK"/>
+          <w:lang w:eastAsia="en-PK"/>
+        </w:rPr>
+        <w:t xml:space="preserve"> Supports Windows, macOS, iOS, and Android, ensuring broad accessibility.</w:t>
+      </w:r>
+    </w:p>
+    <w:p>
+      <w:pPr>
+        <w:pStyle w:val="listing"/>
+        <w:ind w:left="981"/>
+        <w:rPr>
+          <w:lang w:eastAsia="en-PK"/>
         </w:rPr>
       </w:pPr>
       <w:r>
         <w:rPr>
           <w:b/>
           <w:bCs/>
-          <w:lang w:val="en-PK"/>
+          <w:lang w:eastAsia="en-PK"/>
         </w:rPr>
         <w:t>Geographical Locations:</w:t>
       </w:r>
       <w:r>
         <w:rPr>
-          <w:lang w:val="en-PK"/>
-        </w:rPr>
-        <w:t xml:space="preserve"> The software is intended for global use, catering to customers from various geographical regions. It is designed to adapt to different locales and languages to provide a personalized shopping experience.</w:t>
-      </w:r>
-    </w:p>
-    <w:p>
-      <w:pPr>
-        <w:pStyle w:val="ListParagraph"/>
-        <w:numPr>
-          <w:ilvl w:val="0"/>
-          <w:numId w:val="58"/>
-        </w:numPr>
-        <w:contextualSpacing w:val="0"/>
-        <w:rPr>
-          <w:lang w:val="en-PK"/>
+          <w:lang w:eastAsia="en-PK"/>
+        </w:rPr>
+        <w:t xml:space="preserve"> Designed for global use, adapting to different locales and languages.</w:t>
+      </w:r>
+    </w:p>
+    <w:p>
+      <w:pPr>
+        <w:pStyle w:val="listing"/>
+        <w:ind w:left="981"/>
+        <w:rPr>
+          <w:lang w:eastAsia="en-PK"/>
         </w:rPr>
       </w:pPr>
       <w:r>
         <w:rPr>
           <w:b/>
           <w:bCs/>
-          <w:lang w:val="en-PK"/>
+          <w:lang w:eastAsia="en-PK"/>
         </w:rPr>
         <w:t>Servers and Databases:</w:t>
       </w:r>
       <w:r>
         <w:rPr>
-          <w:lang w:val="en-PK"/>
-        </w:rPr>
-        <w:t xml:space="preserve"> The application relies on secure, scalable server infrastructure and database systems. These components may be hosted on cloud-based platforms such as AWS, Azure, or Google Cloud, ensuring high availability and reliability. The backend is built using Node.js and Express, with PostgreSQL as the database management system.</w:t>
-      </w:r>
-    </w:p>
-    <w:p>
-      <w:pPr>
-        <w:pStyle w:val="ListParagraph"/>
-        <w:numPr>
-          <w:ilvl w:val="0"/>
-          <w:numId w:val="58"/>
-        </w:numPr>
-        <w:contextualSpacing w:val="0"/>
-        <w:rPr>
-          <w:lang w:val="en-PK"/>
+          <w:lang w:eastAsia="en-PK"/>
+        </w:rPr>
+        <w:t xml:space="preserve"> Utilizes secure, scalable cloud platforms (AWS, Azure, Google Cloud) with Node.js and Express for the backend, and PostgreSQL for database management.</w:t>
+      </w:r>
+    </w:p>
+    <w:p>
+      <w:pPr>
+        <w:pStyle w:val="listing"/>
+        <w:ind w:left="981"/>
+        <w:rPr>
+          <w:lang w:eastAsia="en-PK"/>
         </w:rPr>
       </w:pPr>
       <w:r>
         <w:rPr>
           <w:b/>
           <w:bCs/>
-          <w:lang w:val="en-PK"/>
+          <w:lang w:eastAsia="en-PK"/>
         </w:rPr>
         <w:t>Web-Based Interaction:</w:t>
       </w:r>
       <w:r>
         <w:rPr>
-          <w:lang w:val="en-PK"/>
-        </w:rPr>
-        <w:t xml:space="preserve"> The user interface is web-based and accessible through modern web browsers. The application supports the following browsers:</w:t>
-      </w:r>
-    </w:p>
-    <w:p>
-      <w:pPr>
-        <w:pStyle w:val="ListParagraph"/>
-        <w:contextualSpacing w:val="0"/>
-        <w:rPr>
-          <w:lang w:val="en-PK"/>
-        </w:rPr>
-      </w:pPr>
-      <w:r>
-        <w:rPr>
-          <w:lang w:val="en-PK"/>
+          <w:lang w:eastAsia="en-PK"/>
+        </w:rPr>
+        <w:t xml:space="preserve"> Accessible via modern web browsers:</w:t>
+      </w:r>
+      <w:r>
+        <w:rPr>
+          <w:lang w:eastAsia="en-PK"/>
+        </w:rPr>
+        <w:t xml:space="preserve"> </w:t>
+      </w:r>
+      <w:r>
+        <w:rPr>
+          <w:lang w:eastAsia="en-PK"/>
         </w:rPr>
         <w:t>Google Chrome (all versions)</w:t>
       </w:r>
-    </w:p>
-    <w:p>
-      <w:pPr>
-        <w:pStyle w:val="ListParagraph"/>
-        <w:contextualSpacing w:val="0"/>
-        <w:rPr>
-          <w:lang w:val="en-PK"/>
-        </w:rPr>
-      </w:pPr>
-      <w:r>
-        <w:rPr>
-          <w:lang w:val="en-PK"/>
-        </w:rPr>
-        <w:t>Mozilla Firefox versions 45 and above</w:t>
-      </w:r>
-    </w:p>
-    <w:p>
-      <w:pPr>
-        <w:pStyle w:val="ListParagraph"/>
-        <w:contextualSpacing w:val="0"/>
-        <w:rPr>
-          <w:lang w:val="en-PK"/>
-        </w:rPr>
-      </w:pPr>
-      <w:r>
-        <w:rPr>
-          <w:lang w:val="en-PK"/>
+      <w:r>
+        <w:rPr>
+          <w:lang w:eastAsia="en-PK"/>
+        </w:rPr>
+        <w:t xml:space="preserve">, </w:t>
+      </w:r>
+      <w:r>
+        <w:rPr>
+          <w:lang w:eastAsia="en-PK"/>
+        </w:rPr>
+        <w:t>Mozilla Firefox (version 45+)</w:t>
+      </w:r>
+      <w:r>
+        <w:rPr>
+          <w:lang w:eastAsia="en-PK"/>
+        </w:rPr>
+        <w:t xml:space="preserve">, </w:t>
+      </w:r>
+      <w:r>
+        <w:rPr>
+          <w:lang w:eastAsia="en-PK"/>
         </w:rPr>
         <w:t>Microsoft Edge (all versions)</w:t>
       </w:r>
-    </w:p>
-    <w:p>
-      <w:pPr>
-        <w:pStyle w:val="ListParagraph"/>
-        <w:contextualSpacing w:val="0"/>
-        <w:rPr>
-          <w:lang w:val="en-PK"/>
-        </w:rPr>
-      </w:pPr>
-      <w:r>
-        <w:rPr>
-          <w:lang w:val="en-PK"/>
-        </w:rPr>
-        <w:t>Apple Safari versions 10 and above</w:t>
-      </w:r>
-    </w:p>
-    <w:p>
-      <w:pPr>
-        <w:pStyle w:val="ListParagraph"/>
-        <w:numPr>
-          <w:ilvl w:val="0"/>
-          <w:numId w:val="58"/>
-        </w:numPr>
-        <w:contextualSpacing w:val="0"/>
-        <w:rPr>
-          <w:lang w:val="en-PK"/>
+      <w:r>
+        <w:rPr>
+          <w:lang w:eastAsia="en-PK"/>
+        </w:rPr>
+        <w:t xml:space="preserve">, </w:t>
+      </w:r>
+      <w:r>
+        <w:rPr>
+          <w:lang w:eastAsia="en-PK"/>
+        </w:rPr>
+        <w:t>Apple Safari (version 10+)</w:t>
+      </w:r>
+      <w:r>
+        <w:rPr>
+          <w:lang w:eastAsia="en-PK"/>
+        </w:rPr>
+        <w:t>.</w:t>
+      </w:r>
+    </w:p>
+    <w:p>
+      <w:pPr>
+        <w:pStyle w:val="listing"/>
+        <w:ind w:left="981"/>
+        <w:rPr>
+          <w:lang w:eastAsia="en-PK"/>
         </w:rPr>
       </w:pPr>
       <w:r>
         <w:rPr>
           <w:b/>
           <w:bCs/>
-          <w:lang w:val="en-PK"/>
-        </w:rPr>
-        <w:t>Organizations Hosting Data:</w:t>
-      </w:r>
-      <w:r>
-        <w:rPr>
-          <w:lang w:val="en-PK"/>
-        </w:rPr>
-        <w:t xml:space="preserve"> Depending on the implementation, various organizations or service providers may host the related databases, servers, and websites. These organizations are expected to adhere to stringent data security and privacy protocols to protect user information. Hosting providers must comply with relevant data protection regulations such as GDPR for European users and CCPA for users in California.</w:t>
-      </w:r>
-    </w:p>
-    <w:p>
-      <w:pPr>
-        <w:pStyle w:val="ListParagraph"/>
-        <w:numPr>
-          <w:ilvl w:val="0"/>
-          <w:numId w:val="58"/>
-        </w:numPr>
-        <w:contextualSpacing w:val="0"/>
-        <w:rPr>
-          <w:lang w:val="en-PK"/>
-        </w:rPr>
+          <w:lang w:eastAsia="en-PK"/>
+        </w:rPr>
+        <w:t>Data Hosting:</w:t>
+      </w:r>
+      <w:r>
+        <w:rPr>
+          <w:lang w:eastAsia="en-PK"/>
+        </w:rPr>
+        <w:t xml:space="preserve"> Hosted by organizations adhering to stringent data security protocols and regulations (GDPR, CCPA).</w:t>
+      </w:r>
+    </w:p>
+    <w:p>
+      <w:pPr>
+        <w:pStyle w:val="listing"/>
+        <w:ind w:left="981"/>
       </w:pPr>
       <w:r>
         <w:rPr>
           <w:b/>
           <w:bCs/>
-          <w:lang w:val="en-PK"/>
+          <w:lang w:eastAsia="en-PK"/>
         </w:rPr>
         <w:t>Network Requirements:</w:t>
       </w:r>
       <w:r>
         <w:rPr>
-          <w:lang w:val="en-PK"/>
-        </w:rPr>
-        <w:t xml:space="preserve"> A stable internet connection is required to ensure smooth operation of the application, especially for loading 3D models and AR functionalities. The platform is designed to optimize performance even under variable network conditions.</w:t>
-      </w:r>
-    </w:p>
-    <w:p>
-      <w:pPr>
-        <w:spacing w:after="0" w:line="240" w:lineRule="exact"/>
-        <w:ind w:firstLine="480"/>
-        <w:jc w:val="both"/>
-        <w:rPr>
-          <w:rFonts w:asciiTheme="majorBidi" w:eastAsia="Times New Roman" w:hAnsiTheme="majorBidi" w:cstheme="majorBidi"/>
-          <w:szCs w:val="20"/>
-          <w:lang w:val="en-US"/>
-        </w:rPr>
-      </w:pPr>
+          <w:lang w:eastAsia="en-PK"/>
+        </w:rPr>
+        <w:t xml:space="preserve"> Requires a stable internet connection for smooth operation, optimized for variable network conditions.</w:t>
+      </w:r>
     </w:p>
     <w:p>
       <w:pPr>
@@ -4429,7 +4398,6 @@
           <w:szCs w:val="20"/>
           <w:lang w:val="en-US"/>
         </w:rPr>
-        <w:lastRenderedPageBreak/>
         <w:t>Design and implementation constraints</w:t>
       </w:r>
       <w:bookmarkEnd w:id="14"/>
@@ -4581,6 +4549,8 @@
         <w:keepLines/>
         <w:spacing w:before="480" w:after="240" w:line="240" w:lineRule="atLeast"/>
         <w:outlineLvl w:val="0"/>
+      </w:pPr>
+      <w:r>
         <w:rPr>
           <w:rFonts w:asciiTheme="majorBidi" w:eastAsia="Times New Roman" w:hAnsiTheme="majorBidi" w:cstheme="majorBidi"/>
           <w:b/>
@@ -4589,7 +4559,9 @@
           <w:szCs w:val="20"/>
           <w:lang w:val="en-US"/>
         </w:rPr>
-      </w:pPr>
+        <w:lastRenderedPageBreak/>
+        <w:t>Requirement identifying</w:t>
+      </w:r>
       <w:r>
         <w:rPr>
           <w:rFonts w:asciiTheme="majorBidi" w:eastAsia="Times New Roman" w:hAnsiTheme="majorBidi" w:cstheme="majorBidi"/>
@@ -4599,8 +4571,9 @@
           <w:szCs w:val="20"/>
           <w:lang w:val="en-US"/>
         </w:rPr>
-        <w:t>Requirement identifying</w:t>
-      </w:r>
+        <w:t xml:space="preserve"> </w:t>
+      </w:r>
+      <w:bookmarkEnd w:id="16"/>
       <w:r>
         <w:rPr>
           <w:rFonts w:asciiTheme="majorBidi" w:eastAsia="Times New Roman" w:hAnsiTheme="majorBidi" w:cstheme="majorBidi"/>
@@ -4610,148 +4583,24 @@
           <w:szCs w:val="20"/>
           <w:lang w:val="en-US"/>
         </w:rPr>
-        <w:t xml:space="preserve"> </w:t>
-      </w:r>
-      <w:bookmarkEnd w:id="16"/>
-      <w:r>
-        <w:rPr>
-          <w:rFonts w:asciiTheme="majorBidi" w:eastAsia="Times New Roman" w:hAnsiTheme="majorBidi" w:cstheme="majorBidi"/>
-          <w:b/>
-          <w:kern w:val="28"/>
-          <w:sz w:val="36"/>
-          <w:szCs w:val="20"/>
-          <w:lang w:val="en-US"/>
-        </w:rPr>
         <w:t>technique.</w:t>
       </w:r>
-    </w:p>
-    <w:p>
-      <w:pPr>
-        <w:rPr>
-          <w:lang w:val="en-PK"/>
-        </w:rPr>
-      </w:pPr>
       <w:bookmarkStart w:id="17" w:name="_Toc518865263"/>
       <w:bookmarkStart w:id="18" w:name="_Toc519128728"/>
-      <w:r>
-        <w:rPr>
-          <w:lang w:val="en-PK"/>
-        </w:rPr>
-        <w:t>The requirement identifying technique for the AR-based Online Furniture Store project involves selecting methods tailored to the nature and scope of the application. Given the interactive nature of the end-user experience and the need to capture user interactions effectively, the following technique is chosen:</w:t>
-      </w:r>
-    </w:p>
-    <w:p>
-      <w:r>
-        <w:rPr>
-          <w:b/>
-          <w:bCs/>
-          <w:lang w:val="en-PK"/>
-        </w:rPr>
-        <w:t>Use Case Analysis:</w:t>
-      </w:r>
-      <w:r>
-        <w:rPr>
-          <w:lang w:val="en-PK"/>
-        </w:rPr>
-        <w:t xml:space="preserve"> </w:t>
-      </w:r>
-      <w:r>
-        <w:t>Use cases are an effective technique for interactive end-user applications like the AR-based Online Furniture Store. They provide a structured approach to identifying functional requirements by focusing on user interactions and system behaviour. Use case analysis helps in defining various scenarios, user roles, and system responses, thereby facilitating a clear understanding of system functionality and user requirements.</w:t>
-      </w:r>
-    </w:p>
-    <w:p/>
-    <w:p/>
-    <w:p/>
-    <w:p/>
-    <w:p/>
-    <w:p/>
+    </w:p>
     <w:p>
       <w:r>
         <w:rPr>
           <w:noProof/>
         </w:rPr>
-        <w:lastRenderedPageBreak/>
-        <mc:AlternateContent>
-          <mc:Choice Requires="wps">
-            <w:drawing>
-              <wp:anchor distT="0" distB="0" distL="114300" distR="114300" simplePos="0" relativeHeight="251750400" behindDoc="0" locked="0" layoutInCell="1" allowOverlap="1" wp14:anchorId="7C94242A" wp14:editId="3189ABA4">
-                <wp:simplePos x="0" y="0"/>
-                <wp:positionH relativeFrom="column">
-                  <wp:posOffset>-68580</wp:posOffset>
-                </wp:positionH>
-                <wp:positionV relativeFrom="paragraph">
-                  <wp:posOffset>435610</wp:posOffset>
-                </wp:positionV>
-                <wp:extent cx="2091690" cy="251460"/>
-                <wp:effectExtent l="0" t="0" r="3810" b="0"/>
-                <wp:wrapNone/>
-                <wp:docPr id="1180755625" name="Text Box 2"/>
-                <wp:cNvGraphicFramePr/>
-                <a:graphic xmlns:a="http://schemas.openxmlformats.org/drawingml/2006/main">
-                  <a:graphicData uri="http://schemas.microsoft.com/office/word/2010/wordprocessingShape">
-                    <wps:wsp>
-                      <wps:cNvSpPr txBox="1"/>
-                      <wps:spPr>
-                        <a:xfrm>
-                          <a:off x="0" y="0"/>
-                          <a:ext cx="2091690" cy="251460"/>
-                        </a:xfrm>
-                        <a:prstGeom prst="rect">
-                          <a:avLst/>
-                        </a:prstGeom>
-                        <a:solidFill>
-                          <a:schemeClr val="bg1"/>
-                        </a:solidFill>
-                        <a:ln w="6350">
-                          <a:noFill/>
-                        </a:ln>
-                      </wps:spPr>
-                      <wps:txbx>
-                        <w:txbxContent>
-                          <w:p/>
-                        </w:txbxContent>
-                      </wps:txbx>
-                      <wps:bodyPr rot="0" spcFirstLastPara="0" vertOverflow="overflow" horzOverflow="overflow" vert="horz" wrap="square" lIns="91440" tIns="45720" rIns="91440" bIns="45720" numCol="1" spcCol="0" rtlCol="0" fromWordArt="0" anchor="t" anchorCtr="0" forceAA="0" compatLnSpc="1">
-                        <a:prstTxWarp prst="textNoShape">
-                          <a:avLst/>
-                        </a:prstTxWarp>
-                        <a:noAutofit/>
-                      </wps:bodyPr>
-                    </wps:wsp>
-                  </a:graphicData>
-                </a:graphic>
-              </wp:anchor>
-            </w:drawing>
-          </mc:Choice>
-          <mc:Fallback>
-            <w:pict>
-              <v:shapetype w14:anchorId="7C94242A" id="_x0000_t202" coordsize="21600,21600" o:spt="202" path="m,l,21600r21600,l21600,xe">
-                <v:stroke joinstyle="miter"/>
-                <v:path gradientshapeok="t" o:connecttype="rect"/>
-              </v:shapetype>
-              <v:shape id="Text Box 2" o:spid="_x0000_s1026" type="#_x0000_t202" style="position:absolute;margin-left:-5.4pt;margin-top:34.3pt;width:164.7pt;height:19.8pt;z-index:251750400;visibility:visible;mso-wrap-style:square;mso-wrap-distance-left:9pt;mso-wrap-distance-top:0;mso-wrap-distance-right:9pt;mso-wrap-distance-bottom:0;mso-position-horizontal:absolute;mso-position-horizontal-relative:text;mso-position-vertical:absolute;mso-position-vertical-relative:text;v-text-anchor:top" o:gfxdata="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" fillcolor="white [3212]" stroked="f" strokeweight=".5pt">
-                <v:textbox>
-                  <w:txbxContent>
-                    <w:p/>
-                  </w:txbxContent>
-                </v:textbox>
-              </v:shape>
-            </w:pict>
-          </mc:Fallback>
-        </mc:AlternateContent>
-      </w:r>
-      <w:r>
-        <w:rPr>
-          <w:noProof/>
-        </w:rPr>
         <w:drawing>
-          <wp:anchor distT="0" distB="0" distL="114300" distR="114300" simplePos="0" relativeHeight="251747328" behindDoc="0" locked="0" layoutInCell="1" allowOverlap="1" wp14:anchorId="6EBA808F" wp14:editId="2B4002CD">
+          <wp:anchor distT="0" distB="0" distL="114300" distR="114300" simplePos="0" relativeHeight="251747328" behindDoc="0" locked="0" layoutInCell="1" allowOverlap="1" wp14:anchorId="6EBA808F" wp14:editId="0950922E">
             <wp:simplePos x="0" y="0"/>
             <wp:positionH relativeFrom="margin">
-              <wp:posOffset>-588645</wp:posOffset>
+              <wp:posOffset>-619125</wp:posOffset>
             </wp:positionH>
             <wp:positionV relativeFrom="paragraph">
-              <wp:posOffset>0</wp:posOffset>
+              <wp:posOffset>243840</wp:posOffset>
             </wp:positionV>
             <wp:extent cx="6831330" cy="5918200"/>
             <wp:effectExtent l="0" t="0" r="7620" b="6350"/>
@@ -4898,7 +4747,11 @@
           </mc:Choice>
           <mc:Fallback>
             <w:pict>
-              <v:shape w14:anchorId="72A01375" id="Text Box 1" o:spid="_x0000_s1027" type="#_x0000_t202" style="position:absolute;margin-left:-43.65pt;margin-top:470.5pt;width:537.9pt;height:.05pt;z-index:251749376;visibility:visible;mso-wrap-style:square;mso-wrap-distance-left:9pt;mso-wrap-distance-top:0;mso-wrap-distance-right:9pt;mso-wrap-distance-bottom:0;mso-position-horizontal:absolute;mso-position-horizontal-relative:text;mso-position-vertical:absolute;mso-position-vertical-relative:text;v-text-anchor:top" o:gfxdata="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" stroked="f">
+              <v:shapetype w14:anchorId="72A01375" id="_x0000_t202" coordsize="21600,21600" o:spt="202" path="m,l,21600r21600,l21600,xe">
+                <v:stroke joinstyle="miter"/>
+                <v:path gradientshapeok="t" o:connecttype="rect"/>
+              </v:shapetype>
+              <v:shape id="Text Box 1" o:spid="_x0000_s1026" type="#_x0000_t202" style="position:absolute;margin-left:-43.65pt;margin-top:470.5pt;width:537.9pt;height:.05pt;z-index:251749376;visibility:visible;mso-wrap-style:square;mso-wrap-distance-left:9pt;mso-wrap-distance-top:0;mso-wrap-distance-right:9pt;mso-wrap-distance-bottom:0;mso-position-horizontal:absolute;mso-position-horizontal-relative:text;mso-position-vertical:absolute;mso-position-vertical-relative:text;v-text-anchor:top" o:gfxdata="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" stroked="f">
                 <v:textbox style="mso-fit-shape-to-text:t" inset="0,0,0,0">
                   <w:txbxContent>
                     <w:p>
@@ -4957,7 +4810,7 @@
         <w:tblpPr w:leftFromText="180" w:rightFromText="180" w:horzAnchor="margin" w:tblpY="1575"/>
         <w:tblW w:w="9630" w:type="dxa"/>
         <w:tblLayout w:type="fixed"/>
-        <w:tblLook w:val="0000" w:firstRow="0" w:lastRow="0" w:firstColumn="0" w:lastColumn="0" w:noHBand="0" w:noVBand="0"/>
+        <w:tblLook w:val="0020" w:firstRow="1" w:lastRow="0" w:firstColumn="0" w:lastColumn="0" w:noHBand="0" w:noVBand="0"/>
       </w:tblPr>
       <w:tblGrid>
         <w:gridCol w:w="1872"/>
@@ -5303,8 +5156,13 @@
               </w:numPr>
               <w:spacing w:before="0" w:after="0" w:line="240" w:lineRule="auto"/>
             </w:pPr>
-            <w:r>
-              <w:t>Visitor submits the registration form</w:t>
+            <w:proofErr w:type="gramStart"/>
+            <w:r>
+              <w:t>Visitor submits</w:t>
+            </w:r>
+            <w:proofErr w:type="gramEnd"/>
+            <w:r>
+              <w:t xml:space="preserve"> the registration form</w:t>
             </w:r>
             <w:r>
               <w:t xml:space="preserve">. </w:t>
@@ -6003,8 +5861,13 @@
               </w:numPr>
               <w:spacing w:before="0" w:after="0" w:line="240" w:lineRule="auto"/>
             </w:pPr>
-            <w:r>
-              <w:t>System checks password strength.</w:t>
+            <w:proofErr w:type="gramStart"/>
+            <w:r>
+              <w:t>System</w:t>
+            </w:r>
+            <w:proofErr w:type="gramEnd"/>
+            <w:r>
+              <w:t xml:space="preserve"> checks password strength.</w:t>
             </w:r>
           </w:p>
           <w:p>
@@ -8885,11 +8748,19 @@
               </w:rPr>
               <w:t xml:space="preserve">of same category </w:t>
             </w:r>
+            <w:proofErr w:type="gramStart"/>
             <w:r>
               <w:rPr>
                 <w:szCs w:val="24"/>
               </w:rPr>
-              <w:t>like the one user</w:t>
+              <w:t>like</w:t>
+            </w:r>
+            <w:proofErr w:type="gramEnd"/>
+            <w:r>
+              <w:rPr>
+                <w:szCs w:val="24"/>
+              </w:rPr>
+              <w:t xml:space="preserve"> the one user</w:t>
             </w:r>
             <w:r>
               <w:rPr>
@@ -10366,8 +10237,13 @@
               </w:numPr>
               <w:spacing w:before="0" w:after="0" w:line="240" w:lineRule="auto"/>
             </w:pPr>
-            <w:r>
-              <w:t>System shows similar category furniture items list in AR preview mode.</w:t>
+            <w:proofErr w:type="gramStart"/>
+            <w:r>
+              <w:t>System</w:t>
+            </w:r>
+            <w:proofErr w:type="gramEnd"/>
+            <w:r>
+              <w:t xml:space="preserve"> shows similar category furniture items list in AR preview mode.</w:t>
             </w:r>
           </w:p>
           <w:p>
@@ -20399,7 +20275,15 @@
           </w:tcPr>
           <w:p>
             <w:r>
-              <w:t>The user has valid payment and shipping information, and the system is able to process the order.</w:t>
+              <w:t xml:space="preserve">The user has valid payment and shipping information, and the system </w:t>
+            </w:r>
+            <w:proofErr w:type="gramStart"/>
+            <w:r>
+              <w:t>is able to</w:t>
+            </w:r>
+            <w:proofErr w:type="gramEnd"/>
+            <w:r>
+              <w:t xml:space="preserve"> process the order.</w:t>
             </w:r>
           </w:p>
         </w:tc>
@@ -23541,10 +23425,10 @@
           <w:lang w:val="en-US"/>
         </w:rPr>
       </w:pPr>
-      <w:bookmarkStart w:id="21" w:name="_Toc464735240"/>
-      <w:bookmarkStart w:id="22" w:name="_Toc456598593"/>
-      <w:bookmarkStart w:id="23" w:name="_Toc518865266"/>
-      <w:bookmarkStart w:id="24" w:name="_Toc519128731"/>
+      <w:bookmarkStart w:id="21" w:name="_Toc518865266"/>
+      <w:bookmarkStart w:id="22" w:name="_Toc519128731"/>
+      <w:bookmarkStart w:id="23" w:name="_Toc464735240"/>
+      <w:bookmarkStart w:id="24" w:name="_Toc456598593"/>
       <w:r>
         <w:rPr>
           <w:rFonts w:eastAsia="Times New Roman"/>
@@ -23552,8 +23436,8 @@
         </w:rPr>
         <w:t xml:space="preserve">Functional Requirement </w:t>
       </w:r>
-      <w:bookmarkEnd w:id="23"/>
-      <w:bookmarkEnd w:id="24"/>
+      <w:bookmarkEnd w:id="21"/>
+      <w:bookmarkEnd w:id="22"/>
       <w:r>
         <w:rPr>
           <w:rFonts w:eastAsia="Times New Roman"/>
@@ -23985,8 +23869,8 @@
         </w:tc>
       </w:tr>
     </w:tbl>
-    <w:bookmarkEnd w:id="21"/>
-    <w:bookmarkEnd w:id="22"/>
+    <w:bookmarkEnd w:id="23"/>
+    <w:bookmarkEnd w:id="24"/>
     <w:p>
       <w:r>
         <w:rPr>
@@ -29317,25 +29201,7 @@
           <w:szCs w:val="24"/>
           <w:lang w:val="en-PK" w:eastAsia="en-PK"/>
         </w:rPr>
-        <w:t xml:space="preserve">By adhering to these non-functional requirements, </w:t>
-      </w:r>
-      <w:proofErr w:type="spellStart"/>
-      <w:r>
-        <w:rPr>
-          <w:rFonts w:eastAsia="Times New Roman" w:cs="Times New Roman"/>
-          <w:szCs w:val="24"/>
-          <w:lang w:val="en-PK" w:eastAsia="en-PK"/>
-        </w:rPr>
-        <w:t>FurnishARt</w:t>
-      </w:r>
-      <w:proofErr w:type="spellEnd"/>
-      <w:r>
-        <w:rPr>
-          <w:rFonts w:eastAsia="Times New Roman" w:cs="Times New Roman"/>
-          <w:szCs w:val="24"/>
-          <w:lang w:val="en-PK" w:eastAsia="en-PK"/>
-        </w:rPr>
-        <w:t xml:space="preserve"> will ensure a robust, user-friendly, and high-performing AR-based online furniture store.</w:t>
+        <w:t>By adhering to these non-functional requirements, FurnishARt will ensure a robust, user-friendly, and high-performing AR-based online furniture store.</w:t>
       </w:r>
     </w:p>
     <w:p>
@@ -29595,7 +29461,7 @@
         <v:path o:extrusionok="f" gradientshapeok="t" o:connecttype="rect"/>
         <o:lock v:ext="edit" aspectratio="t"/>
       </v:shapetype>
-      <v:shape id="_x0000_i1097" type="#_x0000_t75" style="width:8pt;height:8pt;visibility:visible;mso-wrap-style:square" o:bullet="t">
+      <v:shape id="_x0000_i1079" type="#_x0000_t75" style="width:8pt;height:8pt;visibility:visible;mso-wrap-style:square" o:bullet="t">
         <v:imagedata r:id="rId1" o:title=""/>
       </v:shape>
     </w:pict>
@@ -31169,6 +31035,155 @@
     </w:lvl>
   </w:abstractNum>
   <w:abstractNum w:abstractNumId="15" w15:restartNumberingAfterBreak="0">
+    <w:nsid w:val="14B81B59"/>
+    <w:multiLevelType w:val="multilevel"/>
+    <w:tmpl w:val="9E603D12"/>
+    <w:lvl w:ilvl="0">
+      <w:start w:val="1"/>
+      <w:numFmt w:val="bullet"/>
+      <w:lvlText w:val=""/>
+      <w:lvlJc w:val="left"/>
+      <w:pPr>
+        <w:tabs>
+          <w:tab w:val="num" w:pos="720"/>
+        </w:tabs>
+        <w:ind w:left="720" w:hanging="360"/>
+      </w:pPr>
+      <w:rPr>
+        <w:rFonts w:ascii="Symbol" w:hAnsi="Symbol" w:hint="default"/>
+        <w:sz w:val="20"/>
+      </w:rPr>
+    </w:lvl>
+    <w:lvl w:ilvl="1">
+      <w:start w:val="1"/>
+      <w:numFmt w:val="bullet"/>
+      <w:lvlText w:val="o"/>
+      <w:lvlJc w:val="left"/>
+      <w:pPr>
+        <w:tabs>
+          <w:tab w:val="num" w:pos="1440"/>
+        </w:tabs>
+        <w:ind w:left="1440" w:hanging="360"/>
+      </w:pPr>
+      <w:rPr>
+        <w:rFonts w:ascii="Courier New" w:hAnsi="Courier New" w:hint="default"/>
+        <w:sz w:val="20"/>
+      </w:rPr>
+    </w:lvl>
+    <w:lvl w:ilvl="2" w:tentative="1">
+      <w:start w:val="1"/>
+      <w:numFmt w:val="bullet"/>
+      <w:lvlText w:val=""/>
+      <w:lvlJc w:val="left"/>
+      <w:pPr>
+        <w:tabs>
+          <w:tab w:val="num" w:pos="2160"/>
+        </w:tabs>
+        <w:ind w:left="2160" w:hanging="360"/>
+      </w:pPr>
+      <w:rPr>
+        <w:rFonts w:ascii="Wingdings" w:hAnsi="Wingdings" w:hint="default"/>
+        <w:sz w:val="20"/>
+      </w:rPr>
+    </w:lvl>
+    <w:lvl w:ilvl="3" w:tentative="1">
+      <w:start w:val="1"/>
+      <w:numFmt w:val="bullet"/>
+      <w:lvlText w:val=""/>
+      <w:lvlJc w:val="left"/>
+      <w:pPr>
+        <w:tabs>
+          <w:tab w:val="num" w:pos="2880"/>
+        </w:tabs>
+        <w:ind w:left="2880" w:hanging="360"/>
+      </w:pPr>
+      <w:rPr>
+        <w:rFonts w:ascii="Wingdings" w:hAnsi="Wingdings" w:hint="default"/>
+        <w:sz w:val="20"/>
+      </w:rPr>
+    </w:lvl>
+    <w:lvl w:ilvl="4" w:tentative="1">
+      <w:start w:val="1"/>
+      <w:numFmt w:val="bullet"/>
+      <w:lvlText w:val=""/>
+      <w:lvlJc w:val="left"/>
+      <w:pPr>
+        <w:tabs>
+          <w:tab w:val="num" w:pos="3600"/>
+        </w:tabs>
+        <w:ind w:left="3600" w:hanging="360"/>
+      </w:pPr>
+      <w:rPr>
+        <w:rFonts w:ascii="Wingdings" w:hAnsi="Wingdings" w:hint="default"/>
+        <w:sz w:val="20"/>
+      </w:rPr>
+    </w:lvl>
+    <w:lvl w:ilvl="5" w:tentative="1">
+      <w:start w:val="1"/>
+      <w:numFmt w:val="bullet"/>
+      <w:lvlText w:val=""/>
+      <w:lvlJc w:val="left"/>
+      <w:pPr>
+        <w:tabs>
+          <w:tab w:val="num" w:pos="4320"/>
+        </w:tabs>
+        <w:ind w:left="4320" w:hanging="360"/>
+      </w:pPr>
+      <w:rPr>
+        <w:rFonts w:ascii="Wingdings" w:hAnsi="Wingdings" w:hint="default"/>
+        <w:sz w:val="20"/>
+      </w:rPr>
+    </w:lvl>
+    <w:lvl w:ilvl="6" w:tentative="1">
+      <w:start w:val="1"/>
+      <w:numFmt w:val="bullet"/>
+      <w:lvlText w:val=""/>
+      <w:lvlJc w:val="left"/>
+      <w:pPr>
+        <w:tabs>
+          <w:tab w:val="num" w:pos="5040"/>
+        </w:tabs>
+        <w:ind w:left="5040" w:hanging="360"/>
+      </w:pPr>
+      <w:rPr>
+        <w:rFonts w:ascii="Wingdings" w:hAnsi="Wingdings" w:hint="default"/>
+        <w:sz w:val="20"/>
+      </w:rPr>
+    </w:lvl>
+    <w:lvl w:ilvl="7" w:tentative="1">
+      <w:start w:val="1"/>
+      <w:numFmt w:val="bullet"/>
+      <w:lvlText w:val=""/>
+      <w:lvlJc w:val="left"/>
+      <w:pPr>
+        <w:tabs>
+          <w:tab w:val="num" w:pos="5760"/>
+        </w:tabs>
+        <w:ind w:left="5760" w:hanging="360"/>
+      </w:pPr>
+      <w:rPr>
+        <w:rFonts w:ascii="Wingdings" w:hAnsi="Wingdings" w:hint="default"/>
+        <w:sz w:val="20"/>
+      </w:rPr>
+    </w:lvl>
+    <w:lvl w:ilvl="8" w:tentative="1">
+      <w:start w:val="1"/>
+      <w:numFmt w:val="bullet"/>
+      <w:lvlText w:val=""/>
+      <w:lvlJc w:val="left"/>
+      <w:pPr>
+        <w:tabs>
+          <w:tab w:val="num" w:pos="6480"/>
+        </w:tabs>
+        <w:ind w:left="6480" w:hanging="360"/>
+      </w:pPr>
+      <w:rPr>
+        <w:rFonts w:ascii="Wingdings" w:hAnsi="Wingdings" w:hint="default"/>
+        <w:sz w:val="20"/>
+      </w:rPr>
+    </w:lvl>
+  </w:abstractNum>
+  <w:abstractNum w:abstractNumId="16" w15:restartNumberingAfterBreak="0">
     <w:nsid w:val="16061806"/>
     <w:multiLevelType w:val="hybridMultilevel"/>
     <w:tmpl w:val="8E0E5654"/>
@@ -31257,7 +31272,7 @@
       </w:pPr>
     </w:lvl>
   </w:abstractNum>
-  <w:abstractNum w:abstractNumId="16" w15:restartNumberingAfterBreak="0">
+  <w:abstractNum w:abstractNumId="17" w15:restartNumberingAfterBreak="0">
     <w:nsid w:val="16A738D4"/>
     <w:multiLevelType w:val="hybridMultilevel"/>
     <w:tmpl w:val="CD5CB740"/>
@@ -31343,7 +31358,7 @@
       </w:pPr>
     </w:lvl>
   </w:abstractNum>
-  <w:abstractNum w:abstractNumId="17" w15:restartNumberingAfterBreak="0">
+  <w:abstractNum w:abstractNumId="18" w15:restartNumberingAfterBreak="0">
     <w:nsid w:val="177179F9"/>
     <w:multiLevelType w:val="hybridMultilevel"/>
     <w:tmpl w:val="C02A963E"/>
@@ -31432,7 +31447,7 @@
       </w:pPr>
     </w:lvl>
   </w:abstractNum>
-  <w:abstractNum w:abstractNumId="18" w15:restartNumberingAfterBreak="0">
+  <w:abstractNum w:abstractNumId="19" w15:restartNumberingAfterBreak="0">
     <w:nsid w:val="18C33891"/>
     <w:multiLevelType w:val="hybridMultilevel"/>
     <w:tmpl w:val="B226D39A"/>
@@ -31518,7 +31533,7 @@
       </w:pPr>
     </w:lvl>
   </w:abstractNum>
-  <w:abstractNum w:abstractNumId="19" w15:restartNumberingAfterBreak="0">
+  <w:abstractNum w:abstractNumId="20" w15:restartNumberingAfterBreak="0">
     <w:nsid w:val="198A66D3"/>
     <w:multiLevelType w:val="hybridMultilevel"/>
     <w:tmpl w:val="12466ECC"/>
@@ -31631,7 +31646,7 @@
       </w:rPr>
     </w:lvl>
   </w:abstractNum>
-  <w:abstractNum w:abstractNumId="20" w15:restartNumberingAfterBreak="0">
+  <w:abstractNum w:abstractNumId="21" w15:restartNumberingAfterBreak="0">
     <w:nsid w:val="1B9F684D"/>
     <w:multiLevelType w:val="hybridMultilevel"/>
     <w:tmpl w:val="B226D39A"/>
@@ -31717,7 +31732,7 @@
       </w:pPr>
     </w:lvl>
   </w:abstractNum>
-  <w:abstractNum w:abstractNumId="21" w15:restartNumberingAfterBreak="0">
+  <w:abstractNum w:abstractNumId="22" w15:restartNumberingAfterBreak="0">
     <w:nsid w:val="1D812344"/>
     <w:multiLevelType w:val="hybridMultilevel"/>
     <w:tmpl w:val="3634E41E"/>
@@ -31807,7 +31822,7 @@
       </w:pPr>
     </w:lvl>
   </w:abstractNum>
-  <w:abstractNum w:abstractNumId="22" w15:restartNumberingAfterBreak="0">
+  <w:abstractNum w:abstractNumId="23" w15:restartNumberingAfterBreak="0">
     <w:nsid w:val="1E3E5A5E"/>
     <w:multiLevelType w:val="multilevel"/>
     <w:tmpl w:val="3EF810DE"/>
@@ -31956,7 +31971,7 @@
       </w:rPr>
     </w:lvl>
   </w:abstractNum>
-  <w:abstractNum w:abstractNumId="23" w15:restartNumberingAfterBreak="0">
+  <w:abstractNum w:abstractNumId="24" w15:restartNumberingAfterBreak="0">
     <w:nsid w:val="1EF2714D"/>
     <w:multiLevelType w:val="hybridMultilevel"/>
     <w:tmpl w:val="EDE4FD80"/>
@@ -32069,7 +32084,7 @@
       </w:rPr>
     </w:lvl>
   </w:abstractNum>
-  <w:abstractNum w:abstractNumId="24" w15:restartNumberingAfterBreak="0">
+  <w:abstractNum w:abstractNumId="25" w15:restartNumberingAfterBreak="0">
     <w:nsid w:val="1F0E1C52"/>
     <w:multiLevelType w:val="hybridMultilevel"/>
     <w:tmpl w:val="453EE332"/>
@@ -32182,7 +32197,7 @@
       </w:rPr>
     </w:lvl>
   </w:abstractNum>
-  <w:abstractNum w:abstractNumId="25" w15:restartNumberingAfterBreak="0">
+  <w:abstractNum w:abstractNumId="26" w15:restartNumberingAfterBreak="0">
     <w:nsid w:val="214C2298"/>
     <w:multiLevelType w:val="hybridMultilevel"/>
     <w:tmpl w:val="C4C8D2A0"/>
@@ -32295,7 +32310,7 @@
       </w:rPr>
     </w:lvl>
   </w:abstractNum>
-  <w:abstractNum w:abstractNumId="26" w15:restartNumberingAfterBreak="0">
+  <w:abstractNum w:abstractNumId="27" w15:restartNumberingAfterBreak="0">
     <w:nsid w:val="233B3CCD"/>
     <w:multiLevelType w:val="hybridMultilevel"/>
     <w:tmpl w:val="B226D39A"/>
@@ -32381,7 +32396,7 @@
       </w:pPr>
     </w:lvl>
   </w:abstractNum>
-  <w:abstractNum w:abstractNumId="27" w15:restartNumberingAfterBreak="0">
+  <w:abstractNum w:abstractNumId="28" w15:restartNumberingAfterBreak="0">
     <w:nsid w:val="23EB20CB"/>
     <w:multiLevelType w:val="hybridMultilevel"/>
     <w:tmpl w:val="9B3CEB52"/>
@@ -32494,7 +32509,7 @@
       </w:rPr>
     </w:lvl>
   </w:abstractNum>
-  <w:abstractNum w:abstractNumId="28" w15:restartNumberingAfterBreak="0">
+  <w:abstractNum w:abstractNumId="29" w15:restartNumberingAfterBreak="0">
     <w:nsid w:val="23F0715B"/>
     <w:multiLevelType w:val="hybridMultilevel"/>
     <w:tmpl w:val="0A62D68A"/>
@@ -32580,7 +32595,7 @@
       </w:pPr>
     </w:lvl>
   </w:abstractNum>
-  <w:abstractNum w:abstractNumId="29" w15:restartNumberingAfterBreak="0">
+  <w:abstractNum w:abstractNumId="30" w15:restartNumberingAfterBreak="0">
     <w:nsid w:val="258E7589"/>
     <w:multiLevelType w:val="hybridMultilevel"/>
     <w:tmpl w:val="CAAA7010"/>
@@ -32693,7 +32708,7 @@
       </w:rPr>
     </w:lvl>
   </w:abstractNum>
-  <w:abstractNum w:abstractNumId="30" w15:restartNumberingAfterBreak="0">
+  <w:abstractNum w:abstractNumId="31" w15:restartNumberingAfterBreak="0">
     <w:nsid w:val="265A0A8C"/>
     <w:multiLevelType w:val="hybridMultilevel"/>
     <w:tmpl w:val="89F87F28"/>
@@ -32806,7 +32821,7 @@
       </w:rPr>
     </w:lvl>
   </w:abstractNum>
-  <w:abstractNum w:abstractNumId="31" w15:restartNumberingAfterBreak="0">
+  <w:abstractNum w:abstractNumId="32" w15:restartNumberingAfterBreak="0">
     <w:nsid w:val="2B5339DC"/>
     <w:multiLevelType w:val="hybridMultilevel"/>
     <w:tmpl w:val="CD46A4E4"/>
@@ -32892,7 +32907,7 @@
       </w:pPr>
     </w:lvl>
   </w:abstractNum>
-  <w:abstractNum w:abstractNumId="32" w15:restartNumberingAfterBreak="0">
+  <w:abstractNum w:abstractNumId="33" w15:restartNumberingAfterBreak="0">
     <w:nsid w:val="2C185303"/>
     <w:multiLevelType w:val="multilevel"/>
     <w:tmpl w:val="A8988462"/>
@@ -33041,7 +33056,7 @@
       </w:rPr>
     </w:lvl>
   </w:abstractNum>
-  <w:abstractNum w:abstractNumId="33" w15:restartNumberingAfterBreak="0">
+  <w:abstractNum w:abstractNumId="34" w15:restartNumberingAfterBreak="0">
     <w:nsid w:val="2D637256"/>
     <w:multiLevelType w:val="hybridMultilevel"/>
     <w:tmpl w:val="3634E41E"/>
@@ -33131,7 +33146,7 @@
       </w:pPr>
     </w:lvl>
   </w:abstractNum>
-  <w:abstractNum w:abstractNumId="34" w15:restartNumberingAfterBreak="0">
+  <w:abstractNum w:abstractNumId="35" w15:restartNumberingAfterBreak="0">
     <w:nsid w:val="2D9451D5"/>
     <w:multiLevelType w:val="hybridMultilevel"/>
     <w:tmpl w:val="3E70D7E2"/>
@@ -33244,7 +33259,7 @@
       </w:rPr>
     </w:lvl>
   </w:abstractNum>
-  <w:abstractNum w:abstractNumId="35" w15:restartNumberingAfterBreak="0">
+  <w:abstractNum w:abstractNumId="36" w15:restartNumberingAfterBreak="0">
     <w:nsid w:val="30737001"/>
     <w:multiLevelType w:val="hybridMultilevel"/>
     <w:tmpl w:val="3FF62A56"/>
@@ -33330,7 +33345,7 @@
       </w:pPr>
     </w:lvl>
   </w:abstractNum>
-  <w:abstractNum w:abstractNumId="36" w15:restartNumberingAfterBreak="0">
+  <w:abstractNum w:abstractNumId="37" w15:restartNumberingAfterBreak="0">
     <w:nsid w:val="31135C67"/>
     <w:multiLevelType w:val="hybridMultilevel"/>
     <w:tmpl w:val="6382F944"/>
@@ -33443,7 +33458,7 @@
       </w:rPr>
     </w:lvl>
   </w:abstractNum>
-  <w:abstractNum w:abstractNumId="37" w15:restartNumberingAfterBreak="0">
+  <w:abstractNum w:abstractNumId="38" w15:restartNumberingAfterBreak="0">
     <w:nsid w:val="32505B24"/>
     <w:multiLevelType w:val="hybridMultilevel"/>
     <w:tmpl w:val="B350ADF2"/>
@@ -33557,7 +33572,7 @@
       </w:rPr>
     </w:lvl>
   </w:abstractNum>
-  <w:abstractNum w:abstractNumId="38" w15:restartNumberingAfterBreak="0">
+  <w:abstractNum w:abstractNumId="39" w15:restartNumberingAfterBreak="0">
     <w:nsid w:val="32B9159B"/>
     <w:multiLevelType w:val="multilevel"/>
     <w:tmpl w:val="024EC51E"/>
@@ -33706,7 +33721,7 @@
       </w:rPr>
     </w:lvl>
   </w:abstractNum>
-  <w:abstractNum w:abstractNumId="39" w15:restartNumberingAfterBreak="0">
+  <w:abstractNum w:abstractNumId="40" w15:restartNumberingAfterBreak="0">
     <w:nsid w:val="32E008F9"/>
     <w:multiLevelType w:val="hybridMultilevel"/>
     <w:tmpl w:val="B226D39A"/>
@@ -33792,7 +33807,7 @@
       </w:pPr>
     </w:lvl>
   </w:abstractNum>
-  <w:abstractNum w:abstractNumId="40" w15:restartNumberingAfterBreak="0">
+  <w:abstractNum w:abstractNumId="41" w15:restartNumberingAfterBreak="0">
     <w:nsid w:val="32F106AD"/>
     <w:multiLevelType w:val="hybridMultilevel"/>
     <w:tmpl w:val="706E83F4"/>
@@ -33905,7 +33920,7 @@
       </w:rPr>
     </w:lvl>
   </w:abstractNum>
-  <w:abstractNum w:abstractNumId="41" w15:restartNumberingAfterBreak="0">
+  <w:abstractNum w:abstractNumId="42" w15:restartNumberingAfterBreak="0">
     <w:nsid w:val="33A91400"/>
     <w:multiLevelType w:val="hybridMultilevel"/>
     <w:tmpl w:val="B226D39A"/>
@@ -33991,7 +34006,7 @@
       </w:pPr>
     </w:lvl>
   </w:abstractNum>
-  <w:abstractNum w:abstractNumId="42" w15:restartNumberingAfterBreak="0">
+  <w:abstractNum w:abstractNumId="43" w15:restartNumberingAfterBreak="0">
     <w:nsid w:val="34AF54BF"/>
     <w:multiLevelType w:val="hybridMultilevel"/>
     <w:tmpl w:val="EC563852"/>
@@ -34077,7 +34092,7 @@
       </w:pPr>
     </w:lvl>
   </w:abstractNum>
-  <w:abstractNum w:abstractNumId="43" w15:restartNumberingAfterBreak="0">
+  <w:abstractNum w:abstractNumId="44" w15:restartNumberingAfterBreak="0">
     <w:nsid w:val="36B85DBE"/>
     <w:multiLevelType w:val="multilevel"/>
     <w:tmpl w:val="DB4A37AA"/>
@@ -34192,7 +34207,7 @@
       </w:rPr>
     </w:lvl>
   </w:abstractNum>
-  <w:abstractNum w:abstractNumId="44" w15:restartNumberingAfterBreak="0">
+  <w:abstractNum w:abstractNumId="45" w15:restartNumberingAfterBreak="0">
     <w:nsid w:val="36E35463"/>
     <w:multiLevelType w:val="hybridMultilevel"/>
     <w:tmpl w:val="4E102E22"/>
@@ -34278,7 +34293,7 @@
       </w:pPr>
     </w:lvl>
   </w:abstractNum>
-  <w:abstractNum w:abstractNumId="45" w15:restartNumberingAfterBreak="0">
+  <w:abstractNum w:abstractNumId="46" w15:restartNumberingAfterBreak="0">
     <w:nsid w:val="375E3CFE"/>
     <w:multiLevelType w:val="hybridMultilevel"/>
     <w:tmpl w:val="1B5019F8"/>
@@ -34364,7 +34379,7 @@
       </w:pPr>
     </w:lvl>
   </w:abstractNum>
-  <w:abstractNum w:abstractNumId="46" w15:restartNumberingAfterBreak="0">
+  <w:abstractNum w:abstractNumId="47" w15:restartNumberingAfterBreak="0">
     <w:nsid w:val="37D5153F"/>
     <w:multiLevelType w:val="multilevel"/>
     <w:tmpl w:val="35767722"/>
@@ -34481,7 +34496,7 @@
       </w:rPr>
     </w:lvl>
   </w:abstractNum>
-  <w:abstractNum w:abstractNumId="47" w15:restartNumberingAfterBreak="0">
+  <w:abstractNum w:abstractNumId="48" w15:restartNumberingAfterBreak="0">
     <w:nsid w:val="387F1C35"/>
     <w:multiLevelType w:val="multilevel"/>
     <w:tmpl w:val="8B7A73F2"/>
@@ -34630,7 +34645,7 @@
       </w:rPr>
     </w:lvl>
   </w:abstractNum>
-  <w:abstractNum w:abstractNumId="48" w15:restartNumberingAfterBreak="0">
+  <w:abstractNum w:abstractNumId="49" w15:restartNumberingAfterBreak="0">
     <w:nsid w:val="3B352BBB"/>
     <w:multiLevelType w:val="multilevel"/>
     <w:tmpl w:val="8880FB10"/>
@@ -34748,7 +34763,7 @@
       </w:rPr>
     </w:lvl>
   </w:abstractNum>
-  <w:abstractNum w:abstractNumId="49" w15:restartNumberingAfterBreak="0">
+  <w:abstractNum w:abstractNumId="50" w15:restartNumberingAfterBreak="0">
     <w:nsid w:val="3D1F00A9"/>
     <w:multiLevelType w:val="hybridMultilevel"/>
     <w:tmpl w:val="F290FF4E"/>
@@ -34861,7 +34876,7 @@
       </w:rPr>
     </w:lvl>
   </w:abstractNum>
-  <w:abstractNum w:abstractNumId="50" w15:restartNumberingAfterBreak="0">
+  <w:abstractNum w:abstractNumId="51" w15:restartNumberingAfterBreak="0">
     <w:nsid w:val="3E411778"/>
     <w:multiLevelType w:val="hybridMultilevel"/>
     <w:tmpl w:val="CAC46ED4"/>
@@ -34974,7 +34989,7 @@
       </w:rPr>
     </w:lvl>
   </w:abstractNum>
-  <w:abstractNum w:abstractNumId="51" w15:restartNumberingAfterBreak="0">
+  <w:abstractNum w:abstractNumId="52" w15:restartNumberingAfterBreak="0">
     <w:nsid w:val="3F085AD7"/>
     <w:multiLevelType w:val="hybridMultilevel"/>
     <w:tmpl w:val="4814A848"/>
@@ -35060,7 +35075,7 @@
       </w:pPr>
     </w:lvl>
   </w:abstractNum>
-  <w:abstractNum w:abstractNumId="52" w15:restartNumberingAfterBreak="0">
+  <w:abstractNum w:abstractNumId="53" w15:restartNumberingAfterBreak="0">
     <w:nsid w:val="41A34EF5"/>
     <w:multiLevelType w:val="hybridMultilevel"/>
     <w:tmpl w:val="A942B544"/>
@@ -35149,7 +35164,7 @@
       </w:pPr>
     </w:lvl>
   </w:abstractNum>
-  <w:abstractNum w:abstractNumId="53" w15:restartNumberingAfterBreak="0">
+  <w:abstractNum w:abstractNumId="54" w15:restartNumberingAfterBreak="0">
     <w:nsid w:val="42310C21"/>
     <w:multiLevelType w:val="hybridMultilevel"/>
     <w:tmpl w:val="B226D39A"/>
@@ -35235,7 +35250,7 @@
       </w:pPr>
     </w:lvl>
   </w:abstractNum>
-  <w:abstractNum w:abstractNumId="54" w15:restartNumberingAfterBreak="0">
+  <w:abstractNum w:abstractNumId="55" w15:restartNumberingAfterBreak="0">
     <w:nsid w:val="42E34563"/>
     <w:multiLevelType w:val="multilevel"/>
     <w:tmpl w:val="373C467E"/>
@@ -35384,7 +35399,7 @@
       </w:rPr>
     </w:lvl>
   </w:abstractNum>
-  <w:abstractNum w:abstractNumId="55" w15:restartNumberingAfterBreak="0">
+  <w:abstractNum w:abstractNumId="56" w15:restartNumberingAfterBreak="0">
     <w:nsid w:val="43037EE8"/>
     <w:multiLevelType w:val="hybridMultilevel"/>
     <w:tmpl w:val="CB0AB2DC"/>
@@ -35470,7 +35485,7 @@
       </w:pPr>
     </w:lvl>
   </w:abstractNum>
-  <w:abstractNum w:abstractNumId="56" w15:restartNumberingAfterBreak="0">
+  <w:abstractNum w:abstractNumId="57" w15:restartNumberingAfterBreak="0">
     <w:nsid w:val="43775D50"/>
     <w:multiLevelType w:val="multilevel"/>
     <w:tmpl w:val="220A3D4C"/>
@@ -35619,7 +35634,7 @@
       </w:rPr>
     </w:lvl>
   </w:abstractNum>
-  <w:abstractNum w:abstractNumId="57" w15:restartNumberingAfterBreak="0">
+  <w:abstractNum w:abstractNumId="58" w15:restartNumberingAfterBreak="0">
     <w:nsid w:val="43B6505E"/>
     <w:multiLevelType w:val="hybridMultilevel"/>
     <w:tmpl w:val="B8F2CC5A"/>
@@ -35705,7 +35720,7 @@
       </w:pPr>
     </w:lvl>
   </w:abstractNum>
-  <w:abstractNum w:abstractNumId="58" w15:restartNumberingAfterBreak="0">
+  <w:abstractNum w:abstractNumId="59" w15:restartNumberingAfterBreak="0">
     <w:nsid w:val="457B4116"/>
     <w:multiLevelType w:val="hybridMultilevel"/>
     <w:tmpl w:val="B226D39A"/>
@@ -35791,7 +35806,7 @@
       </w:pPr>
     </w:lvl>
   </w:abstractNum>
-  <w:abstractNum w:abstractNumId="59" w15:restartNumberingAfterBreak="0">
+  <w:abstractNum w:abstractNumId="60" w15:restartNumberingAfterBreak="0">
     <w:nsid w:val="46782988"/>
     <w:multiLevelType w:val="hybridMultilevel"/>
     <w:tmpl w:val="E2325B10"/>
@@ -35904,7 +35919,7 @@
       </w:rPr>
     </w:lvl>
   </w:abstractNum>
-  <w:abstractNum w:abstractNumId="60" w15:restartNumberingAfterBreak="0">
+  <w:abstractNum w:abstractNumId="61" w15:restartNumberingAfterBreak="0">
     <w:nsid w:val="46DE081F"/>
     <w:multiLevelType w:val="hybridMultilevel"/>
     <w:tmpl w:val="B226D39A"/>
@@ -35990,7 +36005,7 @@
       </w:pPr>
     </w:lvl>
   </w:abstractNum>
-  <w:abstractNum w:abstractNumId="61" w15:restartNumberingAfterBreak="0">
+  <w:abstractNum w:abstractNumId="62" w15:restartNumberingAfterBreak="0">
     <w:nsid w:val="478202D4"/>
     <w:multiLevelType w:val="hybridMultilevel"/>
     <w:tmpl w:val="5EC29B16"/>
@@ -36076,7 +36091,7 @@
       </w:pPr>
     </w:lvl>
   </w:abstractNum>
-  <w:abstractNum w:abstractNumId="62" w15:restartNumberingAfterBreak="0">
+  <w:abstractNum w:abstractNumId="63" w15:restartNumberingAfterBreak="0">
     <w:nsid w:val="47A3692E"/>
     <w:multiLevelType w:val="hybridMultilevel"/>
     <w:tmpl w:val="B226D39A"/>
@@ -36162,7 +36177,7 @@
       </w:pPr>
     </w:lvl>
   </w:abstractNum>
-  <w:abstractNum w:abstractNumId="63" w15:restartNumberingAfterBreak="0">
+  <w:abstractNum w:abstractNumId="64" w15:restartNumberingAfterBreak="0">
     <w:nsid w:val="488E4199"/>
     <w:multiLevelType w:val="hybridMultilevel"/>
     <w:tmpl w:val="B300B21A"/>
@@ -36275,7 +36290,7 @@
       </w:rPr>
     </w:lvl>
   </w:abstractNum>
-  <w:abstractNum w:abstractNumId="64" w15:restartNumberingAfterBreak="0">
+  <w:abstractNum w:abstractNumId="65" w15:restartNumberingAfterBreak="0">
     <w:nsid w:val="4A5B4622"/>
     <w:multiLevelType w:val="hybridMultilevel"/>
     <w:tmpl w:val="5F80131A"/>
@@ -36388,7 +36403,7 @@
       </w:rPr>
     </w:lvl>
   </w:abstractNum>
-  <w:abstractNum w:abstractNumId="65" w15:restartNumberingAfterBreak="0">
+  <w:abstractNum w:abstractNumId="66" w15:restartNumberingAfterBreak="0">
     <w:nsid w:val="4B704A50"/>
     <w:multiLevelType w:val="hybridMultilevel"/>
     <w:tmpl w:val="DB562498"/>
@@ -36474,7 +36489,7 @@
       </w:pPr>
     </w:lvl>
   </w:abstractNum>
-  <w:abstractNum w:abstractNumId="66" w15:restartNumberingAfterBreak="0">
+  <w:abstractNum w:abstractNumId="67" w15:restartNumberingAfterBreak="0">
     <w:nsid w:val="4BC22558"/>
     <w:multiLevelType w:val="hybridMultilevel"/>
     <w:tmpl w:val="B226D39A"/>
@@ -36560,7 +36575,7 @@
       </w:pPr>
     </w:lvl>
   </w:abstractNum>
-  <w:abstractNum w:abstractNumId="67" w15:restartNumberingAfterBreak="0">
+  <w:abstractNum w:abstractNumId="68" w15:restartNumberingAfterBreak="0">
     <w:nsid w:val="4C842B53"/>
     <w:multiLevelType w:val="hybridMultilevel"/>
     <w:tmpl w:val="0908E836"/>
@@ -36649,7 +36664,7 @@
       </w:pPr>
     </w:lvl>
   </w:abstractNum>
-  <w:abstractNum w:abstractNumId="68" w15:restartNumberingAfterBreak="0">
+  <w:abstractNum w:abstractNumId="69" w15:restartNumberingAfterBreak="0">
     <w:nsid w:val="4CF47DC9"/>
     <w:multiLevelType w:val="multilevel"/>
     <w:tmpl w:val="B1744E02"/>
@@ -36798,7 +36813,7 @@
       </w:rPr>
     </w:lvl>
   </w:abstractNum>
-  <w:abstractNum w:abstractNumId="69" w15:restartNumberingAfterBreak="0">
+  <w:abstractNum w:abstractNumId="70" w15:restartNumberingAfterBreak="0">
     <w:nsid w:val="4D6F50BF"/>
     <w:multiLevelType w:val="multilevel"/>
     <w:tmpl w:val="E0907E18"/>
@@ -36947,7 +36962,7 @@
       </w:rPr>
     </w:lvl>
   </w:abstractNum>
-  <w:abstractNum w:abstractNumId="70" w15:restartNumberingAfterBreak="0">
+  <w:abstractNum w:abstractNumId="71" w15:restartNumberingAfterBreak="0">
     <w:nsid w:val="4FFC2F9A"/>
     <w:multiLevelType w:val="multilevel"/>
     <w:tmpl w:val="AD68D984"/>
@@ -37096,7 +37111,7 @@
       </w:rPr>
     </w:lvl>
   </w:abstractNum>
-  <w:abstractNum w:abstractNumId="71" w15:restartNumberingAfterBreak="0">
+  <w:abstractNum w:abstractNumId="72" w15:restartNumberingAfterBreak="0">
     <w:nsid w:val="51A86001"/>
     <w:multiLevelType w:val="hybridMultilevel"/>
     <w:tmpl w:val="9036CE78"/>
@@ -37182,7 +37197,7 @@
       </w:pPr>
     </w:lvl>
   </w:abstractNum>
-  <w:abstractNum w:abstractNumId="72" w15:restartNumberingAfterBreak="0">
+  <w:abstractNum w:abstractNumId="73" w15:restartNumberingAfterBreak="0">
     <w:nsid w:val="51C42050"/>
     <w:multiLevelType w:val="hybridMultilevel"/>
     <w:tmpl w:val="B46E6016"/>
@@ -37268,7 +37283,7 @@
       </w:pPr>
     </w:lvl>
   </w:abstractNum>
-  <w:abstractNum w:abstractNumId="73" w15:restartNumberingAfterBreak="0">
+  <w:abstractNum w:abstractNumId="74" w15:restartNumberingAfterBreak="0">
     <w:nsid w:val="52BC33BF"/>
     <w:multiLevelType w:val="multilevel"/>
     <w:tmpl w:val="C0724DB8"/>
@@ -37417,7 +37432,7 @@
       </w:rPr>
     </w:lvl>
   </w:abstractNum>
-  <w:abstractNum w:abstractNumId="74" w15:restartNumberingAfterBreak="0">
+  <w:abstractNum w:abstractNumId="75" w15:restartNumberingAfterBreak="0">
     <w:nsid w:val="53AF32E6"/>
     <w:multiLevelType w:val="hybridMultilevel"/>
     <w:tmpl w:val="CD52501E"/>
@@ -37530,7 +37545,7 @@
       </w:rPr>
     </w:lvl>
   </w:abstractNum>
-  <w:abstractNum w:abstractNumId="75" w15:restartNumberingAfterBreak="0">
+  <w:abstractNum w:abstractNumId="76" w15:restartNumberingAfterBreak="0">
     <w:nsid w:val="551D7D38"/>
     <w:multiLevelType w:val="hybridMultilevel"/>
     <w:tmpl w:val="B226D39A"/>
@@ -37616,7 +37631,7 @@
       </w:pPr>
     </w:lvl>
   </w:abstractNum>
-  <w:abstractNum w:abstractNumId="76" w15:restartNumberingAfterBreak="0">
+  <w:abstractNum w:abstractNumId="77" w15:restartNumberingAfterBreak="0">
     <w:nsid w:val="55A86079"/>
     <w:multiLevelType w:val="hybridMultilevel"/>
     <w:tmpl w:val="A1548700"/>
@@ -37702,7 +37717,7 @@
       </w:pPr>
     </w:lvl>
   </w:abstractNum>
-  <w:abstractNum w:abstractNumId="77" w15:restartNumberingAfterBreak="0">
+  <w:abstractNum w:abstractNumId="78" w15:restartNumberingAfterBreak="0">
     <w:nsid w:val="55BD78A9"/>
     <w:multiLevelType w:val="hybridMultilevel"/>
     <w:tmpl w:val="E94EF0AC"/>
@@ -37791,7 +37806,7 @@
       </w:pPr>
     </w:lvl>
   </w:abstractNum>
-  <w:abstractNum w:abstractNumId="78" w15:restartNumberingAfterBreak="0">
+  <w:abstractNum w:abstractNumId="79" w15:restartNumberingAfterBreak="0">
     <w:nsid w:val="58266CDE"/>
     <w:multiLevelType w:val="hybridMultilevel"/>
     <w:tmpl w:val="B226D39A"/>
@@ -37877,7 +37892,7 @@
       </w:pPr>
     </w:lvl>
   </w:abstractNum>
-  <w:abstractNum w:abstractNumId="79" w15:restartNumberingAfterBreak="0">
+  <w:abstractNum w:abstractNumId="80" w15:restartNumberingAfterBreak="0">
     <w:nsid w:val="591E2C5D"/>
     <w:multiLevelType w:val="hybridMultilevel"/>
     <w:tmpl w:val="30B4B0DC"/>
@@ -37990,7 +38005,7 @@
       </w:rPr>
     </w:lvl>
   </w:abstractNum>
-  <w:abstractNum w:abstractNumId="80" w15:restartNumberingAfterBreak="0">
+  <w:abstractNum w:abstractNumId="81" w15:restartNumberingAfterBreak="0">
     <w:nsid w:val="592F3024"/>
     <w:multiLevelType w:val="hybridMultilevel"/>
     <w:tmpl w:val="356E2064"/>
@@ -38104,7 +38119,7 @@
       </w:rPr>
     </w:lvl>
   </w:abstractNum>
-  <w:abstractNum w:abstractNumId="81" w15:restartNumberingAfterBreak="0">
+  <w:abstractNum w:abstractNumId="82" w15:restartNumberingAfterBreak="0">
     <w:nsid w:val="5A2A52A8"/>
     <w:multiLevelType w:val="hybridMultilevel"/>
     <w:tmpl w:val="747E7E22"/>
@@ -38190,7 +38205,7 @@
       </w:pPr>
     </w:lvl>
   </w:abstractNum>
-  <w:abstractNum w:abstractNumId="82" w15:restartNumberingAfterBreak="0">
+  <w:abstractNum w:abstractNumId="83" w15:restartNumberingAfterBreak="0">
     <w:nsid w:val="5B4B1CF1"/>
     <w:multiLevelType w:val="hybridMultilevel"/>
     <w:tmpl w:val="CD46A4E4"/>
@@ -38276,7 +38291,7 @@
       </w:pPr>
     </w:lvl>
   </w:abstractNum>
-  <w:abstractNum w:abstractNumId="83" w15:restartNumberingAfterBreak="0">
+  <w:abstractNum w:abstractNumId="84" w15:restartNumberingAfterBreak="0">
     <w:nsid w:val="5F551BA0"/>
     <w:multiLevelType w:val="hybridMultilevel"/>
     <w:tmpl w:val="B380D38A"/>
@@ -38391,7 +38406,7 @@
       </w:rPr>
     </w:lvl>
   </w:abstractNum>
-  <w:abstractNum w:abstractNumId="84" w15:restartNumberingAfterBreak="0">
+  <w:abstractNum w:abstractNumId="85" w15:restartNumberingAfterBreak="0">
     <w:nsid w:val="61136514"/>
     <w:multiLevelType w:val="hybridMultilevel"/>
     <w:tmpl w:val="1C320102"/>
@@ -38504,7 +38519,7 @@
       </w:rPr>
     </w:lvl>
   </w:abstractNum>
-  <w:abstractNum w:abstractNumId="85" w15:restartNumberingAfterBreak="0">
+  <w:abstractNum w:abstractNumId="86" w15:restartNumberingAfterBreak="0">
     <w:nsid w:val="613864F4"/>
     <w:multiLevelType w:val="multilevel"/>
     <w:tmpl w:val="D256ADEA"/>
@@ -38629,7 +38644,7 @@
       </w:pPr>
     </w:lvl>
   </w:abstractNum>
-  <w:abstractNum w:abstractNumId="86" w15:restartNumberingAfterBreak="0">
+  <w:abstractNum w:abstractNumId="87" w15:restartNumberingAfterBreak="0">
     <w:nsid w:val="61A53DBF"/>
     <w:multiLevelType w:val="hybridMultilevel"/>
     <w:tmpl w:val="19A66EB4"/>
@@ -38743,7 +38758,7 @@
       </w:rPr>
     </w:lvl>
   </w:abstractNum>
-  <w:abstractNum w:abstractNumId="87" w15:restartNumberingAfterBreak="0">
+  <w:abstractNum w:abstractNumId="88" w15:restartNumberingAfterBreak="0">
     <w:nsid w:val="62A23931"/>
     <w:multiLevelType w:val="hybridMultilevel"/>
     <w:tmpl w:val="E94EF0AC"/>
@@ -38832,7 +38847,7 @@
       </w:pPr>
     </w:lvl>
   </w:abstractNum>
-  <w:abstractNum w:abstractNumId="88" w15:restartNumberingAfterBreak="0">
+  <w:abstractNum w:abstractNumId="89" w15:restartNumberingAfterBreak="0">
     <w:nsid w:val="64BF34F1"/>
     <w:multiLevelType w:val="hybridMultilevel"/>
     <w:tmpl w:val="B226D39A"/>
@@ -38918,7 +38933,7 @@
       </w:pPr>
     </w:lvl>
   </w:abstractNum>
-  <w:abstractNum w:abstractNumId="89" w15:restartNumberingAfterBreak="0">
+  <w:abstractNum w:abstractNumId="90" w15:restartNumberingAfterBreak="0">
     <w:nsid w:val="67B13043"/>
     <w:multiLevelType w:val="multilevel"/>
     <w:tmpl w:val="FC9CA0C4"/>
@@ -39051,7 +39066,7 @@
       </w:rPr>
     </w:lvl>
   </w:abstractNum>
-  <w:abstractNum w:abstractNumId="90" w15:restartNumberingAfterBreak="0">
+  <w:abstractNum w:abstractNumId="91" w15:restartNumberingAfterBreak="0">
     <w:nsid w:val="682B0C1F"/>
     <w:multiLevelType w:val="hybridMultilevel"/>
     <w:tmpl w:val="61CC5662"/>
@@ -39137,7 +39152,7 @@
       </w:pPr>
     </w:lvl>
   </w:abstractNum>
-  <w:abstractNum w:abstractNumId="91" w15:restartNumberingAfterBreak="0">
+  <w:abstractNum w:abstractNumId="92" w15:restartNumberingAfterBreak="0">
     <w:nsid w:val="693E4600"/>
     <w:multiLevelType w:val="multilevel"/>
     <w:tmpl w:val="6CDC90B8"/>
@@ -39286,7 +39301,7 @@
       </w:rPr>
     </w:lvl>
   </w:abstractNum>
-  <w:abstractNum w:abstractNumId="92" w15:restartNumberingAfterBreak="0">
+  <w:abstractNum w:abstractNumId="93" w15:restartNumberingAfterBreak="0">
     <w:nsid w:val="69762546"/>
     <w:multiLevelType w:val="hybridMultilevel"/>
     <w:tmpl w:val="102484D8"/>
@@ -39372,7 +39387,7 @@
       </w:pPr>
     </w:lvl>
   </w:abstractNum>
-  <w:abstractNum w:abstractNumId="93" w15:restartNumberingAfterBreak="0">
+  <w:abstractNum w:abstractNumId="94" w15:restartNumberingAfterBreak="0">
     <w:nsid w:val="6A924352"/>
     <w:multiLevelType w:val="multilevel"/>
     <w:tmpl w:val="85B6408E"/>
@@ -39486,7 +39501,7 @@
       </w:rPr>
     </w:lvl>
   </w:abstractNum>
-  <w:abstractNum w:abstractNumId="94" w15:restartNumberingAfterBreak="0">
+  <w:abstractNum w:abstractNumId="95" w15:restartNumberingAfterBreak="0">
     <w:nsid w:val="6B0D1DE6"/>
     <w:multiLevelType w:val="hybridMultilevel"/>
     <w:tmpl w:val="4E102E22"/>
@@ -39572,7 +39587,7 @@
       </w:pPr>
     </w:lvl>
   </w:abstractNum>
-  <w:abstractNum w:abstractNumId="95" w15:restartNumberingAfterBreak="0">
+  <w:abstractNum w:abstractNumId="96" w15:restartNumberingAfterBreak="0">
     <w:nsid w:val="6C84628F"/>
     <w:multiLevelType w:val="hybridMultilevel"/>
     <w:tmpl w:val="F336E196"/>
@@ -39686,7 +39701,7 @@
       </w:rPr>
     </w:lvl>
   </w:abstractNum>
-  <w:abstractNum w:abstractNumId="96" w15:restartNumberingAfterBreak="0">
+  <w:abstractNum w:abstractNumId="97" w15:restartNumberingAfterBreak="0">
     <w:nsid w:val="6D4C541B"/>
     <w:multiLevelType w:val="hybridMultilevel"/>
     <w:tmpl w:val="B226D39A"/>
@@ -39772,7 +39787,7 @@
       </w:pPr>
     </w:lvl>
   </w:abstractNum>
-  <w:abstractNum w:abstractNumId="97" w15:restartNumberingAfterBreak="0">
+  <w:abstractNum w:abstractNumId="98" w15:restartNumberingAfterBreak="0">
     <w:nsid w:val="70204D24"/>
     <w:multiLevelType w:val="hybridMultilevel"/>
     <w:tmpl w:val="5322A5DE"/>
@@ -39858,7 +39873,7 @@
       </w:pPr>
     </w:lvl>
   </w:abstractNum>
-  <w:abstractNum w:abstractNumId="98" w15:restartNumberingAfterBreak="0">
+  <w:abstractNum w:abstractNumId="99" w15:restartNumberingAfterBreak="0">
     <w:nsid w:val="725900F9"/>
     <w:multiLevelType w:val="hybridMultilevel"/>
     <w:tmpl w:val="B226D39A"/>
@@ -39944,7 +39959,7 @@
       </w:pPr>
     </w:lvl>
   </w:abstractNum>
-  <w:abstractNum w:abstractNumId="99" w15:restartNumberingAfterBreak="0">
+  <w:abstractNum w:abstractNumId="100" w15:restartNumberingAfterBreak="0">
     <w:nsid w:val="73154AFD"/>
     <w:multiLevelType w:val="hybridMultilevel"/>
     <w:tmpl w:val="32F41DFC"/>
@@ -40057,7 +40072,7 @@
       </w:rPr>
     </w:lvl>
   </w:abstractNum>
-  <w:abstractNum w:abstractNumId="100" w15:restartNumberingAfterBreak="0">
+  <w:abstractNum w:abstractNumId="101" w15:restartNumberingAfterBreak="0">
     <w:nsid w:val="738454FD"/>
     <w:multiLevelType w:val="hybridMultilevel"/>
     <w:tmpl w:val="58148814"/>
@@ -40170,7 +40185,7 @@
       </w:rPr>
     </w:lvl>
   </w:abstractNum>
-  <w:abstractNum w:abstractNumId="101" w15:restartNumberingAfterBreak="0">
+  <w:abstractNum w:abstractNumId="102" w15:restartNumberingAfterBreak="0">
     <w:nsid w:val="743D246F"/>
     <w:multiLevelType w:val="hybridMultilevel"/>
     <w:tmpl w:val="8A88E718"/>
@@ -40260,7 +40275,7 @@
       </w:pPr>
     </w:lvl>
   </w:abstractNum>
-  <w:abstractNum w:abstractNumId="102" w15:restartNumberingAfterBreak="0">
+  <w:abstractNum w:abstractNumId="103" w15:restartNumberingAfterBreak="0">
     <w:nsid w:val="746A5F56"/>
     <w:multiLevelType w:val="hybridMultilevel"/>
     <w:tmpl w:val="518AAEE8"/>
@@ -40373,7 +40388,7 @@
       </w:rPr>
     </w:lvl>
   </w:abstractNum>
-  <w:abstractNum w:abstractNumId="103" w15:restartNumberingAfterBreak="0">
+  <w:abstractNum w:abstractNumId="104" w15:restartNumberingAfterBreak="0">
     <w:nsid w:val="746F17EE"/>
     <w:multiLevelType w:val="hybridMultilevel"/>
     <w:tmpl w:val="76E6B3F4"/>
@@ -40459,7 +40474,7 @@
       </w:pPr>
     </w:lvl>
   </w:abstractNum>
-  <w:abstractNum w:abstractNumId="104" w15:restartNumberingAfterBreak="0">
+  <w:abstractNum w:abstractNumId="105" w15:restartNumberingAfterBreak="0">
     <w:nsid w:val="77B06660"/>
     <w:multiLevelType w:val="hybridMultilevel"/>
     <w:tmpl w:val="9870756E"/>
@@ -40545,7 +40560,7 @@
       </w:pPr>
     </w:lvl>
   </w:abstractNum>
-  <w:abstractNum w:abstractNumId="105" w15:restartNumberingAfterBreak="0">
+  <w:abstractNum w:abstractNumId="106" w15:restartNumberingAfterBreak="0">
     <w:nsid w:val="78551FDB"/>
     <w:multiLevelType w:val="hybridMultilevel"/>
     <w:tmpl w:val="7F2A0C8C"/>
@@ -40635,7 +40650,7 @@
       </w:pPr>
     </w:lvl>
   </w:abstractNum>
-  <w:abstractNum w:abstractNumId="106" w15:restartNumberingAfterBreak="0">
+  <w:abstractNum w:abstractNumId="107" w15:restartNumberingAfterBreak="0">
     <w:nsid w:val="79655C9C"/>
     <w:multiLevelType w:val="hybridMultilevel"/>
     <w:tmpl w:val="B226D39A"/>
@@ -40721,7 +40736,7 @@
       </w:pPr>
     </w:lvl>
   </w:abstractNum>
-  <w:abstractNum w:abstractNumId="107" w15:restartNumberingAfterBreak="0">
+  <w:abstractNum w:abstractNumId="108" w15:restartNumberingAfterBreak="0">
     <w:nsid w:val="796A26F7"/>
     <w:multiLevelType w:val="multilevel"/>
     <w:tmpl w:val="2B4431B0"/>
@@ -40870,7 +40885,7 @@
       </w:rPr>
     </w:lvl>
   </w:abstractNum>
-  <w:abstractNum w:abstractNumId="108" w15:restartNumberingAfterBreak="0">
+  <w:abstractNum w:abstractNumId="109" w15:restartNumberingAfterBreak="0">
     <w:nsid w:val="7A212040"/>
     <w:multiLevelType w:val="hybridMultilevel"/>
     <w:tmpl w:val="C930B180"/>
@@ -40983,7 +40998,7 @@
       </w:rPr>
     </w:lvl>
   </w:abstractNum>
-  <w:abstractNum w:abstractNumId="109" w15:restartNumberingAfterBreak="0">
+  <w:abstractNum w:abstractNumId="110" w15:restartNumberingAfterBreak="0">
     <w:nsid w:val="7A416CD8"/>
     <w:multiLevelType w:val="hybridMultilevel"/>
     <w:tmpl w:val="3E64F592"/>
@@ -41096,7 +41111,7 @@
       </w:rPr>
     </w:lvl>
   </w:abstractNum>
-  <w:abstractNum w:abstractNumId="110" w15:restartNumberingAfterBreak="0">
+  <w:abstractNum w:abstractNumId="111" w15:restartNumberingAfterBreak="0">
     <w:nsid w:val="7D823CE0"/>
     <w:multiLevelType w:val="hybridMultilevel"/>
     <w:tmpl w:val="5ACA8E22"/>
@@ -41185,7 +41200,7 @@
       </w:pPr>
     </w:lvl>
   </w:abstractNum>
-  <w:abstractNum w:abstractNumId="111" w15:restartNumberingAfterBreak="0">
+  <w:abstractNum w:abstractNumId="112" w15:restartNumberingAfterBreak="0">
     <w:nsid w:val="7DF203FB"/>
     <w:multiLevelType w:val="hybridMultilevel"/>
     <w:tmpl w:val="872C106A"/>
@@ -41274,7 +41289,7 @@
       </w:pPr>
     </w:lvl>
   </w:abstractNum>
-  <w:abstractNum w:abstractNumId="112" w15:restartNumberingAfterBreak="0">
+  <w:abstractNum w:abstractNumId="113" w15:restartNumberingAfterBreak="0">
     <w:nsid w:val="7F59589D"/>
     <w:multiLevelType w:val="hybridMultilevel"/>
     <w:tmpl w:val="6C56B652"/>
@@ -41360,7 +41375,7 @@
       </w:pPr>
     </w:lvl>
   </w:abstractNum>
-  <w:abstractNum w:abstractNumId="113" w15:restartNumberingAfterBreak="0">
+  <w:abstractNum w:abstractNumId="114" w15:restartNumberingAfterBreak="0">
     <w:nsid w:val="7FAD6FD7"/>
     <w:multiLevelType w:val="hybridMultilevel"/>
     <w:tmpl w:val="B0D21BDC"/>
@@ -41473,7 +41488,7 @@
       </w:rPr>
     </w:lvl>
   </w:abstractNum>
-  <w:abstractNum w:abstractNumId="114" w15:restartNumberingAfterBreak="0">
+  <w:abstractNum w:abstractNumId="115" w15:restartNumberingAfterBreak="0">
     <w:nsid w:val="7FF242BD"/>
     <w:multiLevelType w:val="multilevel"/>
     <w:tmpl w:val="0106B938"/>
@@ -41592,10 +41607,10 @@
     </w:lvl>
   </w:abstractNum>
   <w:num w:numId="1" w16cid:durableId="1648821386">
-    <w:abstractNumId w:val="89"/>
+    <w:abstractNumId w:val="90"/>
   </w:num>
   <w:num w:numId="2" w16cid:durableId="2117746066">
-    <w:abstractNumId w:val="19"/>
+    <w:abstractNumId w:val="20"/>
   </w:num>
   <w:num w:numId="3" w16cid:durableId="300692675">
     <w:abstractNumId w:val="12"/>
@@ -41604,100 +41619,100 @@
     <w:abstractNumId w:val="4"/>
   </w:num>
   <w:num w:numId="5" w16cid:durableId="1300190551">
-    <w:abstractNumId w:val="95"/>
+    <w:abstractNumId w:val="96"/>
   </w:num>
   <w:num w:numId="6" w16cid:durableId="704477584">
-    <w:abstractNumId w:val="48"/>
+    <w:abstractNumId w:val="49"/>
   </w:num>
   <w:num w:numId="7" w16cid:durableId="1560747519">
-    <w:abstractNumId w:val="80"/>
+    <w:abstractNumId w:val="81"/>
   </w:num>
   <w:num w:numId="8" w16cid:durableId="148446577">
-    <w:abstractNumId w:val="100"/>
+    <w:abstractNumId w:val="101"/>
   </w:num>
   <w:num w:numId="9" w16cid:durableId="368990631">
-    <w:abstractNumId w:val="83"/>
+    <w:abstractNumId w:val="84"/>
   </w:num>
   <w:num w:numId="10" w16cid:durableId="778796882">
-    <w:abstractNumId w:val="64"/>
+    <w:abstractNumId w:val="65"/>
   </w:num>
   <w:num w:numId="11" w16cid:durableId="378633393">
-    <w:abstractNumId w:val="46"/>
+    <w:abstractNumId w:val="47"/>
   </w:num>
   <w:num w:numId="12" w16cid:durableId="9722641">
     <w:abstractNumId w:val="11"/>
   </w:num>
   <w:num w:numId="13" w16cid:durableId="624392226">
-    <w:abstractNumId w:val="59"/>
+    <w:abstractNumId w:val="60"/>
   </w:num>
   <w:num w:numId="14" w16cid:durableId="1235122986">
     <w:abstractNumId w:val="1"/>
   </w:num>
   <w:num w:numId="15" w16cid:durableId="65542170">
-    <w:abstractNumId w:val="111"/>
+    <w:abstractNumId w:val="112"/>
   </w:num>
   <w:num w:numId="16" w16cid:durableId="170992126">
-    <w:abstractNumId w:val="84"/>
+    <w:abstractNumId w:val="85"/>
   </w:num>
   <w:num w:numId="17" w16cid:durableId="461191139">
+    <w:abstractNumId w:val="51"/>
+  </w:num>
+  <w:num w:numId="18" w16cid:durableId="777989013">
+    <w:abstractNumId w:val="114"/>
+  </w:num>
+  <w:num w:numId="19" w16cid:durableId="1879974047">
     <w:abstractNumId w:val="50"/>
   </w:num>
-  <w:num w:numId="18" w16cid:durableId="777989013">
-    <w:abstractNumId w:val="113"/>
-  </w:num>
-  <w:num w:numId="19" w16cid:durableId="1879974047">
-    <w:abstractNumId w:val="49"/>
-  </w:num>
   <w:num w:numId="20" w16cid:durableId="251159248">
-    <w:abstractNumId w:val="99"/>
+    <w:abstractNumId w:val="100"/>
   </w:num>
   <w:num w:numId="21" w16cid:durableId="1809930914">
     <w:abstractNumId w:val="14"/>
   </w:num>
   <w:num w:numId="22" w16cid:durableId="2038576743">
-    <w:abstractNumId w:val="29"/>
+    <w:abstractNumId w:val="30"/>
   </w:num>
   <w:num w:numId="23" w16cid:durableId="737897211">
-    <w:abstractNumId w:val="17"/>
+    <w:abstractNumId w:val="18"/>
   </w:num>
   <w:num w:numId="24" w16cid:durableId="312681317">
-    <w:abstractNumId w:val="45"/>
+    <w:abstractNumId w:val="46"/>
   </w:num>
   <w:num w:numId="25" w16cid:durableId="1494370774">
-    <w:abstractNumId w:val="27"/>
+    <w:abstractNumId w:val="28"/>
   </w:num>
   <w:num w:numId="26" w16cid:durableId="100802243">
-    <w:abstractNumId w:val="108"/>
+    <w:abstractNumId w:val="109"/>
   </w:num>
   <w:num w:numId="27" w16cid:durableId="377054017">
     <w:abstractNumId w:val="10"/>
   </w:num>
   <w:num w:numId="28" w16cid:durableId="1755786527">
-    <w:abstractNumId w:val="67"/>
+    <w:abstractNumId w:val="68"/>
   </w:num>
   <w:num w:numId="29" w16cid:durableId="1777674437">
-    <w:abstractNumId w:val="105"/>
+    <w:abstractNumId w:val="106"/>
   </w:num>
   <w:num w:numId="30" w16cid:durableId="1074813669">
-    <w:abstractNumId w:val="74"/>
+    <w:abstractNumId w:val="75"/>
   </w:num>
   <w:num w:numId="31" w16cid:durableId="1620069868">
-    <w:abstractNumId w:val="30"/>
+    <w:abstractNumId w:val="31"/>
   </w:num>
   <w:num w:numId="32" w16cid:durableId="2063361118">
-    <w:abstractNumId w:val="21"/>
+    <w:abstractNumId w:val="22"/>
   </w:num>
   <w:num w:numId="33" w16cid:durableId="806514546">
-    <w:abstractNumId w:val="33"/>
+    <w:abstractNumId w:val="34"/>
   </w:num>
   <w:num w:numId="34" w16cid:durableId="2008435417">
-    <w:abstractNumId w:val="24"/>
+    <w:abstractNumId w:val="25"/>
   </w:num>
   <w:num w:numId="35" w16cid:durableId="478963730">
-    <w:abstractNumId w:val="85"/>
+    <w:abstractNumId w:val="86"/>
   </w:num>
   <w:num w:numId="36" w16cid:durableId="1373530515">
-    <w:abstractNumId w:val="85"/>
+    <w:abstractNumId w:val="86"/>
     <w:lvlOverride w:ilvl="0">
       <w:startOverride w:val="1"/>
     </w:lvlOverride>
@@ -41727,142 +41742,142 @@
     </w:lvlOverride>
   </w:num>
   <w:num w:numId="37" w16cid:durableId="35739669">
-    <w:abstractNumId w:val="15"/>
+    <w:abstractNumId w:val="16"/>
   </w:num>
   <w:num w:numId="38" w16cid:durableId="1745906797">
-    <w:abstractNumId w:val="101"/>
+    <w:abstractNumId w:val="102"/>
   </w:num>
   <w:num w:numId="39" w16cid:durableId="363677067">
-    <w:abstractNumId w:val="93"/>
+    <w:abstractNumId w:val="94"/>
   </w:num>
   <w:num w:numId="40" w16cid:durableId="1241910143">
-    <w:abstractNumId w:val="102"/>
+    <w:abstractNumId w:val="103"/>
   </w:num>
   <w:num w:numId="41" w16cid:durableId="923608589">
-    <w:abstractNumId w:val="79"/>
+    <w:abstractNumId w:val="80"/>
   </w:num>
   <w:num w:numId="42" w16cid:durableId="1691907553">
     <w:abstractNumId w:val="7"/>
   </w:num>
   <w:num w:numId="43" w16cid:durableId="1277373002">
-    <w:abstractNumId w:val="63"/>
+    <w:abstractNumId w:val="64"/>
   </w:num>
   <w:num w:numId="44" w16cid:durableId="1820879176">
-    <w:abstractNumId w:val="76"/>
+    <w:abstractNumId w:val="77"/>
   </w:num>
   <w:num w:numId="45" w16cid:durableId="9727786">
+    <w:abstractNumId w:val="111"/>
+  </w:num>
+  <w:num w:numId="46" w16cid:durableId="1972401421">
+    <w:abstractNumId w:val="115"/>
+  </w:num>
+  <w:num w:numId="47" w16cid:durableId="1731074617">
+    <w:abstractNumId w:val="35"/>
+  </w:num>
+  <w:num w:numId="48" w16cid:durableId="1572694546">
+    <w:abstractNumId w:val="37"/>
+  </w:num>
+  <w:num w:numId="49" w16cid:durableId="32274119">
+    <w:abstractNumId w:val="62"/>
+  </w:num>
+  <w:num w:numId="50" w16cid:durableId="218522687">
+    <w:abstractNumId w:val="44"/>
+  </w:num>
+  <w:num w:numId="51" w16cid:durableId="626930862">
+    <w:abstractNumId w:val="66"/>
+  </w:num>
+  <w:num w:numId="52" w16cid:durableId="675310250">
     <w:abstractNumId w:val="110"/>
   </w:num>
-  <w:num w:numId="46" w16cid:durableId="1972401421">
-    <w:abstractNumId w:val="114"/>
-  </w:num>
-  <w:num w:numId="47" w16cid:durableId="1731074617">
-    <w:abstractNumId w:val="34"/>
-  </w:num>
-  <w:num w:numId="48" w16cid:durableId="1572694546">
-    <w:abstractNumId w:val="36"/>
-  </w:num>
-  <w:num w:numId="49" w16cid:durableId="32274119">
-    <w:abstractNumId w:val="61"/>
-  </w:num>
-  <w:num w:numId="50" w16cid:durableId="218522687">
-    <w:abstractNumId w:val="43"/>
-  </w:num>
-  <w:num w:numId="51" w16cid:durableId="626930862">
-    <w:abstractNumId w:val="65"/>
-  </w:num>
-  <w:num w:numId="52" w16cid:durableId="675310250">
-    <w:abstractNumId w:val="109"/>
-  </w:num>
   <w:num w:numId="53" w16cid:durableId="856771823">
-    <w:abstractNumId w:val="86"/>
+    <w:abstractNumId w:val="87"/>
   </w:num>
   <w:num w:numId="54" w16cid:durableId="1265501826">
-    <w:abstractNumId w:val="22"/>
+    <w:abstractNumId w:val="23"/>
   </w:num>
   <w:num w:numId="55" w16cid:durableId="642274506">
     <w:abstractNumId w:val="3"/>
   </w:num>
   <w:num w:numId="56" w16cid:durableId="541089235">
-    <w:abstractNumId w:val="23"/>
+    <w:abstractNumId w:val="24"/>
   </w:num>
   <w:num w:numId="57" w16cid:durableId="1027146584">
-    <w:abstractNumId w:val="47"/>
+    <w:abstractNumId w:val="48"/>
   </w:num>
   <w:num w:numId="58" w16cid:durableId="1592203673">
-    <w:abstractNumId w:val="40"/>
+    <w:abstractNumId w:val="41"/>
   </w:num>
   <w:num w:numId="59" w16cid:durableId="584533469">
-    <w:abstractNumId w:val="92"/>
+    <w:abstractNumId w:val="93"/>
   </w:num>
   <w:num w:numId="60" w16cid:durableId="1358775414">
-    <w:abstractNumId w:val="37"/>
+    <w:abstractNumId w:val="38"/>
   </w:num>
   <w:num w:numId="61" w16cid:durableId="1591311614">
-    <w:abstractNumId w:val="25"/>
+    <w:abstractNumId w:val="26"/>
   </w:num>
   <w:num w:numId="62" w16cid:durableId="691955158">
     <w:abstractNumId w:val="13"/>
   </w:num>
   <w:num w:numId="63" w16cid:durableId="1455825531">
-    <w:abstractNumId w:val="112"/>
+    <w:abstractNumId w:val="113"/>
   </w:num>
   <w:num w:numId="64" w16cid:durableId="1507399666">
-    <w:abstractNumId w:val="55"/>
+    <w:abstractNumId w:val="56"/>
   </w:num>
   <w:num w:numId="65" w16cid:durableId="1998419508">
-    <w:abstractNumId w:val="104"/>
+    <w:abstractNumId w:val="105"/>
   </w:num>
   <w:num w:numId="66" w16cid:durableId="377314146">
-    <w:abstractNumId w:val="16"/>
+    <w:abstractNumId w:val="17"/>
   </w:num>
   <w:num w:numId="67" w16cid:durableId="234317910">
-    <w:abstractNumId w:val="90"/>
+    <w:abstractNumId w:val="91"/>
   </w:num>
   <w:num w:numId="68" w16cid:durableId="840506154">
-    <w:abstractNumId w:val="71"/>
+    <w:abstractNumId w:val="72"/>
   </w:num>
   <w:num w:numId="69" w16cid:durableId="1528635372">
-    <w:abstractNumId w:val="81"/>
+    <w:abstractNumId w:val="82"/>
   </w:num>
   <w:num w:numId="70" w16cid:durableId="1752311559">
-    <w:abstractNumId w:val="97"/>
+    <w:abstractNumId w:val="98"/>
   </w:num>
   <w:num w:numId="71" w16cid:durableId="674381505">
-    <w:abstractNumId w:val="42"/>
+    <w:abstractNumId w:val="43"/>
   </w:num>
   <w:num w:numId="72" w16cid:durableId="2085642203">
-    <w:abstractNumId w:val="35"/>
+    <w:abstractNumId w:val="36"/>
   </w:num>
   <w:num w:numId="73" w16cid:durableId="643001389">
-    <w:abstractNumId w:val="72"/>
+    <w:abstractNumId w:val="73"/>
   </w:num>
   <w:num w:numId="74" w16cid:durableId="609051515">
-    <w:abstractNumId w:val="51"/>
+    <w:abstractNumId w:val="52"/>
   </w:num>
   <w:num w:numId="75" w16cid:durableId="729116706">
-    <w:abstractNumId w:val="28"/>
+    <w:abstractNumId w:val="29"/>
   </w:num>
   <w:num w:numId="76" w16cid:durableId="700789655">
-    <w:abstractNumId w:val="78"/>
+    <w:abstractNumId w:val="79"/>
   </w:num>
   <w:num w:numId="77" w16cid:durableId="556162269">
     <w:abstractNumId w:val="6"/>
   </w:num>
   <w:num w:numId="78" w16cid:durableId="1019088486">
-    <w:abstractNumId w:val="60"/>
+    <w:abstractNumId w:val="61"/>
   </w:num>
   <w:num w:numId="79" w16cid:durableId="1740126665">
-    <w:abstractNumId w:val="66"/>
+    <w:abstractNumId w:val="67"/>
   </w:num>
   <w:num w:numId="80" w16cid:durableId="1696690295">
-    <w:abstractNumId w:val="96"/>
+    <w:abstractNumId w:val="97"/>
   </w:num>
   <w:num w:numId="81" w16cid:durableId="793138563">
-    <w:abstractNumId w:val="58"/>
+    <w:abstractNumId w:val="59"/>
   </w:num>
   <w:num w:numId="82" w16cid:durableId="1029142774">
-    <w:abstractNumId w:val="88"/>
+    <w:abstractNumId w:val="89"/>
   </w:num>
   <w:num w:numId="83" w16cid:durableId="340662744">
     <w:abstractNumId w:val="5"/>
@@ -41871,70 +41886,70 @@
     <w:abstractNumId w:val="2"/>
   </w:num>
   <w:num w:numId="85" w16cid:durableId="338506078">
-    <w:abstractNumId w:val="106"/>
+    <w:abstractNumId w:val="107"/>
   </w:num>
   <w:num w:numId="86" w16cid:durableId="2009820963">
-    <w:abstractNumId w:val="98"/>
+    <w:abstractNumId w:val="99"/>
   </w:num>
   <w:num w:numId="87" w16cid:durableId="1351103047">
-    <w:abstractNumId w:val="26"/>
+    <w:abstractNumId w:val="27"/>
   </w:num>
   <w:num w:numId="88" w16cid:durableId="1200826025">
-    <w:abstractNumId w:val="18"/>
+    <w:abstractNumId w:val="19"/>
   </w:num>
   <w:num w:numId="89" w16cid:durableId="1906061117">
-    <w:abstractNumId w:val="39"/>
+    <w:abstractNumId w:val="40"/>
   </w:num>
   <w:num w:numId="90" w16cid:durableId="2011525150">
-    <w:abstractNumId w:val="53"/>
+    <w:abstractNumId w:val="54"/>
   </w:num>
   <w:num w:numId="91" w16cid:durableId="1743597483">
-    <w:abstractNumId w:val="41"/>
+    <w:abstractNumId w:val="42"/>
   </w:num>
   <w:num w:numId="92" w16cid:durableId="1098909511">
-    <w:abstractNumId w:val="107"/>
+    <w:abstractNumId w:val="108"/>
   </w:num>
   <w:num w:numId="93" w16cid:durableId="1755319516">
-    <w:abstractNumId w:val="69"/>
+    <w:abstractNumId w:val="70"/>
   </w:num>
   <w:num w:numId="94" w16cid:durableId="847597941">
     <w:abstractNumId w:val="8"/>
   </w:num>
   <w:num w:numId="95" w16cid:durableId="1624925646">
-    <w:abstractNumId w:val="38"/>
+    <w:abstractNumId w:val="39"/>
   </w:num>
   <w:num w:numId="96" w16cid:durableId="2050110444">
-    <w:abstractNumId w:val="68"/>
+    <w:abstractNumId w:val="69"/>
   </w:num>
   <w:num w:numId="97" w16cid:durableId="139427029">
+    <w:abstractNumId w:val="33"/>
+  </w:num>
+  <w:num w:numId="98" w16cid:durableId="1788236770">
+    <w:abstractNumId w:val="55"/>
+  </w:num>
+  <w:num w:numId="99" w16cid:durableId="1862625061">
+    <w:abstractNumId w:val="57"/>
+  </w:num>
+  <w:num w:numId="100" w16cid:durableId="541678407">
+    <w:abstractNumId w:val="71"/>
+  </w:num>
+  <w:num w:numId="101" w16cid:durableId="839739981">
+    <w:abstractNumId w:val="92"/>
+  </w:num>
+  <w:num w:numId="102" w16cid:durableId="77601141">
+    <w:abstractNumId w:val="74"/>
+  </w:num>
+  <w:num w:numId="103" w16cid:durableId="620454417">
+    <w:abstractNumId w:val="21"/>
+  </w:num>
+  <w:num w:numId="104" w16cid:durableId="585459723">
     <w:abstractNumId w:val="32"/>
   </w:num>
-  <w:num w:numId="98" w16cid:durableId="1788236770">
-    <w:abstractNumId w:val="54"/>
-  </w:num>
-  <w:num w:numId="99" w16cid:durableId="1862625061">
-    <w:abstractNumId w:val="56"/>
-  </w:num>
-  <w:num w:numId="100" w16cid:durableId="541678407">
-    <w:abstractNumId w:val="70"/>
-  </w:num>
-  <w:num w:numId="101" w16cid:durableId="839739981">
-    <w:abstractNumId w:val="91"/>
-  </w:num>
-  <w:num w:numId="102" w16cid:durableId="77601141">
-    <w:abstractNumId w:val="73"/>
-  </w:num>
-  <w:num w:numId="103" w16cid:durableId="620454417">
-    <w:abstractNumId w:val="20"/>
-  </w:num>
-  <w:num w:numId="104" w16cid:durableId="585459723">
-    <w:abstractNumId w:val="31"/>
-  </w:num>
   <w:num w:numId="105" w16cid:durableId="1138187055">
-    <w:abstractNumId w:val="103"/>
+    <w:abstractNumId w:val="104"/>
   </w:num>
   <w:num w:numId="106" w16cid:durableId="586305125">
-    <w:abstractNumId w:val="44"/>
+    <w:abstractNumId w:val="45"/>
   </w:num>
   <w:num w:numId="107" w16cid:durableId="2712262">
     <w:abstractNumId w:val="9"/>
@@ -41943,28 +41958,31 @@
     <w:abstractNumId w:val="0"/>
   </w:num>
   <w:num w:numId="109" w16cid:durableId="1959868252">
-    <w:abstractNumId w:val="87"/>
+    <w:abstractNumId w:val="88"/>
   </w:num>
   <w:num w:numId="110" w16cid:durableId="139002737">
-    <w:abstractNumId w:val="82"/>
+    <w:abstractNumId w:val="83"/>
   </w:num>
   <w:num w:numId="111" w16cid:durableId="1162424902">
-    <w:abstractNumId w:val="62"/>
+    <w:abstractNumId w:val="63"/>
   </w:num>
   <w:num w:numId="112" w16cid:durableId="1525903826">
-    <w:abstractNumId w:val="52"/>
+    <w:abstractNumId w:val="53"/>
   </w:num>
   <w:num w:numId="113" w16cid:durableId="1228611705">
-    <w:abstractNumId w:val="94"/>
+    <w:abstractNumId w:val="95"/>
   </w:num>
   <w:num w:numId="114" w16cid:durableId="69927867">
-    <w:abstractNumId w:val="57"/>
+    <w:abstractNumId w:val="58"/>
   </w:num>
   <w:num w:numId="115" w16cid:durableId="728504493">
-    <w:abstractNumId w:val="77"/>
+    <w:abstractNumId w:val="78"/>
   </w:num>
   <w:num w:numId="116" w16cid:durableId="299071435">
-    <w:abstractNumId w:val="75"/>
+    <w:abstractNumId w:val="76"/>
+  </w:num>
+  <w:num w:numId="117" w16cid:durableId="755322045">
+    <w:abstractNumId w:val="15"/>
   </w:num>
   <w:numIdMacAtCleanup w:val="49"/>
 </w:numbering>
@@ -43373,12 +43391,12 @@
     <w:basedOn w:val="ListParagraph"/>
     <w:link w:val="listingChar"/>
     <w:qFormat/>
-    <w:rsid w:val="0016592A"/>
+    <w:rsid w:val="00F67745"/>
     <w:pPr>
       <w:numPr>
         <w:numId w:val="60"/>
       </w:numPr>
-      <w:ind w:left="1094" w:hanging="357"/>
+      <w:ind w:left="924" w:hanging="357"/>
     </w:pPr>
     <w:rPr>
       <w:color w:val="000000" w:themeColor="text1"/>
@@ -43389,7 +43407,7 @@
     <w:name w:val="listing Char"/>
     <w:basedOn w:val="ListParagraphChar"/>
     <w:link w:val="listing"/>
-    <w:rsid w:val="0016592A"/>
+    <w:rsid w:val="00F67745"/>
     <w:rPr>
       <w:rFonts w:ascii="Times New Roman" w:hAnsi="Times New Roman"/>
       <w:color w:val="000000" w:themeColor="text1"/>

</xml_diff>

<commit_message>
Next 12 functional requirements
</commit_message>
<xml_diff>
--- a/30%/FurnishARt SRS.docx
+++ b/30%/FurnishARt SRS.docx
@@ -3333,25 +3333,7 @@
                 <w:b/>
                 <w:sz w:val="18"/>
               </w:rPr>
-              <w:t>*</w:t>
-            </w:r>
-            <w:proofErr w:type="gramStart"/>
-            <w:r>
-              <w:rPr>
-                <w:rFonts w:asciiTheme="majorBidi" w:hAnsiTheme="majorBidi" w:cstheme="majorBidi"/>
-                <w:b/>
-                <w:sz w:val="18"/>
-              </w:rPr>
-              <w:t>include</w:t>
-            </w:r>
-            <w:proofErr w:type="gramEnd"/>
-            <w:r>
-              <w:rPr>
-                <w:rFonts w:asciiTheme="majorBidi" w:hAnsiTheme="majorBidi" w:cstheme="majorBidi"/>
-                <w:b/>
-                <w:sz w:val="18"/>
-              </w:rPr>
-              <w:t xml:space="preserve"> the ones given at scope time both in doc and presentation</w:t>
+              <w:t>*include the ones given at scope time both in doc and presentation</w:t>
             </w:r>
           </w:p>
         </w:tc>
@@ -4556,7 +4538,7 @@
         </w:rPr>
         <w:lastRenderedPageBreak/>
         <w:drawing>
-          <wp:anchor distT="0" distB="0" distL="114300" distR="114300" simplePos="0" relativeHeight="251750400" behindDoc="1" locked="0" layoutInCell="1" allowOverlap="1" wp14:anchorId="58E827D2" wp14:editId="094588A7">
+          <wp:anchor distT="0" distB="0" distL="114300" distR="114300" simplePos="0" relativeHeight="251750400" behindDoc="1" locked="0" layoutInCell="1" allowOverlap="1" wp14:anchorId="58E827D2" wp14:editId="5D08AF17">
             <wp:simplePos x="0" y="0"/>
             <wp:positionH relativeFrom="column">
               <wp:posOffset>-269630</wp:posOffset>
@@ -20260,15 +20242,7 @@
           </w:tcPr>
           <w:p>
             <w:r>
-              <w:t xml:space="preserve">The user has valid payment and shipping information, and the system </w:t>
-            </w:r>
-            <w:proofErr w:type="gramStart"/>
-            <w:r>
-              <w:t>is able to</w:t>
-            </w:r>
-            <w:proofErr w:type="gramEnd"/>
-            <w:r>
-              <w:t xml:space="preserve"> process the order.</w:t>
+              <w:t>The user has valid payment and shipping information, and the system is able to process the order.</w:t>
             </w:r>
           </w:p>
         </w:tc>
@@ -26715,10 +26689,7 @@
               </w:rPr>
             </w:pPr>
             <w:r>
-              <w:t>None</w:t>
-            </w:r>
-            <w:r>
-              <w:t>.</w:t>
+              <w:t>None.</w:t>
             </w:r>
           </w:p>
         </w:tc>
@@ -27132,13 +27103,7 @@
         <w:t xml:space="preserve"> </w:t>
       </w:r>
       <w:r>
-        <w:t xml:space="preserve">Augment Multiple Furniture Items </w:t>
-      </w:r>
-      <w:r>
-        <w:t>from</w:t>
-      </w:r>
-      <w:r>
-        <w:t xml:space="preserve"> List</w:t>
+        <w:t>Augment Multiple Furniture Items from List</w:t>
       </w:r>
     </w:p>
     <w:tbl>
@@ -27248,13 +27213,7 @@
               </w:rPr>
             </w:pPr>
             <w:r>
-              <w:t xml:space="preserve">Augment Multiple Furniture Items </w:t>
-            </w:r>
-            <w:r>
-              <w:t>from</w:t>
-            </w:r>
-            <w:r>
-              <w:t xml:space="preserve"> List</w:t>
+              <w:t>Augment Multiple Furniture Items from List</w:t>
             </w:r>
           </w:p>
         </w:tc>
@@ -27506,14 +27465,7 @@
           <w:rFonts w:eastAsia="Times New Roman"/>
           <w:lang w:val="en-US"/>
         </w:rPr>
-        <w:t>1</w:t>
-      </w:r>
-      <w:r>
-        <w:rPr>
-          <w:rFonts w:eastAsia="Times New Roman"/>
-          <w:lang w:val="en-US"/>
-        </w:rPr>
-        <w:t>2</w:t>
+        <w:t>12</w:t>
       </w:r>
       <w:r>
         <w:rPr>
@@ -27584,13 +27536,7 @@
               <w:rPr>
                 <w:rFonts w:asciiTheme="majorBidi" w:hAnsiTheme="majorBidi" w:cstheme="majorBidi"/>
               </w:rPr>
-              <w:t>1</w:t>
-            </w:r>
-            <w:r>
-              <w:rPr>
-                <w:rFonts w:asciiTheme="majorBidi" w:hAnsiTheme="majorBidi" w:cstheme="majorBidi"/>
-              </w:rPr>
-              <w:t>2</w:t>
+              <w:t>12</w:t>
             </w:r>
           </w:p>
         </w:tc>
@@ -27879,14 +27825,7 @@
           <w:rFonts w:eastAsia="Times New Roman"/>
           <w:lang w:val="en-US"/>
         </w:rPr>
-        <w:t>1</w:t>
-      </w:r>
-      <w:r>
-        <w:rPr>
-          <w:rFonts w:eastAsia="Times New Roman"/>
-          <w:lang w:val="en-US"/>
-        </w:rPr>
-        <w:t>3</w:t>
+        <w:t>13</w:t>
       </w:r>
       <w:r>
         <w:rPr>
@@ -27957,13 +27896,7 @@
               <w:rPr>
                 <w:rFonts w:asciiTheme="majorBidi" w:hAnsiTheme="majorBidi" w:cstheme="majorBidi"/>
               </w:rPr>
-              <w:t>1</w:t>
-            </w:r>
-            <w:r>
-              <w:rPr>
-                <w:rFonts w:asciiTheme="majorBidi" w:hAnsiTheme="majorBidi" w:cstheme="majorBidi"/>
-              </w:rPr>
-              <w:t>3</w:t>
+              <w:t>13</w:t>
             </w:r>
           </w:p>
         </w:tc>
@@ -28252,14 +28185,7 @@
           <w:rFonts w:eastAsia="Times New Roman"/>
           <w:lang w:val="en-US"/>
         </w:rPr>
-        <w:t>1</w:t>
-      </w:r>
-      <w:r>
-        <w:rPr>
-          <w:rFonts w:eastAsia="Times New Roman"/>
-          <w:lang w:val="en-US"/>
-        </w:rPr>
-        <w:t>4</w:t>
+        <w:t>14</w:t>
       </w:r>
       <w:r>
         <w:rPr>
@@ -28330,13 +28256,7 @@
               <w:rPr>
                 <w:rFonts w:asciiTheme="majorBidi" w:hAnsiTheme="majorBidi" w:cstheme="majorBidi"/>
               </w:rPr>
-              <w:t>1</w:t>
-            </w:r>
-            <w:r>
-              <w:rPr>
-                <w:rFonts w:asciiTheme="majorBidi" w:hAnsiTheme="majorBidi" w:cstheme="majorBidi"/>
-              </w:rPr>
-              <w:t>4</w:t>
+              <w:t>14</w:t>
             </w:r>
           </w:p>
         </w:tc>
@@ -28626,14 +28546,7 @@
           <w:rFonts w:eastAsia="Times New Roman"/>
           <w:lang w:val="en-US"/>
         </w:rPr>
-        <w:t>1</w:t>
-      </w:r>
-      <w:r>
-        <w:rPr>
-          <w:rFonts w:eastAsia="Times New Roman"/>
-          <w:lang w:val="en-US"/>
-        </w:rPr>
-        <w:t>5</w:t>
+        <w:t>15</w:t>
       </w:r>
       <w:r>
         <w:rPr>
@@ -28710,13 +28623,7 @@
               <w:rPr>
                 <w:rFonts w:asciiTheme="majorBidi" w:hAnsiTheme="majorBidi" w:cstheme="majorBidi"/>
               </w:rPr>
-              <w:t>1</w:t>
-            </w:r>
-            <w:r>
-              <w:rPr>
-                <w:rFonts w:asciiTheme="majorBidi" w:hAnsiTheme="majorBidi" w:cstheme="majorBidi"/>
-              </w:rPr>
-              <w:t>5</w:t>
+              <w:t>15</w:t>
             </w:r>
           </w:p>
         </w:tc>
@@ -29005,14 +28912,7 @@
           <w:rFonts w:eastAsia="Times New Roman"/>
           <w:lang w:val="en-US"/>
         </w:rPr>
-        <w:t>1</w:t>
-      </w:r>
-      <w:r>
-        <w:rPr>
-          <w:rFonts w:eastAsia="Times New Roman"/>
-          <w:lang w:val="en-US"/>
-        </w:rPr>
-        <w:t>6</w:t>
+        <w:t>16</w:t>
       </w:r>
       <w:r>
         <w:rPr>
@@ -29083,13 +28983,7 @@
               <w:rPr>
                 <w:rFonts w:asciiTheme="majorBidi" w:hAnsiTheme="majorBidi" w:cstheme="majorBidi"/>
               </w:rPr>
-              <w:t>1</w:t>
-            </w:r>
-            <w:r>
-              <w:rPr>
-                <w:rFonts w:asciiTheme="majorBidi" w:hAnsiTheme="majorBidi" w:cstheme="majorBidi"/>
-              </w:rPr>
-              <w:t>6</w:t>
+              <w:t>16</w:t>
             </w:r>
           </w:p>
         </w:tc>
@@ -29378,14 +29272,7 @@
           <w:rFonts w:eastAsia="Times New Roman"/>
           <w:lang w:val="en-US"/>
         </w:rPr>
-        <w:t>1</w:t>
-      </w:r>
-      <w:r>
-        <w:rPr>
-          <w:rFonts w:eastAsia="Times New Roman"/>
-          <w:lang w:val="en-US"/>
-        </w:rPr>
-        <w:t>7</w:t>
+        <w:t>17</w:t>
       </w:r>
       <w:r>
         <w:rPr>
@@ -29456,13 +29343,7 @@
               <w:rPr>
                 <w:rFonts w:asciiTheme="majorBidi" w:hAnsiTheme="majorBidi" w:cstheme="majorBidi"/>
               </w:rPr>
-              <w:t>1</w:t>
-            </w:r>
-            <w:r>
-              <w:rPr>
-                <w:rFonts w:asciiTheme="majorBidi" w:hAnsiTheme="majorBidi" w:cstheme="majorBidi"/>
-              </w:rPr>
-              <w:t>7</w:t>
+              <w:t>17</w:t>
             </w:r>
           </w:p>
         </w:tc>
@@ -29752,14 +29633,7 @@
           <w:rFonts w:eastAsia="Times New Roman"/>
           <w:lang w:val="en-US"/>
         </w:rPr>
-        <w:t>1</w:t>
-      </w:r>
-      <w:r>
-        <w:rPr>
-          <w:rFonts w:eastAsia="Times New Roman"/>
-          <w:lang w:val="en-US"/>
-        </w:rPr>
-        <w:t>8</w:t>
+        <w:t>18</w:t>
       </w:r>
       <w:r>
         <w:rPr>
@@ -29830,13 +29704,7 @@
               <w:rPr>
                 <w:rFonts w:asciiTheme="majorBidi" w:hAnsiTheme="majorBidi" w:cstheme="majorBidi"/>
               </w:rPr>
-              <w:t>1</w:t>
-            </w:r>
-            <w:r>
-              <w:rPr>
-                <w:rFonts w:asciiTheme="majorBidi" w:hAnsiTheme="majorBidi" w:cstheme="majorBidi"/>
-              </w:rPr>
-              <w:t>8</w:t>
+              <w:t>18</w:t>
             </w:r>
           </w:p>
         </w:tc>
@@ -30125,14 +29993,7 @@
           <w:rFonts w:eastAsia="Times New Roman"/>
           <w:lang w:val="en-US"/>
         </w:rPr>
-        <w:t>1</w:t>
-      </w:r>
-      <w:r>
-        <w:rPr>
-          <w:rFonts w:eastAsia="Times New Roman"/>
-          <w:lang w:val="en-US"/>
-        </w:rPr>
-        <w:t>9</w:t>
+        <w:t>19</w:t>
       </w:r>
       <w:r>
         <w:rPr>
@@ -30203,13 +30064,7 @@
               <w:rPr>
                 <w:rFonts w:asciiTheme="majorBidi" w:hAnsiTheme="majorBidi" w:cstheme="majorBidi"/>
               </w:rPr>
-              <w:t>1</w:t>
-            </w:r>
-            <w:r>
-              <w:rPr>
-                <w:rFonts w:asciiTheme="majorBidi" w:hAnsiTheme="majorBidi" w:cstheme="majorBidi"/>
-              </w:rPr>
-              <w:t>9</w:t>
+              <w:t>19</w:t>
             </w:r>
           </w:p>
         </w:tc>
@@ -30866,14 +30721,7 @@
           <w:rFonts w:eastAsia="Times New Roman"/>
           <w:lang w:val="en-US"/>
         </w:rPr>
-        <w:t>2</w:t>
-      </w:r>
-      <w:r>
-        <w:rPr>
-          <w:rFonts w:eastAsia="Times New Roman"/>
-          <w:lang w:val="en-US"/>
-        </w:rPr>
-        <w:t>1</w:t>
+        <w:t>21</w:t>
       </w:r>
       <w:r>
         <w:rPr>
@@ -31233,14 +31081,7 @@
           <w:rFonts w:eastAsia="Times New Roman"/>
           <w:lang w:val="en-US"/>
         </w:rPr>
-        <w:t>2</w:t>
-      </w:r>
-      <w:r>
-        <w:rPr>
-          <w:rFonts w:eastAsia="Times New Roman"/>
-          <w:lang w:val="en-US"/>
-        </w:rPr>
-        <w:t>2</w:t>
+        <w:t>22</w:t>
       </w:r>
       <w:r>
         <w:rPr>
@@ -31311,13 +31152,7 @@
               <w:rPr>
                 <w:rFonts w:asciiTheme="majorBidi" w:hAnsiTheme="majorBidi" w:cstheme="majorBidi"/>
               </w:rPr>
-              <w:t>2</w:t>
-            </w:r>
-            <w:r>
-              <w:rPr>
-                <w:rFonts w:asciiTheme="majorBidi" w:hAnsiTheme="majorBidi" w:cstheme="majorBidi"/>
-              </w:rPr>
-              <w:t>2</w:t>
+              <w:t>22</w:t>
             </w:r>
           </w:p>
         </w:tc>
@@ -31623,13 +31458,7 @@
         <w:t xml:space="preserve">: </w:t>
       </w:r>
       <w:r>
-        <w:t xml:space="preserve">Delete </w:t>
-      </w:r>
-      <w:r>
-        <w:t>from</w:t>
-      </w:r>
-      <w:r>
-        <w:t xml:space="preserve"> Cart</w:t>
+        <w:t>Delete from Cart</w:t>
       </w:r>
     </w:p>
     <w:tbl>
@@ -31782,10 +31611,10 @@
               </w:rPr>
             </w:pPr>
             <w:r>
-              <w:t>the</w:t>
-            </w:r>
-            <w:r>
-              <w:t xml:space="preserve"> system shall allow users to remove items from their shopping cart.</w:t>
+              <w:t>T</w:t>
+            </w:r>
+            <w:r>
+              <w:t>he system shall allow users to remove items from their shopping cart.</w:t>
             </w:r>
           </w:p>
         </w:tc>
@@ -31956,10 +31785,4398 @@
               </w:rPr>
             </w:pPr>
             <w:r>
-              <w:t>User must be logged in and have items in the cart</w:t>
-            </w:r>
-            <w:r>
-              <w:t>.</w:t>
+              <w:t>User must be logged in and have items in the cart.</w:t>
+            </w:r>
+          </w:p>
+        </w:tc>
+      </w:tr>
+    </w:tbl>
+    <w:p>
+      <w:pPr>
+        <w:rPr>
+          <w:lang w:val="en-US"/>
+        </w:rPr>
+      </w:pPr>
+    </w:p>
+    <w:p>
+      <w:pPr>
+        <w:pStyle w:val="Heading2"/>
+        <w:rPr>
+          <w:lang w:val="en-US"/>
+        </w:rPr>
+      </w:pPr>
+      <w:r>
+        <w:rPr>
+          <w:rFonts w:eastAsia="Times New Roman"/>
+          <w:lang w:val="en-US"/>
+        </w:rPr>
+        <w:lastRenderedPageBreak/>
+        <w:t>Functional Requirement for UC-</w:t>
+      </w:r>
+      <w:r>
+        <w:rPr>
+          <w:rFonts w:eastAsia="Times New Roman"/>
+          <w:lang w:val="en-US"/>
+        </w:rPr>
+        <w:t>2</w:t>
+      </w:r>
+      <w:r>
+        <w:rPr>
+          <w:rFonts w:eastAsia="Times New Roman"/>
+          <w:lang w:val="en-US"/>
+        </w:rPr>
+        <w:t>4</w:t>
+      </w:r>
+      <w:r>
+        <w:rPr>
+          <w:rFonts w:eastAsia="Times New Roman"/>
+          <w:lang w:val="en-US"/>
+        </w:rPr>
+        <w:t xml:space="preserve">: </w:t>
+      </w:r>
+      <w:r>
+        <w:t>Generate Inventory Report</w:t>
+      </w:r>
+    </w:p>
+    <w:tbl>
+      <w:tblPr>
+        <w:tblStyle w:val="TableGrid2"/>
+        <w:tblW w:w="0" w:type="auto"/>
+        <w:tblInd w:w="108" w:type="dxa"/>
+        <w:tblLook w:val="04A0" w:firstRow="1" w:lastRow="0" w:firstColumn="1" w:lastColumn="0" w:noHBand="0" w:noVBand="1"/>
+      </w:tblPr>
+      <w:tblGrid>
+        <w:gridCol w:w="2281"/>
+        <w:gridCol w:w="6961"/>
+      </w:tblGrid>
+      <w:tr>
+        <w:tc>
+          <w:tcPr>
+            <w:tcW w:w="2281" w:type="dxa"/>
+          </w:tcPr>
+          <w:p>
+            <w:pPr>
+              <w:spacing w:line="240" w:lineRule="exact"/>
+              <w:rPr>
+                <w:rFonts w:asciiTheme="majorBidi" w:hAnsiTheme="majorBidi" w:cstheme="majorBidi"/>
+                <w:b/>
+              </w:rPr>
+            </w:pPr>
+            <w:r>
+              <w:rPr>
+                <w:rFonts w:asciiTheme="majorBidi" w:hAnsiTheme="majorBidi" w:cstheme="majorBidi"/>
+                <w:b/>
+              </w:rPr>
+              <w:t>Identifier</w:t>
+            </w:r>
+          </w:p>
+        </w:tc>
+        <w:tc>
+          <w:tcPr>
+            <w:tcW w:w="6961" w:type="dxa"/>
+          </w:tcPr>
+          <w:p>
+            <w:pPr>
+              <w:autoSpaceDE w:val="0"/>
+              <w:autoSpaceDN w:val="0"/>
+              <w:adjustRightInd w:val="0"/>
+              <w:spacing w:line="181" w:lineRule="atLeast"/>
+              <w:rPr>
+                <w:rFonts w:asciiTheme="majorBidi" w:hAnsiTheme="majorBidi" w:cstheme="majorBidi"/>
+                <w:szCs w:val="24"/>
+              </w:rPr>
+            </w:pPr>
+            <w:r>
+              <w:rPr>
+                <w:rFonts w:asciiTheme="majorBidi" w:hAnsiTheme="majorBidi" w:cstheme="majorBidi"/>
+              </w:rPr>
+              <w:t>FR-</w:t>
+            </w:r>
+            <w:r>
+              <w:rPr>
+                <w:rFonts w:asciiTheme="majorBidi" w:hAnsiTheme="majorBidi" w:cstheme="majorBidi"/>
+              </w:rPr>
+              <w:t>2</w:t>
+            </w:r>
+            <w:r>
+              <w:rPr>
+                <w:rFonts w:asciiTheme="majorBidi" w:hAnsiTheme="majorBidi" w:cstheme="majorBidi"/>
+              </w:rPr>
+              <w:t>4</w:t>
+            </w:r>
+          </w:p>
+        </w:tc>
+      </w:tr>
+      <w:tr>
+        <w:tc>
+          <w:tcPr>
+            <w:tcW w:w="2281" w:type="dxa"/>
+          </w:tcPr>
+          <w:p>
+            <w:pPr>
+              <w:spacing w:line="240" w:lineRule="exact"/>
+              <w:rPr>
+                <w:rFonts w:asciiTheme="majorBidi" w:hAnsiTheme="majorBidi" w:cstheme="majorBidi"/>
+                <w:b/>
+              </w:rPr>
+            </w:pPr>
+            <w:r>
+              <w:rPr>
+                <w:rFonts w:asciiTheme="majorBidi" w:hAnsiTheme="majorBidi" w:cstheme="majorBidi"/>
+                <w:b/>
+              </w:rPr>
+              <w:t>Title</w:t>
+            </w:r>
+          </w:p>
+        </w:tc>
+        <w:tc>
+          <w:tcPr>
+            <w:tcW w:w="6961" w:type="dxa"/>
+          </w:tcPr>
+          <w:p>
+            <w:pPr>
+              <w:autoSpaceDE w:val="0"/>
+              <w:autoSpaceDN w:val="0"/>
+              <w:adjustRightInd w:val="0"/>
+              <w:spacing w:line="181" w:lineRule="atLeast"/>
+              <w:rPr>
+                <w:rFonts w:asciiTheme="majorBidi" w:hAnsiTheme="majorBidi" w:cstheme="majorBidi"/>
+                <w:szCs w:val="24"/>
+              </w:rPr>
+            </w:pPr>
+            <w:r>
+              <w:t>Generate Inventory Report</w:t>
+            </w:r>
+          </w:p>
+        </w:tc>
+      </w:tr>
+      <w:tr>
+        <w:tc>
+          <w:tcPr>
+            <w:tcW w:w="2281" w:type="dxa"/>
+          </w:tcPr>
+          <w:p>
+            <w:pPr>
+              <w:spacing w:line="240" w:lineRule="exact"/>
+              <w:rPr>
+                <w:rFonts w:asciiTheme="majorBidi" w:hAnsiTheme="majorBidi" w:cstheme="majorBidi"/>
+                <w:b/>
+              </w:rPr>
+            </w:pPr>
+            <w:r>
+              <w:rPr>
+                <w:rFonts w:asciiTheme="majorBidi" w:hAnsiTheme="majorBidi" w:cstheme="majorBidi"/>
+                <w:b/>
+              </w:rPr>
+              <w:t>Requirement</w:t>
+            </w:r>
+          </w:p>
+        </w:tc>
+        <w:tc>
+          <w:tcPr>
+            <w:tcW w:w="6961" w:type="dxa"/>
+          </w:tcPr>
+          <w:p>
+            <w:pPr>
+              <w:autoSpaceDE w:val="0"/>
+              <w:autoSpaceDN w:val="0"/>
+              <w:adjustRightInd w:val="0"/>
+              <w:spacing w:line="181" w:lineRule="atLeast"/>
+              <w:rPr>
+                <w:rFonts w:asciiTheme="majorBidi" w:hAnsiTheme="majorBidi" w:cstheme="majorBidi"/>
+                <w:szCs w:val="24"/>
+              </w:rPr>
+            </w:pPr>
+            <w:r>
+              <w:t>The system shall allow admins to generate reports on inventory status.</w:t>
+            </w:r>
+          </w:p>
+        </w:tc>
+      </w:tr>
+      <w:tr>
+        <w:tc>
+          <w:tcPr>
+            <w:tcW w:w="2281" w:type="dxa"/>
+          </w:tcPr>
+          <w:p>
+            <w:pPr>
+              <w:spacing w:line="240" w:lineRule="exact"/>
+              <w:rPr>
+                <w:rFonts w:asciiTheme="majorBidi" w:hAnsiTheme="majorBidi" w:cstheme="majorBidi"/>
+                <w:b/>
+              </w:rPr>
+            </w:pPr>
+            <w:r>
+              <w:rPr>
+                <w:rFonts w:asciiTheme="majorBidi" w:hAnsiTheme="majorBidi" w:cstheme="majorBidi"/>
+                <w:b/>
+              </w:rPr>
+              <w:t>Source</w:t>
+            </w:r>
+          </w:p>
+        </w:tc>
+        <w:tc>
+          <w:tcPr>
+            <w:tcW w:w="6961" w:type="dxa"/>
+          </w:tcPr>
+          <w:p>
+            <w:pPr>
+              <w:autoSpaceDE w:val="0"/>
+              <w:autoSpaceDN w:val="0"/>
+              <w:adjustRightInd w:val="0"/>
+              <w:spacing w:line="181" w:lineRule="atLeast"/>
+              <w:rPr>
+                <w:rFonts w:asciiTheme="majorBidi" w:hAnsiTheme="majorBidi" w:cstheme="majorBidi"/>
+                <w:szCs w:val="24"/>
+              </w:rPr>
+            </w:pPr>
+            <w:r>
+              <w:t>Admin</w:t>
+            </w:r>
+          </w:p>
+        </w:tc>
+      </w:tr>
+      <w:tr>
+        <w:tc>
+          <w:tcPr>
+            <w:tcW w:w="2281" w:type="dxa"/>
+          </w:tcPr>
+          <w:p>
+            <w:pPr>
+              <w:spacing w:line="240" w:lineRule="exact"/>
+              <w:rPr>
+                <w:rFonts w:asciiTheme="majorBidi" w:hAnsiTheme="majorBidi" w:cstheme="majorBidi"/>
+                <w:b/>
+              </w:rPr>
+            </w:pPr>
+            <w:r>
+              <w:rPr>
+                <w:rFonts w:asciiTheme="majorBidi" w:hAnsiTheme="majorBidi" w:cstheme="majorBidi"/>
+                <w:b/>
+              </w:rPr>
+              <w:t xml:space="preserve">Rationale </w:t>
+            </w:r>
+          </w:p>
+        </w:tc>
+        <w:tc>
+          <w:tcPr>
+            <w:tcW w:w="6961" w:type="dxa"/>
+          </w:tcPr>
+          <w:p>
+            <w:pPr>
+              <w:autoSpaceDE w:val="0"/>
+              <w:autoSpaceDN w:val="0"/>
+              <w:adjustRightInd w:val="0"/>
+              <w:spacing w:line="181" w:lineRule="atLeast"/>
+              <w:rPr>
+                <w:rFonts w:asciiTheme="majorBidi" w:hAnsiTheme="majorBidi" w:cstheme="majorBidi"/>
+                <w:szCs w:val="24"/>
+              </w:rPr>
+            </w:pPr>
+            <w:r>
+              <w:t>To monitor and manage stock levels.</w:t>
+            </w:r>
+          </w:p>
+        </w:tc>
+      </w:tr>
+      <w:tr>
+        <w:tc>
+          <w:tcPr>
+            <w:tcW w:w="2281" w:type="dxa"/>
+          </w:tcPr>
+          <w:p>
+            <w:pPr>
+              <w:spacing w:line="240" w:lineRule="exact"/>
+              <w:rPr>
+                <w:rFonts w:asciiTheme="majorBidi" w:hAnsiTheme="majorBidi" w:cstheme="majorBidi"/>
+                <w:b/>
+              </w:rPr>
+            </w:pPr>
+            <w:r>
+              <w:rPr>
+                <w:rFonts w:asciiTheme="majorBidi" w:hAnsiTheme="majorBidi" w:cstheme="majorBidi"/>
+                <w:b/>
+              </w:rPr>
+              <w:t>Business Rule (if required)</w:t>
+            </w:r>
+          </w:p>
+        </w:tc>
+        <w:tc>
+          <w:tcPr>
+            <w:tcW w:w="6961" w:type="dxa"/>
+          </w:tcPr>
+          <w:p>
+            <w:pPr>
+              <w:autoSpaceDE w:val="0"/>
+              <w:autoSpaceDN w:val="0"/>
+              <w:adjustRightInd w:val="0"/>
+              <w:spacing w:line="181" w:lineRule="atLeast"/>
+              <w:rPr>
+                <w:rFonts w:asciiTheme="majorBidi" w:hAnsiTheme="majorBidi" w:cstheme="majorBidi"/>
+                <w:szCs w:val="24"/>
+              </w:rPr>
+            </w:pPr>
+            <w:r>
+              <w:t>Reports must include current stock levels and sales data.</w:t>
+            </w:r>
+          </w:p>
+        </w:tc>
+      </w:tr>
+      <w:tr>
+        <w:tc>
+          <w:tcPr>
+            <w:tcW w:w="2281" w:type="dxa"/>
+          </w:tcPr>
+          <w:p>
+            <w:pPr>
+              <w:spacing w:line="240" w:lineRule="exact"/>
+              <w:rPr>
+                <w:rFonts w:asciiTheme="majorBidi" w:hAnsiTheme="majorBidi" w:cstheme="majorBidi"/>
+                <w:b/>
+              </w:rPr>
+            </w:pPr>
+            <w:r>
+              <w:rPr>
+                <w:rFonts w:asciiTheme="majorBidi" w:hAnsiTheme="majorBidi" w:cstheme="majorBidi"/>
+                <w:b/>
+              </w:rPr>
+              <w:t>Dependencies</w:t>
+            </w:r>
+          </w:p>
+        </w:tc>
+        <w:tc>
+          <w:tcPr>
+            <w:tcW w:w="6961" w:type="dxa"/>
+          </w:tcPr>
+          <w:p>
+            <w:pPr>
+              <w:autoSpaceDE w:val="0"/>
+              <w:autoSpaceDN w:val="0"/>
+              <w:adjustRightInd w:val="0"/>
+              <w:spacing w:line="181" w:lineRule="atLeast"/>
+              <w:rPr>
+                <w:rFonts w:asciiTheme="majorBidi" w:hAnsiTheme="majorBidi" w:cstheme="majorBidi"/>
+              </w:rPr>
+            </w:pPr>
+            <w:r>
+              <w:t>Admin must be logged in.</w:t>
+            </w:r>
+          </w:p>
+        </w:tc>
+      </w:tr>
+    </w:tbl>
+    <w:p>
+      <w:pPr>
+        <w:rPr>
+          <w:lang w:val="en-US"/>
+        </w:rPr>
+      </w:pPr>
+    </w:p>
+    <w:p>
+      <w:pPr>
+        <w:pStyle w:val="Heading2"/>
+        <w:rPr>
+          <w:lang w:val="en-US"/>
+        </w:rPr>
+      </w:pPr>
+      <w:r>
+        <w:rPr>
+          <w:rFonts w:eastAsia="Times New Roman"/>
+          <w:lang w:val="en-US"/>
+        </w:rPr>
+        <w:t>Functional Requirement for UC-</w:t>
+      </w:r>
+      <w:r>
+        <w:rPr>
+          <w:rFonts w:eastAsia="Times New Roman"/>
+          <w:lang w:val="en-US"/>
+        </w:rPr>
+        <w:t>2</w:t>
+      </w:r>
+      <w:r>
+        <w:rPr>
+          <w:rFonts w:eastAsia="Times New Roman"/>
+          <w:lang w:val="en-US"/>
+        </w:rPr>
+        <w:t>5</w:t>
+      </w:r>
+      <w:r>
+        <w:rPr>
+          <w:rFonts w:eastAsia="Times New Roman"/>
+          <w:lang w:val="en-US"/>
+        </w:rPr>
+        <w:t xml:space="preserve">: </w:t>
+      </w:r>
+      <w:r>
+        <w:t>Secure Sales and Update Stocks</w:t>
+      </w:r>
+    </w:p>
+    <w:tbl>
+      <w:tblPr>
+        <w:tblStyle w:val="TableGrid2"/>
+        <w:tblW w:w="0" w:type="auto"/>
+        <w:tblInd w:w="108" w:type="dxa"/>
+        <w:tblLook w:val="04A0" w:firstRow="1" w:lastRow="0" w:firstColumn="1" w:lastColumn="0" w:noHBand="0" w:noVBand="1"/>
+      </w:tblPr>
+      <w:tblGrid>
+        <w:gridCol w:w="2281"/>
+        <w:gridCol w:w="6961"/>
+      </w:tblGrid>
+      <w:tr>
+        <w:tc>
+          <w:tcPr>
+            <w:tcW w:w="2281" w:type="dxa"/>
+          </w:tcPr>
+          <w:p>
+            <w:pPr>
+              <w:spacing w:line="240" w:lineRule="exact"/>
+              <w:rPr>
+                <w:rFonts w:asciiTheme="majorBidi" w:hAnsiTheme="majorBidi" w:cstheme="majorBidi"/>
+                <w:b/>
+              </w:rPr>
+            </w:pPr>
+            <w:r>
+              <w:rPr>
+                <w:rFonts w:asciiTheme="majorBidi" w:hAnsiTheme="majorBidi" w:cstheme="majorBidi"/>
+                <w:b/>
+              </w:rPr>
+              <w:t>Identifier</w:t>
+            </w:r>
+          </w:p>
+        </w:tc>
+        <w:tc>
+          <w:tcPr>
+            <w:tcW w:w="6961" w:type="dxa"/>
+          </w:tcPr>
+          <w:p>
+            <w:pPr>
+              <w:autoSpaceDE w:val="0"/>
+              <w:autoSpaceDN w:val="0"/>
+              <w:adjustRightInd w:val="0"/>
+              <w:spacing w:line="181" w:lineRule="atLeast"/>
+              <w:rPr>
+                <w:rFonts w:asciiTheme="majorBidi" w:hAnsiTheme="majorBidi" w:cstheme="majorBidi"/>
+                <w:szCs w:val="24"/>
+              </w:rPr>
+            </w:pPr>
+            <w:r>
+              <w:rPr>
+                <w:rFonts w:asciiTheme="majorBidi" w:hAnsiTheme="majorBidi" w:cstheme="majorBidi"/>
+              </w:rPr>
+              <w:t>FR-</w:t>
+            </w:r>
+            <w:r>
+              <w:rPr>
+                <w:rFonts w:asciiTheme="majorBidi" w:hAnsiTheme="majorBidi" w:cstheme="majorBidi"/>
+              </w:rPr>
+              <w:t>2</w:t>
+            </w:r>
+            <w:r>
+              <w:rPr>
+                <w:rFonts w:asciiTheme="majorBidi" w:hAnsiTheme="majorBidi" w:cstheme="majorBidi"/>
+              </w:rPr>
+              <w:t>5</w:t>
+            </w:r>
+          </w:p>
+        </w:tc>
+      </w:tr>
+      <w:tr>
+        <w:tc>
+          <w:tcPr>
+            <w:tcW w:w="2281" w:type="dxa"/>
+          </w:tcPr>
+          <w:p>
+            <w:pPr>
+              <w:spacing w:line="240" w:lineRule="exact"/>
+              <w:rPr>
+                <w:rFonts w:asciiTheme="majorBidi" w:hAnsiTheme="majorBidi" w:cstheme="majorBidi"/>
+                <w:b/>
+              </w:rPr>
+            </w:pPr>
+            <w:r>
+              <w:rPr>
+                <w:rFonts w:asciiTheme="majorBidi" w:hAnsiTheme="majorBidi" w:cstheme="majorBidi"/>
+                <w:b/>
+              </w:rPr>
+              <w:t>Title</w:t>
+            </w:r>
+          </w:p>
+        </w:tc>
+        <w:tc>
+          <w:tcPr>
+            <w:tcW w:w="6961" w:type="dxa"/>
+          </w:tcPr>
+          <w:p>
+            <w:pPr>
+              <w:autoSpaceDE w:val="0"/>
+              <w:autoSpaceDN w:val="0"/>
+              <w:adjustRightInd w:val="0"/>
+              <w:spacing w:line="181" w:lineRule="atLeast"/>
+              <w:rPr>
+                <w:rFonts w:asciiTheme="majorBidi" w:hAnsiTheme="majorBidi" w:cstheme="majorBidi"/>
+                <w:szCs w:val="24"/>
+              </w:rPr>
+            </w:pPr>
+            <w:r>
+              <w:t>Secure Sales and Update Stocks</w:t>
+            </w:r>
+          </w:p>
+        </w:tc>
+      </w:tr>
+      <w:tr>
+        <w:tc>
+          <w:tcPr>
+            <w:tcW w:w="2281" w:type="dxa"/>
+          </w:tcPr>
+          <w:p>
+            <w:pPr>
+              <w:spacing w:line="240" w:lineRule="exact"/>
+              <w:rPr>
+                <w:rFonts w:asciiTheme="majorBidi" w:hAnsiTheme="majorBidi" w:cstheme="majorBidi"/>
+                <w:b/>
+              </w:rPr>
+            </w:pPr>
+            <w:r>
+              <w:rPr>
+                <w:rFonts w:asciiTheme="majorBidi" w:hAnsiTheme="majorBidi" w:cstheme="majorBidi"/>
+                <w:b/>
+              </w:rPr>
+              <w:t>Requirement</w:t>
+            </w:r>
+          </w:p>
+        </w:tc>
+        <w:tc>
+          <w:tcPr>
+            <w:tcW w:w="6961" w:type="dxa"/>
+          </w:tcPr>
+          <w:p>
+            <w:pPr>
+              <w:autoSpaceDE w:val="0"/>
+              <w:autoSpaceDN w:val="0"/>
+              <w:adjustRightInd w:val="0"/>
+              <w:spacing w:line="181" w:lineRule="atLeast"/>
+              <w:rPr>
+                <w:rFonts w:asciiTheme="majorBidi" w:hAnsiTheme="majorBidi" w:cstheme="majorBidi"/>
+                <w:szCs w:val="24"/>
+              </w:rPr>
+            </w:pPr>
+            <w:r>
+              <w:t>The system shall securely process sales transactions and update stock levels accordingly.</w:t>
+            </w:r>
+          </w:p>
+        </w:tc>
+      </w:tr>
+      <w:tr>
+        <w:tc>
+          <w:tcPr>
+            <w:tcW w:w="2281" w:type="dxa"/>
+          </w:tcPr>
+          <w:p>
+            <w:pPr>
+              <w:spacing w:line="240" w:lineRule="exact"/>
+              <w:rPr>
+                <w:rFonts w:asciiTheme="majorBidi" w:hAnsiTheme="majorBidi" w:cstheme="majorBidi"/>
+                <w:b/>
+              </w:rPr>
+            </w:pPr>
+            <w:r>
+              <w:rPr>
+                <w:rFonts w:asciiTheme="majorBidi" w:hAnsiTheme="majorBidi" w:cstheme="majorBidi"/>
+                <w:b/>
+              </w:rPr>
+              <w:t>Source</w:t>
+            </w:r>
+          </w:p>
+        </w:tc>
+        <w:tc>
+          <w:tcPr>
+            <w:tcW w:w="6961" w:type="dxa"/>
+          </w:tcPr>
+          <w:p>
+            <w:pPr>
+              <w:autoSpaceDE w:val="0"/>
+              <w:autoSpaceDN w:val="0"/>
+              <w:adjustRightInd w:val="0"/>
+              <w:spacing w:line="181" w:lineRule="atLeast"/>
+              <w:rPr>
+                <w:rFonts w:asciiTheme="majorBidi" w:hAnsiTheme="majorBidi" w:cstheme="majorBidi"/>
+                <w:szCs w:val="24"/>
+              </w:rPr>
+            </w:pPr>
+            <w:r>
+              <w:t>System</w:t>
+            </w:r>
+          </w:p>
+        </w:tc>
+      </w:tr>
+      <w:tr>
+        <w:tc>
+          <w:tcPr>
+            <w:tcW w:w="2281" w:type="dxa"/>
+          </w:tcPr>
+          <w:p>
+            <w:pPr>
+              <w:spacing w:line="240" w:lineRule="exact"/>
+              <w:rPr>
+                <w:rFonts w:asciiTheme="majorBidi" w:hAnsiTheme="majorBidi" w:cstheme="majorBidi"/>
+                <w:b/>
+              </w:rPr>
+            </w:pPr>
+            <w:r>
+              <w:rPr>
+                <w:rFonts w:asciiTheme="majorBidi" w:hAnsiTheme="majorBidi" w:cstheme="majorBidi"/>
+                <w:b/>
+              </w:rPr>
+              <w:t xml:space="preserve">Rationale </w:t>
+            </w:r>
+          </w:p>
+        </w:tc>
+        <w:tc>
+          <w:tcPr>
+            <w:tcW w:w="6961" w:type="dxa"/>
+          </w:tcPr>
+          <w:p>
+            <w:pPr>
+              <w:autoSpaceDE w:val="0"/>
+              <w:autoSpaceDN w:val="0"/>
+              <w:adjustRightInd w:val="0"/>
+              <w:spacing w:line="181" w:lineRule="atLeast"/>
+              <w:rPr>
+                <w:rFonts w:asciiTheme="majorBidi" w:hAnsiTheme="majorBidi" w:cstheme="majorBidi"/>
+                <w:szCs w:val="24"/>
+              </w:rPr>
+            </w:pPr>
+            <w:r>
+              <w:t>To ensure accurate inventory management and secure transactions.</w:t>
+            </w:r>
+          </w:p>
+        </w:tc>
+      </w:tr>
+      <w:tr>
+        <w:tc>
+          <w:tcPr>
+            <w:tcW w:w="2281" w:type="dxa"/>
+          </w:tcPr>
+          <w:p>
+            <w:pPr>
+              <w:spacing w:line="240" w:lineRule="exact"/>
+              <w:rPr>
+                <w:rFonts w:asciiTheme="majorBidi" w:hAnsiTheme="majorBidi" w:cstheme="majorBidi"/>
+                <w:b/>
+              </w:rPr>
+            </w:pPr>
+            <w:r>
+              <w:rPr>
+                <w:rFonts w:asciiTheme="majorBidi" w:hAnsiTheme="majorBidi" w:cstheme="majorBidi"/>
+                <w:b/>
+              </w:rPr>
+              <w:t>Business Rule (if required)</w:t>
+            </w:r>
+          </w:p>
+        </w:tc>
+        <w:tc>
+          <w:tcPr>
+            <w:tcW w:w="6961" w:type="dxa"/>
+          </w:tcPr>
+          <w:p>
+            <w:pPr>
+              <w:autoSpaceDE w:val="0"/>
+              <w:autoSpaceDN w:val="0"/>
+              <w:adjustRightInd w:val="0"/>
+              <w:spacing w:line="181" w:lineRule="atLeast"/>
+              <w:rPr>
+                <w:rFonts w:asciiTheme="majorBidi" w:hAnsiTheme="majorBidi" w:cstheme="majorBidi"/>
+                <w:szCs w:val="24"/>
+              </w:rPr>
+            </w:pPr>
+            <w:r>
+              <w:t>Must integrate with payment gateway and inventory system.</w:t>
+            </w:r>
+          </w:p>
+        </w:tc>
+      </w:tr>
+      <w:tr>
+        <w:tc>
+          <w:tcPr>
+            <w:tcW w:w="2281" w:type="dxa"/>
+          </w:tcPr>
+          <w:p>
+            <w:pPr>
+              <w:spacing w:line="240" w:lineRule="exact"/>
+              <w:rPr>
+                <w:rFonts w:asciiTheme="majorBidi" w:hAnsiTheme="majorBidi" w:cstheme="majorBidi"/>
+                <w:b/>
+              </w:rPr>
+            </w:pPr>
+            <w:r>
+              <w:rPr>
+                <w:rFonts w:asciiTheme="majorBidi" w:hAnsiTheme="majorBidi" w:cstheme="majorBidi"/>
+                <w:b/>
+              </w:rPr>
+              <w:t>Dependencies</w:t>
+            </w:r>
+          </w:p>
+        </w:tc>
+        <w:tc>
+          <w:tcPr>
+            <w:tcW w:w="6961" w:type="dxa"/>
+          </w:tcPr>
+          <w:p>
+            <w:pPr>
+              <w:autoSpaceDE w:val="0"/>
+              <w:autoSpaceDN w:val="0"/>
+              <w:adjustRightInd w:val="0"/>
+              <w:spacing w:line="181" w:lineRule="atLeast"/>
+              <w:rPr>
+                <w:rFonts w:asciiTheme="majorBidi" w:hAnsiTheme="majorBidi" w:cstheme="majorBidi"/>
+              </w:rPr>
+            </w:pPr>
+            <w:r>
+              <w:t>Sale transaction initiated.</w:t>
+            </w:r>
+          </w:p>
+        </w:tc>
+      </w:tr>
+    </w:tbl>
+    <w:p>
+      <w:pPr>
+        <w:rPr>
+          <w:lang w:val="en-US"/>
+        </w:rPr>
+      </w:pPr>
+    </w:p>
+    <w:p>
+      <w:pPr>
+        <w:pStyle w:val="Heading2"/>
+        <w:rPr>
+          <w:lang w:val="en-US"/>
+        </w:rPr>
+      </w:pPr>
+      <w:r>
+        <w:rPr>
+          <w:rFonts w:eastAsia="Times New Roman"/>
+          <w:lang w:val="en-US"/>
+        </w:rPr>
+        <w:t>Functional Requirement for UC-</w:t>
+      </w:r>
+      <w:r>
+        <w:rPr>
+          <w:rFonts w:eastAsia="Times New Roman"/>
+          <w:lang w:val="en-US"/>
+        </w:rPr>
+        <w:t>2</w:t>
+      </w:r>
+      <w:r>
+        <w:rPr>
+          <w:rFonts w:eastAsia="Times New Roman"/>
+          <w:lang w:val="en-US"/>
+        </w:rPr>
+        <w:t>6</w:t>
+      </w:r>
+      <w:r>
+        <w:rPr>
+          <w:rFonts w:eastAsia="Times New Roman"/>
+          <w:lang w:val="en-US"/>
+        </w:rPr>
+        <w:t xml:space="preserve">: </w:t>
+      </w:r>
+      <w:r>
+        <w:t>Show Sales and Stock Dashboard</w:t>
+      </w:r>
+    </w:p>
+    <w:tbl>
+      <w:tblPr>
+        <w:tblStyle w:val="TableGrid2"/>
+        <w:tblW w:w="0" w:type="auto"/>
+        <w:tblInd w:w="108" w:type="dxa"/>
+        <w:tblLook w:val="04A0" w:firstRow="1" w:lastRow="0" w:firstColumn="1" w:lastColumn="0" w:noHBand="0" w:noVBand="1"/>
+      </w:tblPr>
+      <w:tblGrid>
+        <w:gridCol w:w="2281"/>
+        <w:gridCol w:w="6961"/>
+      </w:tblGrid>
+      <w:tr>
+        <w:tc>
+          <w:tcPr>
+            <w:tcW w:w="2281" w:type="dxa"/>
+          </w:tcPr>
+          <w:p>
+            <w:pPr>
+              <w:spacing w:line="240" w:lineRule="exact"/>
+              <w:rPr>
+                <w:rFonts w:asciiTheme="majorBidi" w:hAnsiTheme="majorBidi" w:cstheme="majorBidi"/>
+                <w:b/>
+              </w:rPr>
+            </w:pPr>
+            <w:r>
+              <w:rPr>
+                <w:rFonts w:asciiTheme="majorBidi" w:hAnsiTheme="majorBidi" w:cstheme="majorBidi"/>
+                <w:b/>
+              </w:rPr>
+              <w:t>Identifier</w:t>
+            </w:r>
+          </w:p>
+        </w:tc>
+        <w:tc>
+          <w:tcPr>
+            <w:tcW w:w="6961" w:type="dxa"/>
+          </w:tcPr>
+          <w:p>
+            <w:pPr>
+              <w:autoSpaceDE w:val="0"/>
+              <w:autoSpaceDN w:val="0"/>
+              <w:adjustRightInd w:val="0"/>
+              <w:spacing w:line="181" w:lineRule="atLeast"/>
+              <w:rPr>
+                <w:rFonts w:asciiTheme="majorBidi" w:hAnsiTheme="majorBidi" w:cstheme="majorBidi"/>
+                <w:szCs w:val="24"/>
+              </w:rPr>
+            </w:pPr>
+            <w:r>
+              <w:rPr>
+                <w:rFonts w:asciiTheme="majorBidi" w:hAnsiTheme="majorBidi" w:cstheme="majorBidi"/>
+              </w:rPr>
+              <w:t>FR-</w:t>
+            </w:r>
+            <w:r>
+              <w:rPr>
+                <w:rFonts w:asciiTheme="majorBidi" w:hAnsiTheme="majorBidi" w:cstheme="majorBidi"/>
+              </w:rPr>
+              <w:t>2</w:t>
+            </w:r>
+            <w:r>
+              <w:rPr>
+                <w:rFonts w:asciiTheme="majorBidi" w:hAnsiTheme="majorBidi" w:cstheme="majorBidi"/>
+              </w:rPr>
+              <w:t>6</w:t>
+            </w:r>
+          </w:p>
+        </w:tc>
+      </w:tr>
+      <w:tr>
+        <w:tc>
+          <w:tcPr>
+            <w:tcW w:w="2281" w:type="dxa"/>
+          </w:tcPr>
+          <w:p>
+            <w:pPr>
+              <w:spacing w:line="240" w:lineRule="exact"/>
+              <w:rPr>
+                <w:rFonts w:asciiTheme="majorBidi" w:hAnsiTheme="majorBidi" w:cstheme="majorBidi"/>
+                <w:b/>
+              </w:rPr>
+            </w:pPr>
+            <w:r>
+              <w:rPr>
+                <w:rFonts w:asciiTheme="majorBidi" w:hAnsiTheme="majorBidi" w:cstheme="majorBidi"/>
+                <w:b/>
+              </w:rPr>
+              <w:t>Title</w:t>
+            </w:r>
+          </w:p>
+        </w:tc>
+        <w:tc>
+          <w:tcPr>
+            <w:tcW w:w="6961" w:type="dxa"/>
+          </w:tcPr>
+          <w:p>
+            <w:pPr>
+              <w:autoSpaceDE w:val="0"/>
+              <w:autoSpaceDN w:val="0"/>
+              <w:adjustRightInd w:val="0"/>
+              <w:spacing w:line="181" w:lineRule="atLeast"/>
+              <w:rPr>
+                <w:rFonts w:asciiTheme="majorBidi" w:hAnsiTheme="majorBidi" w:cstheme="majorBidi"/>
+                <w:szCs w:val="24"/>
+              </w:rPr>
+            </w:pPr>
+            <w:r>
+              <w:t>Show Sales and Stock Dashboard</w:t>
+            </w:r>
+          </w:p>
+        </w:tc>
+      </w:tr>
+      <w:tr>
+        <w:tc>
+          <w:tcPr>
+            <w:tcW w:w="2281" w:type="dxa"/>
+          </w:tcPr>
+          <w:p>
+            <w:pPr>
+              <w:spacing w:line="240" w:lineRule="exact"/>
+              <w:rPr>
+                <w:rFonts w:asciiTheme="majorBidi" w:hAnsiTheme="majorBidi" w:cstheme="majorBidi"/>
+                <w:b/>
+              </w:rPr>
+            </w:pPr>
+            <w:r>
+              <w:rPr>
+                <w:rFonts w:asciiTheme="majorBidi" w:hAnsiTheme="majorBidi" w:cstheme="majorBidi"/>
+                <w:b/>
+              </w:rPr>
+              <w:t>Requirement</w:t>
+            </w:r>
+          </w:p>
+        </w:tc>
+        <w:tc>
+          <w:tcPr>
+            <w:tcW w:w="6961" w:type="dxa"/>
+          </w:tcPr>
+          <w:p>
+            <w:pPr>
+              <w:autoSpaceDE w:val="0"/>
+              <w:autoSpaceDN w:val="0"/>
+              <w:adjustRightInd w:val="0"/>
+              <w:spacing w:line="181" w:lineRule="atLeast"/>
+              <w:rPr>
+                <w:rFonts w:asciiTheme="majorBidi" w:hAnsiTheme="majorBidi" w:cstheme="majorBidi"/>
+                <w:szCs w:val="24"/>
+              </w:rPr>
+            </w:pPr>
+            <w:r>
+              <w:t>The system shall provide a dashboard for admins to view sales and stock levels.</w:t>
+            </w:r>
+          </w:p>
+        </w:tc>
+      </w:tr>
+      <w:tr>
+        <w:tc>
+          <w:tcPr>
+            <w:tcW w:w="2281" w:type="dxa"/>
+          </w:tcPr>
+          <w:p>
+            <w:pPr>
+              <w:spacing w:line="240" w:lineRule="exact"/>
+              <w:rPr>
+                <w:rFonts w:asciiTheme="majorBidi" w:hAnsiTheme="majorBidi" w:cstheme="majorBidi"/>
+                <w:b/>
+              </w:rPr>
+            </w:pPr>
+            <w:r>
+              <w:rPr>
+                <w:rFonts w:asciiTheme="majorBidi" w:hAnsiTheme="majorBidi" w:cstheme="majorBidi"/>
+                <w:b/>
+              </w:rPr>
+              <w:t>Source</w:t>
+            </w:r>
+          </w:p>
+        </w:tc>
+        <w:tc>
+          <w:tcPr>
+            <w:tcW w:w="6961" w:type="dxa"/>
+          </w:tcPr>
+          <w:p>
+            <w:pPr>
+              <w:autoSpaceDE w:val="0"/>
+              <w:autoSpaceDN w:val="0"/>
+              <w:adjustRightInd w:val="0"/>
+              <w:spacing w:line="181" w:lineRule="atLeast"/>
+              <w:rPr>
+                <w:rFonts w:asciiTheme="majorBidi" w:hAnsiTheme="majorBidi" w:cstheme="majorBidi"/>
+                <w:szCs w:val="24"/>
+              </w:rPr>
+            </w:pPr>
+            <w:r>
+              <w:t>Admin</w:t>
+            </w:r>
+          </w:p>
+        </w:tc>
+      </w:tr>
+      <w:tr>
+        <w:tc>
+          <w:tcPr>
+            <w:tcW w:w="2281" w:type="dxa"/>
+          </w:tcPr>
+          <w:p>
+            <w:pPr>
+              <w:spacing w:line="240" w:lineRule="exact"/>
+              <w:rPr>
+                <w:rFonts w:asciiTheme="majorBidi" w:hAnsiTheme="majorBidi" w:cstheme="majorBidi"/>
+                <w:b/>
+              </w:rPr>
+            </w:pPr>
+            <w:r>
+              <w:rPr>
+                <w:rFonts w:asciiTheme="majorBidi" w:hAnsiTheme="majorBidi" w:cstheme="majorBidi"/>
+                <w:b/>
+              </w:rPr>
+              <w:t xml:space="preserve">Rationale </w:t>
+            </w:r>
+          </w:p>
+        </w:tc>
+        <w:tc>
+          <w:tcPr>
+            <w:tcW w:w="6961" w:type="dxa"/>
+          </w:tcPr>
+          <w:p>
+            <w:pPr>
+              <w:autoSpaceDE w:val="0"/>
+              <w:autoSpaceDN w:val="0"/>
+              <w:adjustRightInd w:val="0"/>
+              <w:spacing w:line="181" w:lineRule="atLeast"/>
+              <w:rPr>
+                <w:rFonts w:asciiTheme="majorBidi" w:hAnsiTheme="majorBidi" w:cstheme="majorBidi"/>
+                <w:szCs w:val="24"/>
+              </w:rPr>
+            </w:pPr>
+            <w:r>
+              <w:t>To provide a comprehensive overview of business metrics.</w:t>
+            </w:r>
+          </w:p>
+        </w:tc>
+      </w:tr>
+      <w:tr>
+        <w:tc>
+          <w:tcPr>
+            <w:tcW w:w="2281" w:type="dxa"/>
+          </w:tcPr>
+          <w:p>
+            <w:pPr>
+              <w:spacing w:line="240" w:lineRule="exact"/>
+              <w:rPr>
+                <w:rFonts w:asciiTheme="majorBidi" w:hAnsiTheme="majorBidi" w:cstheme="majorBidi"/>
+                <w:b/>
+              </w:rPr>
+            </w:pPr>
+            <w:r>
+              <w:rPr>
+                <w:rFonts w:asciiTheme="majorBidi" w:hAnsiTheme="majorBidi" w:cstheme="majorBidi"/>
+                <w:b/>
+              </w:rPr>
+              <w:t>Business Rule (if required)</w:t>
+            </w:r>
+          </w:p>
+        </w:tc>
+        <w:tc>
+          <w:tcPr>
+            <w:tcW w:w="6961" w:type="dxa"/>
+          </w:tcPr>
+          <w:p>
+            <w:pPr>
+              <w:autoSpaceDE w:val="0"/>
+              <w:autoSpaceDN w:val="0"/>
+              <w:adjustRightInd w:val="0"/>
+              <w:spacing w:line="181" w:lineRule="atLeast"/>
+              <w:rPr>
+                <w:rFonts w:asciiTheme="majorBidi" w:hAnsiTheme="majorBidi" w:cstheme="majorBidi"/>
+                <w:szCs w:val="24"/>
+              </w:rPr>
+            </w:pPr>
+            <w:r>
+              <w:t>Dashboard must be updated in real-time.</w:t>
+            </w:r>
+          </w:p>
+        </w:tc>
+      </w:tr>
+      <w:tr>
+        <w:tc>
+          <w:tcPr>
+            <w:tcW w:w="2281" w:type="dxa"/>
+          </w:tcPr>
+          <w:p>
+            <w:pPr>
+              <w:spacing w:line="240" w:lineRule="exact"/>
+              <w:rPr>
+                <w:rFonts w:asciiTheme="majorBidi" w:hAnsiTheme="majorBidi" w:cstheme="majorBidi"/>
+                <w:b/>
+              </w:rPr>
+            </w:pPr>
+            <w:r>
+              <w:rPr>
+                <w:rFonts w:asciiTheme="majorBidi" w:hAnsiTheme="majorBidi" w:cstheme="majorBidi"/>
+                <w:b/>
+              </w:rPr>
+              <w:t>Dependencies</w:t>
+            </w:r>
+          </w:p>
+        </w:tc>
+        <w:tc>
+          <w:tcPr>
+            <w:tcW w:w="6961" w:type="dxa"/>
+          </w:tcPr>
+          <w:p>
+            <w:pPr>
+              <w:autoSpaceDE w:val="0"/>
+              <w:autoSpaceDN w:val="0"/>
+              <w:adjustRightInd w:val="0"/>
+              <w:spacing w:line="181" w:lineRule="atLeast"/>
+              <w:rPr>
+                <w:rFonts w:asciiTheme="majorBidi" w:hAnsiTheme="majorBidi" w:cstheme="majorBidi"/>
+              </w:rPr>
+            </w:pPr>
+            <w:r>
+              <w:t>Admin must be logged in.</w:t>
+            </w:r>
+          </w:p>
+        </w:tc>
+      </w:tr>
+    </w:tbl>
+    <w:p>
+      <w:pPr>
+        <w:pStyle w:val="Heading2"/>
+        <w:rPr>
+          <w:lang w:val="en-US"/>
+        </w:rPr>
+      </w:pPr>
+      <w:r>
+        <w:rPr>
+          <w:rFonts w:eastAsia="Times New Roman"/>
+          <w:lang w:val="en-US"/>
+        </w:rPr>
+        <w:lastRenderedPageBreak/>
+        <w:t>Functional Requirement for UC-</w:t>
+      </w:r>
+      <w:r>
+        <w:rPr>
+          <w:rFonts w:eastAsia="Times New Roman"/>
+          <w:lang w:val="en-US"/>
+        </w:rPr>
+        <w:t>2</w:t>
+      </w:r>
+      <w:r>
+        <w:rPr>
+          <w:rFonts w:eastAsia="Times New Roman"/>
+          <w:lang w:val="en-US"/>
+        </w:rPr>
+        <w:t>7</w:t>
+      </w:r>
+      <w:r>
+        <w:rPr>
+          <w:rFonts w:eastAsia="Times New Roman"/>
+          <w:lang w:val="en-US"/>
+        </w:rPr>
+        <w:t xml:space="preserve">: </w:t>
+      </w:r>
+      <w:r>
+        <w:t>Add Furniture Listings</w:t>
+      </w:r>
+    </w:p>
+    <w:tbl>
+      <w:tblPr>
+        <w:tblStyle w:val="TableGrid2"/>
+        <w:tblW w:w="0" w:type="auto"/>
+        <w:tblInd w:w="108" w:type="dxa"/>
+        <w:tblLook w:val="04A0" w:firstRow="1" w:lastRow="0" w:firstColumn="1" w:lastColumn="0" w:noHBand="0" w:noVBand="1"/>
+      </w:tblPr>
+      <w:tblGrid>
+        <w:gridCol w:w="2281"/>
+        <w:gridCol w:w="6961"/>
+      </w:tblGrid>
+      <w:tr>
+        <w:tc>
+          <w:tcPr>
+            <w:tcW w:w="2281" w:type="dxa"/>
+          </w:tcPr>
+          <w:p>
+            <w:pPr>
+              <w:spacing w:line="240" w:lineRule="exact"/>
+              <w:rPr>
+                <w:rFonts w:asciiTheme="majorBidi" w:hAnsiTheme="majorBidi" w:cstheme="majorBidi"/>
+                <w:b/>
+              </w:rPr>
+            </w:pPr>
+            <w:r>
+              <w:rPr>
+                <w:rFonts w:asciiTheme="majorBidi" w:hAnsiTheme="majorBidi" w:cstheme="majorBidi"/>
+                <w:b/>
+              </w:rPr>
+              <w:t>Identifier</w:t>
+            </w:r>
+          </w:p>
+        </w:tc>
+        <w:tc>
+          <w:tcPr>
+            <w:tcW w:w="6961" w:type="dxa"/>
+          </w:tcPr>
+          <w:p>
+            <w:pPr>
+              <w:autoSpaceDE w:val="0"/>
+              <w:autoSpaceDN w:val="0"/>
+              <w:adjustRightInd w:val="0"/>
+              <w:spacing w:line="181" w:lineRule="atLeast"/>
+              <w:rPr>
+                <w:rFonts w:asciiTheme="majorBidi" w:hAnsiTheme="majorBidi" w:cstheme="majorBidi"/>
+                <w:szCs w:val="24"/>
+              </w:rPr>
+            </w:pPr>
+            <w:r>
+              <w:rPr>
+                <w:rFonts w:asciiTheme="majorBidi" w:hAnsiTheme="majorBidi" w:cstheme="majorBidi"/>
+              </w:rPr>
+              <w:t>FR-</w:t>
+            </w:r>
+            <w:r>
+              <w:rPr>
+                <w:rFonts w:asciiTheme="majorBidi" w:hAnsiTheme="majorBidi" w:cstheme="majorBidi"/>
+              </w:rPr>
+              <w:t>2</w:t>
+            </w:r>
+            <w:r>
+              <w:rPr>
+                <w:rFonts w:asciiTheme="majorBidi" w:hAnsiTheme="majorBidi" w:cstheme="majorBidi"/>
+              </w:rPr>
+              <w:t>7</w:t>
+            </w:r>
+          </w:p>
+        </w:tc>
+      </w:tr>
+      <w:tr>
+        <w:tc>
+          <w:tcPr>
+            <w:tcW w:w="2281" w:type="dxa"/>
+          </w:tcPr>
+          <w:p>
+            <w:pPr>
+              <w:spacing w:line="240" w:lineRule="exact"/>
+              <w:rPr>
+                <w:rFonts w:asciiTheme="majorBidi" w:hAnsiTheme="majorBidi" w:cstheme="majorBidi"/>
+                <w:b/>
+              </w:rPr>
+            </w:pPr>
+            <w:r>
+              <w:rPr>
+                <w:rFonts w:asciiTheme="majorBidi" w:hAnsiTheme="majorBidi" w:cstheme="majorBidi"/>
+                <w:b/>
+              </w:rPr>
+              <w:t>Title</w:t>
+            </w:r>
+          </w:p>
+        </w:tc>
+        <w:tc>
+          <w:tcPr>
+            <w:tcW w:w="6961" w:type="dxa"/>
+          </w:tcPr>
+          <w:p>
+            <w:pPr>
+              <w:autoSpaceDE w:val="0"/>
+              <w:autoSpaceDN w:val="0"/>
+              <w:adjustRightInd w:val="0"/>
+              <w:spacing w:line="181" w:lineRule="atLeast"/>
+              <w:rPr>
+                <w:rFonts w:asciiTheme="majorBidi" w:hAnsiTheme="majorBidi" w:cstheme="majorBidi"/>
+                <w:szCs w:val="24"/>
+              </w:rPr>
+            </w:pPr>
+            <w:r>
+              <w:t>Add Furniture Listings</w:t>
+            </w:r>
+          </w:p>
+        </w:tc>
+      </w:tr>
+      <w:tr>
+        <w:tc>
+          <w:tcPr>
+            <w:tcW w:w="2281" w:type="dxa"/>
+          </w:tcPr>
+          <w:p>
+            <w:pPr>
+              <w:spacing w:line="240" w:lineRule="exact"/>
+              <w:rPr>
+                <w:rFonts w:asciiTheme="majorBidi" w:hAnsiTheme="majorBidi" w:cstheme="majorBidi"/>
+                <w:b/>
+              </w:rPr>
+            </w:pPr>
+            <w:r>
+              <w:rPr>
+                <w:rFonts w:asciiTheme="majorBidi" w:hAnsiTheme="majorBidi" w:cstheme="majorBidi"/>
+                <w:b/>
+              </w:rPr>
+              <w:t>Requirement</w:t>
+            </w:r>
+          </w:p>
+        </w:tc>
+        <w:tc>
+          <w:tcPr>
+            <w:tcW w:w="6961" w:type="dxa"/>
+          </w:tcPr>
+          <w:p>
+            <w:pPr>
+              <w:autoSpaceDE w:val="0"/>
+              <w:autoSpaceDN w:val="0"/>
+              <w:adjustRightInd w:val="0"/>
+              <w:spacing w:line="181" w:lineRule="atLeast"/>
+              <w:rPr>
+                <w:rFonts w:asciiTheme="majorBidi" w:hAnsiTheme="majorBidi" w:cstheme="majorBidi"/>
+                <w:szCs w:val="24"/>
+              </w:rPr>
+            </w:pPr>
+            <w:r>
+              <w:t>The system shall allow admins to add new furniture listings.</w:t>
+            </w:r>
+          </w:p>
+        </w:tc>
+      </w:tr>
+      <w:tr>
+        <w:tc>
+          <w:tcPr>
+            <w:tcW w:w="2281" w:type="dxa"/>
+          </w:tcPr>
+          <w:p>
+            <w:pPr>
+              <w:spacing w:line="240" w:lineRule="exact"/>
+              <w:rPr>
+                <w:rFonts w:asciiTheme="majorBidi" w:hAnsiTheme="majorBidi" w:cstheme="majorBidi"/>
+                <w:b/>
+              </w:rPr>
+            </w:pPr>
+            <w:r>
+              <w:rPr>
+                <w:rFonts w:asciiTheme="majorBidi" w:hAnsiTheme="majorBidi" w:cstheme="majorBidi"/>
+                <w:b/>
+              </w:rPr>
+              <w:t>Source</w:t>
+            </w:r>
+          </w:p>
+        </w:tc>
+        <w:tc>
+          <w:tcPr>
+            <w:tcW w:w="6961" w:type="dxa"/>
+          </w:tcPr>
+          <w:p>
+            <w:pPr>
+              <w:autoSpaceDE w:val="0"/>
+              <w:autoSpaceDN w:val="0"/>
+              <w:adjustRightInd w:val="0"/>
+              <w:spacing w:line="181" w:lineRule="atLeast"/>
+              <w:rPr>
+                <w:rFonts w:asciiTheme="majorBidi" w:hAnsiTheme="majorBidi" w:cstheme="majorBidi"/>
+                <w:szCs w:val="24"/>
+              </w:rPr>
+            </w:pPr>
+            <w:r>
+              <w:t>Admin</w:t>
+            </w:r>
+          </w:p>
+        </w:tc>
+      </w:tr>
+      <w:tr>
+        <w:tc>
+          <w:tcPr>
+            <w:tcW w:w="2281" w:type="dxa"/>
+          </w:tcPr>
+          <w:p>
+            <w:pPr>
+              <w:spacing w:line="240" w:lineRule="exact"/>
+              <w:rPr>
+                <w:rFonts w:asciiTheme="majorBidi" w:hAnsiTheme="majorBidi" w:cstheme="majorBidi"/>
+                <w:b/>
+              </w:rPr>
+            </w:pPr>
+            <w:r>
+              <w:rPr>
+                <w:rFonts w:asciiTheme="majorBidi" w:hAnsiTheme="majorBidi" w:cstheme="majorBidi"/>
+                <w:b/>
+              </w:rPr>
+              <w:t xml:space="preserve">Rationale </w:t>
+            </w:r>
+          </w:p>
+        </w:tc>
+        <w:tc>
+          <w:tcPr>
+            <w:tcW w:w="6961" w:type="dxa"/>
+          </w:tcPr>
+          <w:p>
+            <w:pPr>
+              <w:autoSpaceDE w:val="0"/>
+              <w:autoSpaceDN w:val="0"/>
+              <w:adjustRightInd w:val="0"/>
+              <w:spacing w:line="181" w:lineRule="atLeast"/>
+              <w:rPr>
+                <w:rFonts w:asciiTheme="majorBidi" w:hAnsiTheme="majorBidi" w:cstheme="majorBidi"/>
+                <w:szCs w:val="24"/>
+              </w:rPr>
+            </w:pPr>
+            <w:r>
+              <w:t>To expand the product catalog.</w:t>
+            </w:r>
+          </w:p>
+        </w:tc>
+      </w:tr>
+      <w:tr>
+        <w:tc>
+          <w:tcPr>
+            <w:tcW w:w="2281" w:type="dxa"/>
+          </w:tcPr>
+          <w:p>
+            <w:pPr>
+              <w:spacing w:line="240" w:lineRule="exact"/>
+              <w:rPr>
+                <w:rFonts w:asciiTheme="majorBidi" w:hAnsiTheme="majorBidi" w:cstheme="majorBidi"/>
+                <w:b/>
+              </w:rPr>
+            </w:pPr>
+            <w:r>
+              <w:rPr>
+                <w:rFonts w:asciiTheme="majorBidi" w:hAnsiTheme="majorBidi" w:cstheme="majorBidi"/>
+                <w:b/>
+              </w:rPr>
+              <w:t>Business Rule (if required)</w:t>
+            </w:r>
+          </w:p>
+        </w:tc>
+        <w:tc>
+          <w:tcPr>
+            <w:tcW w:w="6961" w:type="dxa"/>
+          </w:tcPr>
+          <w:p>
+            <w:pPr>
+              <w:autoSpaceDE w:val="0"/>
+              <w:autoSpaceDN w:val="0"/>
+              <w:adjustRightInd w:val="0"/>
+              <w:spacing w:line="181" w:lineRule="atLeast"/>
+              <w:rPr>
+                <w:rFonts w:asciiTheme="majorBidi" w:hAnsiTheme="majorBidi" w:cstheme="majorBidi"/>
+                <w:szCs w:val="24"/>
+              </w:rPr>
+            </w:pPr>
+            <w:r>
+              <w:t>Must include all required details (e.g., name, price, description).</w:t>
+            </w:r>
+          </w:p>
+        </w:tc>
+      </w:tr>
+      <w:tr>
+        <w:tc>
+          <w:tcPr>
+            <w:tcW w:w="2281" w:type="dxa"/>
+          </w:tcPr>
+          <w:p>
+            <w:pPr>
+              <w:spacing w:line="240" w:lineRule="exact"/>
+              <w:rPr>
+                <w:rFonts w:asciiTheme="majorBidi" w:hAnsiTheme="majorBidi" w:cstheme="majorBidi"/>
+                <w:b/>
+              </w:rPr>
+            </w:pPr>
+            <w:r>
+              <w:rPr>
+                <w:rFonts w:asciiTheme="majorBidi" w:hAnsiTheme="majorBidi" w:cstheme="majorBidi"/>
+                <w:b/>
+              </w:rPr>
+              <w:t>Dependencies</w:t>
+            </w:r>
+          </w:p>
+        </w:tc>
+        <w:tc>
+          <w:tcPr>
+            <w:tcW w:w="6961" w:type="dxa"/>
+          </w:tcPr>
+          <w:p>
+            <w:pPr>
+              <w:autoSpaceDE w:val="0"/>
+              <w:autoSpaceDN w:val="0"/>
+              <w:adjustRightInd w:val="0"/>
+              <w:spacing w:line="181" w:lineRule="atLeast"/>
+              <w:rPr>
+                <w:rFonts w:asciiTheme="majorBidi" w:hAnsiTheme="majorBidi" w:cstheme="majorBidi"/>
+              </w:rPr>
+            </w:pPr>
+            <w:r>
+              <w:t>Admin must be logged in.</w:t>
+            </w:r>
+          </w:p>
+        </w:tc>
+      </w:tr>
+    </w:tbl>
+    <w:p>
+      <w:pPr>
+        <w:rPr>
+          <w:lang w:val="en-US"/>
+        </w:rPr>
+      </w:pPr>
+    </w:p>
+    <w:p>
+      <w:pPr>
+        <w:pStyle w:val="Heading2"/>
+        <w:rPr>
+          <w:lang w:val="en-US"/>
+        </w:rPr>
+      </w:pPr>
+      <w:r>
+        <w:rPr>
+          <w:rFonts w:eastAsia="Times New Roman"/>
+          <w:lang w:val="en-US"/>
+        </w:rPr>
+        <w:t>Functional Requirement for UC-</w:t>
+      </w:r>
+      <w:r>
+        <w:rPr>
+          <w:rFonts w:eastAsia="Times New Roman"/>
+          <w:lang w:val="en-US"/>
+        </w:rPr>
+        <w:t>27</w:t>
+      </w:r>
+      <w:r>
+        <w:rPr>
+          <w:rFonts w:eastAsia="Times New Roman"/>
+          <w:lang w:val="en-US"/>
+        </w:rPr>
+        <w:t xml:space="preserve">: </w:t>
+      </w:r>
+      <w:r>
+        <w:t>Update Furniture Listings</w:t>
+      </w:r>
+    </w:p>
+    <w:tbl>
+      <w:tblPr>
+        <w:tblStyle w:val="TableGrid2"/>
+        <w:tblW w:w="0" w:type="auto"/>
+        <w:tblInd w:w="108" w:type="dxa"/>
+        <w:tblLook w:val="04A0" w:firstRow="1" w:lastRow="0" w:firstColumn="1" w:lastColumn="0" w:noHBand="0" w:noVBand="1"/>
+      </w:tblPr>
+      <w:tblGrid>
+        <w:gridCol w:w="2281"/>
+        <w:gridCol w:w="6961"/>
+      </w:tblGrid>
+      <w:tr>
+        <w:tc>
+          <w:tcPr>
+            <w:tcW w:w="2281" w:type="dxa"/>
+          </w:tcPr>
+          <w:p>
+            <w:pPr>
+              <w:spacing w:line="240" w:lineRule="exact"/>
+              <w:rPr>
+                <w:rFonts w:asciiTheme="majorBidi" w:hAnsiTheme="majorBidi" w:cstheme="majorBidi"/>
+                <w:b/>
+              </w:rPr>
+            </w:pPr>
+            <w:r>
+              <w:rPr>
+                <w:rFonts w:asciiTheme="majorBidi" w:hAnsiTheme="majorBidi" w:cstheme="majorBidi"/>
+                <w:b/>
+              </w:rPr>
+              <w:t>Identifier</w:t>
+            </w:r>
+          </w:p>
+        </w:tc>
+        <w:tc>
+          <w:tcPr>
+            <w:tcW w:w="6961" w:type="dxa"/>
+          </w:tcPr>
+          <w:p>
+            <w:pPr>
+              <w:autoSpaceDE w:val="0"/>
+              <w:autoSpaceDN w:val="0"/>
+              <w:adjustRightInd w:val="0"/>
+              <w:spacing w:line="181" w:lineRule="atLeast"/>
+              <w:rPr>
+                <w:rFonts w:asciiTheme="majorBidi" w:hAnsiTheme="majorBidi" w:cstheme="majorBidi"/>
+                <w:szCs w:val="24"/>
+              </w:rPr>
+            </w:pPr>
+            <w:r>
+              <w:rPr>
+                <w:rFonts w:asciiTheme="majorBidi" w:hAnsiTheme="majorBidi" w:cstheme="majorBidi"/>
+              </w:rPr>
+              <w:t>FR-</w:t>
+            </w:r>
+            <w:r>
+              <w:rPr>
+                <w:rFonts w:asciiTheme="majorBidi" w:hAnsiTheme="majorBidi" w:cstheme="majorBidi"/>
+              </w:rPr>
+              <w:t>27</w:t>
+            </w:r>
+          </w:p>
+        </w:tc>
+      </w:tr>
+      <w:tr>
+        <w:tc>
+          <w:tcPr>
+            <w:tcW w:w="2281" w:type="dxa"/>
+          </w:tcPr>
+          <w:p>
+            <w:pPr>
+              <w:spacing w:line="240" w:lineRule="exact"/>
+              <w:rPr>
+                <w:rFonts w:asciiTheme="majorBidi" w:hAnsiTheme="majorBidi" w:cstheme="majorBidi"/>
+                <w:b/>
+              </w:rPr>
+            </w:pPr>
+            <w:r>
+              <w:rPr>
+                <w:rFonts w:asciiTheme="majorBidi" w:hAnsiTheme="majorBidi" w:cstheme="majorBidi"/>
+                <w:b/>
+              </w:rPr>
+              <w:t>Title</w:t>
+            </w:r>
+          </w:p>
+        </w:tc>
+        <w:tc>
+          <w:tcPr>
+            <w:tcW w:w="6961" w:type="dxa"/>
+          </w:tcPr>
+          <w:p>
+            <w:pPr>
+              <w:autoSpaceDE w:val="0"/>
+              <w:autoSpaceDN w:val="0"/>
+              <w:adjustRightInd w:val="0"/>
+              <w:spacing w:line="181" w:lineRule="atLeast"/>
+              <w:rPr>
+                <w:rFonts w:asciiTheme="majorBidi" w:hAnsiTheme="majorBidi" w:cstheme="majorBidi"/>
+                <w:szCs w:val="24"/>
+              </w:rPr>
+            </w:pPr>
+            <w:r>
+              <w:t>Update Furniture Listings</w:t>
+            </w:r>
+          </w:p>
+        </w:tc>
+      </w:tr>
+      <w:tr>
+        <w:tc>
+          <w:tcPr>
+            <w:tcW w:w="2281" w:type="dxa"/>
+          </w:tcPr>
+          <w:p>
+            <w:pPr>
+              <w:spacing w:line="240" w:lineRule="exact"/>
+              <w:rPr>
+                <w:rFonts w:asciiTheme="majorBidi" w:hAnsiTheme="majorBidi" w:cstheme="majorBidi"/>
+                <w:b/>
+              </w:rPr>
+            </w:pPr>
+            <w:r>
+              <w:rPr>
+                <w:rFonts w:asciiTheme="majorBidi" w:hAnsiTheme="majorBidi" w:cstheme="majorBidi"/>
+                <w:b/>
+              </w:rPr>
+              <w:t>Requirement</w:t>
+            </w:r>
+          </w:p>
+        </w:tc>
+        <w:tc>
+          <w:tcPr>
+            <w:tcW w:w="6961" w:type="dxa"/>
+          </w:tcPr>
+          <w:p>
+            <w:pPr>
+              <w:autoSpaceDE w:val="0"/>
+              <w:autoSpaceDN w:val="0"/>
+              <w:adjustRightInd w:val="0"/>
+              <w:spacing w:line="181" w:lineRule="atLeast"/>
+              <w:rPr>
+                <w:rFonts w:asciiTheme="majorBidi" w:hAnsiTheme="majorBidi" w:cstheme="majorBidi"/>
+                <w:szCs w:val="24"/>
+              </w:rPr>
+            </w:pPr>
+            <w:r>
+              <w:t>The system shall allow admins to update existing furniture listings.</w:t>
+            </w:r>
+          </w:p>
+        </w:tc>
+      </w:tr>
+      <w:tr>
+        <w:tc>
+          <w:tcPr>
+            <w:tcW w:w="2281" w:type="dxa"/>
+          </w:tcPr>
+          <w:p>
+            <w:pPr>
+              <w:spacing w:line="240" w:lineRule="exact"/>
+              <w:rPr>
+                <w:rFonts w:asciiTheme="majorBidi" w:hAnsiTheme="majorBidi" w:cstheme="majorBidi"/>
+                <w:b/>
+              </w:rPr>
+            </w:pPr>
+            <w:r>
+              <w:rPr>
+                <w:rFonts w:asciiTheme="majorBidi" w:hAnsiTheme="majorBidi" w:cstheme="majorBidi"/>
+                <w:b/>
+              </w:rPr>
+              <w:t>Source</w:t>
+            </w:r>
+          </w:p>
+        </w:tc>
+        <w:tc>
+          <w:tcPr>
+            <w:tcW w:w="6961" w:type="dxa"/>
+          </w:tcPr>
+          <w:p>
+            <w:pPr>
+              <w:autoSpaceDE w:val="0"/>
+              <w:autoSpaceDN w:val="0"/>
+              <w:adjustRightInd w:val="0"/>
+              <w:spacing w:line="181" w:lineRule="atLeast"/>
+              <w:rPr>
+                <w:rFonts w:asciiTheme="majorBidi" w:hAnsiTheme="majorBidi" w:cstheme="majorBidi"/>
+                <w:szCs w:val="24"/>
+              </w:rPr>
+            </w:pPr>
+            <w:r>
+              <w:t>Admin</w:t>
+            </w:r>
+          </w:p>
+        </w:tc>
+      </w:tr>
+      <w:tr>
+        <w:tc>
+          <w:tcPr>
+            <w:tcW w:w="2281" w:type="dxa"/>
+          </w:tcPr>
+          <w:p>
+            <w:pPr>
+              <w:spacing w:line="240" w:lineRule="exact"/>
+              <w:rPr>
+                <w:rFonts w:asciiTheme="majorBidi" w:hAnsiTheme="majorBidi" w:cstheme="majorBidi"/>
+                <w:b/>
+              </w:rPr>
+            </w:pPr>
+            <w:r>
+              <w:rPr>
+                <w:rFonts w:asciiTheme="majorBidi" w:hAnsiTheme="majorBidi" w:cstheme="majorBidi"/>
+                <w:b/>
+              </w:rPr>
+              <w:t xml:space="preserve">Rationale </w:t>
+            </w:r>
+          </w:p>
+        </w:tc>
+        <w:tc>
+          <w:tcPr>
+            <w:tcW w:w="6961" w:type="dxa"/>
+          </w:tcPr>
+          <w:p>
+            <w:pPr>
+              <w:autoSpaceDE w:val="0"/>
+              <w:autoSpaceDN w:val="0"/>
+              <w:adjustRightInd w:val="0"/>
+              <w:spacing w:line="181" w:lineRule="atLeast"/>
+              <w:rPr>
+                <w:rFonts w:asciiTheme="majorBidi" w:hAnsiTheme="majorBidi" w:cstheme="majorBidi"/>
+                <w:szCs w:val="24"/>
+              </w:rPr>
+            </w:pPr>
+            <w:r>
+              <w:t>To keep product information current.</w:t>
+            </w:r>
+          </w:p>
+        </w:tc>
+      </w:tr>
+      <w:tr>
+        <w:tc>
+          <w:tcPr>
+            <w:tcW w:w="2281" w:type="dxa"/>
+          </w:tcPr>
+          <w:p>
+            <w:pPr>
+              <w:spacing w:line="240" w:lineRule="exact"/>
+              <w:rPr>
+                <w:rFonts w:asciiTheme="majorBidi" w:hAnsiTheme="majorBidi" w:cstheme="majorBidi"/>
+                <w:b/>
+              </w:rPr>
+            </w:pPr>
+            <w:r>
+              <w:rPr>
+                <w:rFonts w:asciiTheme="majorBidi" w:hAnsiTheme="majorBidi" w:cstheme="majorBidi"/>
+                <w:b/>
+              </w:rPr>
+              <w:t>Business Rule (if required)</w:t>
+            </w:r>
+          </w:p>
+        </w:tc>
+        <w:tc>
+          <w:tcPr>
+            <w:tcW w:w="6961" w:type="dxa"/>
+          </w:tcPr>
+          <w:p>
+            <w:pPr>
+              <w:autoSpaceDE w:val="0"/>
+              <w:autoSpaceDN w:val="0"/>
+              <w:adjustRightInd w:val="0"/>
+              <w:spacing w:line="181" w:lineRule="atLeast"/>
+              <w:rPr>
+                <w:rFonts w:asciiTheme="majorBidi" w:hAnsiTheme="majorBidi" w:cstheme="majorBidi"/>
+                <w:szCs w:val="24"/>
+              </w:rPr>
+            </w:pPr>
+            <w:r>
+              <w:t>Must allow updates to all listing details.</w:t>
+            </w:r>
+          </w:p>
+        </w:tc>
+      </w:tr>
+      <w:tr>
+        <w:tc>
+          <w:tcPr>
+            <w:tcW w:w="2281" w:type="dxa"/>
+          </w:tcPr>
+          <w:p>
+            <w:pPr>
+              <w:spacing w:line="240" w:lineRule="exact"/>
+              <w:rPr>
+                <w:rFonts w:asciiTheme="majorBidi" w:hAnsiTheme="majorBidi" w:cstheme="majorBidi"/>
+                <w:b/>
+              </w:rPr>
+            </w:pPr>
+            <w:r>
+              <w:rPr>
+                <w:rFonts w:asciiTheme="majorBidi" w:hAnsiTheme="majorBidi" w:cstheme="majorBidi"/>
+                <w:b/>
+              </w:rPr>
+              <w:t>Dependencies</w:t>
+            </w:r>
+          </w:p>
+        </w:tc>
+        <w:tc>
+          <w:tcPr>
+            <w:tcW w:w="6961" w:type="dxa"/>
+          </w:tcPr>
+          <w:p>
+            <w:pPr>
+              <w:autoSpaceDE w:val="0"/>
+              <w:autoSpaceDN w:val="0"/>
+              <w:adjustRightInd w:val="0"/>
+              <w:spacing w:line="181" w:lineRule="atLeast"/>
+              <w:rPr>
+                <w:rFonts w:asciiTheme="majorBidi" w:hAnsiTheme="majorBidi" w:cstheme="majorBidi"/>
+              </w:rPr>
+            </w:pPr>
+            <w:r>
+              <w:t>Admin must be logged in.</w:t>
+            </w:r>
+          </w:p>
+        </w:tc>
+      </w:tr>
+    </w:tbl>
+    <w:p>
+      <w:pPr>
+        <w:rPr>
+          <w:lang w:val="en-US"/>
+        </w:rPr>
+      </w:pPr>
+    </w:p>
+    <w:p>
+      <w:pPr>
+        <w:pStyle w:val="Heading2"/>
+        <w:rPr>
+          <w:lang w:val="en-US"/>
+        </w:rPr>
+      </w:pPr>
+      <w:r>
+        <w:rPr>
+          <w:rFonts w:eastAsia="Times New Roman"/>
+          <w:lang w:val="en-US"/>
+        </w:rPr>
+        <w:t>Functional Requirement for UC-</w:t>
+      </w:r>
+      <w:r>
+        <w:rPr>
+          <w:rFonts w:eastAsia="Times New Roman"/>
+          <w:lang w:val="en-US"/>
+        </w:rPr>
+        <w:t>27</w:t>
+      </w:r>
+      <w:r>
+        <w:rPr>
+          <w:rFonts w:eastAsia="Times New Roman"/>
+          <w:lang w:val="en-US"/>
+        </w:rPr>
+        <w:t xml:space="preserve">: </w:t>
+      </w:r>
+      <w:r>
+        <w:t>Delete Furniture Listings</w:t>
+      </w:r>
+    </w:p>
+    <w:tbl>
+      <w:tblPr>
+        <w:tblStyle w:val="TableGrid2"/>
+        <w:tblW w:w="0" w:type="auto"/>
+        <w:tblInd w:w="108" w:type="dxa"/>
+        <w:tblLook w:val="04A0" w:firstRow="1" w:lastRow="0" w:firstColumn="1" w:lastColumn="0" w:noHBand="0" w:noVBand="1"/>
+      </w:tblPr>
+      <w:tblGrid>
+        <w:gridCol w:w="2281"/>
+        <w:gridCol w:w="6961"/>
+      </w:tblGrid>
+      <w:tr>
+        <w:tc>
+          <w:tcPr>
+            <w:tcW w:w="2281" w:type="dxa"/>
+          </w:tcPr>
+          <w:p>
+            <w:pPr>
+              <w:spacing w:line="240" w:lineRule="exact"/>
+              <w:rPr>
+                <w:rFonts w:asciiTheme="majorBidi" w:hAnsiTheme="majorBidi" w:cstheme="majorBidi"/>
+                <w:b/>
+              </w:rPr>
+            </w:pPr>
+            <w:r>
+              <w:rPr>
+                <w:rFonts w:asciiTheme="majorBidi" w:hAnsiTheme="majorBidi" w:cstheme="majorBidi"/>
+                <w:b/>
+              </w:rPr>
+              <w:t>Identifier</w:t>
+            </w:r>
+          </w:p>
+        </w:tc>
+        <w:tc>
+          <w:tcPr>
+            <w:tcW w:w="6961" w:type="dxa"/>
+          </w:tcPr>
+          <w:p>
+            <w:pPr>
+              <w:autoSpaceDE w:val="0"/>
+              <w:autoSpaceDN w:val="0"/>
+              <w:adjustRightInd w:val="0"/>
+              <w:spacing w:line="181" w:lineRule="atLeast"/>
+              <w:rPr>
+                <w:rFonts w:asciiTheme="majorBidi" w:hAnsiTheme="majorBidi" w:cstheme="majorBidi"/>
+                <w:szCs w:val="24"/>
+              </w:rPr>
+            </w:pPr>
+            <w:r>
+              <w:rPr>
+                <w:rFonts w:asciiTheme="majorBidi" w:hAnsiTheme="majorBidi" w:cstheme="majorBidi"/>
+              </w:rPr>
+              <w:t>FR-</w:t>
+            </w:r>
+            <w:r>
+              <w:rPr>
+                <w:rFonts w:asciiTheme="majorBidi" w:hAnsiTheme="majorBidi" w:cstheme="majorBidi"/>
+              </w:rPr>
+              <w:t>27</w:t>
+            </w:r>
+          </w:p>
+        </w:tc>
+      </w:tr>
+      <w:tr>
+        <w:tc>
+          <w:tcPr>
+            <w:tcW w:w="2281" w:type="dxa"/>
+          </w:tcPr>
+          <w:p>
+            <w:pPr>
+              <w:spacing w:line="240" w:lineRule="exact"/>
+              <w:rPr>
+                <w:rFonts w:asciiTheme="majorBidi" w:hAnsiTheme="majorBidi" w:cstheme="majorBidi"/>
+                <w:b/>
+              </w:rPr>
+            </w:pPr>
+            <w:r>
+              <w:rPr>
+                <w:rFonts w:asciiTheme="majorBidi" w:hAnsiTheme="majorBidi" w:cstheme="majorBidi"/>
+                <w:b/>
+              </w:rPr>
+              <w:t>Title</w:t>
+            </w:r>
+          </w:p>
+        </w:tc>
+        <w:tc>
+          <w:tcPr>
+            <w:tcW w:w="6961" w:type="dxa"/>
+          </w:tcPr>
+          <w:p>
+            <w:pPr>
+              <w:autoSpaceDE w:val="0"/>
+              <w:autoSpaceDN w:val="0"/>
+              <w:adjustRightInd w:val="0"/>
+              <w:spacing w:line="181" w:lineRule="atLeast"/>
+              <w:rPr>
+                <w:rFonts w:asciiTheme="majorBidi" w:hAnsiTheme="majorBidi" w:cstheme="majorBidi"/>
+                <w:szCs w:val="24"/>
+              </w:rPr>
+            </w:pPr>
+            <w:r>
+              <w:t>Delete Furniture Listings</w:t>
+            </w:r>
+          </w:p>
+        </w:tc>
+      </w:tr>
+      <w:tr>
+        <w:tc>
+          <w:tcPr>
+            <w:tcW w:w="2281" w:type="dxa"/>
+          </w:tcPr>
+          <w:p>
+            <w:pPr>
+              <w:spacing w:line="240" w:lineRule="exact"/>
+              <w:rPr>
+                <w:rFonts w:asciiTheme="majorBidi" w:hAnsiTheme="majorBidi" w:cstheme="majorBidi"/>
+                <w:b/>
+              </w:rPr>
+            </w:pPr>
+            <w:r>
+              <w:rPr>
+                <w:rFonts w:asciiTheme="majorBidi" w:hAnsiTheme="majorBidi" w:cstheme="majorBidi"/>
+                <w:b/>
+              </w:rPr>
+              <w:t>Requirement</w:t>
+            </w:r>
+          </w:p>
+        </w:tc>
+        <w:tc>
+          <w:tcPr>
+            <w:tcW w:w="6961" w:type="dxa"/>
+          </w:tcPr>
+          <w:p>
+            <w:pPr>
+              <w:autoSpaceDE w:val="0"/>
+              <w:autoSpaceDN w:val="0"/>
+              <w:adjustRightInd w:val="0"/>
+              <w:spacing w:line="181" w:lineRule="atLeast"/>
+              <w:rPr>
+                <w:rFonts w:asciiTheme="majorBidi" w:hAnsiTheme="majorBidi" w:cstheme="majorBidi"/>
+                <w:szCs w:val="24"/>
+              </w:rPr>
+            </w:pPr>
+            <w:r>
+              <w:t>The system shall allow admins to delete furniture listings.</w:t>
+            </w:r>
+          </w:p>
+        </w:tc>
+      </w:tr>
+      <w:tr>
+        <w:tc>
+          <w:tcPr>
+            <w:tcW w:w="2281" w:type="dxa"/>
+          </w:tcPr>
+          <w:p>
+            <w:pPr>
+              <w:spacing w:line="240" w:lineRule="exact"/>
+              <w:rPr>
+                <w:rFonts w:asciiTheme="majorBidi" w:hAnsiTheme="majorBidi" w:cstheme="majorBidi"/>
+                <w:b/>
+              </w:rPr>
+            </w:pPr>
+            <w:r>
+              <w:rPr>
+                <w:rFonts w:asciiTheme="majorBidi" w:hAnsiTheme="majorBidi" w:cstheme="majorBidi"/>
+                <w:b/>
+              </w:rPr>
+              <w:t>Source</w:t>
+            </w:r>
+          </w:p>
+        </w:tc>
+        <w:tc>
+          <w:tcPr>
+            <w:tcW w:w="6961" w:type="dxa"/>
+          </w:tcPr>
+          <w:p>
+            <w:pPr>
+              <w:autoSpaceDE w:val="0"/>
+              <w:autoSpaceDN w:val="0"/>
+              <w:adjustRightInd w:val="0"/>
+              <w:spacing w:line="181" w:lineRule="atLeast"/>
+              <w:rPr>
+                <w:rFonts w:asciiTheme="majorBidi" w:hAnsiTheme="majorBidi" w:cstheme="majorBidi"/>
+                <w:szCs w:val="24"/>
+              </w:rPr>
+            </w:pPr>
+            <w:r>
+              <w:t>Admin</w:t>
+            </w:r>
+          </w:p>
+        </w:tc>
+      </w:tr>
+      <w:tr>
+        <w:tc>
+          <w:tcPr>
+            <w:tcW w:w="2281" w:type="dxa"/>
+          </w:tcPr>
+          <w:p>
+            <w:pPr>
+              <w:spacing w:line="240" w:lineRule="exact"/>
+              <w:rPr>
+                <w:rFonts w:asciiTheme="majorBidi" w:hAnsiTheme="majorBidi" w:cstheme="majorBidi"/>
+                <w:b/>
+              </w:rPr>
+            </w:pPr>
+            <w:r>
+              <w:rPr>
+                <w:rFonts w:asciiTheme="majorBidi" w:hAnsiTheme="majorBidi" w:cstheme="majorBidi"/>
+                <w:b/>
+              </w:rPr>
+              <w:t xml:space="preserve">Rationale </w:t>
+            </w:r>
+          </w:p>
+        </w:tc>
+        <w:tc>
+          <w:tcPr>
+            <w:tcW w:w="6961" w:type="dxa"/>
+          </w:tcPr>
+          <w:p>
+            <w:pPr>
+              <w:autoSpaceDE w:val="0"/>
+              <w:autoSpaceDN w:val="0"/>
+              <w:adjustRightInd w:val="0"/>
+              <w:spacing w:line="181" w:lineRule="atLeast"/>
+              <w:rPr>
+                <w:rFonts w:asciiTheme="majorBidi" w:hAnsiTheme="majorBidi" w:cstheme="majorBidi"/>
+                <w:szCs w:val="24"/>
+              </w:rPr>
+            </w:pPr>
+            <w:r>
+              <w:t>To manage the product catalog by removing outdated or unavailable items.</w:t>
+            </w:r>
+          </w:p>
+        </w:tc>
+      </w:tr>
+      <w:tr>
+        <w:tc>
+          <w:tcPr>
+            <w:tcW w:w="2281" w:type="dxa"/>
+          </w:tcPr>
+          <w:p>
+            <w:pPr>
+              <w:spacing w:line="240" w:lineRule="exact"/>
+              <w:rPr>
+                <w:rFonts w:asciiTheme="majorBidi" w:hAnsiTheme="majorBidi" w:cstheme="majorBidi"/>
+                <w:b/>
+              </w:rPr>
+            </w:pPr>
+            <w:r>
+              <w:rPr>
+                <w:rFonts w:asciiTheme="majorBidi" w:hAnsiTheme="majorBidi" w:cstheme="majorBidi"/>
+                <w:b/>
+              </w:rPr>
+              <w:t>Business Rule (if required)</w:t>
+            </w:r>
+          </w:p>
+        </w:tc>
+        <w:tc>
+          <w:tcPr>
+            <w:tcW w:w="6961" w:type="dxa"/>
+          </w:tcPr>
+          <w:p>
+            <w:pPr>
+              <w:autoSpaceDE w:val="0"/>
+              <w:autoSpaceDN w:val="0"/>
+              <w:adjustRightInd w:val="0"/>
+              <w:spacing w:line="181" w:lineRule="atLeast"/>
+              <w:rPr>
+                <w:rFonts w:asciiTheme="majorBidi" w:hAnsiTheme="majorBidi" w:cstheme="majorBidi"/>
+                <w:szCs w:val="24"/>
+              </w:rPr>
+            </w:pPr>
+            <w:r>
+              <w:t>Must ensure confirmation before deletion.</w:t>
+            </w:r>
+          </w:p>
+        </w:tc>
+      </w:tr>
+      <w:tr>
+        <w:tc>
+          <w:tcPr>
+            <w:tcW w:w="2281" w:type="dxa"/>
+          </w:tcPr>
+          <w:p>
+            <w:pPr>
+              <w:spacing w:line="240" w:lineRule="exact"/>
+              <w:rPr>
+                <w:rFonts w:asciiTheme="majorBidi" w:hAnsiTheme="majorBidi" w:cstheme="majorBidi"/>
+                <w:b/>
+              </w:rPr>
+            </w:pPr>
+            <w:r>
+              <w:rPr>
+                <w:rFonts w:asciiTheme="majorBidi" w:hAnsiTheme="majorBidi" w:cstheme="majorBidi"/>
+                <w:b/>
+              </w:rPr>
+              <w:t>Dependencies</w:t>
+            </w:r>
+          </w:p>
+        </w:tc>
+        <w:tc>
+          <w:tcPr>
+            <w:tcW w:w="6961" w:type="dxa"/>
+          </w:tcPr>
+          <w:p>
+            <w:pPr>
+              <w:autoSpaceDE w:val="0"/>
+              <w:autoSpaceDN w:val="0"/>
+              <w:adjustRightInd w:val="0"/>
+              <w:spacing w:line="181" w:lineRule="atLeast"/>
+              <w:rPr>
+                <w:rFonts w:asciiTheme="majorBidi" w:hAnsiTheme="majorBidi" w:cstheme="majorBidi"/>
+              </w:rPr>
+            </w:pPr>
+            <w:r>
+              <w:t>Admin must be logged in.</w:t>
+            </w:r>
+          </w:p>
+        </w:tc>
+      </w:tr>
+    </w:tbl>
+    <w:p>
+      <w:pPr>
+        <w:rPr>
+          <w:lang w:val="en-US"/>
+        </w:rPr>
+      </w:pPr>
+    </w:p>
+    <w:p>
+      <w:pPr>
+        <w:pStyle w:val="Heading2"/>
+        <w:rPr>
+          <w:lang w:val="en-US"/>
+        </w:rPr>
+      </w:pPr>
+      <w:r>
+        <w:rPr>
+          <w:rFonts w:eastAsia="Times New Roman"/>
+          <w:lang w:val="en-US"/>
+        </w:rPr>
+        <w:lastRenderedPageBreak/>
+        <w:t>Functional Requirement for UC-</w:t>
+      </w:r>
+      <w:r>
+        <w:rPr>
+          <w:rFonts w:eastAsia="Times New Roman"/>
+          <w:lang w:val="en-US"/>
+        </w:rPr>
+        <w:t>2</w:t>
+      </w:r>
+      <w:r>
+        <w:rPr>
+          <w:rFonts w:eastAsia="Times New Roman"/>
+          <w:lang w:val="en-US"/>
+        </w:rPr>
+        <w:t>8</w:t>
+      </w:r>
+      <w:r>
+        <w:rPr>
+          <w:rFonts w:eastAsia="Times New Roman"/>
+          <w:lang w:val="en-US"/>
+        </w:rPr>
+        <w:t xml:space="preserve">: </w:t>
+      </w:r>
+      <w:r>
+        <w:t>Add 3D Models</w:t>
+      </w:r>
+    </w:p>
+    <w:tbl>
+      <w:tblPr>
+        <w:tblStyle w:val="TableGrid2"/>
+        <w:tblW w:w="0" w:type="auto"/>
+        <w:tblInd w:w="108" w:type="dxa"/>
+        <w:tblLook w:val="04A0" w:firstRow="1" w:lastRow="0" w:firstColumn="1" w:lastColumn="0" w:noHBand="0" w:noVBand="1"/>
+      </w:tblPr>
+      <w:tblGrid>
+        <w:gridCol w:w="2281"/>
+        <w:gridCol w:w="6961"/>
+      </w:tblGrid>
+      <w:tr>
+        <w:tc>
+          <w:tcPr>
+            <w:tcW w:w="2281" w:type="dxa"/>
+          </w:tcPr>
+          <w:p>
+            <w:pPr>
+              <w:spacing w:line="240" w:lineRule="exact"/>
+              <w:rPr>
+                <w:rFonts w:asciiTheme="majorBidi" w:hAnsiTheme="majorBidi" w:cstheme="majorBidi"/>
+                <w:b/>
+              </w:rPr>
+            </w:pPr>
+            <w:r>
+              <w:rPr>
+                <w:rFonts w:asciiTheme="majorBidi" w:hAnsiTheme="majorBidi" w:cstheme="majorBidi"/>
+                <w:b/>
+              </w:rPr>
+              <w:t>Identifier</w:t>
+            </w:r>
+          </w:p>
+        </w:tc>
+        <w:tc>
+          <w:tcPr>
+            <w:tcW w:w="6961" w:type="dxa"/>
+          </w:tcPr>
+          <w:p>
+            <w:pPr>
+              <w:autoSpaceDE w:val="0"/>
+              <w:autoSpaceDN w:val="0"/>
+              <w:adjustRightInd w:val="0"/>
+              <w:spacing w:line="181" w:lineRule="atLeast"/>
+              <w:rPr>
+                <w:rFonts w:asciiTheme="majorBidi" w:hAnsiTheme="majorBidi" w:cstheme="majorBidi"/>
+                <w:szCs w:val="24"/>
+              </w:rPr>
+            </w:pPr>
+            <w:r>
+              <w:rPr>
+                <w:rFonts w:asciiTheme="majorBidi" w:hAnsiTheme="majorBidi" w:cstheme="majorBidi"/>
+              </w:rPr>
+              <w:t>FR-</w:t>
+            </w:r>
+            <w:r>
+              <w:rPr>
+                <w:rFonts w:asciiTheme="majorBidi" w:hAnsiTheme="majorBidi" w:cstheme="majorBidi"/>
+              </w:rPr>
+              <w:t>2</w:t>
+            </w:r>
+            <w:r>
+              <w:rPr>
+                <w:rFonts w:asciiTheme="majorBidi" w:hAnsiTheme="majorBidi" w:cstheme="majorBidi"/>
+              </w:rPr>
+              <w:t>8</w:t>
+            </w:r>
+          </w:p>
+        </w:tc>
+      </w:tr>
+      <w:tr>
+        <w:tc>
+          <w:tcPr>
+            <w:tcW w:w="2281" w:type="dxa"/>
+          </w:tcPr>
+          <w:p>
+            <w:pPr>
+              <w:spacing w:line="240" w:lineRule="exact"/>
+              <w:rPr>
+                <w:rFonts w:asciiTheme="majorBidi" w:hAnsiTheme="majorBidi" w:cstheme="majorBidi"/>
+                <w:b/>
+              </w:rPr>
+            </w:pPr>
+            <w:r>
+              <w:rPr>
+                <w:rFonts w:asciiTheme="majorBidi" w:hAnsiTheme="majorBidi" w:cstheme="majorBidi"/>
+                <w:b/>
+              </w:rPr>
+              <w:t>Title</w:t>
+            </w:r>
+          </w:p>
+        </w:tc>
+        <w:tc>
+          <w:tcPr>
+            <w:tcW w:w="6961" w:type="dxa"/>
+          </w:tcPr>
+          <w:p>
+            <w:pPr>
+              <w:autoSpaceDE w:val="0"/>
+              <w:autoSpaceDN w:val="0"/>
+              <w:adjustRightInd w:val="0"/>
+              <w:spacing w:line="181" w:lineRule="atLeast"/>
+              <w:rPr>
+                <w:rFonts w:asciiTheme="majorBidi" w:hAnsiTheme="majorBidi" w:cstheme="majorBidi"/>
+                <w:szCs w:val="24"/>
+              </w:rPr>
+            </w:pPr>
+            <w:r>
+              <w:t>Add 3D Models</w:t>
+            </w:r>
+          </w:p>
+        </w:tc>
+      </w:tr>
+      <w:tr>
+        <w:tc>
+          <w:tcPr>
+            <w:tcW w:w="2281" w:type="dxa"/>
+          </w:tcPr>
+          <w:p>
+            <w:pPr>
+              <w:spacing w:line="240" w:lineRule="exact"/>
+              <w:rPr>
+                <w:rFonts w:asciiTheme="majorBidi" w:hAnsiTheme="majorBidi" w:cstheme="majorBidi"/>
+                <w:b/>
+              </w:rPr>
+            </w:pPr>
+            <w:r>
+              <w:rPr>
+                <w:rFonts w:asciiTheme="majorBidi" w:hAnsiTheme="majorBidi" w:cstheme="majorBidi"/>
+                <w:b/>
+              </w:rPr>
+              <w:t>Requirement</w:t>
+            </w:r>
+          </w:p>
+        </w:tc>
+        <w:tc>
+          <w:tcPr>
+            <w:tcW w:w="6961" w:type="dxa"/>
+          </w:tcPr>
+          <w:p>
+            <w:pPr>
+              <w:autoSpaceDE w:val="0"/>
+              <w:autoSpaceDN w:val="0"/>
+              <w:adjustRightInd w:val="0"/>
+              <w:spacing w:line="181" w:lineRule="atLeast"/>
+              <w:rPr>
+                <w:rFonts w:asciiTheme="majorBidi" w:hAnsiTheme="majorBidi" w:cstheme="majorBidi"/>
+                <w:szCs w:val="24"/>
+              </w:rPr>
+            </w:pPr>
+            <w:r>
+              <w:t>The system shall allow admins to add 3D models for furniture listings.</w:t>
+            </w:r>
+          </w:p>
+        </w:tc>
+      </w:tr>
+      <w:tr>
+        <w:tc>
+          <w:tcPr>
+            <w:tcW w:w="2281" w:type="dxa"/>
+          </w:tcPr>
+          <w:p>
+            <w:pPr>
+              <w:spacing w:line="240" w:lineRule="exact"/>
+              <w:rPr>
+                <w:rFonts w:asciiTheme="majorBidi" w:hAnsiTheme="majorBidi" w:cstheme="majorBidi"/>
+                <w:b/>
+              </w:rPr>
+            </w:pPr>
+            <w:r>
+              <w:rPr>
+                <w:rFonts w:asciiTheme="majorBidi" w:hAnsiTheme="majorBidi" w:cstheme="majorBidi"/>
+                <w:b/>
+              </w:rPr>
+              <w:t>Source</w:t>
+            </w:r>
+          </w:p>
+        </w:tc>
+        <w:tc>
+          <w:tcPr>
+            <w:tcW w:w="6961" w:type="dxa"/>
+          </w:tcPr>
+          <w:p>
+            <w:pPr>
+              <w:autoSpaceDE w:val="0"/>
+              <w:autoSpaceDN w:val="0"/>
+              <w:adjustRightInd w:val="0"/>
+              <w:spacing w:line="181" w:lineRule="atLeast"/>
+              <w:rPr>
+                <w:rFonts w:asciiTheme="majorBidi" w:hAnsiTheme="majorBidi" w:cstheme="majorBidi"/>
+                <w:szCs w:val="24"/>
+              </w:rPr>
+            </w:pPr>
+            <w:r>
+              <w:t>Admin</w:t>
+            </w:r>
+          </w:p>
+        </w:tc>
+      </w:tr>
+      <w:tr>
+        <w:tc>
+          <w:tcPr>
+            <w:tcW w:w="2281" w:type="dxa"/>
+          </w:tcPr>
+          <w:p>
+            <w:pPr>
+              <w:spacing w:line="240" w:lineRule="exact"/>
+              <w:rPr>
+                <w:rFonts w:asciiTheme="majorBidi" w:hAnsiTheme="majorBidi" w:cstheme="majorBidi"/>
+                <w:b/>
+              </w:rPr>
+            </w:pPr>
+            <w:r>
+              <w:rPr>
+                <w:rFonts w:asciiTheme="majorBidi" w:hAnsiTheme="majorBidi" w:cstheme="majorBidi"/>
+                <w:b/>
+              </w:rPr>
+              <w:t xml:space="preserve">Rationale </w:t>
+            </w:r>
+          </w:p>
+        </w:tc>
+        <w:tc>
+          <w:tcPr>
+            <w:tcW w:w="6961" w:type="dxa"/>
+          </w:tcPr>
+          <w:p>
+            <w:pPr>
+              <w:autoSpaceDE w:val="0"/>
+              <w:autoSpaceDN w:val="0"/>
+              <w:adjustRightInd w:val="0"/>
+              <w:spacing w:line="181" w:lineRule="atLeast"/>
+              <w:rPr>
+                <w:rFonts w:asciiTheme="majorBidi" w:hAnsiTheme="majorBidi" w:cstheme="majorBidi"/>
+                <w:szCs w:val="24"/>
+              </w:rPr>
+            </w:pPr>
+            <w:r>
+              <w:t>To provide enhanced visualization of products.</w:t>
+            </w:r>
+          </w:p>
+        </w:tc>
+      </w:tr>
+      <w:tr>
+        <w:tc>
+          <w:tcPr>
+            <w:tcW w:w="2281" w:type="dxa"/>
+          </w:tcPr>
+          <w:p>
+            <w:pPr>
+              <w:spacing w:line="240" w:lineRule="exact"/>
+              <w:rPr>
+                <w:rFonts w:asciiTheme="majorBidi" w:hAnsiTheme="majorBidi" w:cstheme="majorBidi"/>
+                <w:b/>
+              </w:rPr>
+            </w:pPr>
+            <w:r>
+              <w:rPr>
+                <w:rFonts w:asciiTheme="majorBidi" w:hAnsiTheme="majorBidi" w:cstheme="majorBidi"/>
+                <w:b/>
+              </w:rPr>
+              <w:t>Business Rule (if required)</w:t>
+            </w:r>
+          </w:p>
+        </w:tc>
+        <w:tc>
+          <w:tcPr>
+            <w:tcW w:w="6961" w:type="dxa"/>
+          </w:tcPr>
+          <w:p>
+            <w:pPr>
+              <w:autoSpaceDE w:val="0"/>
+              <w:autoSpaceDN w:val="0"/>
+              <w:adjustRightInd w:val="0"/>
+              <w:spacing w:line="181" w:lineRule="atLeast"/>
+              <w:rPr>
+                <w:rFonts w:asciiTheme="majorBidi" w:hAnsiTheme="majorBidi" w:cstheme="majorBidi"/>
+                <w:szCs w:val="24"/>
+              </w:rPr>
+            </w:pPr>
+            <w:r>
+              <w:t>Models must meet specified format requirements.</w:t>
+            </w:r>
+          </w:p>
+        </w:tc>
+      </w:tr>
+      <w:tr>
+        <w:tc>
+          <w:tcPr>
+            <w:tcW w:w="2281" w:type="dxa"/>
+          </w:tcPr>
+          <w:p>
+            <w:pPr>
+              <w:spacing w:line="240" w:lineRule="exact"/>
+              <w:rPr>
+                <w:rFonts w:asciiTheme="majorBidi" w:hAnsiTheme="majorBidi" w:cstheme="majorBidi"/>
+                <w:b/>
+              </w:rPr>
+            </w:pPr>
+            <w:r>
+              <w:rPr>
+                <w:rFonts w:asciiTheme="majorBidi" w:hAnsiTheme="majorBidi" w:cstheme="majorBidi"/>
+                <w:b/>
+              </w:rPr>
+              <w:t>Dependencies</w:t>
+            </w:r>
+          </w:p>
+        </w:tc>
+        <w:tc>
+          <w:tcPr>
+            <w:tcW w:w="6961" w:type="dxa"/>
+          </w:tcPr>
+          <w:p>
+            <w:pPr>
+              <w:autoSpaceDE w:val="0"/>
+              <w:autoSpaceDN w:val="0"/>
+              <w:adjustRightInd w:val="0"/>
+              <w:spacing w:line="181" w:lineRule="atLeast"/>
+              <w:rPr>
+                <w:rFonts w:asciiTheme="majorBidi" w:hAnsiTheme="majorBidi" w:cstheme="majorBidi"/>
+              </w:rPr>
+            </w:pPr>
+            <w:r>
+              <w:t>Admin must be logged in.</w:t>
+            </w:r>
+          </w:p>
+        </w:tc>
+      </w:tr>
+    </w:tbl>
+    <w:p>
+      <w:pPr>
+        <w:rPr>
+          <w:lang w:val="en-US"/>
+        </w:rPr>
+      </w:pPr>
+    </w:p>
+    <w:p>
+      <w:pPr>
+        <w:pStyle w:val="Heading2"/>
+        <w:rPr>
+          <w:lang w:val="en-US"/>
+        </w:rPr>
+      </w:pPr>
+      <w:r>
+        <w:rPr>
+          <w:rFonts w:eastAsia="Times New Roman"/>
+          <w:lang w:val="en-US"/>
+        </w:rPr>
+        <w:t>Functional Requirement for UC-</w:t>
+      </w:r>
+      <w:r>
+        <w:rPr>
+          <w:rFonts w:eastAsia="Times New Roman"/>
+          <w:lang w:val="en-US"/>
+        </w:rPr>
+        <w:t>28</w:t>
+      </w:r>
+      <w:r>
+        <w:rPr>
+          <w:rFonts w:eastAsia="Times New Roman"/>
+          <w:lang w:val="en-US"/>
+        </w:rPr>
+        <w:t xml:space="preserve">: </w:t>
+      </w:r>
+      <w:r>
+        <w:t>Update 3D Models</w:t>
+      </w:r>
+    </w:p>
+    <w:tbl>
+      <w:tblPr>
+        <w:tblStyle w:val="TableGrid2"/>
+        <w:tblW w:w="0" w:type="auto"/>
+        <w:tblInd w:w="108" w:type="dxa"/>
+        <w:tblLook w:val="04A0" w:firstRow="1" w:lastRow="0" w:firstColumn="1" w:lastColumn="0" w:noHBand="0" w:noVBand="1"/>
+      </w:tblPr>
+      <w:tblGrid>
+        <w:gridCol w:w="2281"/>
+        <w:gridCol w:w="6961"/>
+      </w:tblGrid>
+      <w:tr>
+        <w:tc>
+          <w:tcPr>
+            <w:tcW w:w="2281" w:type="dxa"/>
+          </w:tcPr>
+          <w:p>
+            <w:pPr>
+              <w:spacing w:line="240" w:lineRule="exact"/>
+              <w:rPr>
+                <w:rFonts w:asciiTheme="majorBidi" w:hAnsiTheme="majorBidi" w:cstheme="majorBidi"/>
+                <w:b/>
+              </w:rPr>
+            </w:pPr>
+            <w:r>
+              <w:rPr>
+                <w:rFonts w:asciiTheme="majorBidi" w:hAnsiTheme="majorBidi" w:cstheme="majorBidi"/>
+                <w:b/>
+              </w:rPr>
+              <w:t>Identifier</w:t>
+            </w:r>
+          </w:p>
+        </w:tc>
+        <w:tc>
+          <w:tcPr>
+            <w:tcW w:w="6961" w:type="dxa"/>
+          </w:tcPr>
+          <w:p>
+            <w:pPr>
+              <w:autoSpaceDE w:val="0"/>
+              <w:autoSpaceDN w:val="0"/>
+              <w:adjustRightInd w:val="0"/>
+              <w:spacing w:line="181" w:lineRule="atLeast"/>
+              <w:rPr>
+                <w:rFonts w:asciiTheme="majorBidi" w:hAnsiTheme="majorBidi" w:cstheme="majorBidi"/>
+                <w:szCs w:val="24"/>
+              </w:rPr>
+            </w:pPr>
+            <w:r>
+              <w:rPr>
+                <w:rFonts w:asciiTheme="majorBidi" w:hAnsiTheme="majorBidi" w:cstheme="majorBidi"/>
+              </w:rPr>
+              <w:t>FR-</w:t>
+            </w:r>
+            <w:r>
+              <w:rPr>
+                <w:rFonts w:asciiTheme="majorBidi" w:hAnsiTheme="majorBidi" w:cstheme="majorBidi"/>
+              </w:rPr>
+              <w:t>28</w:t>
+            </w:r>
+          </w:p>
+        </w:tc>
+      </w:tr>
+      <w:tr>
+        <w:tc>
+          <w:tcPr>
+            <w:tcW w:w="2281" w:type="dxa"/>
+          </w:tcPr>
+          <w:p>
+            <w:pPr>
+              <w:spacing w:line="240" w:lineRule="exact"/>
+              <w:rPr>
+                <w:rFonts w:asciiTheme="majorBidi" w:hAnsiTheme="majorBidi" w:cstheme="majorBidi"/>
+                <w:b/>
+              </w:rPr>
+            </w:pPr>
+            <w:r>
+              <w:rPr>
+                <w:rFonts w:asciiTheme="majorBidi" w:hAnsiTheme="majorBidi" w:cstheme="majorBidi"/>
+                <w:b/>
+              </w:rPr>
+              <w:t>Title</w:t>
+            </w:r>
+          </w:p>
+        </w:tc>
+        <w:tc>
+          <w:tcPr>
+            <w:tcW w:w="6961" w:type="dxa"/>
+          </w:tcPr>
+          <w:p>
+            <w:pPr>
+              <w:autoSpaceDE w:val="0"/>
+              <w:autoSpaceDN w:val="0"/>
+              <w:adjustRightInd w:val="0"/>
+              <w:spacing w:line="181" w:lineRule="atLeast"/>
+              <w:rPr>
+                <w:rFonts w:asciiTheme="majorBidi" w:hAnsiTheme="majorBidi" w:cstheme="majorBidi"/>
+                <w:szCs w:val="24"/>
+              </w:rPr>
+            </w:pPr>
+            <w:r>
+              <w:t>Update 3D Model</w:t>
+            </w:r>
+            <w:r>
+              <w:t>s</w:t>
+            </w:r>
+          </w:p>
+        </w:tc>
+      </w:tr>
+      <w:tr>
+        <w:tc>
+          <w:tcPr>
+            <w:tcW w:w="2281" w:type="dxa"/>
+          </w:tcPr>
+          <w:p>
+            <w:pPr>
+              <w:spacing w:line="240" w:lineRule="exact"/>
+              <w:rPr>
+                <w:rFonts w:asciiTheme="majorBidi" w:hAnsiTheme="majorBidi" w:cstheme="majorBidi"/>
+                <w:b/>
+              </w:rPr>
+            </w:pPr>
+            <w:r>
+              <w:rPr>
+                <w:rFonts w:asciiTheme="majorBidi" w:hAnsiTheme="majorBidi" w:cstheme="majorBidi"/>
+                <w:b/>
+              </w:rPr>
+              <w:t>Requirement</w:t>
+            </w:r>
+          </w:p>
+        </w:tc>
+        <w:tc>
+          <w:tcPr>
+            <w:tcW w:w="6961" w:type="dxa"/>
+          </w:tcPr>
+          <w:p>
+            <w:pPr>
+              <w:autoSpaceDE w:val="0"/>
+              <w:autoSpaceDN w:val="0"/>
+              <w:adjustRightInd w:val="0"/>
+              <w:spacing w:line="181" w:lineRule="atLeast"/>
+              <w:rPr>
+                <w:rFonts w:asciiTheme="majorBidi" w:hAnsiTheme="majorBidi" w:cstheme="majorBidi"/>
+                <w:szCs w:val="24"/>
+              </w:rPr>
+            </w:pPr>
+            <w:r>
+              <w:t>The system shall allow admins to update existing 3D models for furniture listings.</w:t>
+            </w:r>
+          </w:p>
+        </w:tc>
+      </w:tr>
+      <w:tr>
+        <w:tc>
+          <w:tcPr>
+            <w:tcW w:w="2281" w:type="dxa"/>
+          </w:tcPr>
+          <w:p>
+            <w:pPr>
+              <w:spacing w:line="240" w:lineRule="exact"/>
+              <w:rPr>
+                <w:rFonts w:asciiTheme="majorBidi" w:hAnsiTheme="majorBidi" w:cstheme="majorBidi"/>
+                <w:b/>
+              </w:rPr>
+            </w:pPr>
+            <w:r>
+              <w:rPr>
+                <w:rFonts w:asciiTheme="majorBidi" w:hAnsiTheme="majorBidi" w:cstheme="majorBidi"/>
+                <w:b/>
+              </w:rPr>
+              <w:t>Source</w:t>
+            </w:r>
+          </w:p>
+        </w:tc>
+        <w:tc>
+          <w:tcPr>
+            <w:tcW w:w="6961" w:type="dxa"/>
+          </w:tcPr>
+          <w:p>
+            <w:pPr>
+              <w:autoSpaceDE w:val="0"/>
+              <w:autoSpaceDN w:val="0"/>
+              <w:adjustRightInd w:val="0"/>
+              <w:spacing w:line="181" w:lineRule="atLeast"/>
+              <w:rPr>
+                <w:rFonts w:asciiTheme="majorBidi" w:hAnsiTheme="majorBidi" w:cstheme="majorBidi"/>
+                <w:szCs w:val="24"/>
+              </w:rPr>
+            </w:pPr>
+            <w:r>
+              <w:t>Admin</w:t>
+            </w:r>
+          </w:p>
+        </w:tc>
+      </w:tr>
+      <w:tr>
+        <w:tc>
+          <w:tcPr>
+            <w:tcW w:w="2281" w:type="dxa"/>
+          </w:tcPr>
+          <w:p>
+            <w:pPr>
+              <w:spacing w:line="240" w:lineRule="exact"/>
+              <w:rPr>
+                <w:rFonts w:asciiTheme="majorBidi" w:hAnsiTheme="majorBidi" w:cstheme="majorBidi"/>
+                <w:b/>
+              </w:rPr>
+            </w:pPr>
+            <w:r>
+              <w:rPr>
+                <w:rFonts w:asciiTheme="majorBidi" w:hAnsiTheme="majorBidi" w:cstheme="majorBidi"/>
+                <w:b/>
+              </w:rPr>
+              <w:t xml:space="preserve">Rationale </w:t>
+            </w:r>
+          </w:p>
+        </w:tc>
+        <w:tc>
+          <w:tcPr>
+            <w:tcW w:w="6961" w:type="dxa"/>
+          </w:tcPr>
+          <w:p>
+            <w:pPr>
+              <w:autoSpaceDE w:val="0"/>
+              <w:autoSpaceDN w:val="0"/>
+              <w:adjustRightInd w:val="0"/>
+              <w:spacing w:line="181" w:lineRule="atLeast"/>
+              <w:rPr>
+                <w:rFonts w:asciiTheme="majorBidi" w:hAnsiTheme="majorBidi" w:cstheme="majorBidi"/>
+                <w:szCs w:val="24"/>
+              </w:rPr>
+            </w:pPr>
+            <w:r>
+              <w:t>To ensure accurate representation of products.</w:t>
+            </w:r>
+          </w:p>
+        </w:tc>
+      </w:tr>
+      <w:tr>
+        <w:tc>
+          <w:tcPr>
+            <w:tcW w:w="2281" w:type="dxa"/>
+          </w:tcPr>
+          <w:p>
+            <w:pPr>
+              <w:spacing w:line="240" w:lineRule="exact"/>
+              <w:rPr>
+                <w:rFonts w:asciiTheme="majorBidi" w:hAnsiTheme="majorBidi" w:cstheme="majorBidi"/>
+                <w:b/>
+              </w:rPr>
+            </w:pPr>
+            <w:r>
+              <w:rPr>
+                <w:rFonts w:asciiTheme="majorBidi" w:hAnsiTheme="majorBidi" w:cstheme="majorBidi"/>
+                <w:b/>
+              </w:rPr>
+              <w:t>Business Rule (if required)</w:t>
+            </w:r>
+          </w:p>
+        </w:tc>
+        <w:tc>
+          <w:tcPr>
+            <w:tcW w:w="6961" w:type="dxa"/>
+          </w:tcPr>
+          <w:p>
+            <w:pPr>
+              <w:autoSpaceDE w:val="0"/>
+              <w:autoSpaceDN w:val="0"/>
+              <w:adjustRightInd w:val="0"/>
+              <w:spacing w:line="181" w:lineRule="atLeast"/>
+              <w:rPr>
+                <w:rFonts w:asciiTheme="majorBidi" w:hAnsiTheme="majorBidi" w:cstheme="majorBidi"/>
+                <w:szCs w:val="24"/>
+              </w:rPr>
+            </w:pPr>
+            <w:r>
+              <w:t>Models must meet specified format requirements.</w:t>
+            </w:r>
+          </w:p>
+        </w:tc>
+      </w:tr>
+      <w:tr>
+        <w:tc>
+          <w:tcPr>
+            <w:tcW w:w="2281" w:type="dxa"/>
+          </w:tcPr>
+          <w:p>
+            <w:pPr>
+              <w:spacing w:line="240" w:lineRule="exact"/>
+              <w:rPr>
+                <w:rFonts w:asciiTheme="majorBidi" w:hAnsiTheme="majorBidi" w:cstheme="majorBidi"/>
+                <w:b/>
+              </w:rPr>
+            </w:pPr>
+            <w:r>
+              <w:rPr>
+                <w:rFonts w:asciiTheme="majorBidi" w:hAnsiTheme="majorBidi" w:cstheme="majorBidi"/>
+                <w:b/>
+              </w:rPr>
+              <w:t>Dependencies</w:t>
+            </w:r>
+          </w:p>
+        </w:tc>
+        <w:tc>
+          <w:tcPr>
+            <w:tcW w:w="6961" w:type="dxa"/>
+          </w:tcPr>
+          <w:p>
+            <w:pPr>
+              <w:autoSpaceDE w:val="0"/>
+              <w:autoSpaceDN w:val="0"/>
+              <w:adjustRightInd w:val="0"/>
+              <w:spacing w:line="181" w:lineRule="atLeast"/>
+              <w:rPr>
+                <w:rFonts w:asciiTheme="majorBidi" w:hAnsiTheme="majorBidi" w:cstheme="majorBidi"/>
+              </w:rPr>
+            </w:pPr>
+            <w:r>
+              <w:t>Admin must be logged in.</w:t>
+            </w:r>
+          </w:p>
+        </w:tc>
+      </w:tr>
+    </w:tbl>
+    <w:p>
+      <w:pPr>
+        <w:rPr>
+          <w:lang w:val="en-US"/>
+        </w:rPr>
+      </w:pPr>
+    </w:p>
+    <w:p>
+      <w:pPr>
+        <w:pStyle w:val="Heading2"/>
+        <w:rPr>
+          <w:lang w:val="en-US"/>
+        </w:rPr>
+      </w:pPr>
+      <w:r>
+        <w:rPr>
+          <w:rFonts w:eastAsia="Times New Roman"/>
+          <w:lang w:val="en-US"/>
+        </w:rPr>
+        <w:t>Functional Requirement for UC-</w:t>
+      </w:r>
+      <w:r>
+        <w:rPr>
+          <w:rFonts w:eastAsia="Times New Roman"/>
+          <w:lang w:val="en-US"/>
+        </w:rPr>
+        <w:t>28</w:t>
+      </w:r>
+      <w:r>
+        <w:rPr>
+          <w:rFonts w:eastAsia="Times New Roman"/>
+          <w:lang w:val="en-US"/>
+        </w:rPr>
+        <w:t xml:space="preserve">: </w:t>
+      </w:r>
+      <w:r>
+        <w:t>Delete 3D Models</w:t>
+      </w:r>
+    </w:p>
+    <w:tbl>
+      <w:tblPr>
+        <w:tblStyle w:val="TableGrid2"/>
+        <w:tblW w:w="0" w:type="auto"/>
+        <w:tblInd w:w="108" w:type="dxa"/>
+        <w:tblLook w:val="04A0" w:firstRow="1" w:lastRow="0" w:firstColumn="1" w:lastColumn="0" w:noHBand="0" w:noVBand="1"/>
+      </w:tblPr>
+      <w:tblGrid>
+        <w:gridCol w:w="2281"/>
+        <w:gridCol w:w="6961"/>
+      </w:tblGrid>
+      <w:tr>
+        <w:tc>
+          <w:tcPr>
+            <w:tcW w:w="2281" w:type="dxa"/>
+          </w:tcPr>
+          <w:p>
+            <w:pPr>
+              <w:spacing w:line="240" w:lineRule="exact"/>
+              <w:rPr>
+                <w:rFonts w:asciiTheme="majorBidi" w:hAnsiTheme="majorBidi" w:cstheme="majorBidi"/>
+                <w:b/>
+              </w:rPr>
+            </w:pPr>
+            <w:r>
+              <w:rPr>
+                <w:rFonts w:asciiTheme="majorBidi" w:hAnsiTheme="majorBidi" w:cstheme="majorBidi"/>
+                <w:b/>
+              </w:rPr>
+              <w:t>Identifier</w:t>
+            </w:r>
+          </w:p>
+        </w:tc>
+        <w:tc>
+          <w:tcPr>
+            <w:tcW w:w="6961" w:type="dxa"/>
+          </w:tcPr>
+          <w:p>
+            <w:pPr>
+              <w:autoSpaceDE w:val="0"/>
+              <w:autoSpaceDN w:val="0"/>
+              <w:adjustRightInd w:val="0"/>
+              <w:spacing w:line="181" w:lineRule="atLeast"/>
+              <w:rPr>
+                <w:rFonts w:asciiTheme="majorBidi" w:hAnsiTheme="majorBidi" w:cstheme="majorBidi"/>
+                <w:szCs w:val="24"/>
+              </w:rPr>
+            </w:pPr>
+            <w:r>
+              <w:rPr>
+                <w:rFonts w:asciiTheme="majorBidi" w:hAnsiTheme="majorBidi" w:cstheme="majorBidi"/>
+              </w:rPr>
+              <w:t>FR-</w:t>
+            </w:r>
+            <w:r>
+              <w:rPr>
+                <w:rFonts w:asciiTheme="majorBidi" w:hAnsiTheme="majorBidi" w:cstheme="majorBidi"/>
+              </w:rPr>
+              <w:t>28</w:t>
+            </w:r>
+          </w:p>
+        </w:tc>
+      </w:tr>
+      <w:tr>
+        <w:tc>
+          <w:tcPr>
+            <w:tcW w:w="2281" w:type="dxa"/>
+          </w:tcPr>
+          <w:p>
+            <w:pPr>
+              <w:spacing w:line="240" w:lineRule="exact"/>
+              <w:rPr>
+                <w:rFonts w:asciiTheme="majorBidi" w:hAnsiTheme="majorBidi" w:cstheme="majorBidi"/>
+                <w:b/>
+              </w:rPr>
+            </w:pPr>
+            <w:r>
+              <w:rPr>
+                <w:rFonts w:asciiTheme="majorBidi" w:hAnsiTheme="majorBidi" w:cstheme="majorBidi"/>
+                <w:b/>
+              </w:rPr>
+              <w:t>Title</w:t>
+            </w:r>
+          </w:p>
+        </w:tc>
+        <w:tc>
+          <w:tcPr>
+            <w:tcW w:w="6961" w:type="dxa"/>
+          </w:tcPr>
+          <w:p>
+            <w:pPr>
+              <w:autoSpaceDE w:val="0"/>
+              <w:autoSpaceDN w:val="0"/>
+              <w:adjustRightInd w:val="0"/>
+              <w:spacing w:line="181" w:lineRule="atLeast"/>
+              <w:rPr>
+                <w:rFonts w:asciiTheme="majorBidi" w:hAnsiTheme="majorBidi" w:cstheme="majorBidi"/>
+                <w:szCs w:val="24"/>
+              </w:rPr>
+            </w:pPr>
+            <w:r>
+              <w:t>Delete 3D Models</w:t>
+            </w:r>
+          </w:p>
+        </w:tc>
+      </w:tr>
+      <w:tr>
+        <w:tc>
+          <w:tcPr>
+            <w:tcW w:w="2281" w:type="dxa"/>
+          </w:tcPr>
+          <w:p>
+            <w:pPr>
+              <w:spacing w:line="240" w:lineRule="exact"/>
+              <w:rPr>
+                <w:rFonts w:asciiTheme="majorBidi" w:hAnsiTheme="majorBidi" w:cstheme="majorBidi"/>
+                <w:b/>
+              </w:rPr>
+            </w:pPr>
+            <w:r>
+              <w:rPr>
+                <w:rFonts w:asciiTheme="majorBidi" w:hAnsiTheme="majorBidi" w:cstheme="majorBidi"/>
+                <w:b/>
+              </w:rPr>
+              <w:t>Requirement</w:t>
+            </w:r>
+          </w:p>
+        </w:tc>
+        <w:tc>
+          <w:tcPr>
+            <w:tcW w:w="6961" w:type="dxa"/>
+          </w:tcPr>
+          <w:p>
+            <w:pPr>
+              <w:autoSpaceDE w:val="0"/>
+              <w:autoSpaceDN w:val="0"/>
+              <w:adjustRightInd w:val="0"/>
+              <w:spacing w:line="181" w:lineRule="atLeast"/>
+              <w:rPr>
+                <w:rFonts w:asciiTheme="majorBidi" w:hAnsiTheme="majorBidi" w:cstheme="majorBidi"/>
+                <w:szCs w:val="24"/>
+              </w:rPr>
+            </w:pPr>
+            <w:r>
+              <w:t>The system shall allow admins to delete 3D models for furniture listings.</w:t>
+            </w:r>
+          </w:p>
+        </w:tc>
+      </w:tr>
+      <w:tr>
+        <w:tc>
+          <w:tcPr>
+            <w:tcW w:w="2281" w:type="dxa"/>
+          </w:tcPr>
+          <w:p>
+            <w:pPr>
+              <w:spacing w:line="240" w:lineRule="exact"/>
+              <w:rPr>
+                <w:rFonts w:asciiTheme="majorBidi" w:hAnsiTheme="majorBidi" w:cstheme="majorBidi"/>
+                <w:b/>
+              </w:rPr>
+            </w:pPr>
+            <w:r>
+              <w:rPr>
+                <w:rFonts w:asciiTheme="majorBidi" w:hAnsiTheme="majorBidi" w:cstheme="majorBidi"/>
+                <w:b/>
+              </w:rPr>
+              <w:t>Source</w:t>
+            </w:r>
+          </w:p>
+        </w:tc>
+        <w:tc>
+          <w:tcPr>
+            <w:tcW w:w="6961" w:type="dxa"/>
+          </w:tcPr>
+          <w:p>
+            <w:pPr>
+              <w:autoSpaceDE w:val="0"/>
+              <w:autoSpaceDN w:val="0"/>
+              <w:adjustRightInd w:val="0"/>
+              <w:spacing w:line="181" w:lineRule="atLeast"/>
+              <w:rPr>
+                <w:rFonts w:asciiTheme="majorBidi" w:hAnsiTheme="majorBidi" w:cstheme="majorBidi"/>
+                <w:szCs w:val="24"/>
+              </w:rPr>
+            </w:pPr>
+            <w:r>
+              <w:t>Admin</w:t>
+            </w:r>
+          </w:p>
+        </w:tc>
+      </w:tr>
+      <w:tr>
+        <w:tc>
+          <w:tcPr>
+            <w:tcW w:w="2281" w:type="dxa"/>
+          </w:tcPr>
+          <w:p>
+            <w:pPr>
+              <w:spacing w:line="240" w:lineRule="exact"/>
+              <w:rPr>
+                <w:rFonts w:asciiTheme="majorBidi" w:hAnsiTheme="majorBidi" w:cstheme="majorBidi"/>
+                <w:b/>
+              </w:rPr>
+            </w:pPr>
+            <w:r>
+              <w:rPr>
+                <w:rFonts w:asciiTheme="majorBidi" w:hAnsiTheme="majorBidi" w:cstheme="majorBidi"/>
+                <w:b/>
+              </w:rPr>
+              <w:t xml:space="preserve">Rationale </w:t>
+            </w:r>
+          </w:p>
+        </w:tc>
+        <w:tc>
+          <w:tcPr>
+            <w:tcW w:w="6961" w:type="dxa"/>
+          </w:tcPr>
+          <w:p>
+            <w:pPr>
+              <w:autoSpaceDE w:val="0"/>
+              <w:autoSpaceDN w:val="0"/>
+              <w:adjustRightInd w:val="0"/>
+              <w:spacing w:line="181" w:lineRule="atLeast"/>
+              <w:rPr>
+                <w:rFonts w:asciiTheme="majorBidi" w:hAnsiTheme="majorBidi" w:cstheme="majorBidi"/>
+                <w:szCs w:val="24"/>
+              </w:rPr>
+            </w:pPr>
+            <w:r>
+              <w:t>To manage the 3D model repository.</w:t>
+            </w:r>
+          </w:p>
+        </w:tc>
+      </w:tr>
+      <w:tr>
+        <w:tc>
+          <w:tcPr>
+            <w:tcW w:w="2281" w:type="dxa"/>
+          </w:tcPr>
+          <w:p>
+            <w:pPr>
+              <w:spacing w:line="240" w:lineRule="exact"/>
+              <w:rPr>
+                <w:rFonts w:asciiTheme="majorBidi" w:hAnsiTheme="majorBidi" w:cstheme="majorBidi"/>
+                <w:b/>
+              </w:rPr>
+            </w:pPr>
+            <w:r>
+              <w:rPr>
+                <w:rFonts w:asciiTheme="majorBidi" w:hAnsiTheme="majorBidi" w:cstheme="majorBidi"/>
+                <w:b/>
+              </w:rPr>
+              <w:t>Business Rule (if required)</w:t>
+            </w:r>
+          </w:p>
+        </w:tc>
+        <w:tc>
+          <w:tcPr>
+            <w:tcW w:w="6961" w:type="dxa"/>
+          </w:tcPr>
+          <w:p>
+            <w:pPr>
+              <w:autoSpaceDE w:val="0"/>
+              <w:autoSpaceDN w:val="0"/>
+              <w:adjustRightInd w:val="0"/>
+              <w:spacing w:line="181" w:lineRule="atLeast"/>
+              <w:rPr>
+                <w:rFonts w:asciiTheme="majorBidi" w:hAnsiTheme="majorBidi" w:cstheme="majorBidi"/>
+                <w:szCs w:val="24"/>
+              </w:rPr>
+            </w:pPr>
+            <w:r>
+              <w:t>Must ensure confirmation before deletion.</w:t>
+            </w:r>
+          </w:p>
+        </w:tc>
+      </w:tr>
+      <w:tr>
+        <w:tc>
+          <w:tcPr>
+            <w:tcW w:w="2281" w:type="dxa"/>
+          </w:tcPr>
+          <w:p>
+            <w:pPr>
+              <w:spacing w:line="240" w:lineRule="exact"/>
+              <w:rPr>
+                <w:rFonts w:asciiTheme="majorBidi" w:hAnsiTheme="majorBidi" w:cstheme="majorBidi"/>
+                <w:b/>
+              </w:rPr>
+            </w:pPr>
+            <w:r>
+              <w:rPr>
+                <w:rFonts w:asciiTheme="majorBidi" w:hAnsiTheme="majorBidi" w:cstheme="majorBidi"/>
+                <w:b/>
+              </w:rPr>
+              <w:t>Dependencies</w:t>
+            </w:r>
+          </w:p>
+        </w:tc>
+        <w:tc>
+          <w:tcPr>
+            <w:tcW w:w="6961" w:type="dxa"/>
+          </w:tcPr>
+          <w:p>
+            <w:pPr>
+              <w:autoSpaceDE w:val="0"/>
+              <w:autoSpaceDN w:val="0"/>
+              <w:adjustRightInd w:val="0"/>
+              <w:spacing w:line="181" w:lineRule="atLeast"/>
+              <w:rPr>
+                <w:rFonts w:asciiTheme="majorBidi" w:hAnsiTheme="majorBidi" w:cstheme="majorBidi"/>
+              </w:rPr>
+            </w:pPr>
+            <w:r>
+              <w:t>Admin must be logged in.</w:t>
+            </w:r>
+          </w:p>
+        </w:tc>
+      </w:tr>
+    </w:tbl>
+    <w:p>
+      <w:pPr>
+        <w:pStyle w:val="Heading2"/>
+        <w:rPr>
+          <w:lang w:val="en-US"/>
+        </w:rPr>
+      </w:pPr>
+      <w:r>
+        <w:rPr>
+          <w:rFonts w:eastAsia="Times New Roman"/>
+          <w:lang w:val="en-US"/>
+        </w:rPr>
+        <w:lastRenderedPageBreak/>
+        <w:t>Functional Requirement for UC-</w:t>
+      </w:r>
+      <w:r>
+        <w:rPr>
+          <w:rFonts w:eastAsia="Times New Roman"/>
+          <w:lang w:val="en-US"/>
+        </w:rPr>
+        <w:t>2</w:t>
+      </w:r>
+      <w:r>
+        <w:rPr>
+          <w:rFonts w:eastAsia="Times New Roman"/>
+          <w:lang w:val="en-US"/>
+        </w:rPr>
+        <w:t>9</w:t>
+      </w:r>
+      <w:r>
+        <w:rPr>
+          <w:rFonts w:eastAsia="Times New Roman"/>
+          <w:lang w:val="en-US"/>
+        </w:rPr>
+        <w:t xml:space="preserve">: </w:t>
+      </w:r>
+      <w:r>
+        <w:t>Update Order Status</w:t>
+      </w:r>
+    </w:p>
+    <w:tbl>
+      <w:tblPr>
+        <w:tblStyle w:val="TableGrid2"/>
+        <w:tblW w:w="0" w:type="auto"/>
+        <w:tblInd w:w="108" w:type="dxa"/>
+        <w:tblLook w:val="04A0" w:firstRow="1" w:lastRow="0" w:firstColumn="1" w:lastColumn="0" w:noHBand="0" w:noVBand="1"/>
+      </w:tblPr>
+      <w:tblGrid>
+        <w:gridCol w:w="2281"/>
+        <w:gridCol w:w="6961"/>
+      </w:tblGrid>
+      <w:tr>
+        <w:tc>
+          <w:tcPr>
+            <w:tcW w:w="2281" w:type="dxa"/>
+          </w:tcPr>
+          <w:p>
+            <w:pPr>
+              <w:spacing w:line="240" w:lineRule="exact"/>
+              <w:rPr>
+                <w:rFonts w:asciiTheme="majorBidi" w:hAnsiTheme="majorBidi" w:cstheme="majorBidi"/>
+                <w:b/>
+              </w:rPr>
+            </w:pPr>
+            <w:r>
+              <w:rPr>
+                <w:rFonts w:asciiTheme="majorBidi" w:hAnsiTheme="majorBidi" w:cstheme="majorBidi"/>
+                <w:b/>
+              </w:rPr>
+              <w:t>Identifier</w:t>
+            </w:r>
+          </w:p>
+        </w:tc>
+        <w:tc>
+          <w:tcPr>
+            <w:tcW w:w="6961" w:type="dxa"/>
+          </w:tcPr>
+          <w:p>
+            <w:pPr>
+              <w:autoSpaceDE w:val="0"/>
+              <w:autoSpaceDN w:val="0"/>
+              <w:adjustRightInd w:val="0"/>
+              <w:spacing w:line="181" w:lineRule="atLeast"/>
+              <w:rPr>
+                <w:rFonts w:asciiTheme="majorBidi" w:hAnsiTheme="majorBidi" w:cstheme="majorBidi"/>
+                <w:szCs w:val="24"/>
+              </w:rPr>
+            </w:pPr>
+            <w:r>
+              <w:rPr>
+                <w:rFonts w:asciiTheme="majorBidi" w:hAnsiTheme="majorBidi" w:cstheme="majorBidi"/>
+              </w:rPr>
+              <w:t>FR-</w:t>
+            </w:r>
+            <w:r>
+              <w:rPr>
+                <w:rFonts w:asciiTheme="majorBidi" w:hAnsiTheme="majorBidi" w:cstheme="majorBidi"/>
+              </w:rPr>
+              <w:t>2</w:t>
+            </w:r>
+            <w:r>
+              <w:rPr>
+                <w:rFonts w:asciiTheme="majorBidi" w:hAnsiTheme="majorBidi" w:cstheme="majorBidi"/>
+              </w:rPr>
+              <w:t>9</w:t>
+            </w:r>
+          </w:p>
+        </w:tc>
+      </w:tr>
+      <w:tr>
+        <w:tc>
+          <w:tcPr>
+            <w:tcW w:w="2281" w:type="dxa"/>
+          </w:tcPr>
+          <w:p>
+            <w:pPr>
+              <w:spacing w:line="240" w:lineRule="exact"/>
+              <w:rPr>
+                <w:rFonts w:asciiTheme="majorBidi" w:hAnsiTheme="majorBidi" w:cstheme="majorBidi"/>
+                <w:b/>
+              </w:rPr>
+            </w:pPr>
+            <w:r>
+              <w:rPr>
+                <w:rFonts w:asciiTheme="majorBidi" w:hAnsiTheme="majorBidi" w:cstheme="majorBidi"/>
+                <w:b/>
+              </w:rPr>
+              <w:t>Title</w:t>
+            </w:r>
+          </w:p>
+        </w:tc>
+        <w:tc>
+          <w:tcPr>
+            <w:tcW w:w="6961" w:type="dxa"/>
+          </w:tcPr>
+          <w:p>
+            <w:pPr>
+              <w:autoSpaceDE w:val="0"/>
+              <w:autoSpaceDN w:val="0"/>
+              <w:adjustRightInd w:val="0"/>
+              <w:spacing w:line="181" w:lineRule="atLeast"/>
+              <w:rPr>
+                <w:rFonts w:asciiTheme="majorBidi" w:hAnsiTheme="majorBidi" w:cstheme="majorBidi"/>
+                <w:szCs w:val="24"/>
+              </w:rPr>
+            </w:pPr>
+            <w:r>
+              <w:t>Update Order Status</w:t>
+            </w:r>
+          </w:p>
+        </w:tc>
+      </w:tr>
+      <w:tr>
+        <w:tc>
+          <w:tcPr>
+            <w:tcW w:w="2281" w:type="dxa"/>
+          </w:tcPr>
+          <w:p>
+            <w:pPr>
+              <w:spacing w:line="240" w:lineRule="exact"/>
+              <w:rPr>
+                <w:rFonts w:asciiTheme="majorBidi" w:hAnsiTheme="majorBidi" w:cstheme="majorBidi"/>
+                <w:b/>
+              </w:rPr>
+            </w:pPr>
+            <w:r>
+              <w:rPr>
+                <w:rFonts w:asciiTheme="majorBidi" w:hAnsiTheme="majorBidi" w:cstheme="majorBidi"/>
+                <w:b/>
+              </w:rPr>
+              <w:t>Requirement</w:t>
+            </w:r>
+          </w:p>
+        </w:tc>
+        <w:tc>
+          <w:tcPr>
+            <w:tcW w:w="6961" w:type="dxa"/>
+          </w:tcPr>
+          <w:p>
+            <w:pPr>
+              <w:autoSpaceDE w:val="0"/>
+              <w:autoSpaceDN w:val="0"/>
+              <w:adjustRightInd w:val="0"/>
+              <w:spacing w:line="181" w:lineRule="atLeast"/>
+              <w:rPr>
+                <w:rFonts w:asciiTheme="majorBidi" w:hAnsiTheme="majorBidi" w:cstheme="majorBidi"/>
+                <w:szCs w:val="24"/>
+              </w:rPr>
+            </w:pPr>
+            <w:r>
+              <w:t>The system shall allow admins to update the status of customer orders.</w:t>
+            </w:r>
+          </w:p>
+        </w:tc>
+      </w:tr>
+      <w:tr>
+        <w:tc>
+          <w:tcPr>
+            <w:tcW w:w="2281" w:type="dxa"/>
+          </w:tcPr>
+          <w:p>
+            <w:pPr>
+              <w:spacing w:line="240" w:lineRule="exact"/>
+              <w:rPr>
+                <w:rFonts w:asciiTheme="majorBidi" w:hAnsiTheme="majorBidi" w:cstheme="majorBidi"/>
+                <w:b/>
+              </w:rPr>
+            </w:pPr>
+            <w:r>
+              <w:rPr>
+                <w:rFonts w:asciiTheme="majorBidi" w:hAnsiTheme="majorBidi" w:cstheme="majorBidi"/>
+                <w:b/>
+              </w:rPr>
+              <w:t>Source</w:t>
+            </w:r>
+          </w:p>
+        </w:tc>
+        <w:tc>
+          <w:tcPr>
+            <w:tcW w:w="6961" w:type="dxa"/>
+          </w:tcPr>
+          <w:p>
+            <w:pPr>
+              <w:autoSpaceDE w:val="0"/>
+              <w:autoSpaceDN w:val="0"/>
+              <w:adjustRightInd w:val="0"/>
+              <w:spacing w:line="181" w:lineRule="atLeast"/>
+              <w:rPr>
+                <w:rFonts w:asciiTheme="majorBidi" w:hAnsiTheme="majorBidi" w:cstheme="majorBidi"/>
+                <w:szCs w:val="24"/>
+              </w:rPr>
+            </w:pPr>
+            <w:r>
+              <w:t>Admin</w:t>
+            </w:r>
+          </w:p>
+        </w:tc>
+      </w:tr>
+      <w:tr>
+        <w:tc>
+          <w:tcPr>
+            <w:tcW w:w="2281" w:type="dxa"/>
+          </w:tcPr>
+          <w:p>
+            <w:pPr>
+              <w:spacing w:line="240" w:lineRule="exact"/>
+              <w:rPr>
+                <w:rFonts w:asciiTheme="majorBidi" w:hAnsiTheme="majorBidi" w:cstheme="majorBidi"/>
+                <w:b/>
+              </w:rPr>
+            </w:pPr>
+            <w:r>
+              <w:rPr>
+                <w:rFonts w:asciiTheme="majorBidi" w:hAnsiTheme="majorBidi" w:cstheme="majorBidi"/>
+                <w:b/>
+              </w:rPr>
+              <w:t xml:space="preserve">Rationale </w:t>
+            </w:r>
+          </w:p>
+        </w:tc>
+        <w:tc>
+          <w:tcPr>
+            <w:tcW w:w="6961" w:type="dxa"/>
+          </w:tcPr>
+          <w:p>
+            <w:pPr>
+              <w:autoSpaceDE w:val="0"/>
+              <w:autoSpaceDN w:val="0"/>
+              <w:adjustRightInd w:val="0"/>
+              <w:spacing w:line="181" w:lineRule="atLeast"/>
+              <w:rPr>
+                <w:rFonts w:asciiTheme="majorBidi" w:hAnsiTheme="majorBidi" w:cstheme="majorBidi"/>
+                <w:szCs w:val="24"/>
+              </w:rPr>
+            </w:pPr>
+            <w:r>
+              <w:t>To provide accurate order tracking.</w:t>
+            </w:r>
+          </w:p>
+        </w:tc>
+      </w:tr>
+      <w:tr>
+        <w:tc>
+          <w:tcPr>
+            <w:tcW w:w="2281" w:type="dxa"/>
+          </w:tcPr>
+          <w:p>
+            <w:pPr>
+              <w:spacing w:line="240" w:lineRule="exact"/>
+              <w:rPr>
+                <w:rFonts w:asciiTheme="majorBidi" w:hAnsiTheme="majorBidi" w:cstheme="majorBidi"/>
+                <w:b/>
+              </w:rPr>
+            </w:pPr>
+            <w:r>
+              <w:rPr>
+                <w:rFonts w:asciiTheme="majorBidi" w:hAnsiTheme="majorBidi" w:cstheme="majorBidi"/>
+                <w:b/>
+              </w:rPr>
+              <w:t>Business Rule (if required)</w:t>
+            </w:r>
+          </w:p>
+        </w:tc>
+        <w:tc>
+          <w:tcPr>
+            <w:tcW w:w="6961" w:type="dxa"/>
+          </w:tcPr>
+          <w:p>
+            <w:pPr>
+              <w:autoSpaceDE w:val="0"/>
+              <w:autoSpaceDN w:val="0"/>
+              <w:adjustRightInd w:val="0"/>
+              <w:spacing w:line="181" w:lineRule="atLeast"/>
+              <w:rPr>
+                <w:rFonts w:asciiTheme="majorBidi" w:hAnsiTheme="majorBidi" w:cstheme="majorBidi"/>
+                <w:szCs w:val="24"/>
+              </w:rPr>
+            </w:pPr>
+            <w:r>
+              <w:t>Status updates should reflect real-time changes.</w:t>
+            </w:r>
+          </w:p>
+        </w:tc>
+      </w:tr>
+      <w:tr>
+        <w:tc>
+          <w:tcPr>
+            <w:tcW w:w="2281" w:type="dxa"/>
+          </w:tcPr>
+          <w:p>
+            <w:pPr>
+              <w:spacing w:line="240" w:lineRule="exact"/>
+              <w:rPr>
+                <w:rFonts w:asciiTheme="majorBidi" w:hAnsiTheme="majorBidi" w:cstheme="majorBidi"/>
+                <w:b/>
+              </w:rPr>
+            </w:pPr>
+            <w:r>
+              <w:rPr>
+                <w:rFonts w:asciiTheme="majorBidi" w:hAnsiTheme="majorBidi" w:cstheme="majorBidi"/>
+                <w:b/>
+              </w:rPr>
+              <w:t>Dependencies</w:t>
+            </w:r>
+          </w:p>
+        </w:tc>
+        <w:tc>
+          <w:tcPr>
+            <w:tcW w:w="6961" w:type="dxa"/>
+          </w:tcPr>
+          <w:p>
+            <w:pPr>
+              <w:autoSpaceDE w:val="0"/>
+              <w:autoSpaceDN w:val="0"/>
+              <w:adjustRightInd w:val="0"/>
+              <w:spacing w:line="181" w:lineRule="atLeast"/>
+              <w:rPr>
+                <w:rFonts w:asciiTheme="majorBidi" w:hAnsiTheme="majorBidi" w:cstheme="majorBidi"/>
+              </w:rPr>
+            </w:pPr>
+            <w:r>
+              <w:t>Admin must be logged in.</w:t>
+            </w:r>
+          </w:p>
+        </w:tc>
+      </w:tr>
+    </w:tbl>
+    <w:p>
+      <w:pPr>
+        <w:rPr>
+          <w:lang w:val="en-US"/>
+        </w:rPr>
+      </w:pPr>
+    </w:p>
+    <w:p>
+      <w:pPr>
+        <w:pStyle w:val="Heading2"/>
+        <w:rPr>
+          <w:lang w:val="en-US"/>
+        </w:rPr>
+      </w:pPr>
+      <w:r>
+        <w:rPr>
+          <w:rFonts w:eastAsia="Times New Roman"/>
+          <w:lang w:val="en-US"/>
+        </w:rPr>
+        <w:t>Functional Requirement for UC-</w:t>
+      </w:r>
+      <w:r>
+        <w:rPr>
+          <w:rFonts w:eastAsia="Times New Roman"/>
+          <w:lang w:val="en-US"/>
+        </w:rPr>
+        <w:t>30</w:t>
+      </w:r>
+      <w:r>
+        <w:rPr>
+          <w:rFonts w:eastAsia="Times New Roman"/>
+          <w:lang w:val="en-US"/>
+        </w:rPr>
+        <w:t xml:space="preserve">: </w:t>
+      </w:r>
+      <w:r>
+        <w:t>View Furniture Listings on Admin Panel</w:t>
+      </w:r>
+    </w:p>
+    <w:tbl>
+      <w:tblPr>
+        <w:tblStyle w:val="TableGrid2"/>
+        <w:tblW w:w="0" w:type="auto"/>
+        <w:tblInd w:w="108" w:type="dxa"/>
+        <w:tblLook w:val="04A0" w:firstRow="1" w:lastRow="0" w:firstColumn="1" w:lastColumn="0" w:noHBand="0" w:noVBand="1"/>
+      </w:tblPr>
+      <w:tblGrid>
+        <w:gridCol w:w="2281"/>
+        <w:gridCol w:w="6961"/>
+      </w:tblGrid>
+      <w:tr>
+        <w:tc>
+          <w:tcPr>
+            <w:tcW w:w="2281" w:type="dxa"/>
+          </w:tcPr>
+          <w:p>
+            <w:pPr>
+              <w:spacing w:line="240" w:lineRule="exact"/>
+              <w:rPr>
+                <w:rFonts w:asciiTheme="majorBidi" w:hAnsiTheme="majorBidi" w:cstheme="majorBidi"/>
+                <w:b/>
+              </w:rPr>
+            </w:pPr>
+            <w:r>
+              <w:rPr>
+                <w:rFonts w:asciiTheme="majorBidi" w:hAnsiTheme="majorBidi" w:cstheme="majorBidi"/>
+                <w:b/>
+              </w:rPr>
+              <w:t>Identifier</w:t>
+            </w:r>
+          </w:p>
+        </w:tc>
+        <w:tc>
+          <w:tcPr>
+            <w:tcW w:w="6961" w:type="dxa"/>
+          </w:tcPr>
+          <w:p>
+            <w:pPr>
+              <w:autoSpaceDE w:val="0"/>
+              <w:autoSpaceDN w:val="0"/>
+              <w:adjustRightInd w:val="0"/>
+              <w:spacing w:line="181" w:lineRule="atLeast"/>
+              <w:rPr>
+                <w:rFonts w:asciiTheme="majorBidi" w:hAnsiTheme="majorBidi" w:cstheme="majorBidi"/>
+                <w:szCs w:val="24"/>
+              </w:rPr>
+            </w:pPr>
+            <w:r>
+              <w:rPr>
+                <w:rFonts w:asciiTheme="majorBidi" w:hAnsiTheme="majorBidi" w:cstheme="majorBidi"/>
+              </w:rPr>
+              <w:t>FR-</w:t>
+            </w:r>
+            <w:r>
+              <w:rPr>
+                <w:rFonts w:asciiTheme="majorBidi" w:hAnsiTheme="majorBidi" w:cstheme="majorBidi"/>
+              </w:rPr>
+              <w:t>30</w:t>
+            </w:r>
+          </w:p>
+        </w:tc>
+      </w:tr>
+      <w:tr>
+        <w:tc>
+          <w:tcPr>
+            <w:tcW w:w="2281" w:type="dxa"/>
+          </w:tcPr>
+          <w:p>
+            <w:pPr>
+              <w:spacing w:line="240" w:lineRule="exact"/>
+              <w:rPr>
+                <w:rFonts w:asciiTheme="majorBidi" w:hAnsiTheme="majorBidi" w:cstheme="majorBidi"/>
+                <w:b/>
+              </w:rPr>
+            </w:pPr>
+            <w:r>
+              <w:rPr>
+                <w:rFonts w:asciiTheme="majorBidi" w:hAnsiTheme="majorBidi" w:cstheme="majorBidi"/>
+                <w:b/>
+              </w:rPr>
+              <w:t>Title</w:t>
+            </w:r>
+          </w:p>
+        </w:tc>
+        <w:tc>
+          <w:tcPr>
+            <w:tcW w:w="6961" w:type="dxa"/>
+          </w:tcPr>
+          <w:p>
+            <w:pPr>
+              <w:autoSpaceDE w:val="0"/>
+              <w:autoSpaceDN w:val="0"/>
+              <w:adjustRightInd w:val="0"/>
+              <w:spacing w:line="181" w:lineRule="atLeast"/>
+              <w:rPr>
+                <w:rFonts w:asciiTheme="majorBidi" w:hAnsiTheme="majorBidi" w:cstheme="majorBidi"/>
+                <w:szCs w:val="24"/>
+              </w:rPr>
+            </w:pPr>
+            <w:r>
+              <w:t>View Furniture Listings on Admin Panel</w:t>
+            </w:r>
+          </w:p>
+        </w:tc>
+      </w:tr>
+      <w:tr>
+        <w:tc>
+          <w:tcPr>
+            <w:tcW w:w="2281" w:type="dxa"/>
+          </w:tcPr>
+          <w:p>
+            <w:pPr>
+              <w:spacing w:line="240" w:lineRule="exact"/>
+              <w:rPr>
+                <w:rFonts w:asciiTheme="majorBidi" w:hAnsiTheme="majorBidi" w:cstheme="majorBidi"/>
+                <w:b/>
+              </w:rPr>
+            </w:pPr>
+            <w:r>
+              <w:rPr>
+                <w:rFonts w:asciiTheme="majorBidi" w:hAnsiTheme="majorBidi" w:cstheme="majorBidi"/>
+                <w:b/>
+              </w:rPr>
+              <w:t>Requirement</w:t>
+            </w:r>
+          </w:p>
+        </w:tc>
+        <w:tc>
+          <w:tcPr>
+            <w:tcW w:w="6961" w:type="dxa"/>
+          </w:tcPr>
+          <w:p>
+            <w:pPr>
+              <w:autoSpaceDE w:val="0"/>
+              <w:autoSpaceDN w:val="0"/>
+              <w:adjustRightInd w:val="0"/>
+              <w:spacing w:line="181" w:lineRule="atLeast"/>
+              <w:rPr>
+                <w:rFonts w:asciiTheme="majorBidi" w:hAnsiTheme="majorBidi" w:cstheme="majorBidi"/>
+                <w:szCs w:val="24"/>
+              </w:rPr>
+            </w:pPr>
+            <w:r>
+              <w:t>The system shall allow admins to view all furniture listings.</w:t>
+            </w:r>
+          </w:p>
+        </w:tc>
+      </w:tr>
+      <w:tr>
+        <w:tc>
+          <w:tcPr>
+            <w:tcW w:w="2281" w:type="dxa"/>
+          </w:tcPr>
+          <w:p>
+            <w:pPr>
+              <w:spacing w:line="240" w:lineRule="exact"/>
+              <w:rPr>
+                <w:rFonts w:asciiTheme="majorBidi" w:hAnsiTheme="majorBidi" w:cstheme="majorBidi"/>
+                <w:b/>
+              </w:rPr>
+            </w:pPr>
+            <w:r>
+              <w:rPr>
+                <w:rFonts w:asciiTheme="majorBidi" w:hAnsiTheme="majorBidi" w:cstheme="majorBidi"/>
+                <w:b/>
+              </w:rPr>
+              <w:t>Source</w:t>
+            </w:r>
+          </w:p>
+        </w:tc>
+        <w:tc>
+          <w:tcPr>
+            <w:tcW w:w="6961" w:type="dxa"/>
+          </w:tcPr>
+          <w:p>
+            <w:pPr>
+              <w:autoSpaceDE w:val="0"/>
+              <w:autoSpaceDN w:val="0"/>
+              <w:adjustRightInd w:val="0"/>
+              <w:spacing w:line="181" w:lineRule="atLeast"/>
+              <w:rPr>
+                <w:rFonts w:asciiTheme="majorBidi" w:hAnsiTheme="majorBidi" w:cstheme="majorBidi"/>
+                <w:szCs w:val="24"/>
+              </w:rPr>
+            </w:pPr>
+            <w:r>
+              <w:t>Admin</w:t>
+            </w:r>
+          </w:p>
+        </w:tc>
+      </w:tr>
+      <w:tr>
+        <w:tc>
+          <w:tcPr>
+            <w:tcW w:w="2281" w:type="dxa"/>
+          </w:tcPr>
+          <w:p>
+            <w:pPr>
+              <w:spacing w:line="240" w:lineRule="exact"/>
+              <w:rPr>
+                <w:rFonts w:asciiTheme="majorBidi" w:hAnsiTheme="majorBidi" w:cstheme="majorBidi"/>
+                <w:b/>
+              </w:rPr>
+            </w:pPr>
+            <w:r>
+              <w:rPr>
+                <w:rFonts w:asciiTheme="majorBidi" w:hAnsiTheme="majorBidi" w:cstheme="majorBidi"/>
+                <w:b/>
+              </w:rPr>
+              <w:t xml:space="preserve">Rationale </w:t>
+            </w:r>
+          </w:p>
+        </w:tc>
+        <w:tc>
+          <w:tcPr>
+            <w:tcW w:w="6961" w:type="dxa"/>
+          </w:tcPr>
+          <w:p>
+            <w:pPr>
+              <w:autoSpaceDE w:val="0"/>
+              <w:autoSpaceDN w:val="0"/>
+              <w:adjustRightInd w:val="0"/>
+              <w:spacing w:line="181" w:lineRule="atLeast"/>
+              <w:rPr>
+                <w:rFonts w:asciiTheme="majorBidi" w:hAnsiTheme="majorBidi" w:cstheme="majorBidi"/>
+                <w:szCs w:val="24"/>
+              </w:rPr>
+            </w:pPr>
+            <w:r>
+              <w:t>To manage the product catalog.</w:t>
+            </w:r>
+          </w:p>
+        </w:tc>
+      </w:tr>
+      <w:tr>
+        <w:tc>
+          <w:tcPr>
+            <w:tcW w:w="2281" w:type="dxa"/>
+          </w:tcPr>
+          <w:p>
+            <w:pPr>
+              <w:spacing w:line="240" w:lineRule="exact"/>
+              <w:rPr>
+                <w:rFonts w:asciiTheme="majorBidi" w:hAnsiTheme="majorBidi" w:cstheme="majorBidi"/>
+                <w:b/>
+              </w:rPr>
+            </w:pPr>
+            <w:r>
+              <w:rPr>
+                <w:rFonts w:asciiTheme="majorBidi" w:hAnsiTheme="majorBidi" w:cstheme="majorBidi"/>
+                <w:b/>
+              </w:rPr>
+              <w:t>Business Rule (if required)</w:t>
+            </w:r>
+          </w:p>
+        </w:tc>
+        <w:tc>
+          <w:tcPr>
+            <w:tcW w:w="6961" w:type="dxa"/>
+          </w:tcPr>
+          <w:p>
+            <w:pPr>
+              <w:autoSpaceDE w:val="0"/>
+              <w:autoSpaceDN w:val="0"/>
+              <w:adjustRightInd w:val="0"/>
+              <w:spacing w:line="181" w:lineRule="atLeast"/>
+              <w:rPr>
+                <w:rFonts w:asciiTheme="majorBidi" w:hAnsiTheme="majorBidi" w:cstheme="majorBidi"/>
+                <w:szCs w:val="24"/>
+              </w:rPr>
+            </w:pPr>
+            <w:r>
+              <w:t>Display all listings with details.</w:t>
+            </w:r>
+          </w:p>
+        </w:tc>
+      </w:tr>
+      <w:tr>
+        <w:tc>
+          <w:tcPr>
+            <w:tcW w:w="2281" w:type="dxa"/>
+          </w:tcPr>
+          <w:p>
+            <w:pPr>
+              <w:spacing w:line="240" w:lineRule="exact"/>
+              <w:rPr>
+                <w:rFonts w:asciiTheme="majorBidi" w:hAnsiTheme="majorBidi" w:cstheme="majorBidi"/>
+                <w:b/>
+              </w:rPr>
+            </w:pPr>
+            <w:r>
+              <w:rPr>
+                <w:rFonts w:asciiTheme="majorBidi" w:hAnsiTheme="majorBidi" w:cstheme="majorBidi"/>
+                <w:b/>
+              </w:rPr>
+              <w:t>Dependencies</w:t>
+            </w:r>
+          </w:p>
+        </w:tc>
+        <w:tc>
+          <w:tcPr>
+            <w:tcW w:w="6961" w:type="dxa"/>
+          </w:tcPr>
+          <w:p>
+            <w:pPr>
+              <w:autoSpaceDE w:val="0"/>
+              <w:autoSpaceDN w:val="0"/>
+              <w:adjustRightInd w:val="0"/>
+              <w:spacing w:line="181" w:lineRule="atLeast"/>
+              <w:rPr>
+                <w:rFonts w:asciiTheme="majorBidi" w:hAnsiTheme="majorBidi" w:cstheme="majorBidi"/>
+              </w:rPr>
+            </w:pPr>
+            <w:r>
+              <w:t>Admin must be logged in.</w:t>
+            </w:r>
+          </w:p>
+        </w:tc>
+      </w:tr>
+    </w:tbl>
+    <w:p>
+      <w:pPr>
+        <w:rPr>
+          <w:lang w:val="en-US"/>
+        </w:rPr>
+      </w:pPr>
+    </w:p>
+    <w:p>
+      <w:pPr>
+        <w:pStyle w:val="Heading2"/>
+        <w:rPr>
+          <w:lang w:val="en-US"/>
+        </w:rPr>
+      </w:pPr>
+      <w:r>
+        <w:rPr>
+          <w:rFonts w:eastAsia="Times New Roman"/>
+          <w:lang w:val="en-US"/>
+        </w:rPr>
+        <w:t>Functional Requirement for UC-</w:t>
+      </w:r>
+      <w:r>
+        <w:rPr>
+          <w:rFonts w:eastAsia="Times New Roman"/>
+          <w:lang w:val="en-US"/>
+        </w:rPr>
+        <w:t>31</w:t>
+      </w:r>
+      <w:r>
+        <w:rPr>
+          <w:rFonts w:eastAsia="Times New Roman"/>
+          <w:lang w:val="en-US"/>
+        </w:rPr>
+        <w:t xml:space="preserve">: </w:t>
+      </w:r>
+      <w:r>
+        <w:t>Logout</w:t>
+      </w:r>
+    </w:p>
+    <w:tbl>
+      <w:tblPr>
+        <w:tblStyle w:val="TableGrid2"/>
+        <w:tblW w:w="0" w:type="auto"/>
+        <w:tblInd w:w="108" w:type="dxa"/>
+        <w:tblLook w:val="04A0" w:firstRow="1" w:lastRow="0" w:firstColumn="1" w:lastColumn="0" w:noHBand="0" w:noVBand="1"/>
+      </w:tblPr>
+      <w:tblGrid>
+        <w:gridCol w:w="2281"/>
+        <w:gridCol w:w="6961"/>
+      </w:tblGrid>
+      <w:tr>
+        <w:tc>
+          <w:tcPr>
+            <w:tcW w:w="2281" w:type="dxa"/>
+          </w:tcPr>
+          <w:p>
+            <w:pPr>
+              <w:spacing w:line="240" w:lineRule="exact"/>
+              <w:rPr>
+                <w:rFonts w:asciiTheme="majorBidi" w:hAnsiTheme="majorBidi" w:cstheme="majorBidi"/>
+                <w:b/>
+              </w:rPr>
+            </w:pPr>
+            <w:r>
+              <w:rPr>
+                <w:rFonts w:asciiTheme="majorBidi" w:hAnsiTheme="majorBidi" w:cstheme="majorBidi"/>
+                <w:b/>
+              </w:rPr>
+              <w:t>Identifier</w:t>
+            </w:r>
+          </w:p>
+        </w:tc>
+        <w:tc>
+          <w:tcPr>
+            <w:tcW w:w="6961" w:type="dxa"/>
+          </w:tcPr>
+          <w:p>
+            <w:pPr>
+              <w:autoSpaceDE w:val="0"/>
+              <w:autoSpaceDN w:val="0"/>
+              <w:adjustRightInd w:val="0"/>
+              <w:spacing w:line="181" w:lineRule="atLeast"/>
+              <w:rPr>
+                <w:rFonts w:asciiTheme="majorBidi" w:hAnsiTheme="majorBidi" w:cstheme="majorBidi"/>
+                <w:szCs w:val="24"/>
+              </w:rPr>
+            </w:pPr>
+            <w:r>
+              <w:rPr>
+                <w:rFonts w:asciiTheme="majorBidi" w:hAnsiTheme="majorBidi" w:cstheme="majorBidi"/>
+              </w:rPr>
+              <w:t>FR-</w:t>
+            </w:r>
+            <w:r>
+              <w:rPr>
+                <w:rFonts w:asciiTheme="majorBidi" w:hAnsiTheme="majorBidi" w:cstheme="majorBidi"/>
+              </w:rPr>
+              <w:t>31</w:t>
+            </w:r>
+          </w:p>
+        </w:tc>
+      </w:tr>
+      <w:tr>
+        <w:tc>
+          <w:tcPr>
+            <w:tcW w:w="2281" w:type="dxa"/>
+          </w:tcPr>
+          <w:p>
+            <w:pPr>
+              <w:spacing w:line="240" w:lineRule="exact"/>
+              <w:rPr>
+                <w:rFonts w:asciiTheme="majorBidi" w:hAnsiTheme="majorBidi" w:cstheme="majorBidi"/>
+                <w:b/>
+              </w:rPr>
+            </w:pPr>
+            <w:r>
+              <w:rPr>
+                <w:rFonts w:asciiTheme="majorBidi" w:hAnsiTheme="majorBidi" w:cstheme="majorBidi"/>
+                <w:b/>
+              </w:rPr>
+              <w:t>Title</w:t>
+            </w:r>
+          </w:p>
+        </w:tc>
+        <w:tc>
+          <w:tcPr>
+            <w:tcW w:w="6961" w:type="dxa"/>
+          </w:tcPr>
+          <w:p>
+            <w:pPr>
+              <w:autoSpaceDE w:val="0"/>
+              <w:autoSpaceDN w:val="0"/>
+              <w:adjustRightInd w:val="0"/>
+              <w:spacing w:line="181" w:lineRule="atLeast"/>
+              <w:rPr>
+                <w:rFonts w:asciiTheme="majorBidi" w:hAnsiTheme="majorBidi" w:cstheme="majorBidi"/>
+                <w:szCs w:val="24"/>
+              </w:rPr>
+            </w:pPr>
+            <w:r>
+              <w:t>Logout</w:t>
+            </w:r>
+          </w:p>
+        </w:tc>
+      </w:tr>
+      <w:tr>
+        <w:tc>
+          <w:tcPr>
+            <w:tcW w:w="2281" w:type="dxa"/>
+          </w:tcPr>
+          <w:p>
+            <w:pPr>
+              <w:spacing w:line="240" w:lineRule="exact"/>
+              <w:rPr>
+                <w:rFonts w:asciiTheme="majorBidi" w:hAnsiTheme="majorBidi" w:cstheme="majorBidi"/>
+                <w:b/>
+              </w:rPr>
+            </w:pPr>
+            <w:r>
+              <w:rPr>
+                <w:rFonts w:asciiTheme="majorBidi" w:hAnsiTheme="majorBidi" w:cstheme="majorBidi"/>
+                <w:b/>
+              </w:rPr>
+              <w:t>Requirement</w:t>
+            </w:r>
+          </w:p>
+        </w:tc>
+        <w:tc>
+          <w:tcPr>
+            <w:tcW w:w="6961" w:type="dxa"/>
+          </w:tcPr>
+          <w:p>
+            <w:pPr>
+              <w:autoSpaceDE w:val="0"/>
+              <w:autoSpaceDN w:val="0"/>
+              <w:adjustRightInd w:val="0"/>
+              <w:spacing w:line="181" w:lineRule="atLeast"/>
+              <w:rPr>
+                <w:rFonts w:asciiTheme="majorBidi" w:hAnsiTheme="majorBidi" w:cstheme="majorBidi"/>
+                <w:szCs w:val="24"/>
+              </w:rPr>
+            </w:pPr>
+            <w:r>
+              <w:t>The system shall allow users to log out from their account.</w:t>
+            </w:r>
+          </w:p>
+        </w:tc>
+      </w:tr>
+      <w:tr>
+        <w:tc>
+          <w:tcPr>
+            <w:tcW w:w="2281" w:type="dxa"/>
+          </w:tcPr>
+          <w:p>
+            <w:pPr>
+              <w:spacing w:line="240" w:lineRule="exact"/>
+              <w:rPr>
+                <w:rFonts w:asciiTheme="majorBidi" w:hAnsiTheme="majorBidi" w:cstheme="majorBidi"/>
+                <w:b/>
+              </w:rPr>
+            </w:pPr>
+            <w:r>
+              <w:rPr>
+                <w:rFonts w:asciiTheme="majorBidi" w:hAnsiTheme="majorBidi" w:cstheme="majorBidi"/>
+                <w:b/>
+              </w:rPr>
+              <w:t>Source</w:t>
+            </w:r>
+          </w:p>
+        </w:tc>
+        <w:tc>
+          <w:tcPr>
+            <w:tcW w:w="6961" w:type="dxa"/>
+          </w:tcPr>
+          <w:p>
+            <w:pPr>
+              <w:autoSpaceDE w:val="0"/>
+              <w:autoSpaceDN w:val="0"/>
+              <w:adjustRightInd w:val="0"/>
+              <w:spacing w:line="181" w:lineRule="atLeast"/>
+              <w:rPr>
+                <w:rFonts w:asciiTheme="majorBidi" w:hAnsiTheme="majorBidi" w:cstheme="majorBidi"/>
+                <w:szCs w:val="24"/>
+              </w:rPr>
+            </w:pPr>
+            <w:r>
+              <w:t>Registered User</w:t>
+            </w:r>
+          </w:p>
+        </w:tc>
+      </w:tr>
+      <w:tr>
+        <w:tc>
+          <w:tcPr>
+            <w:tcW w:w="2281" w:type="dxa"/>
+          </w:tcPr>
+          <w:p>
+            <w:pPr>
+              <w:spacing w:line="240" w:lineRule="exact"/>
+              <w:rPr>
+                <w:rFonts w:asciiTheme="majorBidi" w:hAnsiTheme="majorBidi" w:cstheme="majorBidi"/>
+                <w:b/>
+              </w:rPr>
+            </w:pPr>
+            <w:r>
+              <w:rPr>
+                <w:rFonts w:asciiTheme="majorBidi" w:hAnsiTheme="majorBidi" w:cstheme="majorBidi"/>
+                <w:b/>
+              </w:rPr>
+              <w:t xml:space="preserve">Rationale </w:t>
+            </w:r>
+          </w:p>
+        </w:tc>
+        <w:tc>
+          <w:tcPr>
+            <w:tcW w:w="6961" w:type="dxa"/>
+          </w:tcPr>
+          <w:p>
+            <w:pPr>
+              <w:autoSpaceDE w:val="0"/>
+              <w:autoSpaceDN w:val="0"/>
+              <w:adjustRightInd w:val="0"/>
+              <w:spacing w:line="181" w:lineRule="atLeast"/>
+              <w:rPr>
+                <w:rFonts w:asciiTheme="majorBidi" w:hAnsiTheme="majorBidi" w:cstheme="majorBidi"/>
+                <w:szCs w:val="24"/>
+              </w:rPr>
+            </w:pPr>
+            <w:r>
+              <w:t>To secure the account when not in use.</w:t>
+            </w:r>
+          </w:p>
+        </w:tc>
+      </w:tr>
+      <w:tr>
+        <w:tc>
+          <w:tcPr>
+            <w:tcW w:w="2281" w:type="dxa"/>
+          </w:tcPr>
+          <w:p>
+            <w:pPr>
+              <w:spacing w:line="240" w:lineRule="exact"/>
+              <w:rPr>
+                <w:rFonts w:asciiTheme="majorBidi" w:hAnsiTheme="majorBidi" w:cstheme="majorBidi"/>
+                <w:b/>
+              </w:rPr>
+            </w:pPr>
+            <w:r>
+              <w:rPr>
+                <w:rFonts w:asciiTheme="majorBidi" w:hAnsiTheme="majorBidi" w:cstheme="majorBidi"/>
+                <w:b/>
+              </w:rPr>
+              <w:t>Business Rule (if required)</w:t>
+            </w:r>
+          </w:p>
+        </w:tc>
+        <w:tc>
+          <w:tcPr>
+            <w:tcW w:w="6961" w:type="dxa"/>
+          </w:tcPr>
+          <w:p>
+            <w:pPr>
+              <w:autoSpaceDE w:val="0"/>
+              <w:autoSpaceDN w:val="0"/>
+              <w:adjustRightInd w:val="0"/>
+              <w:spacing w:line="181" w:lineRule="atLeast"/>
+              <w:rPr>
+                <w:rFonts w:asciiTheme="majorBidi" w:hAnsiTheme="majorBidi" w:cstheme="majorBidi"/>
+                <w:szCs w:val="24"/>
+              </w:rPr>
+            </w:pPr>
+            <w:r>
+              <w:t>None</w:t>
+            </w:r>
+          </w:p>
+        </w:tc>
+      </w:tr>
+      <w:tr>
+        <w:tc>
+          <w:tcPr>
+            <w:tcW w:w="2281" w:type="dxa"/>
+          </w:tcPr>
+          <w:p>
+            <w:pPr>
+              <w:spacing w:line="240" w:lineRule="exact"/>
+              <w:rPr>
+                <w:rFonts w:asciiTheme="majorBidi" w:hAnsiTheme="majorBidi" w:cstheme="majorBidi"/>
+                <w:b/>
+              </w:rPr>
+            </w:pPr>
+            <w:r>
+              <w:rPr>
+                <w:rFonts w:asciiTheme="majorBidi" w:hAnsiTheme="majorBidi" w:cstheme="majorBidi"/>
+                <w:b/>
+              </w:rPr>
+              <w:t>Dependencies</w:t>
+            </w:r>
+          </w:p>
+        </w:tc>
+        <w:tc>
+          <w:tcPr>
+            <w:tcW w:w="6961" w:type="dxa"/>
+          </w:tcPr>
+          <w:p>
+            <w:pPr>
+              <w:autoSpaceDE w:val="0"/>
+              <w:autoSpaceDN w:val="0"/>
+              <w:adjustRightInd w:val="0"/>
+              <w:spacing w:line="181" w:lineRule="atLeast"/>
+              <w:rPr>
+                <w:rFonts w:asciiTheme="majorBidi" w:hAnsiTheme="majorBidi" w:cstheme="majorBidi"/>
+              </w:rPr>
+            </w:pPr>
+            <w:r>
+              <w:t>User must be logged in.</w:t>
             </w:r>
           </w:p>
         </w:tc>
@@ -33503,7 +37720,7 @@
         <v:path o:extrusionok="f" gradientshapeok="t" o:connecttype="rect"/>
         <o:lock v:ext="edit" aspectratio="t"/>
       </v:shapetype>
-      <v:shape id="_x0000_i1205" type="#_x0000_t75" style="width:8pt;height:8pt;visibility:visible;mso-wrap-style:square" o:bullet="t">
+      <v:shape id="_x0000_i1059" type="#_x0000_t75" style="width:8pt;height:8pt;visibility:visible;mso-wrap-style:square" o:bullet="t">
         <v:imagedata r:id="rId1" o:title=""/>
       </v:shape>
     </w:pict>
@@ -46428,7 +50645,7 @@
   <w:style w:type="paragraph" w:default="1" w:styleId="Normal">
     <w:name w:val="Normal"/>
     <w:qFormat/>
-    <w:rsid w:val="00FC16C8"/>
+    <w:rsid w:val="006A1D07"/>
     <w:pPr>
       <w:spacing w:before="60" w:after="60" w:line="288" w:lineRule="auto"/>
     </w:pPr>

</xml_diff>